<commit_message>
tfs2268 - ecl coach the coach feed
git-tfs-id: [https://tfs.omnicloud.local/tfs/cco%20program/]$/eCoaching_V2;C34433
</commit_message>
<xml_diff>
--- a/Requirements/CCO_eCoaching_Log_Quality_Reports_Layout.docx
+++ b/Requirements/CCO_eCoaching_Log_Quality_Reports_Layout.docx
@@ -1605,8 +1605,6 @@
           <w:noProof/>
         </w:rPr>
       </w:pPr>
-      <w:bookmarkStart w:id="1" w:name="_GoBack"/>
-      <w:bookmarkEnd w:id="1"/>
       <w:r>
         <w:br w:type="page"/>
       </w:r>
@@ -1620,7 +1618,7 @@
           <w:szCs w:val="24"/>
         </w:rPr>
       </w:pPr>
-      <w:bookmarkStart w:id="2" w:name="_Toc321377922"/>
+      <w:bookmarkStart w:id="1" w:name="_Toc321377922"/>
       <w:proofErr w:type="spellStart"/>
       <w:proofErr w:type="gramStart"/>
       <w:r>
@@ -1641,7 +1639,7 @@
       <w:r>
         <w:t xml:space="preserve"> Requirements</w:t>
       </w:r>
-      <w:bookmarkEnd w:id="2"/>
+      <w:bookmarkEnd w:id="1"/>
       <w:r>
         <w:br/>
       </w:r>
@@ -1788,8 +1786,8 @@
       <w:tblGrid>
         <w:gridCol w:w="1253"/>
         <w:gridCol w:w="2250"/>
-        <w:gridCol w:w="1800"/>
-        <w:gridCol w:w="3787"/>
+        <w:gridCol w:w="1957"/>
+        <w:gridCol w:w="3630"/>
       </w:tblGrid>
       <w:tr>
         <w:trPr>
@@ -1809,15 +1807,15 @@
             <w:pPr>
               <w:rPr>
                 <w:b/>
-                <w:sz w:val="24"/>
-                <w:szCs w:val="24"/>
+                <w:sz w:val="22"/>
+                <w:szCs w:val="22"/>
               </w:rPr>
             </w:pPr>
             <w:r>
               <w:rPr>
                 <w:b/>
-                <w:sz w:val="24"/>
-                <w:szCs w:val="24"/>
+                <w:sz w:val="22"/>
+                <w:szCs w:val="22"/>
               </w:rPr>
               <w:t>Element #</w:t>
             </w:r>
@@ -1837,15 +1835,15 @@
             <w:pPr>
               <w:rPr>
                 <w:b/>
-                <w:sz w:val="24"/>
-                <w:szCs w:val="24"/>
+                <w:sz w:val="22"/>
+                <w:szCs w:val="22"/>
               </w:rPr>
             </w:pPr>
             <w:r>
               <w:rPr>
                 <w:b/>
-                <w:sz w:val="24"/>
-                <w:szCs w:val="24"/>
+                <w:sz w:val="22"/>
+                <w:szCs w:val="22"/>
               </w:rPr>
               <w:t>Field Name</w:t>
             </w:r>
@@ -1853,7 +1851,7 @@
         </w:tc>
         <w:tc>
           <w:tcPr>
-            <w:tcW w:w="1800" w:type="dxa"/>
+            <w:tcW w:w="1957" w:type="dxa"/>
             <w:tcBorders>
               <w:top w:val="single" w:sz="4" w:space="0" w:color="auto"/>
               <w:left w:val="single" w:sz="4" w:space="0" w:color="auto"/>
@@ -1865,15 +1863,15 @@
             <w:pPr>
               <w:rPr>
                 <w:b/>
-                <w:sz w:val="24"/>
-                <w:szCs w:val="24"/>
+                <w:sz w:val="22"/>
+                <w:szCs w:val="22"/>
               </w:rPr>
             </w:pPr>
             <w:r>
               <w:rPr>
                 <w:b/>
-                <w:sz w:val="24"/>
-                <w:szCs w:val="24"/>
+                <w:sz w:val="22"/>
+                <w:szCs w:val="22"/>
               </w:rPr>
               <w:t>Max Length / Field Format</w:t>
             </w:r>
@@ -1881,7 +1879,7 @@
         </w:tc>
         <w:tc>
           <w:tcPr>
-            <w:tcW w:w="3787" w:type="dxa"/>
+            <w:tcW w:w="3630" w:type="dxa"/>
             <w:tcBorders>
               <w:top w:val="single" w:sz="4" w:space="0" w:color="auto"/>
               <w:left w:val="single" w:sz="4" w:space="0" w:color="auto"/>
@@ -1893,15 +1891,15 @@
             <w:pPr>
               <w:rPr>
                 <w:b/>
-                <w:sz w:val="24"/>
-                <w:szCs w:val="24"/>
+                <w:sz w:val="22"/>
+                <w:szCs w:val="22"/>
               </w:rPr>
             </w:pPr>
             <w:r>
               <w:rPr>
                 <w:b/>
-                <w:sz w:val="24"/>
-                <w:szCs w:val="24"/>
+                <w:sz w:val="22"/>
+                <w:szCs w:val="22"/>
               </w:rPr>
               <w:t>Description</w:t>
             </w:r>
@@ -1931,8 +1929,7 @@
               </w:numPr>
               <w:rPr>
                 <w:b w:val="0"/>
-                <w:sz w:val="24"/>
-                <w:szCs w:val="24"/>
+                <w:szCs w:val="22"/>
               </w:rPr>
             </w:pPr>
           </w:p>
@@ -1950,24 +1947,24 @@
           <w:p>
             <w:pPr>
               <w:rPr>
-                <w:sz w:val="24"/>
-                <w:szCs w:val="24"/>
+                <w:sz w:val="22"/>
+                <w:szCs w:val="22"/>
               </w:rPr>
             </w:pPr>
             <w:proofErr w:type="spellStart"/>
             <w:r>
               <w:rPr>
-                <w:sz w:val="24"/>
-                <w:szCs w:val="24"/>
-              </w:rPr>
-              <w:t>EmpID</w:t>
+                <w:sz w:val="22"/>
+                <w:szCs w:val="22"/>
+              </w:rPr>
+              <w:t>numReportID</w:t>
             </w:r>
             <w:proofErr w:type="spellEnd"/>
           </w:p>
         </w:tc>
         <w:tc>
           <w:tcPr>
-            <w:tcW w:w="1800" w:type="dxa"/>
+            <w:tcW w:w="1957" w:type="dxa"/>
             <w:tcBorders>
               <w:top w:val="single" w:sz="4" w:space="0" w:color="auto"/>
               <w:left w:val="single" w:sz="4" w:space="0" w:color="auto"/>
@@ -1978,22 +1975,22 @@
           <w:p>
             <w:pPr>
               <w:rPr>
-                <w:sz w:val="24"/>
-                <w:szCs w:val="24"/>
-              </w:rPr>
-            </w:pPr>
-            <w:r>
-              <w:rPr>
-                <w:sz w:val="24"/>
-                <w:szCs w:val="24"/>
-              </w:rPr>
-              <w:t>6 bytes. Alpha/Numeric</w:t>
-            </w:r>
-          </w:p>
-        </w:tc>
-        <w:tc>
-          <w:tcPr>
-            <w:tcW w:w="3787" w:type="dxa"/>
+                <w:sz w:val="22"/>
+                <w:szCs w:val="22"/>
+              </w:rPr>
+            </w:pPr>
+            <w:r>
+              <w:rPr>
+                <w:sz w:val="22"/>
+                <w:szCs w:val="22"/>
+              </w:rPr>
+              <w:t>Numeric</w:t>
+            </w:r>
+          </w:p>
+        </w:tc>
+        <w:tc>
+          <w:tcPr>
+            <w:tcW w:w="3630" w:type="dxa"/>
             <w:tcBorders>
               <w:top w:val="single" w:sz="4" w:space="0" w:color="auto"/>
               <w:left w:val="single" w:sz="4" w:space="0" w:color="auto"/>
@@ -2004,16 +2001,16 @@
           <w:p>
             <w:pPr>
               <w:rPr>
-                <w:sz w:val="24"/>
-                <w:szCs w:val="24"/>
-              </w:rPr>
-            </w:pPr>
-            <w:r>
-              <w:rPr>
-                <w:sz w:val="24"/>
-                <w:szCs w:val="24"/>
-              </w:rPr>
-              <w:t>Employee ID of the Supervisor</w:t>
+                <w:sz w:val="22"/>
+                <w:szCs w:val="22"/>
+              </w:rPr>
+            </w:pPr>
+            <w:r>
+              <w:rPr>
+                <w:sz w:val="22"/>
+                <w:szCs w:val="22"/>
+              </w:rPr>
+              <w:t>Report ID is the unique indicator for the record</w:t>
             </w:r>
           </w:p>
         </w:tc>
@@ -2063,18 +2060,20 @@
                 <w:szCs w:val="22"/>
               </w:rPr>
             </w:pPr>
-            <w:r>
-              <w:rPr>
-                <w:sz w:val="22"/>
-                <w:szCs w:val="22"/>
-              </w:rPr>
-              <w:t>Problem: Please Describe the Success or Opportunity</w:t>
-            </w:r>
-          </w:p>
-        </w:tc>
-        <w:tc>
-          <w:tcPr>
-            <w:tcW w:w="1800" w:type="dxa"/>
+            <w:proofErr w:type="spellStart"/>
+            <w:r>
+              <w:rPr>
+                <w:sz w:val="22"/>
+                <w:szCs w:val="22"/>
+              </w:rPr>
+              <w:t>strReportCode</w:t>
+            </w:r>
+            <w:proofErr w:type="spellEnd"/>
+          </w:p>
+        </w:tc>
+        <w:tc>
+          <w:tcPr>
+            <w:tcW w:w="1957" w:type="dxa"/>
             <w:tcBorders>
               <w:top w:val="single" w:sz="4" w:space="0" w:color="auto"/>
               <w:left w:val="single" w:sz="4" w:space="0" w:color="auto"/>
@@ -2094,20 +2093,13 @@
                 <w:sz w:val="22"/>
                 <w:szCs w:val="22"/>
               </w:rPr>
-              <w:t>??</w:t>
-            </w:r>
-            <w:r>
-              <w:rPr>
-                <w:sz w:val="22"/>
-                <w:szCs w:val="22"/>
-              </w:rPr>
-              <w:t xml:space="preserve"> bytes, Alpha/Numeric</w:t>
-            </w:r>
-          </w:p>
-        </w:tc>
-        <w:tc>
-          <w:tcPr>
-            <w:tcW w:w="3787" w:type="dxa"/>
+              <w:t>20 bytes, 3 character report code + CCYYMMDD</w:t>
+            </w:r>
+          </w:p>
+        </w:tc>
+        <w:tc>
+          <w:tcPr>
+            <w:tcW w:w="3630" w:type="dxa"/>
             <w:tcBorders>
               <w:top w:val="single" w:sz="4" w:space="0" w:color="auto"/>
               <w:left w:val="single" w:sz="4" w:space="0" w:color="auto"/>
@@ -2127,7 +2119,57 @@
                 <w:sz w:val="22"/>
                 <w:szCs w:val="22"/>
               </w:rPr>
-              <w:t>Text to be concatenated into description</w:t>
+              <w:t xml:space="preserve">Quality </w:t>
+            </w:r>
+            <w:r>
+              <w:rPr>
+                <w:sz w:val="22"/>
+                <w:szCs w:val="22"/>
+              </w:rPr>
+              <w:t xml:space="preserve">report code that corresponds to the specific report and date. </w:t>
+            </w:r>
+          </w:p>
+          <w:p>
+            <w:pPr>
+              <w:rPr>
+                <w:sz w:val="22"/>
+                <w:szCs w:val="22"/>
+              </w:rPr>
+            </w:pPr>
+            <w:r>
+              <w:rPr>
+                <w:sz w:val="22"/>
+                <w:szCs w:val="22"/>
+              </w:rPr>
+              <w:t>(</w:t>
+            </w:r>
+            <w:r>
+              <w:rPr>
+                <w:sz w:val="22"/>
+                <w:szCs w:val="22"/>
+              </w:rPr>
+              <w:t>CTC</w:t>
+            </w:r>
+            <w:r>
+              <w:rPr>
+                <w:sz w:val="22"/>
+                <w:szCs w:val="22"/>
+              </w:rPr>
+              <w:t xml:space="preserve"> – </w:t>
+            </w:r>
+            <w:r>
+              <w:rPr>
+                <w:sz w:val="22"/>
+                <w:szCs w:val="22"/>
+              </w:rPr>
+              <w:t>Coach the Coach</w:t>
+            </w:r>
+            <w:r>
+              <w:rPr>
+                <w:sz w:val="22"/>
+                <w:szCs w:val="22"/>
+              </w:rPr>
+              <w:t>)</w:t>
             </w:r>
           </w:p>
         </w:tc>
@@ -2177,18 +2219,20 @@
                 <w:szCs w:val="22"/>
               </w:rPr>
             </w:pPr>
-            <w:r>
-              <w:rPr>
-                <w:sz w:val="22"/>
-                <w:szCs w:val="22"/>
-              </w:rPr>
-              <w:t>Behavior: Please Describe the Success or Opportunity</w:t>
-            </w:r>
-          </w:p>
-        </w:tc>
-        <w:tc>
-          <w:tcPr>
-            <w:tcW w:w="1800" w:type="dxa"/>
+            <w:proofErr w:type="spellStart"/>
+            <w:r>
+              <w:rPr>
+                <w:sz w:val="22"/>
+                <w:szCs w:val="22"/>
+              </w:rPr>
+              <w:t>EmpID</w:t>
+            </w:r>
+            <w:proofErr w:type="spellEnd"/>
+          </w:p>
+        </w:tc>
+        <w:tc>
+          <w:tcPr>
+            <w:tcW w:w="1957" w:type="dxa"/>
             <w:tcBorders>
               <w:top w:val="single" w:sz="4" w:space="0" w:color="auto"/>
               <w:left w:val="single" w:sz="4" w:space="0" w:color="auto"/>
@@ -2208,20 +2252,13 @@
                 <w:sz w:val="22"/>
                 <w:szCs w:val="22"/>
               </w:rPr>
-              <w:t>??</w:t>
-            </w:r>
-            <w:r>
-              <w:rPr>
-                <w:sz w:val="22"/>
-                <w:szCs w:val="22"/>
-              </w:rPr>
-              <w:t xml:space="preserve"> bytes, Alpha/Numeric</w:t>
-            </w:r>
-          </w:p>
-        </w:tc>
-        <w:tc>
-          <w:tcPr>
-            <w:tcW w:w="3787" w:type="dxa"/>
+              <w:t>6 bytes. Alpha/Numeric</w:t>
+            </w:r>
+          </w:p>
+        </w:tc>
+        <w:tc>
+          <w:tcPr>
+            <w:tcW w:w="3630" w:type="dxa"/>
             <w:tcBorders>
               <w:top w:val="single" w:sz="4" w:space="0" w:color="auto"/>
               <w:left w:val="single" w:sz="4" w:space="0" w:color="auto"/>
@@ -2241,7 +2278,7 @@
                 <w:sz w:val="22"/>
                 <w:szCs w:val="22"/>
               </w:rPr>
-              <w:t>Text to be concatenated into description</w:t>
+              <w:t>Employee ID of the Supervisor</w:t>
             </w:r>
           </w:p>
         </w:tc>
@@ -2296,13 +2333,13 @@
                 <w:sz w:val="22"/>
                 <w:szCs w:val="22"/>
               </w:rPr>
-              <w:t>Result: Please Describe the Success or Opportunity</w:t>
-            </w:r>
-          </w:p>
-        </w:tc>
-        <w:tc>
-          <w:tcPr>
-            <w:tcW w:w="1800" w:type="dxa"/>
+              <w:t>Problem: Please Describe the Success or Opportunity</w:t>
+            </w:r>
+          </w:p>
+        </w:tc>
+        <w:tc>
+          <w:tcPr>
+            <w:tcW w:w="1957" w:type="dxa"/>
             <w:tcBorders>
               <w:top w:val="single" w:sz="4" w:space="0" w:color="auto"/>
               <w:left w:val="single" w:sz="4" w:space="0" w:color="auto"/>
@@ -2322,20 +2359,20 @@
                 <w:sz w:val="22"/>
                 <w:szCs w:val="22"/>
               </w:rPr>
-              <w:t>??</w:t>
-            </w:r>
-            <w:r>
-              <w:rPr>
-                <w:sz w:val="22"/>
-                <w:szCs w:val="22"/>
-              </w:rPr>
-              <w:t xml:space="preserve"> bytes, Alpha/Numeric</w:t>
-            </w:r>
-          </w:p>
-        </w:tc>
-        <w:tc>
-          <w:tcPr>
-            <w:tcW w:w="3787" w:type="dxa"/>
+              <w:t xml:space="preserve">Variable number of </w:t>
+            </w:r>
+            <w:r>
+              <w:rPr>
+                <w:sz w:val="22"/>
+                <w:szCs w:val="22"/>
+              </w:rPr>
+              <w:t>bytes, Alpha/Numeric</w:t>
+            </w:r>
+          </w:p>
+        </w:tc>
+        <w:tc>
+          <w:tcPr>
+            <w:tcW w:w="3630" w:type="dxa"/>
             <w:tcBorders>
               <w:top w:val="single" w:sz="4" w:space="0" w:color="auto"/>
               <w:left w:val="single" w:sz="4" w:space="0" w:color="auto"/>
@@ -2410,13 +2447,13 @@
                 <w:sz w:val="22"/>
                 <w:szCs w:val="22"/>
               </w:rPr>
-              <w:t>Follow Up: Please Describe the Success or Opportunity</w:t>
-            </w:r>
-          </w:p>
-        </w:tc>
-        <w:tc>
-          <w:tcPr>
-            <w:tcW w:w="1800" w:type="dxa"/>
+              <w:t>Behavior: Please Describe the Success or Opportunity</w:t>
+            </w:r>
+          </w:p>
+        </w:tc>
+        <w:tc>
+          <w:tcPr>
+            <w:tcW w:w="1957" w:type="dxa"/>
             <w:tcBorders>
               <w:top w:val="single" w:sz="4" w:space="0" w:color="auto"/>
               <w:left w:val="single" w:sz="4" w:space="0" w:color="auto"/>
@@ -2436,20 +2473,13 @@
                 <w:sz w:val="22"/>
                 <w:szCs w:val="22"/>
               </w:rPr>
-              <w:t>??</w:t>
-            </w:r>
-            <w:r>
-              <w:rPr>
-                <w:sz w:val="22"/>
-                <w:szCs w:val="22"/>
-              </w:rPr>
-              <w:t xml:space="preserve"> bytes, Alpha/Numeric</w:t>
-            </w:r>
-          </w:p>
-        </w:tc>
-        <w:tc>
-          <w:tcPr>
-            <w:tcW w:w="3787" w:type="dxa"/>
+              <w:t>Variable number of bytes, Alpha/Numeric</w:t>
+            </w:r>
+          </w:p>
+        </w:tc>
+        <w:tc>
+          <w:tcPr>
+            <w:tcW w:w="3630" w:type="dxa"/>
             <w:tcBorders>
               <w:top w:val="single" w:sz="4" w:space="0" w:color="auto"/>
               <w:left w:val="single" w:sz="4" w:space="0" w:color="auto"/>
@@ -2519,20 +2549,18 @@
                 <w:szCs w:val="22"/>
               </w:rPr>
             </w:pPr>
-            <w:proofErr w:type="spellStart"/>
-            <w:r>
-              <w:rPr>
-                <w:sz w:val="22"/>
-                <w:szCs w:val="22"/>
-              </w:rPr>
-              <w:t>SubmitterID</w:t>
-            </w:r>
-            <w:proofErr w:type="spellEnd"/>
-          </w:p>
-        </w:tc>
-        <w:tc>
-          <w:tcPr>
-            <w:tcW w:w="1800" w:type="dxa"/>
+            <w:r>
+              <w:rPr>
+                <w:sz w:val="22"/>
+                <w:szCs w:val="22"/>
+              </w:rPr>
+              <w:t>Result: Please Describe the Success or Opportunity</w:t>
+            </w:r>
+          </w:p>
+        </w:tc>
+        <w:tc>
+          <w:tcPr>
+            <w:tcW w:w="1957" w:type="dxa"/>
             <w:tcBorders>
               <w:top w:val="single" w:sz="4" w:space="0" w:color="auto"/>
               <w:left w:val="single" w:sz="4" w:space="0" w:color="auto"/>
@@ -2549,16 +2577,16 @@
             </w:pPr>
             <w:r>
               <w:rPr>
-                <w:sz w:val="24"/>
-                <w:szCs w:val="24"/>
-              </w:rPr>
-              <w:t>6 bytes. Alpha/Numeric</w:t>
-            </w:r>
-          </w:p>
-        </w:tc>
-        <w:tc>
-          <w:tcPr>
-            <w:tcW w:w="3787" w:type="dxa"/>
+                <w:sz w:val="22"/>
+                <w:szCs w:val="22"/>
+              </w:rPr>
+              <w:t>Variable number of bytes, Alpha/Numeric</w:t>
+            </w:r>
+          </w:p>
+        </w:tc>
+        <w:tc>
+          <w:tcPr>
+            <w:tcW w:w="3630" w:type="dxa"/>
             <w:tcBorders>
               <w:top w:val="single" w:sz="4" w:space="0" w:color="auto"/>
               <w:left w:val="single" w:sz="4" w:space="0" w:color="auto"/>
@@ -2575,17 +2603,10 @@
             </w:pPr>
             <w:r>
               <w:rPr>
-                <w:sz w:val="24"/>
-                <w:szCs w:val="24"/>
-              </w:rPr>
-              <w:t xml:space="preserve">Employee ID of the </w:t>
-            </w:r>
-            <w:r>
-              <w:rPr>
-                <w:sz w:val="24"/>
-                <w:szCs w:val="24"/>
-              </w:rPr>
-              <w:t>submitter</w:t>
+                <w:sz w:val="22"/>
+                <w:szCs w:val="22"/>
+              </w:rPr>
+              <w:t>Text to be concatenated into description</w:t>
             </w:r>
           </w:p>
         </w:tc>
@@ -2631,25 +2652,22 @@
           <w:p>
             <w:pPr>
               <w:rPr>
-                <w:b/>
-                <w:sz w:val="22"/>
-                <w:szCs w:val="22"/>
-              </w:rPr>
-            </w:pPr>
-            <w:proofErr w:type="spellStart"/>
-            <w:r>
-              <w:rPr>
-                <w:sz w:val="22"/>
-                <w:szCs w:val="22"/>
-              </w:rPr>
-              <w:t>EventDate</w:t>
-            </w:r>
-            <w:proofErr w:type="spellEnd"/>
-          </w:p>
-        </w:tc>
-        <w:tc>
-          <w:tcPr>
-            <w:tcW w:w="1800" w:type="dxa"/>
+                <w:sz w:val="22"/>
+                <w:szCs w:val="22"/>
+              </w:rPr>
+            </w:pPr>
+            <w:r>
+              <w:rPr>
+                <w:sz w:val="22"/>
+                <w:szCs w:val="22"/>
+              </w:rPr>
+              <w:t>Follow Up: Please Describe the Success or Opportunity</w:t>
+            </w:r>
+          </w:p>
+        </w:tc>
+        <w:tc>
+          <w:tcPr>
+            <w:tcW w:w="1957" w:type="dxa"/>
             <w:tcBorders>
               <w:top w:val="single" w:sz="4" w:space="0" w:color="auto"/>
               <w:left w:val="single" w:sz="4" w:space="0" w:color="auto"/>
@@ -2669,27 +2687,13 @@
                 <w:sz w:val="22"/>
                 <w:szCs w:val="22"/>
               </w:rPr>
-              <w:t>1</w:t>
-            </w:r>
-            <w:r>
-              <w:rPr>
-                <w:sz w:val="22"/>
-                <w:szCs w:val="22"/>
-              </w:rPr>
-              <w:t xml:space="preserve">0 bytes, </w:t>
-            </w:r>
-            <w:r>
-              <w:rPr>
-                <w:sz w:val="22"/>
-                <w:szCs w:val="22"/>
-              </w:rPr>
-              <w:t>MM/DD/CCYY</w:t>
-            </w:r>
-          </w:p>
-        </w:tc>
-        <w:tc>
-          <w:tcPr>
-            <w:tcW w:w="3787" w:type="dxa"/>
+              <w:t>Variable number of bytes, Alpha/Numeric</w:t>
+            </w:r>
+          </w:p>
+        </w:tc>
+        <w:tc>
+          <w:tcPr>
+            <w:tcW w:w="3630" w:type="dxa"/>
             <w:tcBorders>
               <w:top w:val="single" w:sz="4" w:space="0" w:color="auto"/>
               <w:left w:val="single" w:sz="4" w:space="0" w:color="auto"/>
@@ -2709,463 +2713,7 @@
                 <w:sz w:val="22"/>
                 <w:szCs w:val="22"/>
               </w:rPr>
-              <w:t>The date when the incident occurred.</w:t>
-            </w:r>
-            <w:r>
-              <w:rPr>
-                <w:vanish/>
-                <w:sz w:val="22"/>
-                <w:szCs w:val="22"/>
-              </w:rPr>
-              <w:t>e CSR’s sentuator IDcard as an opportunity or reinforcement</w:t>
-            </w:r>
-            <w:r>
-              <w:rPr>
-                <w:vanish/>
-                <w:sz w:val="22"/>
-                <w:szCs w:val="22"/>
-              </w:rPr>
-              <w:pgNum/>
-            </w:r>
-            <w:r>
-              <w:rPr>
-                <w:vanish/>
-                <w:sz w:val="22"/>
-                <w:szCs w:val="22"/>
-              </w:rPr>
-              <w:pgNum/>
-            </w:r>
-            <w:r>
-              <w:rPr>
-                <w:vanish/>
-                <w:sz w:val="22"/>
-                <w:szCs w:val="22"/>
-              </w:rPr>
-              <w:pgNum/>
-            </w:r>
-            <w:r>
-              <w:rPr>
-                <w:vanish/>
-                <w:sz w:val="22"/>
-                <w:szCs w:val="22"/>
-              </w:rPr>
-              <w:pgNum/>
-            </w:r>
-            <w:r>
-              <w:rPr>
-                <w:vanish/>
-                <w:sz w:val="22"/>
-                <w:szCs w:val="22"/>
-              </w:rPr>
-              <w:pgNum/>
-            </w:r>
-            <w:r>
-              <w:rPr>
-                <w:vanish/>
-                <w:sz w:val="22"/>
-                <w:szCs w:val="22"/>
-              </w:rPr>
-              <w:pgNum/>
-            </w:r>
-            <w:r>
-              <w:rPr>
-                <w:vanish/>
-                <w:sz w:val="22"/>
-                <w:szCs w:val="22"/>
-              </w:rPr>
-              <w:pgNum/>
-            </w:r>
-            <w:r>
-              <w:rPr>
-                <w:vanish/>
-                <w:sz w:val="22"/>
-                <w:szCs w:val="22"/>
-              </w:rPr>
-              <w:pgNum/>
-            </w:r>
-            <w:r>
-              <w:rPr>
-                <w:vanish/>
-                <w:sz w:val="22"/>
-                <w:szCs w:val="22"/>
-              </w:rPr>
-              <w:pgNum/>
-            </w:r>
-            <w:r>
-              <w:rPr>
-                <w:vanish/>
-                <w:sz w:val="22"/>
-                <w:szCs w:val="22"/>
-              </w:rPr>
-              <w:pgNum/>
-            </w:r>
-            <w:r>
-              <w:rPr>
-                <w:vanish/>
-                <w:sz w:val="22"/>
-                <w:szCs w:val="22"/>
-              </w:rPr>
-              <w:pgNum/>
-            </w:r>
-            <w:r>
-              <w:rPr>
-                <w:vanish/>
-                <w:sz w:val="22"/>
-                <w:szCs w:val="22"/>
-              </w:rPr>
-              <w:pgNum/>
-            </w:r>
-            <w:r>
-              <w:rPr>
-                <w:vanish/>
-                <w:sz w:val="22"/>
-                <w:szCs w:val="22"/>
-              </w:rPr>
-              <w:pgNum/>
-            </w:r>
-            <w:r>
-              <w:rPr>
-                <w:vanish/>
-                <w:sz w:val="22"/>
-                <w:szCs w:val="22"/>
-              </w:rPr>
-              <w:pgNum/>
-            </w:r>
-            <w:r>
-              <w:rPr>
-                <w:vanish/>
-                <w:sz w:val="22"/>
-                <w:szCs w:val="22"/>
-              </w:rPr>
-              <w:pgNum/>
-            </w:r>
-            <w:r>
-              <w:rPr>
-                <w:vanish/>
-                <w:sz w:val="22"/>
-                <w:szCs w:val="22"/>
-              </w:rPr>
-              <w:pgNum/>
-            </w:r>
-            <w:r>
-              <w:rPr>
-                <w:vanish/>
-                <w:sz w:val="22"/>
-                <w:szCs w:val="22"/>
-              </w:rPr>
-              <w:pgNum/>
-            </w:r>
-            <w:r>
-              <w:rPr>
-                <w:vanish/>
-                <w:sz w:val="22"/>
-                <w:szCs w:val="22"/>
-              </w:rPr>
-              <w:pgNum/>
-            </w:r>
-            <w:r>
-              <w:rPr>
-                <w:vanish/>
-                <w:sz w:val="22"/>
-                <w:szCs w:val="22"/>
-              </w:rPr>
-              <w:pgNum/>
-            </w:r>
-            <w:r>
-              <w:rPr>
-                <w:vanish/>
-                <w:sz w:val="22"/>
-                <w:szCs w:val="22"/>
-              </w:rPr>
-              <w:pgNum/>
-            </w:r>
-            <w:r>
-              <w:rPr>
-                <w:vanish/>
-                <w:sz w:val="22"/>
-                <w:szCs w:val="22"/>
-              </w:rPr>
-              <w:pgNum/>
-            </w:r>
-            <w:r>
-              <w:rPr>
-                <w:vanish/>
-                <w:sz w:val="22"/>
-                <w:szCs w:val="22"/>
-              </w:rPr>
-              <w:pgNum/>
-            </w:r>
-            <w:r>
-              <w:rPr>
-                <w:vanish/>
-                <w:sz w:val="22"/>
-                <w:szCs w:val="22"/>
-              </w:rPr>
-              <w:pgNum/>
-            </w:r>
-            <w:r>
-              <w:rPr>
-                <w:vanish/>
-                <w:sz w:val="22"/>
-                <w:szCs w:val="22"/>
-              </w:rPr>
-              <w:pgNum/>
-            </w:r>
-            <w:r>
-              <w:rPr>
-                <w:vanish/>
-                <w:sz w:val="22"/>
-                <w:szCs w:val="22"/>
-              </w:rPr>
-              <w:pgNum/>
-            </w:r>
-            <w:r>
-              <w:rPr>
-                <w:vanish/>
-                <w:sz w:val="22"/>
-                <w:szCs w:val="22"/>
-              </w:rPr>
-              <w:pgNum/>
-            </w:r>
-            <w:r>
-              <w:rPr>
-                <w:vanish/>
-                <w:sz w:val="22"/>
-                <w:szCs w:val="22"/>
-              </w:rPr>
-              <w:pgNum/>
-            </w:r>
-            <w:r>
-              <w:rPr>
-                <w:vanish/>
-                <w:sz w:val="22"/>
-                <w:szCs w:val="22"/>
-              </w:rPr>
-              <w:pgNum/>
-            </w:r>
-            <w:r>
-              <w:rPr>
-                <w:vanish/>
-                <w:sz w:val="22"/>
-                <w:szCs w:val="22"/>
-              </w:rPr>
-              <w:pgNum/>
-            </w:r>
-            <w:r>
-              <w:rPr>
-                <w:vanish/>
-                <w:sz w:val="22"/>
-                <w:szCs w:val="22"/>
-              </w:rPr>
-              <w:pgNum/>
-            </w:r>
-            <w:r>
-              <w:rPr>
-                <w:vanish/>
-                <w:sz w:val="22"/>
-                <w:szCs w:val="22"/>
-              </w:rPr>
-              <w:pgNum/>
-            </w:r>
-            <w:r>
-              <w:rPr>
-                <w:vanish/>
-                <w:sz w:val="22"/>
-                <w:szCs w:val="22"/>
-              </w:rPr>
-              <w:pgNum/>
-            </w:r>
-            <w:r>
-              <w:rPr>
-                <w:vanish/>
-                <w:sz w:val="22"/>
-                <w:szCs w:val="22"/>
-              </w:rPr>
-              <w:pgNum/>
-            </w:r>
-            <w:r>
-              <w:rPr>
-                <w:vanish/>
-                <w:sz w:val="22"/>
-                <w:szCs w:val="22"/>
-              </w:rPr>
-              <w:pgNum/>
-            </w:r>
-            <w:r>
-              <w:rPr>
-                <w:vanish/>
-                <w:sz w:val="22"/>
-                <w:szCs w:val="22"/>
-              </w:rPr>
-              <w:pgNum/>
-            </w:r>
-            <w:r>
-              <w:rPr>
-                <w:vanish/>
-                <w:sz w:val="22"/>
-                <w:szCs w:val="22"/>
-              </w:rPr>
-              <w:pgNum/>
-            </w:r>
-            <w:r>
-              <w:rPr>
-                <w:vanish/>
-                <w:sz w:val="22"/>
-                <w:szCs w:val="22"/>
-              </w:rPr>
-              <w:pgNum/>
-            </w:r>
-            <w:r>
-              <w:rPr>
-                <w:vanish/>
-                <w:sz w:val="22"/>
-                <w:szCs w:val="22"/>
-              </w:rPr>
-              <w:pgNum/>
-            </w:r>
-            <w:r>
-              <w:rPr>
-                <w:vanish/>
-                <w:sz w:val="22"/>
-                <w:szCs w:val="22"/>
-              </w:rPr>
-              <w:pgNum/>
-            </w:r>
-            <w:r>
-              <w:rPr>
-                <w:vanish/>
-                <w:sz w:val="22"/>
-                <w:szCs w:val="22"/>
-              </w:rPr>
-              <w:pgNum/>
-            </w:r>
-            <w:r>
-              <w:rPr>
-                <w:vanish/>
-                <w:sz w:val="22"/>
-                <w:szCs w:val="22"/>
-              </w:rPr>
-              <w:pgNum/>
-            </w:r>
-            <w:r>
-              <w:rPr>
-                <w:vanish/>
-                <w:sz w:val="22"/>
-                <w:szCs w:val="22"/>
-              </w:rPr>
-              <w:pgNum/>
-            </w:r>
-            <w:r>
-              <w:rPr>
-                <w:vanish/>
-                <w:sz w:val="22"/>
-                <w:szCs w:val="22"/>
-              </w:rPr>
-              <w:pgNum/>
-            </w:r>
-            <w:r>
-              <w:rPr>
-                <w:vanish/>
-                <w:sz w:val="22"/>
-                <w:szCs w:val="22"/>
-              </w:rPr>
-              <w:pgNum/>
-            </w:r>
-            <w:r>
-              <w:rPr>
-                <w:vanish/>
-                <w:sz w:val="22"/>
-                <w:szCs w:val="22"/>
-              </w:rPr>
-              <w:pgNum/>
-            </w:r>
-            <w:r>
-              <w:rPr>
-                <w:vanish/>
-                <w:sz w:val="22"/>
-                <w:szCs w:val="22"/>
-              </w:rPr>
-              <w:pgNum/>
-            </w:r>
-            <w:r>
-              <w:rPr>
-                <w:vanish/>
-                <w:sz w:val="22"/>
-                <w:szCs w:val="22"/>
-              </w:rPr>
-              <w:pgNum/>
-            </w:r>
-            <w:r>
-              <w:rPr>
-                <w:vanish/>
-                <w:sz w:val="22"/>
-                <w:szCs w:val="22"/>
-              </w:rPr>
-              <w:pgNum/>
-            </w:r>
-            <w:r>
-              <w:rPr>
-                <w:vanish/>
-                <w:sz w:val="22"/>
-                <w:szCs w:val="22"/>
-              </w:rPr>
-              <w:pgNum/>
-            </w:r>
-            <w:r>
-              <w:rPr>
-                <w:vanish/>
-                <w:sz w:val="22"/>
-                <w:szCs w:val="22"/>
-              </w:rPr>
-              <w:pgNum/>
-            </w:r>
-            <w:r>
-              <w:rPr>
-                <w:vanish/>
-                <w:sz w:val="22"/>
-                <w:szCs w:val="22"/>
-              </w:rPr>
-              <w:pgNum/>
-            </w:r>
-            <w:r>
-              <w:rPr>
-                <w:vanish/>
-                <w:sz w:val="22"/>
-                <w:szCs w:val="22"/>
-              </w:rPr>
-              <w:pgNum/>
-            </w:r>
-            <w:r>
-              <w:rPr>
-                <w:vanish/>
-                <w:sz w:val="22"/>
-                <w:szCs w:val="22"/>
-              </w:rPr>
-              <w:pgNum/>
-            </w:r>
-            <w:r>
-              <w:rPr>
-                <w:vanish/>
-                <w:sz w:val="22"/>
-                <w:szCs w:val="22"/>
-              </w:rPr>
-              <w:pgNum/>
-            </w:r>
-            <w:r>
-              <w:rPr>
-                <w:vanish/>
-                <w:sz w:val="22"/>
-                <w:szCs w:val="22"/>
-              </w:rPr>
-              <w:pgNum/>
-            </w:r>
-            <w:r>
-              <w:rPr>
-                <w:vanish/>
-                <w:sz w:val="22"/>
-                <w:szCs w:val="22"/>
-              </w:rPr>
-              <w:pgNum/>
+              <w:t>Text to be concatenated into description</w:t>
             </w:r>
           </w:p>
         </w:tc>
@@ -3221,14 +2769,14 @@
                 <w:sz w:val="22"/>
                 <w:szCs w:val="22"/>
               </w:rPr>
-              <w:t>SubmittedDate</w:t>
+              <w:t>SubmitterID</w:t>
             </w:r>
             <w:proofErr w:type="spellEnd"/>
           </w:p>
         </w:tc>
         <w:tc>
           <w:tcPr>
-            <w:tcW w:w="1800" w:type="dxa"/>
+            <w:tcW w:w="1957" w:type="dxa"/>
             <w:tcBorders>
               <w:top w:val="single" w:sz="4" w:space="0" w:color="auto"/>
               <w:left w:val="single" w:sz="4" w:space="0" w:color="auto"/>
@@ -3248,13 +2796,13 @@
                 <w:sz w:val="22"/>
                 <w:szCs w:val="22"/>
               </w:rPr>
-              <w:t>10 bytes, MM/DD/CCYY</w:t>
-            </w:r>
-          </w:p>
-        </w:tc>
-        <w:tc>
-          <w:tcPr>
-            <w:tcW w:w="3787" w:type="dxa"/>
+              <w:t>6 bytes. Alpha/Numeric</w:t>
+            </w:r>
+          </w:p>
+        </w:tc>
+        <w:tc>
+          <w:tcPr>
+            <w:tcW w:w="3630" w:type="dxa"/>
             <w:tcBorders>
               <w:top w:val="single" w:sz="4" w:space="0" w:color="auto"/>
               <w:left w:val="single" w:sz="4" w:space="0" w:color="auto"/>
@@ -3274,6 +2822,695 @@
                 <w:sz w:val="22"/>
                 <w:szCs w:val="22"/>
               </w:rPr>
+              <w:t>Employee ID of the submitter</w:t>
+            </w:r>
+          </w:p>
+        </w:tc>
+      </w:tr>
+      <w:tr>
+        <w:trPr>
+          <w:tblHeader/>
+        </w:trPr>
+        <w:tc>
+          <w:tcPr>
+            <w:tcW w:w="1253" w:type="dxa"/>
+            <w:tcBorders>
+              <w:top w:val="single" w:sz="4" w:space="0" w:color="auto"/>
+              <w:left w:val="single" w:sz="4" w:space="0" w:color="auto"/>
+              <w:bottom w:val="single" w:sz="4" w:space="0" w:color="auto"/>
+              <w:right w:val="single" w:sz="4" w:space="0" w:color="auto"/>
+            </w:tcBorders>
+          </w:tcPr>
+          <w:p>
+            <w:pPr>
+              <w:pStyle w:val="TableText"/>
+              <w:numPr>
+                <w:ilvl w:val="0"/>
+                <w:numId w:val="4"/>
+              </w:numPr>
+              <w:rPr>
+                <w:b w:val="0"/>
+                <w:szCs w:val="22"/>
+              </w:rPr>
+            </w:pPr>
+          </w:p>
+        </w:tc>
+        <w:tc>
+          <w:tcPr>
+            <w:tcW w:w="2250" w:type="dxa"/>
+            <w:tcBorders>
+              <w:top w:val="single" w:sz="4" w:space="0" w:color="auto"/>
+              <w:left w:val="single" w:sz="4" w:space="0" w:color="auto"/>
+              <w:bottom w:val="single" w:sz="4" w:space="0" w:color="auto"/>
+              <w:right w:val="single" w:sz="4" w:space="0" w:color="auto"/>
+            </w:tcBorders>
+          </w:tcPr>
+          <w:p>
+            <w:pPr>
+              <w:rPr>
+                <w:b/>
+                <w:sz w:val="22"/>
+                <w:szCs w:val="22"/>
+              </w:rPr>
+            </w:pPr>
+            <w:proofErr w:type="spellStart"/>
+            <w:r>
+              <w:rPr>
+                <w:sz w:val="22"/>
+                <w:szCs w:val="22"/>
+              </w:rPr>
+              <w:t>EventDate</w:t>
+            </w:r>
+            <w:proofErr w:type="spellEnd"/>
+          </w:p>
+        </w:tc>
+        <w:tc>
+          <w:tcPr>
+            <w:tcW w:w="1957" w:type="dxa"/>
+            <w:tcBorders>
+              <w:top w:val="single" w:sz="4" w:space="0" w:color="auto"/>
+              <w:left w:val="single" w:sz="4" w:space="0" w:color="auto"/>
+              <w:bottom w:val="single" w:sz="4" w:space="0" w:color="auto"/>
+              <w:right w:val="single" w:sz="4" w:space="0" w:color="auto"/>
+            </w:tcBorders>
+          </w:tcPr>
+          <w:p>
+            <w:pPr>
+              <w:rPr>
+                <w:sz w:val="22"/>
+                <w:szCs w:val="22"/>
+              </w:rPr>
+            </w:pPr>
+            <w:r>
+              <w:rPr>
+                <w:sz w:val="22"/>
+                <w:szCs w:val="22"/>
+              </w:rPr>
+              <w:t>1</w:t>
+            </w:r>
+            <w:r>
+              <w:rPr>
+                <w:sz w:val="22"/>
+                <w:szCs w:val="22"/>
+              </w:rPr>
+              <w:t xml:space="preserve">0 bytes, </w:t>
+            </w:r>
+            <w:r>
+              <w:rPr>
+                <w:sz w:val="22"/>
+                <w:szCs w:val="22"/>
+              </w:rPr>
+              <w:t>MM/DD/CCYY</w:t>
+            </w:r>
+          </w:p>
+        </w:tc>
+        <w:tc>
+          <w:tcPr>
+            <w:tcW w:w="3630" w:type="dxa"/>
+            <w:tcBorders>
+              <w:top w:val="single" w:sz="4" w:space="0" w:color="auto"/>
+              <w:left w:val="single" w:sz="4" w:space="0" w:color="auto"/>
+              <w:bottom w:val="single" w:sz="4" w:space="0" w:color="auto"/>
+              <w:right w:val="single" w:sz="4" w:space="0" w:color="auto"/>
+            </w:tcBorders>
+          </w:tcPr>
+          <w:p>
+            <w:pPr>
+              <w:rPr>
+                <w:sz w:val="22"/>
+                <w:szCs w:val="22"/>
+              </w:rPr>
+            </w:pPr>
+            <w:r>
+              <w:rPr>
+                <w:sz w:val="22"/>
+                <w:szCs w:val="22"/>
+              </w:rPr>
+              <w:t>The date when the incident occurred.</w:t>
+            </w:r>
+            <w:r>
+              <w:rPr>
+                <w:vanish/>
+                <w:sz w:val="22"/>
+                <w:szCs w:val="22"/>
+              </w:rPr>
+              <w:t>e CSR’s sentuator IDcard as an opportunity or reinforcement</w:t>
+            </w:r>
+            <w:r>
+              <w:rPr>
+                <w:vanish/>
+                <w:sz w:val="22"/>
+                <w:szCs w:val="22"/>
+              </w:rPr>
+              <w:pgNum/>
+            </w:r>
+            <w:r>
+              <w:rPr>
+                <w:vanish/>
+                <w:sz w:val="22"/>
+                <w:szCs w:val="22"/>
+              </w:rPr>
+              <w:pgNum/>
+            </w:r>
+            <w:r>
+              <w:rPr>
+                <w:vanish/>
+                <w:sz w:val="22"/>
+                <w:szCs w:val="22"/>
+              </w:rPr>
+              <w:pgNum/>
+            </w:r>
+            <w:r>
+              <w:rPr>
+                <w:vanish/>
+                <w:sz w:val="22"/>
+                <w:szCs w:val="22"/>
+              </w:rPr>
+              <w:pgNum/>
+            </w:r>
+            <w:r>
+              <w:rPr>
+                <w:vanish/>
+                <w:sz w:val="22"/>
+                <w:szCs w:val="22"/>
+              </w:rPr>
+              <w:pgNum/>
+            </w:r>
+            <w:r>
+              <w:rPr>
+                <w:vanish/>
+                <w:sz w:val="22"/>
+                <w:szCs w:val="22"/>
+              </w:rPr>
+              <w:pgNum/>
+            </w:r>
+            <w:r>
+              <w:rPr>
+                <w:vanish/>
+                <w:sz w:val="22"/>
+                <w:szCs w:val="22"/>
+              </w:rPr>
+              <w:pgNum/>
+            </w:r>
+            <w:r>
+              <w:rPr>
+                <w:vanish/>
+                <w:sz w:val="22"/>
+                <w:szCs w:val="22"/>
+              </w:rPr>
+              <w:pgNum/>
+            </w:r>
+            <w:r>
+              <w:rPr>
+                <w:vanish/>
+                <w:sz w:val="22"/>
+                <w:szCs w:val="22"/>
+              </w:rPr>
+              <w:pgNum/>
+            </w:r>
+            <w:r>
+              <w:rPr>
+                <w:vanish/>
+                <w:sz w:val="22"/>
+                <w:szCs w:val="22"/>
+              </w:rPr>
+              <w:pgNum/>
+            </w:r>
+            <w:r>
+              <w:rPr>
+                <w:vanish/>
+                <w:sz w:val="22"/>
+                <w:szCs w:val="22"/>
+              </w:rPr>
+              <w:pgNum/>
+            </w:r>
+            <w:r>
+              <w:rPr>
+                <w:vanish/>
+                <w:sz w:val="22"/>
+                <w:szCs w:val="22"/>
+              </w:rPr>
+              <w:pgNum/>
+            </w:r>
+            <w:r>
+              <w:rPr>
+                <w:vanish/>
+                <w:sz w:val="22"/>
+                <w:szCs w:val="22"/>
+              </w:rPr>
+              <w:pgNum/>
+            </w:r>
+            <w:r>
+              <w:rPr>
+                <w:vanish/>
+                <w:sz w:val="22"/>
+                <w:szCs w:val="22"/>
+              </w:rPr>
+              <w:pgNum/>
+            </w:r>
+            <w:r>
+              <w:rPr>
+                <w:vanish/>
+                <w:sz w:val="22"/>
+                <w:szCs w:val="22"/>
+              </w:rPr>
+              <w:pgNum/>
+            </w:r>
+            <w:r>
+              <w:rPr>
+                <w:vanish/>
+                <w:sz w:val="22"/>
+                <w:szCs w:val="22"/>
+              </w:rPr>
+              <w:pgNum/>
+            </w:r>
+            <w:r>
+              <w:rPr>
+                <w:vanish/>
+                <w:sz w:val="22"/>
+                <w:szCs w:val="22"/>
+              </w:rPr>
+              <w:pgNum/>
+            </w:r>
+            <w:r>
+              <w:rPr>
+                <w:vanish/>
+                <w:sz w:val="22"/>
+                <w:szCs w:val="22"/>
+              </w:rPr>
+              <w:pgNum/>
+            </w:r>
+            <w:r>
+              <w:rPr>
+                <w:vanish/>
+                <w:sz w:val="22"/>
+                <w:szCs w:val="22"/>
+              </w:rPr>
+              <w:pgNum/>
+            </w:r>
+            <w:r>
+              <w:rPr>
+                <w:vanish/>
+                <w:sz w:val="22"/>
+                <w:szCs w:val="22"/>
+              </w:rPr>
+              <w:pgNum/>
+            </w:r>
+            <w:r>
+              <w:rPr>
+                <w:vanish/>
+                <w:sz w:val="22"/>
+                <w:szCs w:val="22"/>
+              </w:rPr>
+              <w:pgNum/>
+            </w:r>
+            <w:r>
+              <w:rPr>
+                <w:vanish/>
+                <w:sz w:val="22"/>
+                <w:szCs w:val="22"/>
+              </w:rPr>
+              <w:pgNum/>
+            </w:r>
+            <w:r>
+              <w:rPr>
+                <w:vanish/>
+                <w:sz w:val="22"/>
+                <w:szCs w:val="22"/>
+              </w:rPr>
+              <w:pgNum/>
+            </w:r>
+            <w:r>
+              <w:rPr>
+                <w:vanish/>
+                <w:sz w:val="22"/>
+                <w:szCs w:val="22"/>
+              </w:rPr>
+              <w:pgNum/>
+            </w:r>
+            <w:r>
+              <w:rPr>
+                <w:vanish/>
+                <w:sz w:val="22"/>
+                <w:szCs w:val="22"/>
+              </w:rPr>
+              <w:pgNum/>
+            </w:r>
+            <w:r>
+              <w:rPr>
+                <w:vanish/>
+                <w:sz w:val="22"/>
+                <w:szCs w:val="22"/>
+              </w:rPr>
+              <w:pgNum/>
+            </w:r>
+            <w:r>
+              <w:rPr>
+                <w:vanish/>
+                <w:sz w:val="22"/>
+                <w:szCs w:val="22"/>
+              </w:rPr>
+              <w:pgNum/>
+            </w:r>
+            <w:r>
+              <w:rPr>
+                <w:vanish/>
+                <w:sz w:val="22"/>
+                <w:szCs w:val="22"/>
+              </w:rPr>
+              <w:pgNum/>
+            </w:r>
+            <w:r>
+              <w:rPr>
+                <w:vanish/>
+                <w:sz w:val="22"/>
+                <w:szCs w:val="22"/>
+              </w:rPr>
+              <w:pgNum/>
+            </w:r>
+            <w:r>
+              <w:rPr>
+                <w:vanish/>
+                <w:sz w:val="22"/>
+                <w:szCs w:val="22"/>
+              </w:rPr>
+              <w:pgNum/>
+            </w:r>
+            <w:r>
+              <w:rPr>
+                <w:vanish/>
+                <w:sz w:val="22"/>
+                <w:szCs w:val="22"/>
+              </w:rPr>
+              <w:pgNum/>
+            </w:r>
+            <w:r>
+              <w:rPr>
+                <w:vanish/>
+                <w:sz w:val="22"/>
+                <w:szCs w:val="22"/>
+              </w:rPr>
+              <w:pgNum/>
+            </w:r>
+            <w:r>
+              <w:rPr>
+                <w:vanish/>
+                <w:sz w:val="22"/>
+                <w:szCs w:val="22"/>
+              </w:rPr>
+              <w:pgNum/>
+            </w:r>
+            <w:r>
+              <w:rPr>
+                <w:vanish/>
+                <w:sz w:val="22"/>
+                <w:szCs w:val="22"/>
+              </w:rPr>
+              <w:pgNum/>
+            </w:r>
+            <w:r>
+              <w:rPr>
+                <w:vanish/>
+                <w:sz w:val="22"/>
+                <w:szCs w:val="22"/>
+              </w:rPr>
+              <w:pgNum/>
+            </w:r>
+            <w:r>
+              <w:rPr>
+                <w:vanish/>
+                <w:sz w:val="22"/>
+                <w:szCs w:val="22"/>
+              </w:rPr>
+              <w:pgNum/>
+            </w:r>
+            <w:r>
+              <w:rPr>
+                <w:vanish/>
+                <w:sz w:val="22"/>
+                <w:szCs w:val="22"/>
+              </w:rPr>
+              <w:pgNum/>
+            </w:r>
+            <w:r>
+              <w:rPr>
+                <w:vanish/>
+                <w:sz w:val="22"/>
+                <w:szCs w:val="22"/>
+              </w:rPr>
+              <w:pgNum/>
+            </w:r>
+            <w:r>
+              <w:rPr>
+                <w:vanish/>
+                <w:sz w:val="22"/>
+                <w:szCs w:val="22"/>
+              </w:rPr>
+              <w:pgNum/>
+            </w:r>
+            <w:r>
+              <w:rPr>
+                <w:vanish/>
+                <w:sz w:val="22"/>
+                <w:szCs w:val="22"/>
+              </w:rPr>
+              <w:pgNum/>
+            </w:r>
+            <w:r>
+              <w:rPr>
+                <w:vanish/>
+                <w:sz w:val="22"/>
+                <w:szCs w:val="22"/>
+              </w:rPr>
+              <w:pgNum/>
+            </w:r>
+            <w:r>
+              <w:rPr>
+                <w:vanish/>
+                <w:sz w:val="22"/>
+                <w:szCs w:val="22"/>
+              </w:rPr>
+              <w:pgNum/>
+            </w:r>
+            <w:r>
+              <w:rPr>
+                <w:vanish/>
+                <w:sz w:val="22"/>
+                <w:szCs w:val="22"/>
+              </w:rPr>
+              <w:pgNum/>
+            </w:r>
+            <w:r>
+              <w:rPr>
+                <w:vanish/>
+                <w:sz w:val="22"/>
+                <w:szCs w:val="22"/>
+              </w:rPr>
+              <w:pgNum/>
+            </w:r>
+            <w:r>
+              <w:rPr>
+                <w:vanish/>
+                <w:sz w:val="22"/>
+                <w:szCs w:val="22"/>
+              </w:rPr>
+              <w:pgNum/>
+            </w:r>
+            <w:r>
+              <w:rPr>
+                <w:vanish/>
+                <w:sz w:val="22"/>
+                <w:szCs w:val="22"/>
+              </w:rPr>
+              <w:pgNum/>
+            </w:r>
+            <w:r>
+              <w:rPr>
+                <w:vanish/>
+                <w:sz w:val="22"/>
+                <w:szCs w:val="22"/>
+              </w:rPr>
+              <w:pgNum/>
+            </w:r>
+            <w:r>
+              <w:rPr>
+                <w:vanish/>
+                <w:sz w:val="22"/>
+                <w:szCs w:val="22"/>
+              </w:rPr>
+              <w:pgNum/>
+            </w:r>
+            <w:r>
+              <w:rPr>
+                <w:vanish/>
+                <w:sz w:val="22"/>
+                <w:szCs w:val="22"/>
+              </w:rPr>
+              <w:pgNum/>
+            </w:r>
+            <w:r>
+              <w:rPr>
+                <w:vanish/>
+                <w:sz w:val="22"/>
+                <w:szCs w:val="22"/>
+              </w:rPr>
+              <w:pgNum/>
+            </w:r>
+            <w:r>
+              <w:rPr>
+                <w:vanish/>
+                <w:sz w:val="22"/>
+                <w:szCs w:val="22"/>
+              </w:rPr>
+              <w:pgNum/>
+            </w:r>
+            <w:r>
+              <w:rPr>
+                <w:vanish/>
+                <w:sz w:val="22"/>
+                <w:szCs w:val="22"/>
+              </w:rPr>
+              <w:pgNum/>
+            </w:r>
+            <w:r>
+              <w:rPr>
+                <w:vanish/>
+                <w:sz w:val="22"/>
+                <w:szCs w:val="22"/>
+              </w:rPr>
+              <w:pgNum/>
+            </w:r>
+            <w:r>
+              <w:rPr>
+                <w:vanish/>
+                <w:sz w:val="22"/>
+                <w:szCs w:val="22"/>
+              </w:rPr>
+              <w:pgNum/>
+            </w:r>
+            <w:r>
+              <w:rPr>
+                <w:vanish/>
+                <w:sz w:val="22"/>
+                <w:szCs w:val="22"/>
+              </w:rPr>
+              <w:pgNum/>
+            </w:r>
+            <w:r>
+              <w:rPr>
+                <w:vanish/>
+                <w:sz w:val="22"/>
+                <w:szCs w:val="22"/>
+              </w:rPr>
+              <w:pgNum/>
+            </w:r>
+          </w:p>
+        </w:tc>
+      </w:tr>
+      <w:tr>
+        <w:trPr>
+          <w:tblHeader/>
+        </w:trPr>
+        <w:tc>
+          <w:tcPr>
+            <w:tcW w:w="1253" w:type="dxa"/>
+            <w:tcBorders>
+              <w:top w:val="single" w:sz="4" w:space="0" w:color="auto"/>
+              <w:left w:val="single" w:sz="4" w:space="0" w:color="auto"/>
+              <w:bottom w:val="single" w:sz="4" w:space="0" w:color="auto"/>
+              <w:right w:val="single" w:sz="4" w:space="0" w:color="auto"/>
+            </w:tcBorders>
+          </w:tcPr>
+          <w:p>
+            <w:pPr>
+              <w:pStyle w:val="TableText"/>
+              <w:numPr>
+                <w:ilvl w:val="0"/>
+                <w:numId w:val="4"/>
+              </w:numPr>
+              <w:rPr>
+                <w:b w:val="0"/>
+                <w:szCs w:val="22"/>
+              </w:rPr>
+            </w:pPr>
+          </w:p>
+        </w:tc>
+        <w:tc>
+          <w:tcPr>
+            <w:tcW w:w="2250" w:type="dxa"/>
+            <w:tcBorders>
+              <w:top w:val="single" w:sz="4" w:space="0" w:color="auto"/>
+              <w:left w:val="single" w:sz="4" w:space="0" w:color="auto"/>
+              <w:bottom w:val="single" w:sz="4" w:space="0" w:color="auto"/>
+              <w:right w:val="single" w:sz="4" w:space="0" w:color="auto"/>
+            </w:tcBorders>
+          </w:tcPr>
+          <w:p>
+            <w:pPr>
+              <w:rPr>
+                <w:sz w:val="22"/>
+                <w:szCs w:val="22"/>
+              </w:rPr>
+            </w:pPr>
+            <w:proofErr w:type="spellStart"/>
+            <w:r>
+              <w:rPr>
+                <w:sz w:val="22"/>
+                <w:szCs w:val="22"/>
+              </w:rPr>
+              <w:t>SubmittedDate</w:t>
+            </w:r>
+            <w:proofErr w:type="spellEnd"/>
+          </w:p>
+        </w:tc>
+        <w:tc>
+          <w:tcPr>
+            <w:tcW w:w="1957" w:type="dxa"/>
+            <w:tcBorders>
+              <w:top w:val="single" w:sz="4" w:space="0" w:color="auto"/>
+              <w:left w:val="single" w:sz="4" w:space="0" w:color="auto"/>
+              <w:bottom w:val="single" w:sz="4" w:space="0" w:color="auto"/>
+              <w:right w:val="single" w:sz="4" w:space="0" w:color="auto"/>
+            </w:tcBorders>
+          </w:tcPr>
+          <w:p>
+            <w:pPr>
+              <w:rPr>
+                <w:sz w:val="22"/>
+                <w:szCs w:val="22"/>
+              </w:rPr>
+            </w:pPr>
+            <w:r>
+              <w:rPr>
+                <w:sz w:val="22"/>
+                <w:szCs w:val="22"/>
+              </w:rPr>
+              <w:t>10 bytes, MM/DD/CCYY</w:t>
+            </w:r>
+          </w:p>
+        </w:tc>
+        <w:tc>
+          <w:tcPr>
+            <w:tcW w:w="3630" w:type="dxa"/>
+            <w:tcBorders>
+              <w:top w:val="single" w:sz="4" w:space="0" w:color="auto"/>
+              <w:left w:val="single" w:sz="4" w:space="0" w:color="auto"/>
+              <w:bottom w:val="single" w:sz="4" w:space="0" w:color="auto"/>
+              <w:right w:val="single" w:sz="4" w:space="0" w:color="auto"/>
+            </w:tcBorders>
+          </w:tcPr>
+          <w:p>
+            <w:pPr>
+              <w:rPr>
+                <w:sz w:val="22"/>
+                <w:szCs w:val="22"/>
+              </w:rPr>
+            </w:pPr>
+            <w:r>
+              <w:rPr>
+                <w:sz w:val="22"/>
+                <w:szCs w:val="22"/>
+              </w:rPr>
               <w:t>The date when the evaluation is created.</w:t>
             </w:r>
             <w:r>
@@ -3744,6 +3981,8 @@
           <w:szCs w:val="24"/>
         </w:rPr>
       </w:pPr>
+      <w:bookmarkStart w:id="2" w:name="_GoBack"/>
+      <w:bookmarkEnd w:id="2"/>
     </w:p>
     <w:sectPr>
       <w:headerReference w:type="default" r:id="rId12"/>
@@ -7414,21 +7653,6 @@
 </file>
 
 <file path=customXml/item1.xml><?xml version="1.0" encoding="utf-8"?>
-<p:properties xmlns:p="http://schemas.microsoft.com/office/2006/metadata/properties" xmlns:xsi="http://www.w3.org/2001/XMLSchema-instance" xmlns:pc="http://schemas.microsoft.com/office/infopath/2007/PartnerControls">
-  <documentManagement/>
-</p:properties>
-</file>
-
-<file path=customXml/item2.xml><?xml version="1.0" encoding="utf-8"?>
-<?mso-contentType ?>
-<FormTemplates xmlns="http://schemas.microsoft.com/sharepoint/v3/contenttype/forms">
-  <Display>DocumentLibraryForm</Display>
-  <Edit>DocumentLibraryForm</Edit>
-  <New>DocumentLibraryForm</New>
-</FormTemplates>
-</file>
-
-<file path=customXml/item3.xml><?xml version="1.0" encoding="utf-8"?>
 <ct:contentTypeSchema xmlns:ct="http://schemas.microsoft.com/office/2006/metadata/contentType" xmlns:ma="http://schemas.microsoft.com/office/2006/metadata/properties/metaAttributes" ct:_="" ma:_="" ma:contentTypeName="Document" ma:contentTypeID="0x010100DFEC865D7254EB4A8B6C8590FD20E39F" ma:contentTypeVersion="0" ma:contentTypeDescription="Create a new document." ma:contentTypeScope="" ma:versionID="dc620579c55658ff994e4edfb59cdcf1">
   <xsd:schema xmlns:xsd="http://www.w3.org/2001/XMLSchema" xmlns:xs="http://www.w3.org/2001/XMLSchema" xmlns:p="http://schemas.microsoft.com/office/2006/metadata/properties" targetNamespace="http://schemas.microsoft.com/office/2006/metadata/properties" ma:root="true" ma:fieldsID="c64490b4aec6201516c3a874156f37b2">
     <xsd:element name="properties">
@@ -7542,28 +7766,26 @@
 </ct:contentTypeSchema>
 </file>
 
+<file path=customXml/item2.xml><?xml version="1.0" encoding="utf-8"?>
+<?mso-contentType ?>
+<FormTemplates xmlns="http://schemas.microsoft.com/sharepoint/v3/contenttype/forms">
+  <Display>DocumentLibraryForm</Display>
+  <Edit>DocumentLibraryForm</Edit>
+  <New>DocumentLibraryForm</New>
+</FormTemplates>
+</file>
+
+<file path=customXml/item3.xml><?xml version="1.0" encoding="utf-8"?>
+<p:properties xmlns:p="http://schemas.microsoft.com/office/2006/metadata/properties" xmlns:xsi="http://www.w3.org/2001/XMLSchema-instance" xmlns:pc="http://schemas.microsoft.com/office/infopath/2007/PartnerControls">
+  <documentManagement/>
+</p:properties>
+</file>
+
 <file path=customXml/item4.xml><?xml version="1.0" encoding="utf-8"?>
 <b:Sources xmlns:b="http://schemas.openxmlformats.org/officeDocument/2006/bibliography" xmlns="http://schemas.openxmlformats.org/officeDocument/2006/bibliography" SelectedStyle="\APA.XSL" StyleName="APA"/>
 </file>
 
 <file path=customXml/itemProps1.xml><?xml version="1.0" encoding="utf-8"?>
-<ds:datastoreItem xmlns:ds="http://schemas.openxmlformats.org/officeDocument/2006/customXml" ds:itemID="{FAB5EBB6-5E22-4A93-8A88-BE0203FA85CB}">
-  <ds:schemaRefs>
-    <ds:schemaRef ds:uri="http://schemas.microsoft.com/office/2006/metadata/properties"/>
-    <ds:schemaRef ds:uri="http://schemas.microsoft.com/office/infopath/2007/PartnerControls"/>
-  </ds:schemaRefs>
-</ds:datastoreItem>
-</file>
-
-<file path=customXml/itemProps2.xml><?xml version="1.0" encoding="utf-8"?>
-<ds:datastoreItem xmlns:ds="http://schemas.openxmlformats.org/officeDocument/2006/customXml" ds:itemID="{A885B2DB-42DA-4318-9EB7-6D24C272F932}">
-  <ds:schemaRefs>
-    <ds:schemaRef ds:uri="http://schemas.microsoft.com/sharepoint/v3/contenttype/forms"/>
-  </ds:schemaRefs>
-</ds:datastoreItem>
-</file>
-
-<file path=customXml/itemProps3.xml><?xml version="1.0" encoding="utf-8"?>
 <ds:datastoreItem xmlns:ds="http://schemas.openxmlformats.org/officeDocument/2006/customXml" ds:itemID="{3EC30AF7-F6FD-4FB6-B723-1340D7FE908C}">
   <ds:schemaRefs>
     <ds:schemaRef ds:uri="http://schemas.microsoft.com/office/2006/metadata/contentType"/>
@@ -7579,8 +7801,25 @@
 </ds:datastoreItem>
 </file>
 
+<file path=customXml/itemProps2.xml><?xml version="1.0" encoding="utf-8"?>
+<ds:datastoreItem xmlns:ds="http://schemas.openxmlformats.org/officeDocument/2006/customXml" ds:itemID="{A885B2DB-42DA-4318-9EB7-6D24C272F932}">
+  <ds:schemaRefs>
+    <ds:schemaRef ds:uri="http://schemas.microsoft.com/sharepoint/v3/contenttype/forms"/>
+  </ds:schemaRefs>
+</ds:datastoreItem>
+</file>
+
+<file path=customXml/itemProps3.xml><?xml version="1.0" encoding="utf-8"?>
+<ds:datastoreItem xmlns:ds="http://schemas.openxmlformats.org/officeDocument/2006/customXml" ds:itemID="{FAB5EBB6-5E22-4A93-8A88-BE0203FA85CB}">
+  <ds:schemaRefs>
+    <ds:schemaRef ds:uri="http://schemas.microsoft.com/office/2006/metadata/properties"/>
+    <ds:schemaRef ds:uri="http://schemas.microsoft.com/office/infopath/2007/PartnerControls"/>
+  </ds:schemaRefs>
+</ds:datastoreItem>
+</file>
+
 <file path=customXml/itemProps4.xml><?xml version="1.0" encoding="utf-8"?>
-<ds:datastoreItem xmlns:ds="http://schemas.openxmlformats.org/officeDocument/2006/customXml" ds:itemID="{5E5E5CE1-B01F-462A-8A93-EEF0B9A3DC2C}">
+<ds:datastoreItem xmlns:ds="http://schemas.openxmlformats.org/officeDocument/2006/customXml" ds:itemID="{71F35C77-46D3-4A42-8E09-11B64AFE489F}">
   <ds:schemaRefs>
     <ds:schemaRef ds:uri="http://schemas.openxmlformats.org/officeDocument/2006/bibliography"/>
   </ds:schemaRefs>

</xml_diff>

<commit_message>
tfs3179 - ecl kudos data feed - updates since changeset 34726
git-tfs-id: [https://tfs.omnicloud.local/tfs/cco%20program/]$/eCoaching_V2;C34780
</commit_message>
<xml_diff>
--- a/Requirements/CCO_eCoaching_Log_Quality_Reports_Layout.docx
+++ b/Requirements/CCO_eCoaching_Log_Quality_Reports_Layout.docx
@@ -1177,6 +1177,12 @@
                 <w:sz w:val="20"/>
               </w:rPr>
             </w:pPr>
+            <w:r>
+              <w:rPr>
+                <w:sz w:val="20"/>
+              </w:rPr>
+              <w:t>07/26/2016</w:t>
+            </w:r>
           </w:p>
         </w:tc>
         <w:tc>
@@ -1188,11 +1194,48 @@
               <w:pStyle w:val="hdr1"/>
               <w:spacing w:before="0"/>
               <w:ind w:left="0"/>
-              <w:jc w:val="left"/>
               <w:rPr>
                 <w:sz w:val="20"/>
               </w:rPr>
             </w:pPr>
+            <w:r>
+              <w:rPr>
+                <w:sz w:val="20"/>
+              </w:rPr>
+              <w:t xml:space="preserve">TFS3179 – </w:t>
+            </w:r>
+            <w:proofErr w:type="spellStart"/>
+            <w:r>
+              <w:rPr>
+                <w:sz w:val="20"/>
+              </w:rPr>
+              <w:t>eCL</w:t>
+            </w:r>
+            <w:proofErr w:type="spellEnd"/>
+            <w:r>
+              <w:rPr>
+                <w:sz w:val="20"/>
+              </w:rPr>
+              <w:t xml:space="preserve"> Kudos Data Feed </w:t>
+            </w:r>
+          </w:p>
+          <w:p>
+            <w:pPr>
+              <w:pStyle w:val="hdr1"/>
+              <w:spacing w:before="0"/>
+              <w:ind w:left="0"/>
+              <w:rPr>
+                <w:sz w:val="20"/>
+              </w:rPr>
+            </w:pPr>
+            <w:r>
+              <w:rPr>
+                <w:sz w:val="20"/>
+              </w:rPr>
+              <w:t xml:space="preserve"> </w:t>
+            </w:r>
+            <w:bookmarkStart w:id="1" w:name="_GoBack"/>
+            <w:bookmarkEnd w:id="1"/>
           </w:p>
         </w:tc>
         <w:tc>
@@ -1209,6 +1252,12 @@
                 <w:sz w:val="20"/>
               </w:rPr>
             </w:pPr>
+            <w:r>
+              <w:rPr>
+                <w:sz w:val="20"/>
+              </w:rPr>
+              <w:t>Doug Stearns</w:t>
+            </w:r>
           </w:p>
         </w:tc>
       </w:tr>
@@ -1660,7 +1709,7 @@
           <w:szCs w:val="24"/>
         </w:rPr>
       </w:pPr>
-      <w:bookmarkStart w:id="1" w:name="_Toc321377922"/>
+      <w:bookmarkStart w:id="2" w:name="_Toc321377922"/>
       <w:proofErr w:type="gramStart"/>
       <w:r>
         <w:lastRenderedPageBreak/>
@@ -1679,7 +1728,7 @@
       <w:r>
         <w:t xml:space="preserve"> Requirements</w:t>
       </w:r>
-      <w:bookmarkEnd w:id="1"/>
+      <w:bookmarkEnd w:id="2"/>
       <w:r>
         <w:br/>
       </w:r>
@@ -6936,17 +6985,7 @@
           <w:b w:val="0"/>
           <w:szCs w:val="24"/>
         </w:rPr>
-        <w:t xml:space="preserve">. </w:t>
-      </w:r>
-      <w:bookmarkStart w:id="2" w:name="_GoBack"/>
-      <w:bookmarkEnd w:id="2"/>
-      <w:r>
-        <w:rPr>
-          <w:b w:val="0"/>
-          <w:szCs w:val="24"/>
-          <w:highlight w:val="yellow"/>
-        </w:rPr>
-        <w:t>TBD</w:t>
+        <w:t>.</w:t>
       </w:r>
     </w:p>
     <w:p>
@@ -7332,7 +7371,21 @@
                 <w:sz w:val="22"/>
                 <w:szCs w:val="22"/>
               </w:rPr>
-              <w:t>HFC – High Five CSAT)</w:t>
+              <w:t>KUD</w:t>
+            </w:r>
+            <w:r>
+              <w:rPr>
+                <w:sz w:val="22"/>
+                <w:szCs w:val="22"/>
+              </w:rPr>
+              <w:t xml:space="preserve"> – </w:t>
+            </w:r>
+            <w:r>
+              <w:rPr>
+                <w:sz w:val="22"/>
+                <w:szCs w:val="22"/>
+              </w:rPr>
+              <w:t>Kudos)</w:t>
             </w:r>
           </w:p>
         </w:tc>
@@ -9261,7 +9314,14 @@
                 <w:sz w:val="22"/>
                 <w:szCs w:val="22"/>
               </w:rPr>
-              <w:t>LAN ID of the CSR</w:t>
+              <w:t xml:space="preserve">Employee </w:t>
+            </w:r>
+            <w:r>
+              <w:rPr>
+                <w:sz w:val="22"/>
+                <w:szCs w:val="22"/>
+              </w:rPr>
+              <w:t>ID of the CSR</w:t>
             </w:r>
           </w:p>
         </w:tc>
@@ -9603,7 +9663,7 @@
                 <w:sz w:val="22"/>
                 <w:szCs w:val="22"/>
               </w:rPr>
-              <w:t>Details for the reason for the Coaching</w:t>
+              <w:t>No entry – will be blank</w:t>
             </w:r>
           </w:p>
         </w:tc>
@@ -10032,7 +10092,7 @@
         <w:noProof/>
         <w:sz w:val="18"/>
       </w:rPr>
-      <w:t>4</w:t>
+      <w:t>5</w:t>
     </w:r>
     <w:r>
       <w:rPr>
@@ -13597,6 +13657,15 @@
 </file>
 
 <file path=customXml/item1.xml><?xml version="1.0" encoding="utf-8"?>
+<?mso-contentType ?>
+<FormTemplates xmlns="http://schemas.microsoft.com/sharepoint/v3/contenttype/forms">
+  <Display>DocumentLibraryForm</Display>
+  <Edit>DocumentLibraryForm</Edit>
+  <New>DocumentLibraryForm</New>
+</FormTemplates>
+</file>
+
+<file path=customXml/item2.xml><?xml version="1.0" encoding="utf-8"?>
 <ct:contentTypeSchema xmlns:ct="http://schemas.microsoft.com/office/2006/metadata/contentType" xmlns:ma="http://schemas.microsoft.com/office/2006/metadata/properties/metaAttributes" ct:_="" ma:_="" ma:contentTypeName="Document" ma:contentTypeID="0x010100DFEC865D7254EB4A8B6C8590FD20E39F" ma:contentTypeVersion="0" ma:contentTypeDescription="Create a new document." ma:contentTypeScope="" ma:versionID="dc620579c55658ff994e4edfb59cdcf1">
   <xsd:schema xmlns:xsd="http://www.w3.org/2001/XMLSchema" xmlns:xs="http://www.w3.org/2001/XMLSchema" xmlns:p="http://schemas.microsoft.com/office/2006/metadata/properties" targetNamespace="http://schemas.microsoft.com/office/2006/metadata/properties" ma:root="true" ma:fieldsID="c64490b4aec6201516c3a874156f37b2">
     <xsd:element name="properties">
@@ -13710,15 +13779,6 @@
 </ct:contentTypeSchema>
 </file>
 
-<file path=customXml/item2.xml><?xml version="1.0" encoding="utf-8"?>
-<?mso-contentType ?>
-<FormTemplates xmlns="http://schemas.microsoft.com/sharepoint/v3/contenttype/forms">
-  <Display>DocumentLibraryForm</Display>
-  <Edit>DocumentLibraryForm</Edit>
-  <New>DocumentLibraryForm</New>
-</FormTemplates>
-</file>
-
 <file path=customXml/item3.xml><?xml version="1.0" encoding="utf-8"?>
 <p:properties xmlns:p="http://schemas.microsoft.com/office/2006/metadata/properties" xmlns:xsi="http://www.w3.org/2001/XMLSchema-instance" xmlns:pc="http://schemas.microsoft.com/office/infopath/2007/PartnerControls">
   <documentManagement/>
@@ -13730,6 +13790,14 @@
 </file>
 
 <file path=customXml/itemProps1.xml><?xml version="1.0" encoding="utf-8"?>
+<ds:datastoreItem xmlns:ds="http://schemas.openxmlformats.org/officeDocument/2006/customXml" ds:itemID="{A885B2DB-42DA-4318-9EB7-6D24C272F932}">
+  <ds:schemaRefs>
+    <ds:schemaRef ds:uri="http://schemas.microsoft.com/sharepoint/v3/contenttype/forms"/>
+  </ds:schemaRefs>
+</ds:datastoreItem>
+</file>
+
+<file path=customXml/itemProps2.xml><?xml version="1.0" encoding="utf-8"?>
 <ds:datastoreItem xmlns:ds="http://schemas.openxmlformats.org/officeDocument/2006/customXml" ds:itemID="{3EC30AF7-F6FD-4FB6-B723-1340D7FE908C}">
   <ds:schemaRefs>
     <ds:schemaRef ds:uri="http://schemas.microsoft.com/office/2006/metadata/contentType"/>
@@ -13745,14 +13813,6 @@
 </ds:datastoreItem>
 </file>
 
-<file path=customXml/itemProps2.xml><?xml version="1.0" encoding="utf-8"?>
-<ds:datastoreItem xmlns:ds="http://schemas.openxmlformats.org/officeDocument/2006/customXml" ds:itemID="{A885B2DB-42DA-4318-9EB7-6D24C272F932}">
-  <ds:schemaRefs>
-    <ds:schemaRef ds:uri="http://schemas.microsoft.com/sharepoint/v3/contenttype/forms"/>
-  </ds:schemaRefs>
-</ds:datastoreItem>
-</file>
-
 <file path=customXml/itemProps3.xml><?xml version="1.0" encoding="utf-8"?>
 <ds:datastoreItem xmlns:ds="http://schemas.openxmlformats.org/officeDocument/2006/customXml" ds:itemID="{FAB5EBB6-5E22-4A93-8A88-BE0203FA85CB}">
   <ds:schemaRefs>
@@ -13763,7 +13823,7 @@
 </file>
 
 <file path=customXml/itemProps4.xml><?xml version="1.0" encoding="utf-8"?>
-<ds:datastoreItem xmlns:ds="http://schemas.openxmlformats.org/officeDocument/2006/customXml" ds:itemID="{C3C56573-3891-4911-89F5-F2A020C5C7B1}">
+<ds:datastoreItem xmlns:ds="http://schemas.openxmlformats.org/officeDocument/2006/customXml" ds:itemID="{B4F17A8B-DF9B-4FDA-84A0-D2E4A159DC3D}">
   <ds:schemaRefs>
     <ds:schemaRef ds:uri="http://schemas.openxmlformats.org/officeDocument/2006/bibliography"/>
   </ds:schemaRefs>

</xml_diff>

<commit_message>
tfs3179 - ecl kudos feed - corrected source
git-tfs-id: [https://tfs.omnicloud.local/tfs/cco%20program/]$/eCoaching_V2;C34824
</commit_message>
<xml_diff>
--- a/Requirements/CCO_eCoaching_Log_Quality_Reports_Layout.docx
+++ b/Requirements/CCO_eCoaching_Log_Quality_Reports_Layout.docx
@@ -7,7 +7,9 @@
         <w:pStyle w:val="Title1"/>
       </w:pPr>
       <w:bookmarkStart w:id="0" w:name="_Ref29370327"/>
+      <w:bookmarkStart w:id="1" w:name="_GoBack"/>
       <w:bookmarkEnd w:id="0"/>
+      <w:bookmarkEnd w:id="1"/>
       <w:r>
         <w:t>__________________________</w:t>
       </w:r>
@@ -1218,24 +1220,12 @@
               </w:rPr>
               <w:t xml:space="preserve"> Kudos Data Feed </w:t>
             </w:r>
-          </w:p>
-          <w:p>
-            <w:pPr>
-              <w:pStyle w:val="hdr1"/>
-              <w:spacing w:before="0"/>
-              <w:ind w:left="0"/>
+            <w:r>
               <w:rPr>
                 <w:sz w:val="20"/>
               </w:rPr>
-            </w:pPr>
-            <w:r>
-              <w:rPr>
-                <w:sz w:val="20"/>
-              </w:rPr>
               <w:t xml:space="preserve"> </w:t>
             </w:r>
-            <w:bookmarkStart w:id="1" w:name="_GoBack"/>
-            <w:bookmarkEnd w:id="1"/>
           </w:p>
         </w:tc>
         <w:tc>
@@ -1279,6 +1269,12 @@
                 <w:sz w:val="20"/>
               </w:rPr>
             </w:pPr>
+            <w:r>
+              <w:rPr>
+                <w:sz w:val="20"/>
+              </w:rPr>
+              <w:t>08/01/2016</w:t>
+            </w:r>
           </w:p>
         </w:tc>
         <w:tc>
@@ -1295,6 +1291,49 @@
                 <w:sz w:val="20"/>
               </w:rPr>
             </w:pPr>
+            <w:r>
+              <w:rPr>
+                <w:sz w:val="20"/>
+              </w:rPr>
+              <w:t xml:space="preserve">TFS3179 – </w:t>
+            </w:r>
+            <w:proofErr w:type="spellStart"/>
+            <w:r>
+              <w:rPr>
+                <w:sz w:val="20"/>
+              </w:rPr>
+              <w:t>eCL</w:t>
+            </w:r>
+            <w:proofErr w:type="spellEnd"/>
+            <w:r>
+              <w:rPr>
+                <w:sz w:val="20"/>
+              </w:rPr>
+              <w:t xml:space="preserve"> Kudos Data Feed </w:t>
+            </w:r>
+            <w:r>
+              <w:rPr>
+                <w:sz w:val="20"/>
+              </w:rPr>
+              <w:t xml:space="preserve"> </w:t>
+            </w:r>
+          </w:p>
+          <w:p>
+            <w:pPr>
+              <w:pStyle w:val="hdr1"/>
+              <w:spacing w:before="0"/>
+              <w:ind w:left="0"/>
+              <w:jc w:val="left"/>
+              <w:rPr>
+                <w:sz w:val="20"/>
+              </w:rPr>
+            </w:pPr>
+            <w:r>
+              <w:rPr>
+                <w:sz w:val="20"/>
+              </w:rPr>
+              <w:t>Correction for source</w:t>
+            </w:r>
           </w:p>
         </w:tc>
         <w:tc>
@@ -1311,6 +1350,12 @@
                 <w:sz w:val="20"/>
               </w:rPr>
             </w:pPr>
+            <w:r>
+              <w:rPr>
+                <w:sz w:val="20"/>
+              </w:rPr>
+              <w:t>Doug Stearns</w:t>
+            </w:r>
           </w:p>
         </w:tc>
       </w:tr>
@@ -4716,7 +4761,21 @@
                 <w:sz w:val="22"/>
                 <w:szCs w:val="22"/>
               </w:rPr>
-              <w:t>Source of data (Quality)</w:t>
+              <w:t>Source of data (</w:t>
+            </w:r>
+            <w:r>
+              <w:rPr>
+                <w:sz w:val="22"/>
+                <w:szCs w:val="22"/>
+              </w:rPr>
+              <w:t>Internal CCO Reporting</w:t>
+            </w:r>
+            <w:r>
+              <w:rPr>
+                <w:sz w:val="22"/>
+                <w:szCs w:val="22"/>
+              </w:rPr>
+              <w:t>)</w:t>
             </w:r>
           </w:p>
         </w:tc>
@@ -7617,7 +7676,21 @@
                 <w:sz w:val="22"/>
                 <w:szCs w:val="22"/>
               </w:rPr>
-              <w:t>Source of data (Quality)</w:t>
+              <w:t>Source of data (</w:t>
+            </w:r>
+            <w:r>
+              <w:rPr>
+                <w:sz w:val="22"/>
+                <w:szCs w:val="22"/>
+              </w:rPr>
+              <w:t>Internal CCO Reporting</w:t>
+            </w:r>
+            <w:r>
+              <w:rPr>
+                <w:sz w:val="22"/>
+                <w:szCs w:val="22"/>
+              </w:rPr>
+              <w:t>)</w:t>
             </w:r>
           </w:p>
         </w:tc>
@@ -13657,12 +13730,9 @@
 </file>
 
 <file path=customXml/item1.xml><?xml version="1.0" encoding="utf-8"?>
-<?mso-contentType ?>
-<FormTemplates xmlns="http://schemas.microsoft.com/sharepoint/v3/contenttype/forms">
-  <Display>DocumentLibraryForm</Display>
-  <Edit>DocumentLibraryForm</Edit>
-  <New>DocumentLibraryForm</New>
-</FormTemplates>
+<p:properties xmlns:p="http://schemas.microsoft.com/office/2006/metadata/properties" xmlns:xsi="http://www.w3.org/2001/XMLSchema-instance" xmlns:pc="http://schemas.microsoft.com/office/infopath/2007/PartnerControls">
+  <documentManagement/>
+</p:properties>
 </file>
 
 <file path=customXml/item2.xml><?xml version="1.0" encoding="utf-8"?>
@@ -13780,9 +13850,12 @@
 </file>
 
 <file path=customXml/item3.xml><?xml version="1.0" encoding="utf-8"?>
-<p:properties xmlns:p="http://schemas.microsoft.com/office/2006/metadata/properties" xmlns:xsi="http://www.w3.org/2001/XMLSchema-instance" xmlns:pc="http://schemas.microsoft.com/office/infopath/2007/PartnerControls">
-  <documentManagement/>
-</p:properties>
+<?mso-contentType ?>
+<FormTemplates xmlns="http://schemas.microsoft.com/sharepoint/v3/contenttype/forms">
+  <Display>DocumentLibraryForm</Display>
+  <Edit>DocumentLibraryForm</Edit>
+  <New>DocumentLibraryForm</New>
+</FormTemplates>
 </file>
 
 <file path=customXml/item4.xml><?xml version="1.0" encoding="utf-8"?>
@@ -13790,9 +13863,10 @@
 </file>
 
 <file path=customXml/itemProps1.xml><?xml version="1.0" encoding="utf-8"?>
-<ds:datastoreItem xmlns:ds="http://schemas.openxmlformats.org/officeDocument/2006/customXml" ds:itemID="{A885B2DB-42DA-4318-9EB7-6D24C272F932}">
+<ds:datastoreItem xmlns:ds="http://schemas.openxmlformats.org/officeDocument/2006/customXml" ds:itemID="{FAB5EBB6-5E22-4A93-8A88-BE0203FA85CB}">
   <ds:schemaRefs>
-    <ds:schemaRef ds:uri="http://schemas.microsoft.com/sharepoint/v3/contenttype/forms"/>
+    <ds:schemaRef ds:uri="http://schemas.microsoft.com/office/2006/metadata/properties"/>
+    <ds:schemaRef ds:uri="http://schemas.microsoft.com/office/infopath/2007/PartnerControls"/>
   </ds:schemaRefs>
 </ds:datastoreItem>
 </file>
@@ -13814,16 +13888,15 @@
 </file>
 
 <file path=customXml/itemProps3.xml><?xml version="1.0" encoding="utf-8"?>
-<ds:datastoreItem xmlns:ds="http://schemas.openxmlformats.org/officeDocument/2006/customXml" ds:itemID="{FAB5EBB6-5E22-4A93-8A88-BE0203FA85CB}">
+<ds:datastoreItem xmlns:ds="http://schemas.openxmlformats.org/officeDocument/2006/customXml" ds:itemID="{A885B2DB-42DA-4318-9EB7-6D24C272F932}">
   <ds:schemaRefs>
-    <ds:schemaRef ds:uri="http://schemas.microsoft.com/office/2006/metadata/properties"/>
-    <ds:schemaRef ds:uri="http://schemas.microsoft.com/office/infopath/2007/PartnerControls"/>
+    <ds:schemaRef ds:uri="http://schemas.microsoft.com/sharepoint/v3/contenttype/forms"/>
   </ds:schemaRefs>
 </ds:datastoreItem>
 </file>
 
 <file path=customXml/itemProps4.xml><?xml version="1.0" encoding="utf-8"?>
-<ds:datastoreItem xmlns:ds="http://schemas.openxmlformats.org/officeDocument/2006/customXml" ds:itemID="{B4F17A8B-DF9B-4FDA-84A0-D2E4A159DC3D}">
+<ds:datastoreItem xmlns:ds="http://schemas.openxmlformats.org/officeDocument/2006/customXml" ds:itemID="{DEB02AC6-E818-4F27-BF9E-9EBF8DF29C29}">
   <ds:schemaRefs>
     <ds:schemaRef ds:uri="http://schemas.openxmlformats.org/officeDocument/2006/bibliography"/>
   </ds:schemaRefs>

</xml_diff>

<commit_message>
tfs3179 - ecl kud data feed - text in input file
git-tfs-id: [https://tfs.omnicloud.local/tfs/cco%20program/]$/eCoaching_V2;C34890
</commit_message>
<xml_diff>
--- a/Requirements/CCO_eCoaching_Log_Quality_Reports_Layout.docx
+++ b/Requirements/CCO_eCoaching_Log_Quality_Reports_Layout.docx
@@ -7,9 +7,7 @@
         <w:pStyle w:val="Title1"/>
       </w:pPr>
       <w:bookmarkStart w:id="0" w:name="_Ref29370327"/>
-      <w:bookmarkStart w:id="1" w:name="_GoBack"/>
       <w:bookmarkEnd w:id="0"/>
-      <w:bookmarkEnd w:id="1"/>
       <w:r>
         <w:t>__________________________</w:t>
       </w:r>
@@ -1377,6 +1375,12 @@
                 <w:sz w:val="20"/>
               </w:rPr>
             </w:pPr>
+            <w:r>
+              <w:rPr>
+                <w:sz w:val="20"/>
+              </w:rPr>
+              <w:t>08/12/2016</w:t>
+            </w:r>
           </w:p>
         </w:tc>
         <w:tc>
@@ -1393,6 +1397,61 @@
                 <w:sz w:val="20"/>
               </w:rPr>
             </w:pPr>
+            <w:r>
+              <w:rPr>
+                <w:sz w:val="20"/>
+              </w:rPr>
+              <w:t xml:space="preserve">TFS3179 – </w:t>
+            </w:r>
+            <w:proofErr w:type="spellStart"/>
+            <w:r>
+              <w:rPr>
+                <w:sz w:val="20"/>
+              </w:rPr>
+              <w:t>eCL</w:t>
+            </w:r>
+            <w:proofErr w:type="spellEnd"/>
+            <w:r>
+              <w:rPr>
+                <w:sz w:val="20"/>
+              </w:rPr>
+              <w:t xml:space="preserve"> Kudos Data Feed </w:t>
+            </w:r>
+            <w:r>
+              <w:rPr>
+                <w:sz w:val="20"/>
+              </w:rPr>
+              <w:t xml:space="preserve"> </w:t>
+            </w:r>
+          </w:p>
+          <w:p>
+            <w:pPr>
+              <w:pStyle w:val="hdr1"/>
+              <w:spacing w:before="0"/>
+              <w:ind w:left="0"/>
+              <w:jc w:val="left"/>
+              <w:rPr>
+                <w:sz w:val="20"/>
+              </w:rPr>
+            </w:pPr>
+            <w:r>
+              <w:rPr>
+                <w:sz w:val="20"/>
+              </w:rPr>
+              <w:t xml:space="preserve">Updated 1.3 #14 to reflect that will now be </w:t>
+            </w:r>
+            <w:r>
+              <w:rPr>
+                <w:sz w:val="20"/>
+              </w:rPr>
+              <w:t>receiving</w:t>
+            </w:r>
+            <w:r>
+              <w:rPr>
+                <w:sz w:val="20"/>
+              </w:rPr>
+              <w:t xml:space="preserve"> text in KUD file</w:t>
+            </w:r>
           </w:p>
         </w:tc>
         <w:tc>
@@ -1409,6 +1468,20 @@
                 <w:sz w:val="20"/>
               </w:rPr>
             </w:pPr>
+            <w:r>
+              <w:rPr>
+                <w:sz w:val="20"/>
+              </w:rPr>
+              <w:t xml:space="preserve">Doug </w:t>
+            </w:r>
+            <w:proofErr w:type="spellStart"/>
+            <w:r>
+              <w:rPr>
+                <w:sz w:val="20"/>
+              </w:rPr>
+              <w:t>Stearn</w:t>
+            </w:r>
+            <w:proofErr w:type="spellEnd"/>
           </w:p>
         </w:tc>
       </w:tr>
@@ -1741,6 +1814,8 @@
           <w:noProof/>
         </w:rPr>
       </w:pPr>
+      <w:bookmarkStart w:id="1" w:name="_GoBack"/>
+      <w:bookmarkEnd w:id="1"/>
       <w:r>
         <w:br w:type="page"/>
       </w:r>
@@ -9736,7 +9811,21 @@
                 <w:sz w:val="22"/>
                 <w:szCs w:val="22"/>
               </w:rPr>
-              <w:t>No entry – will be blank</w:t>
+              <w:t xml:space="preserve">Text to be </w:t>
+            </w:r>
+            <w:r>
+              <w:rPr>
+                <w:sz w:val="22"/>
+                <w:szCs w:val="22"/>
+              </w:rPr>
+              <w:t xml:space="preserve">included in </w:t>
+            </w:r>
+            <w:r>
+              <w:rPr>
+                <w:sz w:val="22"/>
+                <w:szCs w:val="22"/>
+              </w:rPr>
+              <w:t>description</w:t>
             </w:r>
           </w:p>
         </w:tc>
@@ -13730,12 +13819,21 @@
 </file>
 
 <file path=customXml/item1.xml><?xml version="1.0" encoding="utf-8"?>
+<?mso-contentType ?>
+<FormTemplates xmlns="http://schemas.microsoft.com/sharepoint/v3/contenttype/forms">
+  <Display>DocumentLibraryForm</Display>
+  <Edit>DocumentLibraryForm</Edit>
+  <New>DocumentLibraryForm</New>
+</FormTemplates>
+</file>
+
+<file path=customXml/item2.xml><?xml version="1.0" encoding="utf-8"?>
 <p:properties xmlns:p="http://schemas.microsoft.com/office/2006/metadata/properties" xmlns:xsi="http://www.w3.org/2001/XMLSchema-instance" xmlns:pc="http://schemas.microsoft.com/office/infopath/2007/PartnerControls">
   <documentManagement/>
 </p:properties>
 </file>
 
-<file path=customXml/item2.xml><?xml version="1.0" encoding="utf-8"?>
+<file path=customXml/item3.xml><?xml version="1.0" encoding="utf-8"?>
 <ct:contentTypeSchema xmlns:ct="http://schemas.microsoft.com/office/2006/metadata/contentType" xmlns:ma="http://schemas.microsoft.com/office/2006/metadata/properties/metaAttributes" ct:_="" ma:_="" ma:contentTypeName="Document" ma:contentTypeID="0x010100DFEC865D7254EB4A8B6C8590FD20E39F" ma:contentTypeVersion="0" ma:contentTypeDescription="Create a new document." ma:contentTypeScope="" ma:versionID="dc620579c55658ff994e4edfb59cdcf1">
   <xsd:schema xmlns:xsd="http://www.w3.org/2001/XMLSchema" xmlns:xs="http://www.w3.org/2001/XMLSchema" xmlns:p="http://schemas.microsoft.com/office/2006/metadata/properties" targetNamespace="http://schemas.microsoft.com/office/2006/metadata/properties" ma:root="true" ma:fieldsID="c64490b4aec6201516c3a874156f37b2">
     <xsd:element name="properties">
@@ -13849,20 +13947,19 @@
 </ct:contentTypeSchema>
 </file>
 
-<file path=customXml/item3.xml><?xml version="1.0" encoding="utf-8"?>
-<?mso-contentType ?>
-<FormTemplates xmlns="http://schemas.microsoft.com/sharepoint/v3/contenttype/forms">
-  <Display>DocumentLibraryForm</Display>
-  <Edit>DocumentLibraryForm</Edit>
-  <New>DocumentLibraryForm</New>
-</FormTemplates>
-</file>
-
 <file path=customXml/item4.xml><?xml version="1.0" encoding="utf-8"?>
 <b:Sources xmlns:b="http://schemas.openxmlformats.org/officeDocument/2006/bibliography" xmlns="http://schemas.openxmlformats.org/officeDocument/2006/bibliography" SelectedStyle="\APA.XSL" StyleName="APA"/>
 </file>
 
 <file path=customXml/itemProps1.xml><?xml version="1.0" encoding="utf-8"?>
+<ds:datastoreItem xmlns:ds="http://schemas.openxmlformats.org/officeDocument/2006/customXml" ds:itemID="{A885B2DB-42DA-4318-9EB7-6D24C272F932}">
+  <ds:schemaRefs>
+    <ds:schemaRef ds:uri="http://schemas.microsoft.com/sharepoint/v3/contenttype/forms"/>
+  </ds:schemaRefs>
+</ds:datastoreItem>
+</file>
+
+<file path=customXml/itemProps2.xml><?xml version="1.0" encoding="utf-8"?>
 <ds:datastoreItem xmlns:ds="http://schemas.openxmlformats.org/officeDocument/2006/customXml" ds:itemID="{FAB5EBB6-5E22-4A93-8A88-BE0203FA85CB}">
   <ds:schemaRefs>
     <ds:schemaRef ds:uri="http://schemas.microsoft.com/office/2006/metadata/properties"/>
@@ -13871,7 +13968,7 @@
 </ds:datastoreItem>
 </file>
 
-<file path=customXml/itemProps2.xml><?xml version="1.0" encoding="utf-8"?>
+<file path=customXml/itemProps3.xml><?xml version="1.0" encoding="utf-8"?>
 <ds:datastoreItem xmlns:ds="http://schemas.openxmlformats.org/officeDocument/2006/customXml" ds:itemID="{3EC30AF7-F6FD-4FB6-B723-1340D7FE908C}">
   <ds:schemaRefs>
     <ds:schemaRef ds:uri="http://schemas.microsoft.com/office/2006/metadata/contentType"/>
@@ -13887,16 +13984,8 @@
 </ds:datastoreItem>
 </file>
 
-<file path=customXml/itemProps3.xml><?xml version="1.0" encoding="utf-8"?>
-<ds:datastoreItem xmlns:ds="http://schemas.openxmlformats.org/officeDocument/2006/customXml" ds:itemID="{A885B2DB-42DA-4318-9EB7-6D24C272F932}">
-  <ds:schemaRefs>
-    <ds:schemaRef ds:uri="http://schemas.microsoft.com/sharepoint/v3/contenttype/forms"/>
-  </ds:schemaRefs>
-</ds:datastoreItem>
-</file>
-
 <file path=customXml/itemProps4.xml><?xml version="1.0" encoding="utf-8"?>
-<ds:datastoreItem xmlns:ds="http://schemas.openxmlformats.org/officeDocument/2006/customXml" ds:itemID="{DEB02AC6-E818-4F27-BF9E-9EBF8DF29C29}">
+<ds:datastoreItem xmlns:ds="http://schemas.openxmlformats.org/officeDocument/2006/customXml" ds:itemID="{AE54EACD-FF77-446F-AC92-AB4B77C007F6}">
   <ds:schemaRefs>
     <ds:schemaRef ds:uri="http://schemas.openxmlformats.org/officeDocument/2006/bibliography"/>
   </ds:schemaRefs>

</xml_diff>

<commit_message>
tfs5309 - ecl new quality feed - requirement updates
git-tfs-id: [https://tfs.omnicloud.local/tfs/cco%20program/]$/eCoaching_V2;C36489
</commit_message>
<xml_diff>
--- a/Requirements/CCO_eCoaching_Log_Quality_Reports_Layout.docx
+++ b/Requirements/CCO_eCoaching_Log_Quality_Reports_Layout.docx
@@ -1631,6 +1631,24 @@
                 <w:sz w:val="20"/>
               </w:rPr>
             </w:pPr>
+            <w:r>
+              <w:rPr>
+                <w:sz w:val="20"/>
+              </w:rPr>
+              <w:t>01/3</w:t>
+            </w:r>
+            <w:r>
+              <w:rPr>
+                <w:sz w:val="20"/>
+              </w:rPr>
+              <w:t>1</w:t>
+            </w:r>
+            <w:r>
+              <w:rPr>
+                <w:sz w:val="20"/>
+              </w:rPr>
+              <w:t>/2017</w:t>
+            </w:r>
           </w:p>
         </w:tc>
         <w:tc>
@@ -1647,12 +1665,21 @@
                 <w:sz w:val="20"/>
               </w:rPr>
             </w:pPr>
-          </w:p>
-        </w:tc>
-        <w:tc>
-          <w:tcPr>
-            <w:tcW w:w="1822" w:type="dxa"/>
-          </w:tcPr>
+            <w:r>
+              <w:rPr>
+                <w:sz w:val="20"/>
+              </w:rPr>
+              <w:t>TFS530</w:t>
+            </w:r>
+            <w:bookmarkStart w:id="1" w:name="_GoBack"/>
+            <w:bookmarkEnd w:id="1"/>
+            <w:r>
+              <w:rPr>
+                <w:sz w:val="20"/>
+              </w:rPr>
+              <w:t>9 – New feed from Quality</w:t>
+            </w:r>
+          </w:p>
           <w:p>
             <w:pPr>
               <w:pStyle w:val="hdr1"/>
@@ -1663,6 +1690,137 @@
                 <w:sz w:val="20"/>
               </w:rPr>
             </w:pPr>
+            <w:r>
+              <w:rPr>
+                <w:sz w:val="20"/>
+              </w:rPr>
+              <w:t>Updated the following</w:t>
+            </w:r>
+          </w:p>
+          <w:p>
+            <w:pPr>
+              <w:pStyle w:val="hdr1"/>
+              <w:spacing w:before="0"/>
+              <w:ind w:left="0"/>
+              <w:jc w:val="left"/>
+              <w:rPr>
+                <w:sz w:val="20"/>
+              </w:rPr>
+            </w:pPr>
+            <w:r>
+              <w:rPr>
+                <w:sz w:val="20"/>
+              </w:rPr>
+              <w:t xml:space="preserve">1.1 3 - changed size of </w:t>
+            </w:r>
+            <w:proofErr w:type="spellStart"/>
+            <w:r>
+              <w:rPr>
+                <w:sz w:val="20"/>
+              </w:rPr>
+              <w:t>EmpID</w:t>
+            </w:r>
+            <w:proofErr w:type="spellEnd"/>
+            <w:r>
+              <w:rPr>
+                <w:sz w:val="20"/>
+              </w:rPr>
+              <w:t xml:space="preserve"> </w:t>
+            </w:r>
+            <w:r>
+              <w:rPr>
+                <w:sz w:val="20"/>
+              </w:rPr>
+              <w:t xml:space="preserve">from 6 </w:t>
+            </w:r>
+            <w:r>
+              <w:rPr>
+                <w:sz w:val="20"/>
+              </w:rPr>
+              <w:t>to 10</w:t>
+            </w:r>
+          </w:p>
+          <w:p>
+            <w:pPr>
+              <w:pStyle w:val="hdr1"/>
+              <w:spacing w:before="0"/>
+              <w:ind w:left="0"/>
+              <w:jc w:val="left"/>
+              <w:rPr>
+                <w:sz w:val="20"/>
+              </w:rPr>
+            </w:pPr>
+            <w:r>
+              <w:rPr>
+                <w:sz w:val="20"/>
+              </w:rPr>
+              <w:t>1.3 2 - added NPN report code</w:t>
+            </w:r>
+          </w:p>
+          <w:p>
+            <w:pPr>
+              <w:pStyle w:val="hdr1"/>
+              <w:spacing w:before="0"/>
+              <w:ind w:left="0"/>
+              <w:jc w:val="left"/>
+              <w:rPr>
+                <w:sz w:val="20"/>
+              </w:rPr>
+            </w:pPr>
+            <w:r>
+              <w:rPr>
+                <w:sz w:val="20"/>
+              </w:rPr>
+              <w:t xml:space="preserve">1.3 11 - changed size of </w:t>
+            </w:r>
+            <w:proofErr w:type="spellStart"/>
+            <w:r>
+              <w:rPr>
+                <w:sz w:val="20"/>
+              </w:rPr>
+              <w:t>strCSR</w:t>
+            </w:r>
+            <w:proofErr w:type="spellEnd"/>
+            <w:r>
+              <w:rPr>
+                <w:sz w:val="20"/>
+              </w:rPr>
+              <w:t xml:space="preserve"> </w:t>
+            </w:r>
+            <w:r>
+              <w:rPr>
+                <w:sz w:val="20"/>
+              </w:rPr>
+              <w:t xml:space="preserve">from 30 </w:t>
+            </w:r>
+            <w:r>
+              <w:rPr>
+                <w:sz w:val="20"/>
+              </w:rPr>
+              <w:t>to 10</w:t>
+            </w:r>
+          </w:p>
+        </w:tc>
+        <w:tc>
+          <w:tcPr>
+            <w:tcW w:w="1822" w:type="dxa"/>
+          </w:tcPr>
+          <w:p>
+            <w:pPr>
+              <w:pStyle w:val="hdr1"/>
+              <w:spacing w:before="0"/>
+              <w:ind w:left="0"/>
+              <w:jc w:val="center"/>
+              <w:rPr>
+                <w:sz w:val="20"/>
+              </w:rPr>
+            </w:pPr>
+            <w:r>
+              <w:rPr>
+                <w:sz w:val="20"/>
+              </w:rPr>
+              <w:t>Doug Stearns</w:t>
+            </w:r>
           </w:p>
         </w:tc>
       </w:tr>
@@ -1711,7 +1869,7 @@
               <w:pStyle w:val="hdr1"/>
               <w:spacing w:before="0"/>
               <w:ind w:left="0"/>
-              <w:jc w:val="left"/>
+              <w:jc w:val="center"/>
               <w:rPr>
                 <w:sz w:val="20"/>
               </w:rPr>
@@ -1764,7 +1922,7 @@
               <w:pStyle w:val="hdr1"/>
               <w:spacing w:before="0"/>
               <w:ind w:left="0"/>
-              <w:jc w:val="left"/>
+              <w:jc w:val="center"/>
               <w:rPr>
                 <w:sz w:val="20"/>
               </w:rPr>
@@ -1817,7 +1975,7 @@
               <w:pStyle w:val="hdr1"/>
               <w:spacing w:before="0"/>
               <w:ind w:left="0"/>
-              <w:jc w:val="left"/>
+              <w:jc w:val="center"/>
               <w:rPr>
                 <w:sz w:val="20"/>
               </w:rPr>
@@ -1870,7 +2028,7 @@
               <w:pStyle w:val="hdr1"/>
               <w:spacing w:before="0"/>
               <w:ind w:left="0"/>
-              <w:jc w:val="left"/>
+              <w:jc w:val="center"/>
               <w:rPr>
                 <w:sz w:val="20"/>
               </w:rPr>
@@ -1903,7 +2061,7 @@
           <w:szCs w:val="24"/>
         </w:rPr>
       </w:pPr>
-      <w:bookmarkStart w:id="1" w:name="_Toc321377922"/>
+      <w:bookmarkStart w:id="2" w:name="_Toc321377922"/>
       <w:proofErr w:type="gramStart"/>
       <w:r>
         <w:lastRenderedPageBreak/>
@@ -1922,7 +2080,7 @@
       <w:r>
         <w:t xml:space="preserve"> Requirements</w:t>
       </w:r>
-      <w:bookmarkEnd w:id="1"/>
+      <w:bookmarkEnd w:id="2"/>
       <w:r>
         <w:br/>
       </w:r>
@@ -2485,7 +2643,14 @@
                 <w:sz w:val="22"/>
                 <w:szCs w:val="22"/>
               </w:rPr>
-              <w:t>6 bytes. Alpha/Numeric</w:t>
+              <w:t xml:space="preserve">10 </w:t>
+            </w:r>
+            <w:r>
+              <w:rPr>
+                <w:sz w:val="22"/>
+                <w:szCs w:val="22"/>
+              </w:rPr>
+              <w:t>bytes. Alpha/Numeric</w:t>
             </w:r>
           </w:p>
         </w:tc>
@@ -7565,7 +7730,36 @@
                 <w:sz w:val="22"/>
                 <w:szCs w:val="22"/>
               </w:rPr>
-              <w:t>Kudos)</w:t>
+              <w:t>Kudos</w:t>
+            </w:r>
+            <w:r>
+              <w:rPr>
+                <w:sz w:val="22"/>
+                <w:szCs w:val="22"/>
+              </w:rPr>
+              <w:t>,</w:t>
+            </w:r>
+          </w:p>
+          <w:p>
+            <w:pPr>
+              <w:rPr>
+                <w:sz w:val="22"/>
+                <w:szCs w:val="22"/>
+              </w:rPr>
+            </w:pPr>
+            <w:r>
+              <w:rPr>
+                <w:sz w:val="22"/>
+                <w:szCs w:val="22"/>
+              </w:rPr>
+              <w:t>NPN – National Producer Number</w:t>
+            </w:r>
+            <w:r>
+              <w:rPr>
+                <w:sz w:val="22"/>
+                <w:szCs w:val="22"/>
+              </w:rPr>
+              <w:t>)</w:t>
             </w:r>
           </w:p>
         </w:tc>
@@ -7757,16 +7951,7 @@
                 <w:sz w:val="22"/>
                 <w:szCs w:val="22"/>
               </w:rPr>
-              <w:t xml:space="preserve">60 bytes, </w:t>
-            </w:r>
-            <w:bookmarkStart w:id="2" w:name="_GoBack"/>
-            <w:bookmarkEnd w:id="2"/>
-            <w:r>
-              <w:rPr>
-                <w:sz w:val="22"/>
-                <w:szCs w:val="22"/>
-              </w:rPr>
-              <w:t>Alpha/Numeric</w:t>
+              <w:t>60 bytes, Alpha/Numeric</w:t>
             </w:r>
           </w:p>
         </w:tc>
@@ -9463,7 +9648,14 @@
                 <w:sz w:val="22"/>
                 <w:szCs w:val="22"/>
               </w:rPr>
-              <w:t>30 bytes. Alpha/Numeric</w:t>
+              <w:t>1</w:t>
+            </w:r>
+            <w:r>
+              <w:rPr>
+                <w:sz w:val="22"/>
+                <w:szCs w:val="22"/>
+              </w:rPr>
+              <w:t>0 bytes. Alpha/Numeric</w:t>
             </w:r>
           </w:p>
         </w:tc>
@@ -10267,7 +10459,7 @@
         <w:noProof/>
         <w:sz w:val="18"/>
       </w:rPr>
-      <w:t>4</w:t>
+      <w:t>5</w:t>
     </w:r>
     <w:r>
       <w:rPr>
@@ -13832,15 +14024,6 @@
 </file>
 
 <file path=customXml/item1.xml><?xml version="1.0" encoding="utf-8"?>
-<?mso-contentType ?>
-<FormTemplates xmlns="http://schemas.microsoft.com/sharepoint/v3/contenttype/forms">
-  <Display>DocumentLibraryForm</Display>
-  <Edit>DocumentLibraryForm</Edit>
-  <New>DocumentLibraryForm</New>
-</FormTemplates>
-</file>
-
-<file path=customXml/item2.xml><?xml version="1.0" encoding="utf-8"?>
 <ct:contentTypeSchema xmlns:ct="http://schemas.microsoft.com/office/2006/metadata/contentType" xmlns:ma="http://schemas.microsoft.com/office/2006/metadata/properties/metaAttributes" ct:_="" ma:_="" ma:contentTypeName="Document" ma:contentTypeID="0x010100DFEC865D7254EB4A8B6C8590FD20E39F" ma:contentTypeVersion="0" ma:contentTypeDescription="Create a new document." ma:contentTypeScope="" ma:versionID="dc620579c55658ff994e4edfb59cdcf1">
   <xsd:schema xmlns:xsd="http://www.w3.org/2001/XMLSchema" xmlns:xs="http://www.w3.org/2001/XMLSchema" xmlns:p="http://schemas.microsoft.com/office/2006/metadata/properties" targetNamespace="http://schemas.microsoft.com/office/2006/metadata/properties" ma:root="true" ma:fieldsID="c64490b4aec6201516c3a874156f37b2">
     <xsd:element name="properties">
@@ -13954,6 +14137,15 @@
 </ct:contentTypeSchema>
 </file>
 
+<file path=customXml/item2.xml><?xml version="1.0" encoding="utf-8"?>
+<?mso-contentType ?>
+<FormTemplates xmlns="http://schemas.microsoft.com/sharepoint/v3/contenttype/forms">
+  <Display>DocumentLibraryForm</Display>
+  <Edit>DocumentLibraryForm</Edit>
+  <New>DocumentLibraryForm</New>
+</FormTemplates>
+</file>
+
 <file path=customXml/item3.xml><?xml version="1.0" encoding="utf-8"?>
 <p:properties xmlns:p="http://schemas.microsoft.com/office/2006/metadata/properties" xmlns:xsi="http://www.w3.org/2001/XMLSchema-instance" xmlns:pc="http://schemas.microsoft.com/office/infopath/2007/PartnerControls">
   <documentManagement/>
@@ -13965,14 +14157,6 @@
 </file>
 
 <file path=customXml/itemProps1.xml><?xml version="1.0" encoding="utf-8"?>
-<ds:datastoreItem xmlns:ds="http://schemas.openxmlformats.org/officeDocument/2006/customXml" ds:itemID="{A885B2DB-42DA-4318-9EB7-6D24C272F932}">
-  <ds:schemaRefs>
-    <ds:schemaRef ds:uri="http://schemas.microsoft.com/sharepoint/v3/contenttype/forms"/>
-  </ds:schemaRefs>
-</ds:datastoreItem>
-</file>
-
-<file path=customXml/itemProps2.xml><?xml version="1.0" encoding="utf-8"?>
 <ds:datastoreItem xmlns:ds="http://schemas.openxmlformats.org/officeDocument/2006/customXml" ds:itemID="{3EC30AF7-F6FD-4FB6-B723-1340D7FE908C}">
   <ds:schemaRefs>
     <ds:schemaRef ds:uri="http://schemas.microsoft.com/office/2006/metadata/contentType"/>
@@ -13988,6 +14172,14 @@
 </ds:datastoreItem>
 </file>
 
+<file path=customXml/itemProps2.xml><?xml version="1.0" encoding="utf-8"?>
+<ds:datastoreItem xmlns:ds="http://schemas.openxmlformats.org/officeDocument/2006/customXml" ds:itemID="{A885B2DB-42DA-4318-9EB7-6D24C272F932}">
+  <ds:schemaRefs>
+    <ds:schemaRef ds:uri="http://schemas.microsoft.com/sharepoint/v3/contenttype/forms"/>
+  </ds:schemaRefs>
+</ds:datastoreItem>
+</file>
+
 <file path=customXml/itemProps3.xml><?xml version="1.0" encoding="utf-8"?>
 <ds:datastoreItem xmlns:ds="http://schemas.openxmlformats.org/officeDocument/2006/customXml" ds:itemID="{FAB5EBB6-5E22-4A93-8A88-BE0203FA85CB}">
   <ds:schemaRefs>
@@ -13998,7 +14190,7 @@
 </file>
 
 <file path=customXml/itemProps4.xml><?xml version="1.0" encoding="utf-8"?>
-<ds:datastoreItem xmlns:ds="http://schemas.openxmlformats.org/officeDocument/2006/customXml" ds:itemID="{9259EBBA-3067-4BBC-9C08-83ED5B25E245}">
+<ds:datastoreItem xmlns:ds="http://schemas.openxmlformats.org/officeDocument/2006/customXml" ds:itemID="{5A4E286B-CA08-425A-9041-E17B76D998AE}">
   <ds:schemaRefs>
     <ds:schemaRef ds:uri="http://schemas.openxmlformats.org/officeDocument/2006/bibliography"/>
   </ds:schemaRefs>

</xml_diff>

<commit_message>
tfs5309 - ecl npn feed for quality
git-tfs-id: [https://tfs.omnicloud.local/tfs/cco%20program/]$/eCoaching_V2;C36501
</commit_message>
<xml_diff>
--- a/Requirements/CCO_eCoaching_Log_Quality_Reports_Layout.docx
+++ b/Requirements/CCO_eCoaching_Log_Quality_Reports_Layout.docx
@@ -1669,15 +1669,7 @@
               <w:rPr>
                 <w:sz w:val="20"/>
               </w:rPr>
-              <w:t>TFS530</w:t>
-            </w:r>
-            <w:bookmarkStart w:id="1" w:name="_GoBack"/>
-            <w:bookmarkEnd w:id="1"/>
-            <w:r>
-              <w:rPr>
-                <w:sz w:val="20"/>
-              </w:rPr>
-              <w:t>9 – New feed from Quality</w:t>
+              <w:t>TFS5309 – New feed from Quality</w:t>
             </w:r>
           </w:p>
           <w:p>
@@ -1842,6 +1834,12 @@
                 <w:sz w:val="20"/>
               </w:rPr>
             </w:pPr>
+            <w:r>
+              <w:rPr>
+                <w:sz w:val="20"/>
+              </w:rPr>
+              <w:t>02/01/2017</w:t>
+            </w:r>
           </w:p>
         </w:tc>
         <w:tc>
@@ -1858,6 +1856,147 @@
                 <w:sz w:val="20"/>
               </w:rPr>
             </w:pPr>
+            <w:r>
+              <w:rPr>
+                <w:sz w:val="20"/>
+              </w:rPr>
+              <w:t>TFS5309 – New feed from Quality</w:t>
+            </w:r>
+          </w:p>
+          <w:p>
+            <w:pPr>
+              <w:pStyle w:val="hdr1"/>
+              <w:spacing w:before="0"/>
+              <w:ind w:left="0"/>
+              <w:jc w:val="left"/>
+              <w:rPr>
+                <w:sz w:val="20"/>
+              </w:rPr>
+            </w:pPr>
+            <w:r>
+              <w:rPr>
+                <w:sz w:val="20"/>
+              </w:rPr>
+              <w:t>Updated the following</w:t>
+            </w:r>
+            <w:r>
+              <w:rPr>
+                <w:sz w:val="20"/>
+              </w:rPr>
+              <w:t xml:space="preserve"> from developer feedback</w:t>
+            </w:r>
+          </w:p>
+          <w:p>
+            <w:pPr>
+              <w:pStyle w:val="hdr1"/>
+              <w:spacing w:before="0"/>
+              <w:ind w:left="0"/>
+              <w:jc w:val="left"/>
+              <w:rPr>
+                <w:sz w:val="20"/>
+              </w:rPr>
+            </w:pPr>
+            <w:r>
+              <w:rPr>
+                <w:sz w:val="20"/>
+              </w:rPr>
+              <w:t xml:space="preserve">1.3 </w:t>
+            </w:r>
+            <w:r>
+              <w:rPr>
+                <w:sz w:val="20"/>
+              </w:rPr>
+              <w:t>5</w:t>
+            </w:r>
+            <w:r>
+              <w:rPr>
+                <w:sz w:val="20"/>
+              </w:rPr>
+              <w:t xml:space="preserve"> </w:t>
+            </w:r>
+            <w:r>
+              <w:rPr>
+                <w:sz w:val="20"/>
+              </w:rPr>
+              <w:t>–</w:t>
+            </w:r>
+            <w:r>
+              <w:rPr>
+                <w:sz w:val="20"/>
+              </w:rPr>
+              <w:t xml:space="preserve"> added </w:t>
+            </w:r>
+            <w:r>
+              <w:rPr>
+                <w:sz w:val="20"/>
+              </w:rPr>
+              <w:t xml:space="preserve">reference to </w:t>
+            </w:r>
+            <w:r>
+              <w:rPr>
+                <w:sz w:val="20"/>
+              </w:rPr>
+              <w:t xml:space="preserve">NPN </w:t>
+            </w:r>
+            <w:r>
+              <w:rPr>
+                <w:sz w:val="20"/>
+              </w:rPr>
+              <w:t>status</w:t>
+            </w:r>
+          </w:p>
+          <w:p>
+            <w:pPr>
+              <w:pStyle w:val="hdr1"/>
+              <w:spacing w:before="0"/>
+              <w:ind w:left="0"/>
+              <w:jc w:val="left"/>
+              <w:rPr>
+                <w:sz w:val="20"/>
+              </w:rPr>
+            </w:pPr>
+            <w:r>
+              <w:rPr>
+                <w:sz w:val="20"/>
+              </w:rPr>
+              <w:t>1.3 1</w:t>
+            </w:r>
+            <w:r>
+              <w:rPr>
+                <w:sz w:val="20"/>
+              </w:rPr>
+              <w:t>3</w:t>
+            </w:r>
+            <w:r>
+              <w:rPr>
+                <w:sz w:val="20"/>
+              </w:rPr>
+              <w:t xml:space="preserve"> </w:t>
+            </w:r>
+            <w:r>
+              <w:rPr>
+                <w:sz w:val="20"/>
+              </w:rPr>
+              <w:t>–</w:t>
+            </w:r>
+            <w:r>
+              <w:rPr>
+                <w:sz w:val="20"/>
+              </w:rPr>
+              <w:t xml:space="preserve"> </w:t>
+            </w:r>
+            <w:r>
+              <w:rPr>
+                <w:sz w:val="20"/>
+              </w:rPr>
+              <w:t xml:space="preserve">added reference to NPN </w:t>
+            </w:r>
+            <w:r>
+              <w:rPr>
+                <w:sz w:val="20"/>
+              </w:rPr>
+              <w:t>reason value</w:t>
+            </w:r>
           </w:p>
         </w:tc>
         <w:tc>
@@ -1874,6 +2013,12 @@
                 <w:sz w:val="20"/>
               </w:rPr>
             </w:pPr>
+            <w:r>
+              <w:rPr>
+                <w:sz w:val="20"/>
+              </w:rPr>
+              <w:t>Doug Stearns</w:t>
+            </w:r>
           </w:p>
         </w:tc>
       </w:tr>
@@ -2061,7 +2206,7 @@
           <w:szCs w:val="24"/>
         </w:rPr>
       </w:pPr>
-      <w:bookmarkStart w:id="2" w:name="_Toc321377922"/>
+      <w:bookmarkStart w:id="1" w:name="_Toc321377922"/>
       <w:proofErr w:type="gramStart"/>
       <w:r>
         <w:lastRenderedPageBreak/>
@@ -2080,7 +2225,7 @@
       <w:r>
         <w:t xml:space="preserve"> Requirements</w:t>
       </w:r>
-      <w:bookmarkEnd w:id="2"/>
+      <w:bookmarkEnd w:id="1"/>
       <w:r>
         <w:br/>
       </w:r>
@@ -8100,7 +8245,65 @@
                 <w:sz w:val="22"/>
                 <w:szCs w:val="22"/>
               </w:rPr>
-              <w:t>Status of the evaluation (Pending Acknowledgement)</w:t>
+              <w:t xml:space="preserve">Status of the evaluation </w:t>
+            </w:r>
+          </w:p>
+          <w:p>
+            <w:pPr>
+              <w:rPr>
+                <w:sz w:val="22"/>
+                <w:szCs w:val="22"/>
+              </w:rPr>
+            </w:pPr>
+            <w:r>
+              <w:rPr>
+                <w:sz w:val="22"/>
+                <w:szCs w:val="22"/>
+              </w:rPr>
+              <w:t>(</w:t>
+            </w:r>
+            <w:r>
+              <w:rPr>
+                <w:sz w:val="22"/>
+                <w:szCs w:val="22"/>
+              </w:rPr>
+              <w:t xml:space="preserve">KUD = </w:t>
+            </w:r>
+            <w:r>
+              <w:rPr>
+                <w:sz w:val="22"/>
+                <w:szCs w:val="22"/>
+              </w:rPr>
+              <w:t>Pending Acknowledgement</w:t>
+            </w:r>
+            <w:r>
+              <w:rPr>
+                <w:sz w:val="22"/>
+                <w:szCs w:val="22"/>
+              </w:rPr>
+              <w:t>,</w:t>
+            </w:r>
+          </w:p>
+          <w:p>
+            <w:pPr>
+              <w:rPr>
+                <w:sz w:val="22"/>
+                <w:szCs w:val="22"/>
+              </w:rPr>
+            </w:pPr>
+            <w:r>
+              <w:rPr>
+                <w:sz w:val="22"/>
+                <w:szCs w:val="22"/>
+              </w:rPr>
+              <w:t>NPN = Pending Supervisor Review</w:t>
+            </w:r>
+            <w:r>
+              <w:rPr>
+                <w:sz w:val="22"/>
+                <w:szCs w:val="22"/>
+              </w:rPr>
+              <w:t>)</w:t>
             </w:r>
           </w:p>
         </w:tc>
@@ -9923,7 +10126,38 @@
                 <w:sz w:val="22"/>
                 <w:szCs w:val="22"/>
               </w:rPr>
-              <w:t xml:space="preserve">Reinforcement </w:t>
+              <w:t xml:space="preserve">KUD = </w:t>
+            </w:r>
+            <w:r>
+              <w:rPr>
+                <w:sz w:val="22"/>
+                <w:szCs w:val="22"/>
+              </w:rPr>
+              <w:t>Reinforcement</w:t>
+            </w:r>
+            <w:bookmarkStart w:id="2" w:name="_GoBack"/>
+            <w:bookmarkEnd w:id="2"/>
+            <w:r>
+              <w:rPr>
+                <w:sz w:val="22"/>
+                <w:szCs w:val="22"/>
+              </w:rPr>
+              <w:t xml:space="preserve"> </w:t>
+            </w:r>
+          </w:p>
+          <w:p>
+            <w:pPr>
+              <w:rPr>
+                <w:sz w:val="22"/>
+                <w:szCs w:val="22"/>
+              </w:rPr>
+            </w:pPr>
+            <w:r>
+              <w:rPr>
+                <w:sz w:val="22"/>
+                <w:szCs w:val="22"/>
+              </w:rPr>
+              <w:t>NPN = Pending Supervisor Review</w:t>
             </w:r>
           </w:p>
         </w:tc>
@@ -14024,6 +14258,21 @@
 </file>
 
 <file path=customXml/item1.xml><?xml version="1.0" encoding="utf-8"?>
+<p:properties xmlns:p="http://schemas.microsoft.com/office/2006/metadata/properties" xmlns:xsi="http://www.w3.org/2001/XMLSchema-instance" xmlns:pc="http://schemas.microsoft.com/office/infopath/2007/PartnerControls">
+  <documentManagement/>
+</p:properties>
+</file>
+
+<file path=customXml/item2.xml><?xml version="1.0" encoding="utf-8"?>
+<?mso-contentType ?>
+<FormTemplates xmlns="http://schemas.microsoft.com/sharepoint/v3/contenttype/forms">
+  <Display>DocumentLibraryForm</Display>
+  <Edit>DocumentLibraryForm</Edit>
+  <New>DocumentLibraryForm</New>
+</FormTemplates>
+</file>
+
+<file path=customXml/item3.xml><?xml version="1.0" encoding="utf-8"?>
 <ct:contentTypeSchema xmlns:ct="http://schemas.microsoft.com/office/2006/metadata/contentType" xmlns:ma="http://schemas.microsoft.com/office/2006/metadata/properties/metaAttributes" ct:_="" ma:_="" ma:contentTypeName="Document" ma:contentTypeID="0x010100DFEC865D7254EB4A8B6C8590FD20E39F" ma:contentTypeVersion="0" ma:contentTypeDescription="Create a new document." ma:contentTypeScope="" ma:versionID="dc620579c55658ff994e4edfb59cdcf1">
   <xsd:schema xmlns:xsd="http://www.w3.org/2001/XMLSchema" xmlns:xs="http://www.w3.org/2001/XMLSchema" xmlns:p="http://schemas.microsoft.com/office/2006/metadata/properties" targetNamespace="http://schemas.microsoft.com/office/2006/metadata/properties" ma:root="true" ma:fieldsID="c64490b4aec6201516c3a874156f37b2">
     <xsd:element name="properties">
@@ -14137,26 +14386,28 @@
 </ct:contentTypeSchema>
 </file>
 
-<file path=customXml/item2.xml><?xml version="1.0" encoding="utf-8"?>
-<?mso-contentType ?>
-<FormTemplates xmlns="http://schemas.microsoft.com/sharepoint/v3/contenttype/forms">
-  <Display>DocumentLibraryForm</Display>
-  <Edit>DocumentLibraryForm</Edit>
-  <New>DocumentLibraryForm</New>
-</FormTemplates>
-</file>
-
-<file path=customXml/item3.xml><?xml version="1.0" encoding="utf-8"?>
-<p:properties xmlns:p="http://schemas.microsoft.com/office/2006/metadata/properties" xmlns:xsi="http://www.w3.org/2001/XMLSchema-instance" xmlns:pc="http://schemas.microsoft.com/office/infopath/2007/PartnerControls">
-  <documentManagement/>
-</p:properties>
-</file>
-
 <file path=customXml/item4.xml><?xml version="1.0" encoding="utf-8"?>
 <b:Sources xmlns:b="http://schemas.openxmlformats.org/officeDocument/2006/bibliography" xmlns="http://schemas.openxmlformats.org/officeDocument/2006/bibliography" SelectedStyle="\APA.XSL" StyleName="APA"/>
 </file>
 
 <file path=customXml/itemProps1.xml><?xml version="1.0" encoding="utf-8"?>
+<ds:datastoreItem xmlns:ds="http://schemas.openxmlformats.org/officeDocument/2006/customXml" ds:itemID="{FAB5EBB6-5E22-4A93-8A88-BE0203FA85CB}">
+  <ds:schemaRefs>
+    <ds:schemaRef ds:uri="http://schemas.microsoft.com/office/2006/metadata/properties"/>
+    <ds:schemaRef ds:uri="http://schemas.microsoft.com/office/infopath/2007/PartnerControls"/>
+  </ds:schemaRefs>
+</ds:datastoreItem>
+</file>
+
+<file path=customXml/itemProps2.xml><?xml version="1.0" encoding="utf-8"?>
+<ds:datastoreItem xmlns:ds="http://schemas.openxmlformats.org/officeDocument/2006/customXml" ds:itemID="{A885B2DB-42DA-4318-9EB7-6D24C272F932}">
+  <ds:schemaRefs>
+    <ds:schemaRef ds:uri="http://schemas.microsoft.com/sharepoint/v3/contenttype/forms"/>
+  </ds:schemaRefs>
+</ds:datastoreItem>
+</file>
+
+<file path=customXml/itemProps3.xml><?xml version="1.0" encoding="utf-8"?>
 <ds:datastoreItem xmlns:ds="http://schemas.openxmlformats.org/officeDocument/2006/customXml" ds:itemID="{3EC30AF7-F6FD-4FB6-B723-1340D7FE908C}">
   <ds:schemaRefs>
     <ds:schemaRef ds:uri="http://schemas.microsoft.com/office/2006/metadata/contentType"/>
@@ -14172,25 +14423,8 @@
 </ds:datastoreItem>
 </file>
 
-<file path=customXml/itemProps2.xml><?xml version="1.0" encoding="utf-8"?>
-<ds:datastoreItem xmlns:ds="http://schemas.openxmlformats.org/officeDocument/2006/customXml" ds:itemID="{A885B2DB-42DA-4318-9EB7-6D24C272F932}">
-  <ds:schemaRefs>
-    <ds:schemaRef ds:uri="http://schemas.microsoft.com/sharepoint/v3/contenttype/forms"/>
-  </ds:schemaRefs>
-</ds:datastoreItem>
-</file>
-
-<file path=customXml/itemProps3.xml><?xml version="1.0" encoding="utf-8"?>
-<ds:datastoreItem xmlns:ds="http://schemas.openxmlformats.org/officeDocument/2006/customXml" ds:itemID="{FAB5EBB6-5E22-4A93-8A88-BE0203FA85CB}">
-  <ds:schemaRefs>
-    <ds:schemaRef ds:uri="http://schemas.microsoft.com/office/2006/metadata/properties"/>
-    <ds:schemaRef ds:uri="http://schemas.microsoft.com/office/infopath/2007/PartnerControls"/>
-  </ds:schemaRefs>
-</ds:datastoreItem>
-</file>
-
 <file path=customXml/itemProps4.xml><?xml version="1.0" encoding="utf-8"?>
-<ds:datastoreItem xmlns:ds="http://schemas.openxmlformats.org/officeDocument/2006/customXml" ds:itemID="{5A4E286B-CA08-425A-9041-E17B76D998AE}">
+<ds:datastoreItem xmlns:ds="http://schemas.openxmlformats.org/officeDocument/2006/customXml" ds:itemID="{A76BC738-F5B5-44E1-B7C8-0F113AE6A5BE}">
   <ds:schemaRefs>
     <ds:schemaRef ds:uri="http://schemas.openxmlformats.org/officeDocument/2006/bibliography"/>
   </ds:schemaRefs>

</xml_diff>

<commit_message>
tfs5309 - ecl new npn quality feed - correction
git-tfs-id: [https://tfs.omnicloud.local/tfs/cco%20program/]$/eCoaching_V2;C36541
</commit_message>
<xml_diff>
--- a/Requirements/CCO_eCoaching_Log_Quality_Reports_Layout.docx
+++ b/Requirements/CCO_eCoaching_Log_Quality_Reports_Layout.docx
@@ -1877,13 +1877,7 @@
               <w:rPr>
                 <w:sz w:val="20"/>
               </w:rPr>
-              <w:t>Updated the following</w:t>
-            </w:r>
-            <w:r>
-              <w:rPr>
-                <w:sz w:val="20"/>
-              </w:rPr>
-              <w:t xml:space="preserve"> from developer feedback</w:t>
+              <w:t>Updated the following from developer feedback</w:t>
             </w:r>
           </w:p>
           <w:p>
@@ -2040,6 +2034,12 @@
                 <w:sz w:val="20"/>
               </w:rPr>
             </w:pPr>
+            <w:r>
+              <w:rPr>
+                <w:sz w:val="20"/>
+              </w:rPr>
+              <w:t>02/08/2017</w:t>
+            </w:r>
           </w:p>
         </w:tc>
         <w:tc>
@@ -2056,6 +2056,88 @@
                 <w:sz w:val="20"/>
               </w:rPr>
             </w:pPr>
+            <w:r>
+              <w:rPr>
+                <w:sz w:val="20"/>
+              </w:rPr>
+              <w:t>TFS5309 – New feed from Quality</w:t>
+            </w:r>
+          </w:p>
+          <w:p>
+            <w:pPr>
+              <w:pStyle w:val="hdr1"/>
+              <w:spacing w:before="0"/>
+              <w:ind w:left="0"/>
+              <w:jc w:val="left"/>
+              <w:rPr>
+                <w:sz w:val="20"/>
+              </w:rPr>
+            </w:pPr>
+            <w:r>
+              <w:rPr>
+                <w:sz w:val="20"/>
+              </w:rPr>
+              <w:t xml:space="preserve">Corrected the </w:t>
+            </w:r>
+            <w:r>
+              <w:rPr>
+                <w:sz w:val="20"/>
+              </w:rPr>
+              <w:t>following from developer feedback</w:t>
+            </w:r>
+          </w:p>
+          <w:p>
+            <w:pPr>
+              <w:pStyle w:val="hdr1"/>
+              <w:spacing w:before="0"/>
+              <w:ind w:left="0"/>
+              <w:jc w:val="left"/>
+              <w:rPr>
+                <w:sz w:val="20"/>
+              </w:rPr>
+            </w:pPr>
+            <w:r>
+              <w:rPr>
+                <w:sz w:val="20"/>
+              </w:rPr>
+              <w:t>1.3 1</w:t>
+            </w:r>
+            <w:r>
+              <w:rPr>
+                <w:sz w:val="20"/>
+              </w:rPr>
+              <w:t>3</w:t>
+            </w:r>
+            <w:r>
+              <w:rPr>
+                <w:sz w:val="20"/>
+              </w:rPr>
+              <w:t xml:space="preserve"> </w:t>
+            </w:r>
+            <w:r>
+              <w:rPr>
+                <w:sz w:val="20"/>
+              </w:rPr>
+              <w:t>–</w:t>
+            </w:r>
+            <w:r>
+              <w:rPr>
+                <w:sz w:val="20"/>
+              </w:rPr>
+              <w:t xml:space="preserve"> </w:t>
+            </w:r>
+            <w:r>
+              <w:rPr>
+                <w:sz w:val="20"/>
+              </w:rPr>
+              <w:t>added reference to NPN reason value</w:t>
+            </w:r>
+            <w:r>
+              <w:rPr>
+                <w:sz w:val="20"/>
+              </w:rPr>
+              <w:t xml:space="preserve"> of Opportunity</w:t>
+            </w:r>
           </w:p>
         </w:tc>
         <w:tc>
@@ -2072,6 +2154,12 @@
                 <w:sz w:val="20"/>
               </w:rPr>
             </w:pPr>
+            <w:r>
+              <w:rPr>
+                <w:sz w:val="20"/>
+              </w:rPr>
+              <w:t>Doug Stearns</w:t>
+            </w:r>
           </w:p>
         </w:tc>
       </w:tr>
@@ -2195,6 +2283,8 @@
       <w:r>
         <w:br w:type="page"/>
       </w:r>
+      <w:bookmarkStart w:id="1" w:name="_GoBack"/>
+      <w:bookmarkEnd w:id="1"/>
     </w:p>
     <w:p>
       <w:pPr>
@@ -2206,7 +2296,7 @@
           <w:szCs w:val="24"/>
         </w:rPr>
       </w:pPr>
-      <w:bookmarkStart w:id="1" w:name="_Toc321377922"/>
+      <w:bookmarkStart w:id="2" w:name="_Toc321377922"/>
       <w:proofErr w:type="gramStart"/>
       <w:r>
         <w:lastRenderedPageBreak/>
@@ -2225,7 +2315,7 @@
       <w:r>
         <w:t xml:space="preserve"> Requirements</w:t>
       </w:r>
-      <w:bookmarkEnd w:id="1"/>
+      <w:bookmarkEnd w:id="2"/>
       <w:r>
         <w:br/>
       </w:r>
@@ -10133,31 +10223,29 @@
                 <w:sz w:val="22"/>
                 <w:szCs w:val="22"/>
               </w:rPr>
-              <w:t>Reinforcement</w:t>
-            </w:r>
-            <w:bookmarkStart w:id="2" w:name="_GoBack"/>
-            <w:bookmarkEnd w:id="2"/>
-            <w:r>
-              <w:rPr>
-                <w:sz w:val="22"/>
-                <w:szCs w:val="22"/>
-              </w:rPr>
-              <w:t xml:space="preserve"> </w:t>
-            </w:r>
-          </w:p>
-          <w:p>
-            <w:pPr>
-              <w:rPr>
-                <w:sz w:val="22"/>
-                <w:szCs w:val="22"/>
-              </w:rPr>
-            </w:pPr>
-            <w:r>
-              <w:rPr>
-                <w:sz w:val="22"/>
-                <w:szCs w:val="22"/>
-              </w:rPr>
-              <w:t>NPN = Pending Supervisor Review</w:t>
+              <w:t xml:space="preserve">Reinforcement </w:t>
+            </w:r>
+          </w:p>
+          <w:p>
+            <w:pPr>
+              <w:rPr>
+                <w:sz w:val="22"/>
+                <w:szCs w:val="22"/>
+              </w:rPr>
+            </w:pPr>
+            <w:r>
+              <w:rPr>
+                <w:sz w:val="22"/>
+                <w:szCs w:val="22"/>
+              </w:rPr>
+              <w:t xml:space="preserve">NPN = </w:t>
+            </w:r>
+            <w:r>
+              <w:rPr>
+                <w:sz w:val="22"/>
+                <w:szCs w:val="22"/>
+              </w:rPr>
+              <w:t>Opportunity</w:t>
             </w:r>
           </w:p>
         </w:tc>
@@ -14258,21 +14346,6 @@
 </file>
 
 <file path=customXml/item1.xml><?xml version="1.0" encoding="utf-8"?>
-<p:properties xmlns:p="http://schemas.microsoft.com/office/2006/metadata/properties" xmlns:xsi="http://www.w3.org/2001/XMLSchema-instance" xmlns:pc="http://schemas.microsoft.com/office/infopath/2007/PartnerControls">
-  <documentManagement/>
-</p:properties>
-</file>
-
-<file path=customXml/item2.xml><?xml version="1.0" encoding="utf-8"?>
-<?mso-contentType ?>
-<FormTemplates xmlns="http://schemas.microsoft.com/sharepoint/v3/contenttype/forms">
-  <Display>DocumentLibraryForm</Display>
-  <Edit>DocumentLibraryForm</Edit>
-  <New>DocumentLibraryForm</New>
-</FormTemplates>
-</file>
-
-<file path=customXml/item3.xml><?xml version="1.0" encoding="utf-8"?>
 <ct:contentTypeSchema xmlns:ct="http://schemas.microsoft.com/office/2006/metadata/contentType" xmlns:ma="http://schemas.microsoft.com/office/2006/metadata/properties/metaAttributes" ct:_="" ma:_="" ma:contentTypeName="Document" ma:contentTypeID="0x010100DFEC865D7254EB4A8B6C8590FD20E39F" ma:contentTypeVersion="0" ma:contentTypeDescription="Create a new document." ma:contentTypeScope="" ma:versionID="dc620579c55658ff994e4edfb59cdcf1">
   <xsd:schema xmlns:xsd="http://www.w3.org/2001/XMLSchema" xmlns:xs="http://www.w3.org/2001/XMLSchema" xmlns:p="http://schemas.microsoft.com/office/2006/metadata/properties" targetNamespace="http://schemas.microsoft.com/office/2006/metadata/properties" ma:root="true" ma:fieldsID="c64490b4aec6201516c3a874156f37b2">
     <xsd:element name="properties">
@@ -14386,28 +14459,26 @@
 </ct:contentTypeSchema>
 </file>
 
+<file path=customXml/item2.xml><?xml version="1.0" encoding="utf-8"?>
+<?mso-contentType ?>
+<FormTemplates xmlns="http://schemas.microsoft.com/sharepoint/v3/contenttype/forms">
+  <Display>DocumentLibraryForm</Display>
+  <Edit>DocumentLibraryForm</Edit>
+  <New>DocumentLibraryForm</New>
+</FormTemplates>
+</file>
+
+<file path=customXml/item3.xml><?xml version="1.0" encoding="utf-8"?>
+<p:properties xmlns:p="http://schemas.microsoft.com/office/2006/metadata/properties" xmlns:xsi="http://www.w3.org/2001/XMLSchema-instance" xmlns:pc="http://schemas.microsoft.com/office/infopath/2007/PartnerControls">
+  <documentManagement/>
+</p:properties>
+</file>
+
 <file path=customXml/item4.xml><?xml version="1.0" encoding="utf-8"?>
 <b:Sources xmlns:b="http://schemas.openxmlformats.org/officeDocument/2006/bibliography" xmlns="http://schemas.openxmlformats.org/officeDocument/2006/bibliography" SelectedStyle="\APA.XSL" StyleName="APA"/>
 </file>
 
 <file path=customXml/itemProps1.xml><?xml version="1.0" encoding="utf-8"?>
-<ds:datastoreItem xmlns:ds="http://schemas.openxmlformats.org/officeDocument/2006/customXml" ds:itemID="{FAB5EBB6-5E22-4A93-8A88-BE0203FA85CB}">
-  <ds:schemaRefs>
-    <ds:schemaRef ds:uri="http://schemas.microsoft.com/office/2006/metadata/properties"/>
-    <ds:schemaRef ds:uri="http://schemas.microsoft.com/office/infopath/2007/PartnerControls"/>
-  </ds:schemaRefs>
-</ds:datastoreItem>
-</file>
-
-<file path=customXml/itemProps2.xml><?xml version="1.0" encoding="utf-8"?>
-<ds:datastoreItem xmlns:ds="http://schemas.openxmlformats.org/officeDocument/2006/customXml" ds:itemID="{A885B2DB-42DA-4318-9EB7-6D24C272F932}">
-  <ds:schemaRefs>
-    <ds:schemaRef ds:uri="http://schemas.microsoft.com/sharepoint/v3/contenttype/forms"/>
-  </ds:schemaRefs>
-</ds:datastoreItem>
-</file>
-
-<file path=customXml/itemProps3.xml><?xml version="1.0" encoding="utf-8"?>
 <ds:datastoreItem xmlns:ds="http://schemas.openxmlformats.org/officeDocument/2006/customXml" ds:itemID="{3EC30AF7-F6FD-4FB6-B723-1340D7FE908C}">
   <ds:schemaRefs>
     <ds:schemaRef ds:uri="http://schemas.microsoft.com/office/2006/metadata/contentType"/>
@@ -14423,8 +14494,25 @@
 </ds:datastoreItem>
 </file>
 
+<file path=customXml/itemProps2.xml><?xml version="1.0" encoding="utf-8"?>
+<ds:datastoreItem xmlns:ds="http://schemas.openxmlformats.org/officeDocument/2006/customXml" ds:itemID="{A885B2DB-42DA-4318-9EB7-6D24C272F932}">
+  <ds:schemaRefs>
+    <ds:schemaRef ds:uri="http://schemas.microsoft.com/sharepoint/v3/contenttype/forms"/>
+  </ds:schemaRefs>
+</ds:datastoreItem>
+</file>
+
+<file path=customXml/itemProps3.xml><?xml version="1.0" encoding="utf-8"?>
+<ds:datastoreItem xmlns:ds="http://schemas.openxmlformats.org/officeDocument/2006/customXml" ds:itemID="{FAB5EBB6-5E22-4A93-8A88-BE0203FA85CB}">
+  <ds:schemaRefs>
+    <ds:schemaRef ds:uri="http://schemas.microsoft.com/office/2006/metadata/properties"/>
+    <ds:schemaRef ds:uri="http://schemas.microsoft.com/office/infopath/2007/PartnerControls"/>
+  </ds:schemaRefs>
+</ds:datastoreItem>
+</file>
+
 <file path=customXml/itemProps4.xml><?xml version="1.0" encoding="utf-8"?>
-<ds:datastoreItem xmlns:ds="http://schemas.openxmlformats.org/officeDocument/2006/customXml" ds:itemID="{A76BC738-F5B5-44E1-B7C8-0F113AE6A5BE}">
+<ds:datastoreItem xmlns:ds="http://schemas.openxmlformats.org/officeDocument/2006/customXml" ds:itemID="{67D4D4AA-C9E4-4A14-A302-B3A250FF08A4}">
   <ds:schemaRefs>
     <ds:schemaRef ds:uri="http://schemas.openxmlformats.org/officeDocument/2006/bibliography"/>
   </ds:schemaRefs>

</xml_diff>

<commit_message>
tfs5643 - ecl npn logs from existing log
git-tfs-id: [https://tfs.omnicloud.local/tfs/cco%20program/]$/eCoaching_V2;C36647
</commit_message>
<xml_diff>
--- a/Requirements/CCO_eCoaching_Log_Quality_Reports_Layout.docx
+++ b/Requirements/CCO_eCoaching_Log_Quality_Reports_Layout.docx
@@ -2077,13 +2077,7 @@
               <w:rPr>
                 <w:sz w:val="20"/>
               </w:rPr>
-              <w:t xml:space="preserve">Corrected the </w:t>
-            </w:r>
-            <w:r>
-              <w:rPr>
-                <w:sz w:val="20"/>
-              </w:rPr>
-              <w:t>following from developer feedback</w:t>
+              <w:t>Corrected the following from developer feedback</w:t>
             </w:r>
           </w:p>
           <w:p>
@@ -2130,13 +2124,7 @@
               <w:rPr>
                 <w:sz w:val="20"/>
               </w:rPr>
-              <w:t>added reference to NPN reason value</w:t>
-            </w:r>
-            <w:r>
-              <w:rPr>
-                <w:sz w:val="20"/>
-              </w:rPr>
-              <w:t xml:space="preserve"> of Opportunity</w:t>
+              <w:t>added reference to NPN reason value of Opportunity</w:t>
             </w:r>
           </w:p>
         </w:tc>
@@ -2181,6 +2169,12 @@
                 <w:sz w:val="20"/>
               </w:rPr>
             </w:pPr>
+            <w:r>
+              <w:rPr>
+                <w:sz w:val="20"/>
+              </w:rPr>
+              <w:t>02/22/2017</w:t>
+            </w:r>
           </w:p>
         </w:tc>
         <w:tc>
@@ -2197,6 +2191,86 @@
                 <w:sz w:val="20"/>
               </w:rPr>
             </w:pPr>
+            <w:r>
+              <w:rPr>
+                <w:sz w:val="20"/>
+              </w:rPr>
+              <w:t xml:space="preserve">TFS5653 – </w:t>
+            </w:r>
+            <w:proofErr w:type="spellStart"/>
+            <w:r>
+              <w:rPr>
+                <w:sz w:val="20"/>
+              </w:rPr>
+              <w:t>eCL</w:t>
+            </w:r>
+            <w:proofErr w:type="spellEnd"/>
+            <w:r>
+              <w:rPr>
+                <w:sz w:val="20"/>
+              </w:rPr>
+              <w:t xml:space="preserve"> NPN logs from existing coaching logs</w:t>
+            </w:r>
+          </w:p>
+          <w:p>
+            <w:pPr>
+              <w:pStyle w:val="hdr1"/>
+              <w:spacing w:before="0"/>
+              <w:ind w:left="0"/>
+              <w:jc w:val="left"/>
+              <w:rPr>
+                <w:sz w:val="20"/>
+              </w:rPr>
+            </w:pPr>
+            <w:r>
+              <w:rPr>
+                <w:sz w:val="20"/>
+              </w:rPr>
+              <w:t>Removed NPN references from the following</w:t>
+            </w:r>
+          </w:p>
+          <w:p>
+            <w:pPr>
+              <w:pStyle w:val="hdr1"/>
+              <w:spacing w:before="0"/>
+              <w:ind w:left="0"/>
+              <w:jc w:val="left"/>
+              <w:rPr>
+                <w:sz w:val="20"/>
+              </w:rPr>
+            </w:pPr>
+            <w:r>
+              <w:rPr>
+                <w:sz w:val="20"/>
+              </w:rPr>
+              <w:t>1.3 2</w:t>
+            </w:r>
+            <w:r>
+              <w:rPr>
+                <w:sz w:val="20"/>
+              </w:rPr>
+              <w:t xml:space="preserve">; </w:t>
+            </w:r>
+            <w:r>
+              <w:rPr>
+                <w:sz w:val="20"/>
+              </w:rPr>
+              <w:t>1.3 5</w:t>
+            </w:r>
+            <w:r>
+              <w:rPr>
+                <w:sz w:val="20"/>
+              </w:rPr>
+              <w:t xml:space="preserve">; </w:t>
+            </w:r>
+            <w:bookmarkStart w:id="1" w:name="_GoBack"/>
+            <w:bookmarkEnd w:id="1"/>
+            <w:r>
+              <w:rPr>
+                <w:sz w:val="20"/>
+              </w:rPr>
+              <w:t>1.3 13</w:t>
+            </w:r>
           </w:p>
         </w:tc>
         <w:tc>
@@ -2213,6 +2287,12 @@
                 <w:sz w:val="20"/>
               </w:rPr>
             </w:pPr>
+            <w:r>
+              <w:rPr>
+                <w:sz w:val="20"/>
+              </w:rPr>
+              <w:t>Doug Stearns</w:t>
+            </w:r>
           </w:p>
         </w:tc>
       </w:tr>
@@ -2283,8 +2363,6 @@
       <w:r>
         <w:br w:type="page"/>
       </w:r>
-      <w:bookmarkStart w:id="1" w:name="_GoBack"/>
-      <w:bookmarkEnd w:id="1"/>
     </w:p>
     <w:p>
       <w:pPr>
@@ -7965,36 +8043,7 @@
                 <w:sz w:val="22"/>
                 <w:szCs w:val="22"/>
               </w:rPr>
-              <w:t>Kudos</w:t>
-            </w:r>
-            <w:r>
-              <w:rPr>
-                <w:sz w:val="22"/>
-                <w:szCs w:val="22"/>
-              </w:rPr>
-              <w:t>,</w:t>
-            </w:r>
-          </w:p>
-          <w:p>
-            <w:pPr>
-              <w:rPr>
-                <w:sz w:val="22"/>
-                <w:szCs w:val="22"/>
-              </w:rPr>
-            </w:pPr>
-            <w:r>
-              <w:rPr>
-                <w:sz w:val="22"/>
-                <w:szCs w:val="22"/>
-              </w:rPr>
-              <w:t>NPN – National Producer Number</w:t>
-            </w:r>
-            <w:r>
-              <w:rPr>
-                <w:sz w:val="22"/>
-                <w:szCs w:val="22"/>
-              </w:rPr>
-              <w:t>)</w:t>
+              <w:t>Kudos)</w:t>
             </w:r>
           </w:p>
         </w:tc>
@@ -8364,36 +8413,7 @@
                 <w:sz w:val="22"/>
                 <w:szCs w:val="22"/>
               </w:rPr>
-              <w:t>Pending Acknowledgement</w:t>
-            </w:r>
-            <w:r>
-              <w:rPr>
-                <w:sz w:val="22"/>
-                <w:szCs w:val="22"/>
-              </w:rPr>
-              <w:t>,</w:t>
-            </w:r>
-          </w:p>
-          <w:p>
-            <w:pPr>
-              <w:rPr>
-                <w:sz w:val="22"/>
-                <w:szCs w:val="22"/>
-              </w:rPr>
-            </w:pPr>
-            <w:r>
-              <w:rPr>
-                <w:sz w:val="22"/>
-                <w:szCs w:val="22"/>
-              </w:rPr>
-              <w:t>NPN = Pending Supervisor Review</w:t>
-            </w:r>
-            <w:r>
-              <w:rPr>
-                <w:sz w:val="22"/>
-                <w:szCs w:val="22"/>
-              </w:rPr>
-              <w:t>)</w:t>
+              <w:t>Pending Acknowledgement)</w:t>
             </w:r>
           </w:p>
         </w:tc>
@@ -10224,28 +10244,6 @@
                 <w:szCs w:val="22"/>
               </w:rPr>
               <w:t xml:space="preserve">Reinforcement </w:t>
-            </w:r>
-          </w:p>
-          <w:p>
-            <w:pPr>
-              <w:rPr>
-                <w:sz w:val="22"/>
-                <w:szCs w:val="22"/>
-              </w:rPr>
-            </w:pPr>
-            <w:r>
-              <w:rPr>
-                <w:sz w:val="22"/>
-                <w:szCs w:val="22"/>
-              </w:rPr>
-              <w:t xml:space="preserve">NPN = </w:t>
-            </w:r>
-            <w:r>
-              <w:rPr>
-                <w:sz w:val="22"/>
-                <w:szCs w:val="22"/>
-              </w:rPr>
-              <w:t>Opportunity</w:t>
             </w:r>
           </w:p>
         </w:tc>
@@ -14346,6 +14344,15 @@
 </file>
 
 <file path=customXml/item1.xml><?xml version="1.0" encoding="utf-8"?>
+<?mso-contentType ?>
+<FormTemplates xmlns="http://schemas.microsoft.com/sharepoint/v3/contenttype/forms">
+  <Display>DocumentLibraryForm</Display>
+  <Edit>DocumentLibraryForm</Edit>
+  <New>DocumentLibraryForm</New>
+</FormTemplates>
+</file>
+
+<file path=customXml/item2.xml><?xml version="1.0" encoding="utf-8"?>
 <ct:contentTypeSchema xmlns:ct="http://schemas.microsoft.com/office/2006/metadata/contentType" xmlns:ma="http://schemas.microsoft.com/office/2006/metadata/properties/metaAttributes" ct:_="" ma:_="" ma:contentTypeName="Document" ma:contentTypeID="0x010100DFEC865D7254EB4A8B6C8590FD20E39F" ma:contentTypeVersion="0" ma:contentTypeDescription="Create a new document." ma:contentTypeScope="" ma:versionID="dc620579c55658ff994e4edfb59cdcf1">
   <xsd:schema xmlns:xsd="http://www.w3.org/2001/XMLSchema" xmlns:xs="http://www.w3.org/2001/XMLSchema" xmlns:p="http://schemas.microsoft.com/office/2006/metadata/properties" targetNamespace="http://schemas.microsoft.com/office/2006/metadata/properties" ma:root="true" ma:fieldsID="c64490b4aec6201516c3a874156f37b2">
     <xsd:element name="properties">
@@ -14459,15 +14466,6 @@
 </ct:contentTypeSchema>
 </file>
 
-<file path=customXml/item2.xml><?xml version="1.0" encoding="utf-8"?>
-<?mso-contentType ?>
-<FormTemplates xmlns="http://schemas.microsoft.com/sharepoint/v3/contenttype/forms">
-  <Display>DocumentLibraryForm</Display>
-  <Edit>DocumentLibraryForm</Edit>
-  <New>DocumentLibraryForm</New>
-</FormTemplates>
-</file>
-
 <file path=customXml/item3.xml><?xml version="1.0" encoding="utf-8"?>
 <p:properties xmlns:p="http://schemas.microsoft.com/office/2006/metadata/properties" xmlns:xsi="http://www.w3.org/2001/XMLSchema-instance" xmlns:pc="http://schemas.microsoft.com/office/infopath/2007/PartnerControls">
   <documentManagement/>
@@ -14479,6 +14477,14 @@
 </file>
 
 <file path=customXml/itemProps1.xml><?xml version="1.0" encoding="utf-8"?>
+<ds:datastoreItem xmlns:ds="http://schemas.openxmlformats.org/officeDocument/2006/customXml" ds:itemID="{A885B2DB-42DA-4318-9EB7-6D24C272F932}">
+  <ds:schemaRefs>
+    <ds:schemaRef ds:uri="http://schemas.microsoft.com/sharepoint/v3/contenttype/forms"/>
+  </ds:schemaRefs>
+</ds:datastoreItem>
+</file>
+
+<file path=customXml/itemProps2.xml><?xml version="1.0" encoding="utf-8"?>
 <ds:datastoreItem xmlns:ds="http://schemas.openxmlformats.org/officeDocument/2006/customXml" ds:itemID="{3EC30AF7-F6FD-4FB6-B723-1340D7FE908C}">
   <ds:schemaRefs>
     <ds:schemaRef ds:uri="http://schemas.microsoft.com/office/2006/metadata/contentType"/>
@@ -14494,14 +14500,6 @@
 </ds:datastoreItem>
 </file>
 
-<file path=customXml/itemProps2.xml><?xml version="1.0" encoding="utf-8"?>
-<ds:datastoreItem xmlns:ds="http://schemas.openxmlformats.org/officeDocument/2006/customXml" ds:itemID="{A885B2DB-42DA-4318-9EB7-6D24C272F932}">
-  <ds:schemaRefs>
-    <ds:schemaRef ds:uri="http://schemas.microsoft.com/sharepoint/v3/contenttype/forms"/>
-  </ds:schemaRefs>
-</ds:datastoreItem>
-</file>
-
 <file path=customXml/itemProps3.xml><?xml version="1.0" encoding="utf-8"?>
 <ds:datastoreItem xmlns:ds="http://schemas.openxmlformats.org/officeDocument/2006/customXml" ds:itemID="{FAB5EBB6-5E22-4A93-8A88-BE0203FA85CB}">
   <ds:schemaRefs>
@@ -14512,7 +14510,7 @@
 </file>
 
 <file path=customXml/itemProps4.xml><?xml version="1.0" encoding="utf-8"?>
-<ds:datastoreItem xmlns:ds="http://schemas.openxmlformats.org/officeDocument/2006/customXml" ds:itemID="{67D4D4AA-C9E4-4A14-A302-B3A250FF08A4}">
+<ds:datastoreItem xmlns:ds="http://schemas.openxmlformats.org/officeDocument/2006/customXml" ds:itemID="{15084022-91C2-470B-945A-42E76C310233}">
   <ds:schemaRefs>
     <ds:schemaRef ds:uri="http://schemas.openxmlformats.org/officeDocument/2006/bibliography"/>
   </ds:schemaRefs>

</xml_diff>

<commit_message>
tfs12591 - ecl quality overturned appeals
git-tfs-id: [https://tfs.omnicloud.local/tfs/cco%20program/]$/eCoaching_V2;C41263
</commit_message>
<xml_diff>
--- a/Requirements/CCO_eCoaching_Log_Quality_Reports_Layout.docx
+++ b/Requirements/CCO_eCoaching_Log_Quality_Reports_Layout.docx
@@ -2263,8 +2263,6 @@
               </w:rPr>
               <w:t xml:space="preserve">; </w:t>
             </w:r>
-            <w:bookmarkStart w:id="1" w:name="_GoBack"/>
-            <w:bookmarkEnd w:id="1"/>
             <w:r>
               <w:rPr>
                 <w:sz w:val="20"/>
@@ -2314,6 +2312,12 @@
                 <w:sz w:val="20"/>
               </w:rPr>
             </w:pPr>
+            <w:r>
+              <w:rPr>
+                <w:sz w:val="20"/>
+              </w:rPr>
+              <w:t>11/26/2018</w:t>
+            </w:r>
           </w:p>
         </w:tc>
         <w:tc>
@@ -2330,6 +2334,68 @@
                 <w:sz w:val="20"/>
               </w:rPr>
             </w:pPr>
+            <w:r>
+              <w:rPr>
+                <w:sz w:val="20"/>
+              </w:rPr>
+              <w:t xml:space="preserve">TFS12591 – </w:t>
+            </w:r>
+            <w:proofErr w:type="spellStart"/>
+            <w:r>
+              <w:rPr>
+                <w:sz w:val="20"/>
+              </w:rPr>
+              <w:t>eCL</w:t>
+            </w:r>
+            <w:proofErr w:type="spellEnd"/>
+            <w:r>
+              <w:rPr>
+                <w:sz w:val="20"/>
+              </w:rPr>
+              <w:t xml:space="preserve"> Quality Overturned Appeals</w:t>
+            </w:r>
+            <w:r>
+              <w:rPr>
+                <w:sz w:val="20"/>
+              </w:rPr>
+              <w:br/>
+              <w:t>Updated the following</w:t>
+            </w:r>
+            <w:r>
+              <w:rPr>
+                <w:sz w:val="20"/>
+              </w:rPr>
+              <w:t xml:space="preserve"> </w:t>
+            </w:r>
+          </w:p>
+          <w:p>
+            <w:pPr>
+              <w:pStyle w:val="hdr1"/>
+              <w:spacing w:before="0"/>
+              <w:ind w:left="0"/>
+              <w:jc w:val="left"/>
+              <w:rPr>
+                <w:sz w:val="20"/>
+              </w:rPr>
+            </w:pPr>
+            <w:r>
+              <w:rPr>
+                <w:sz w:val="20"/>
+              </w:rPr>
+              <w:t xml:space="preserve">1.3x </w:t>
+            </w:r>
+            <w:r>
+              <w:rPr>
+                <w:sz w:val="20"/>
+              </w:rPr>
+              <w:t xml:space="preserve">for </w:t>
+            </w:r>
+            <w:r>
+              <w:rPr>
+                <w:sz w:val="20"/>
+              </w:rPr>
+              <w:t xml:space="preserve">OTA </w:t>
+            </w:r>
           </w:p>
         </w:tc>
         <w:tc>
@@ -2346,6 +2412,12 @@
                 <w:sz w:val="20"/>
               </w:rPr>
             </w:pPr>
+            <w:r>
+              <w:rPr>
+                <w:sz w:val="20"/>
+              </w:rPr>
+              <w:t>Doug Stearns</w:t>
+            </w:r>
           </w:p>
         </w:tc>
       </w:tr>
@@ -2374,7 +2446,7 @@
           <w:szCs w:val="24"/>
         </w:rPr>
       </w:pPr>
-      <w:bookmarkStart w:id="2" w:name="_Toc321377922"/>
+      <w:bookmarkStart w:id="1" w:name="_Toc321377922"/>
       <w:proofErr w:type="gramStart"/>
       <w:r>
         <w:lastRenderedPageBreak/>
@@ -2393,7 +2465,7 @@
       <w:r>
         <w:t xml:space="preserve"> Requirements</w:t>
       </w:r>
-      <w:bookmarkEnd w:id="2"/>
+      <w:bookmarkEnd w:id="1"/>
       <w:r>
         <w:br/>
       </w:r>
@@ -7643,6 +7715,22 @@
           <w:b w:val="0"/>
           <w:szCs w:val="24"/>
         </w:rPr>
+        <w:t xml:space="preserve"> and Overturne</w:t>
+      </w:r>
+      <w:bookmarkStart w:id="2" w:name="_GoBack"/>
+      <w:bookmarkEnd w:id="2"/>
+      <w:r>
+        <w:rPr>
+          <w:b w:val="0"/>
+          <w:szCs w:val="24"/>
+        </w:rPr>
+        <w:t>d Appeals</w:t>
+      </w:r>
+      <w:r>
+        <w:rPr>
+          <w:b w:val="0"/>
+          <w:szCs w:val="24"/>
+        </w:rPr>
         <w:t>.</w:t>
       </w:r>
     </w:p>
@@ -8043,7 +8131,36 @@
                 <w:sz w:val="22"/>
                 <w:szCs w:val="22"/>
               </w:rPr>
-              <w:t>Kudos)</w:t>
+              <w:t>Kudos</w:t>
+            </w:r>
+            <w:r>
+              <w:rPr>
+                <w:sz w:val="22"/>
+                <w:szCs w:val="22"/>
+              </w:rPr>
+              <w:t xml:space="preserve">, </w:t>
+            </w:r>
+          </w:p>
+          <w:p>
+            <w:pPr>
+              <w:rPr>
+                <w:sz w:val="22"/>
+                <w:szCs w:val="22"/>
+              </w:rPr>
+            </w:pPr>
+            <w:r>
+              <w:rPr>
+                <w:sz w:val="22"/>
+                <w:szCs w:val="22"/>
+              </w:rPr>
+              <w:t>OTA – Overturned Appeals</w:t>
+            </w:r>
+            <w:r>
+              <w:rPr>
+                <w:sz w:val="22"/>
+                <w:szCs w:val="22"/>
+              </w:rPr>
+              <w:t>)</w:t>
             </w:r>
           </w:p>
         </w:tc>
@@ -8261,7 +8378,29 @@
                 <w:sz w:val="22"/>
                 <w:szCs w:val="22"/>
               </w:rPr>
-              <w:t>Source of data (</w:t>
+              <w:t xml:space="preserve">Source of data </w:t>
+            </w:r>
+          </w:p>
+          <w:p>
+            <w:pPr>
+              <w:rPr>
+                <w:sz w:val="22"/>
+                <w:szCs w:val="22"/>
+              </w:rPr>
+            </w:pPr>
+            <w:r>
+              <w:rPr>
+                <w:sz w:val="22"/>
+                <w:szCs w:val="22"/>
+              </w:rPr>
+              <w:t>(</w:t>
+            </w:r>
+            <w:r>
+              <w:rPr>
+                <w:sz w:val="22"/>
+                <w:szCs w:val="22"/>
+              </w:rPr>
+              <w:t xml:space="preserve">KUD – </w:t>
             </w:r>
             <w:r>
               <w:rPr>
@@ -8269,6 +8408,28 @@
                 <w:szCs w:val="22"/>
               </w:rPr>
               <w:t>Internal CCO Reporting</w:t>
+            </w:r>
+            <w:r>
+              <w:rPr>
+                <w:sz w:val="22"/>
+                <w:szCs w:val="22"/>
+              </w:rPr>
+              <w:t>,</w:t>
+            </w:r>
+          </w:p>
+          <w:p>
+            <w:pPr>
+              <w:rPr>
+                <w:sz w:val="22"/>
+                <w:szCs w:val="22"/>
+              </w:rPr>
+            </w:pPr>
+            <w:r>
+              <w:rPr>
+                <w:sz w:val="22"/>
+                <w:szCs w:val="22"/>
+              </w:rPr>
+              <w:t>OTA – Quality Alignment</w:t>
             </w:r>
             <w:r>
               <w:rPr>
@@ -8413,7 +8574,36 @@
                 <w:sz w:val="22"/>
                 <w:szCs w:val="22"/>
               </w:rPr>
-              <w:t>Pending Acknowledgement)</w:t>
+              <w:t>Pending Acknowledgement</w:t>
+            </w:r>
+            <w:r>
+              <w:rPr>
+                <w:sz w:val="22"/>
+                <w:szCs w:val="22"/>
+              </w:rPr>
+              <w:t>,</w:t>
+            </w:r>
+          </w:p>
+          <w:p>
+            <w:pPr>
+              <w:rPr>
+                <w:sz w:val="22"/>
+                <w:szCs w:val="22"/>
+              </w:rPr>
+            </w:pPr>
+            <w:r>
+              <w:rPr>
+                <w:sz w:val="22"/>
+                <w:szCs w:val="22"/>
+              </w:rPr>
+              <w:t>OTA = Pending Quality Lead Review</w:t>
+            </w:r>
+            <w:r>
+              <w:rPr>
+                <w:sz w:val="22"/>
+                <w:szCs w:val="22"/>
+              </w:rPr>
+              <w:t>)</w:t>
             </w:r>
           </w:p>
         </w:tc>
@@ -10243,7 +10433,29 @@
                 <w:sz w:val="22"/>
                 <w:szCs w:val="22"/>
               </w:rPr>
-              <w:t xml:space="preserve">Reinforcement </w:t>
+              <w:t>Reinforcement</w:t>
+            </w:r>
+          </w:p>
+          <w:p>
+            <w:pPr>
+              <w:rPr>
+                <w:sz w:val="22"/>
+                <w:szCs w:val="22"/>
+              </w:rPr>
+            </w:pPr>
+            <w:r>
+              <w:rPr>
+                <w:sz w:val="22"/>
+                <w:szCs w:val="22"/>
+              </w:rPr>
+              <w:t xml:space="preserve">OTA = Opportunity </w:t>
+            </w:r>
+            <w:r>
+              <w:rPr>
+                <w:sz w:val="22"/>
+                <w:szCs w:val="22"/>
+              </w:rPr>
+              <w:t xml:space="preserve"> </w:t>
             </w:r>
           </w:p>
         </w:tc>
@@ -14344,12 +14556,9 @@
 </file>
 
 <file path=customXml/item1.xml><?xml version="1.0" encoding="utf-8"?>
-<?mso-contentType ?>
-<FormTemplates xmlns="http://schemas.microsoft.com/sharepoint/v3/contenttype/forms">
-  <Display>DocumentLibraryForm</Display>
-  <Edit>DocumentLibraryForm</Edit>
-  <New>DocumentLibraryForm</New>
-</FormTemplates>
+<p:properties xmlns:p="http://schemas.microsoft.com/office/2006/metadata/properties" xmlns:xsi="http://www.w3.org/2001/XMLSchema-instance" xmlns:pc="http://schemas.microsoft.com/office/infopath/2007/PartnerControls">
+  <documentManagement/>
+</p:properties>
 </file>
 
 <file path=customXml/item2.xml><?xml version="1.0" encoding="utf-8"?>
@@ -14467,9 +14676,12 @@
 </file>
 
 <file path=customXml/item3.xml><?xml version="1.0" encoding="utf-8"?>
-<p:properties xmlns:p="http://schemas.microsoft.com/office/2006/metadata/properties" xmlns:xsi="http://www.w3.org/2001/XMLSchema-instance" xmlns:pc="http://schemas.microsoft.com/office/infopath/2007/PartnerControls">
-  <documentManagement/>
-</p:properties>
+<?mso-contentType ?>
+<FormTemplates xmlns="http://schemas.microsoft.com/sharepoint/v3/contenttype/forms">
+  <Display>DocumentLibraryForm</Display>
+  <Edit>DocumentLibraryForm</Edit>
+  <New>DocumentLibraryForm</New>
+</FormTemplates>
 </file>
 
 <file path=customXml/item4.xml><?xml version="1.0" encoding="utf-8"?>
@@ -14477,9 +14689,10 @@
 </file>
 
 <file path=customXml/itemProps1.xml><?xml version="1.0" encoding="utf-8"?>
-<ds:datastoreItem xmlns:ds="http://schemas.openxmlformats.org/officeDocument/2006/customXml" ds:itemID="{A885B2DB-42DA-4318-9EB7-6D24C272F932}">
+<ds:datastoreItem xmlns:ds="http://schemas.openxmlformats.org/officeDocument/2006/customXml" ds:itemID="{FAB5EBB6-5E22-4A93-8A88-BE0203FA85CB}">
   <ds:schemaRefs>
-    <ds:schemaRef ds:uri="http://schemas.microsoft.com/sharepoint/v3/contenttype/forms"/>
+    <ds:schemaRef ds:uri="http://schemas.microsoft.com/office/2006/metadata/properties"/>
+    <ds:schemaRef ds:uri="http://schemas.microsoft.com/office/infopath/2007/PartnerControls"/>
   </ds:schemaRefs>
 </ds:datastoreItem>
 </file>
@@ -14501,16 +14714,15 @@
 </file>
 
 <file path=customXml/itemProps3.xml><?xml version="1.0" encoding="utf-8"?>
-<ds:datastoreItem xmlns:ds="http://schemas.openxmlformats.org/officeDocument/2006/customXml" ds:itemID="{FAB5EBB6-5E22-4A93-8A88-BE0203FA85CB}">
+<ds:datastoreItem xmlns:ds="http://schemas.openxmlformats.org/officeDocument/2006/customXml" ds:itemID="{A885B2DB-42DA-4318-9EB7-6D24C272F932}">
   <ds:schemaRefs>
-    <ds:schemaRef ds:uri="http://schemas.microsoft.com/office/2006/metadata/properties"/>
-    <ds:schemaRef ds:uri="http://schemas.microsoft.com/office/infopath/2007/PartnerControls"/>
+    <ds:schemaRef ds:uri="http://schemas.microsoft.com/sharepoint/v3/contenttype/forms"/>
   </ds:schemaRefs>
 </ds:datastoreItem>
 </file>
 
 <file path=customXml/itemProps4.xml><?xml version="1.0" encoding="utf-8"?>
-<ds:datastoreItem xmlns:ds="http://schemas.openxmlformats.org/officeDocument/2006/customXml" ds:itemID="{15084022-91C2-470B-945A-42E76C310233}">
+<ds:datastoreItem xmlns:ds="http://schemas.openxmlformats.org/officeDocument/2006/customXml" ds:itemID="{F5F8E3E5-A3DF-477C-A85B-C0C2DD217E40}">
   <ds:schemaRefs>
     <ds:schemaRef ds:uri="http://schemas.openxmlformats.org/officeDocument/2006/bibliography"/>
   </ds:schemaRefs>

</xml_diff>

<commit_message>
tfs15465 - ecl quality monitoring bingo
git-tfs-id: [https://tfs.omnicloud.local/tfs/cco%20program/]$/eCoaching_V2;C43625
</commit_message>
<xml_diff>
--- a/Requirements/CCO_eCoaching_Log_Quality_Reports_Layout.docx
+++ b/Requirements/CCO_eCoaching_Log_Quality_Reports_Layout.docx
@@ -302,7 +302,7 @@
               </wp:anchor>
             </w:drawing>
           </mc:Choice>
-          <mc:Fallback xmlns:cx="http://schemas.microsoft.com/office/drawing/2014/chartex" xmlns:cx1="http://schemas.microsoft.com/office/drawing/2015/9/8/chartex" xmlns:w16se="http://schemas.microsoft.com/office/word/2015/wordml/symex">
+          <mc:Fallback xmlns:w16se="http://schemas.microsoft.com/office/word/2015/wordml/symex" xmlns:cx1="http://schemas.microsoft.com/office/drawing/2015/9/8/chartex" xmlns:cx="http://schemas.microsoft.com/office/drawing/2014/chartex">
             <w:pict>
               <v:line w14:anchorId="5613FC4F" id="Line 232" o:spid="_x0000_s1026" style="position:absolute;z-index:251658240;visibility:visible;mso-wrap-style:square;mso-width-percent:0;mso-height-percent:0;mso-wrap-distance-left:9pt;mso-wrap-distance-top:0;mso-wrap-distance-right:9pt;mso-wrap-distance-bottom:0;mso-position-horizontal:absolute;mso-position-horizontal-relative:text;mso-position-vertical:absolute;mso-position-vertical-relative:text;mso-width-percent:0;mso-height-percent:0;mso-width-relative:page;mso-height-relative:page" from="367.2pt,33.3pt" to="439.25pt,33.35pt" o:gfxdata="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" o:allowincell="f">
                 <v:stroke startarrowwidth="narrow" startarrowlength="short" endarrowwidth="narrow" endarrowlength="short"/>
@@ -380,7 +380,7 @@
               </wp:anchor>
             </w:drawing>
           </mc:Choice>
-          <mc:Fallback xmlns:cx="http://schemas.microsoft.com/office/drawing/2014/chartex" xmlns:cx1="http://schemas.microsoft.com/office/drawing/2015/9/8/chartex" xmlns:w16se="http://schemas.microsoft.com/office/word/2015/wordml/symex">
+          <mc:Fallback xmlns:w16se="http://schemas.microsoft.com/office/word/2015/wordml/symex" xmlns:cx1="http://schemas.microsoft.com/office/drawing/2015/9/8/chartex" xmlns:cx="http://schemas.microsoft.com/office/drawing/2014/chartex">
             <w:pict>
               <v:line w14:anchorId="7B7EB906" id="Line 230" o:spid="_x0000_s1026" style="position:absolute;z-index:251656192;visibility:visible;mso-wrap-style:square;mso-width-percent:0;mso-height-percent:0;mso-wrap-distance-left:9pt;mso-wrap-distance-top:0;mso-wrap-distance-right:9pt;mso-wrap-distance-bottom:0;mso-position-horizontal:absolute;mso-position-horizontal-relative:text;mso-position-vertical:absolute;mso-position-vertical-relative:text;mso-width-percent:0;mso-height-percent:0;mso-width-relative:page;mso-height-relative:page" from="1in,33.3pt" to="266.45pt,33.35pt" o:gfxdata="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" o:allowincell="f">
                 <v:stroke startarrowwidth="narrow" startarrowlength="short" endarrowwidth="narrow" endarrowlength="short"/>
@@ -624,7 +624,7 @@
               </wp:anchor>
             </w:drawing>
           </mc:Choice>
-          <mc:Fallback xmlns:cx="http://schemas.microsoft.com/office/drawing/2014/chartex" xmlns:cx1="http://schemas.microsoft.com/office/drawing/2015/9/8/chartex" xmlns:w16se="http://schemas.microsoft.com/office/word/2015/wordml/symex">
+          <mc:Fallback xmlns:w16se="http://schemas.microsoft.com/office/word/2015/wordml/symex" xmlns:cx1="http://schemas.microsoft.com/office/drawing/2015/9/8/chartex" xmlns:cx="http://schemas.microsoft.com/office/drawing/2014/chartex">
             <w:pict>
               <v:line w14:anchorId="20F14947" id="Line 234" o:spid="_x0000_s1026" style="position:absolute;z-index:251659776;visibility:visible;mso-wrap-style:square;mso-width-percent:0;mso-height-percent:0;mso-wrap-distance-left:9pt;mso-wrap-distance-top:0;mso-wrap-distance-right:9pt;mso-wrap-distance-bottom:0;mso-position-horizontal:absolute;mso-position-horizontal-relative:text;mso-position-vertical:absolute;mso-position-vertical-relative:text;mso-width-percent:0;mso-height-percent:0;mso-width-relative:page;mso-height-relative:page" from="115.2pt,.6pt" to="309.6pt,.6pt" o:gfxdata="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" o:allowincell="f">
                 <v:stroke startarrowwidth="narrow" startarrowlength="short" endarrowwidth="narrow" endarrowlength="short"/>
@@ -730,7 +730,7 @@
               </wp:anchor>
             </w:drawing>
           </mc:Choice>
-          <mc:Fallback xmlns:cx="http://schemas.microsoft.com/office/drawing/2014/chartex" xmlns:cx1="http://schemas.microsoft.com/office/drawing/2015/9/8/chartex" xmlns:w16se="http://schemas.microsoft.com/office/word/2015/wordml/symex">
+          <mc:Fallback xmlns:w16se="http://schemas.microsoft.com/office/word/2015/wordml/symex" xmlns:cx1="http://schemas.microsoft.com/office/drawing/2015/9/8/chartex" xmlns:cx="http://schemas.microsoft.com/office/drawing/2014/chartex">
             <w:pict>
               <v:line w14:anchorId="15E6543B" id="Line 233" o:spid="_x0000_s1026" style="position:absolute;z-index:251658752;visibility:visible;mso-wrap-style:square;mso-width-percent:0;mso-height-percent:0;mso-wrap-distance-left:9pt;mso-wrap-distance-top:0;mso-wrap-distance-right:9pt;mso-wrap-distance-bottom:0;mso-position-horizontal:absolute;mso-position-horizontal-relative:text;mso-position-vertical:absolute;mso-position-vertical-relative:text;mso-width-percent:0;mso-height-percent:0;mso-width-relative:page;mso-height-relative:page" from="374.4pt,34.75pt" to="446.45pt,34.8pt" o:gfxdata="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" o:allowincell="f">
                 <v:stroke startarrowwidth="narrow" startarrowlength="short" endarrowwidth="narrow" endarrowlength="short"/>
@@ -808,7 +808,7 @@
               </wp:anchor>
             </w:drawing>
           </mc:Choice>
-          <mc:Fallback xmlns:cx="http://schemas.microsoft.com/office/drawing/2014/chartex" xmlns:cx1="http://schemas.microsoft.com/office/drawing/2015/9/8/chartex" xmlns:w16se="http://schemas.microsoft.com/office/word/2015/wordml/symex">
+          <mc:Fallback xmlns:w16se="http://schemas.microsoft.com/office/word/2015/wordml/symex" xmlns:cx1="http://schemas.microsoft.com/office/drawing/2015/9/8/chartex" xmlns:cx="http://schemas.microsoft.com/office/drawing/2014/chartex">
             <w:pict>
               <v:line w14:anchorId="2A2BF85C" id="Line 231" o:spid="_x0000_s1026" style="position:absolute;z-index:251656704;visibility:visible;mso-wrap-style:square;mso-width-percent:0;mso-height-percent:0;mso-wrap-distance-left:9pt;mso-wrap-distance-top:0;mso-wrap-distance-right:9pt;mso-wrap-distance-bottom:0;mso-position-horizontal:absolute;mso-position-horizontal-relative:text;mso-position-vertical:absolute;mso-position-vertical-relative:text;mso-width-percent:0;mso-height-percent:0;mso-width-relative:page;mso-height-relative:page" from="1in,32.75pt" to="266.45pt,32.8pt" o:gfxdata="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" o:allowincell="f">
                 <v:stroke startarrowwidth="narrow" startarrowlength="short" endarrowwidth="narrow" endarrowlength="short"/>
@@ -2655,6 +2655,108 @@
                 <w:sz w:val="20"/>
               </w:rPr>
               <w:t>09/17/2019</w:t>
+            </w:r>
+          </w:p>
+        </w:tc>
+        <w:tc>
+          <w:tcPr>
+            <w:tcW w:w="6152" w:type="dxa"/>
+          </w:tcPr>
+          <w:p>
+            <w:pPr>
+              <w:pStyle w:val="hdr1"/>
+              <w:spacing w:before="0"/>
+              <w:ind w:left="0"/>
+              <w:jc w:val="left"/>
+              <w:rPr>
+                <w:sz w:val="20"/>
+              </w:rPr>
+            </w:pPr>
+            <w:r>
+              <w:rPr>
+                <w:sz w:val="20"/>
+              </w:rPr>
+              <w:t xml:space="preserve">TFS15465 – </w:t>
+            </w:r>
+            <w:proofErr w:type="spellStart"/>
+            <w:r>
+              <w:rPr>
+                <w:sz w:val="20"/>
+              </w:rPr>
+              <w:t>eCL</w:t>
+            </w:r>
+            <w:proofErr w:type="spellEnd"/>
+            <w:r>
+              <w:rPr>
+                <w:sz w:val="20"/>
+              </w:rPr>
+              <w:t xml:space="preserve"> Alternate Channel Bingo</w:t>
+            </w:r>
+          </w:p>
+          <w:p>
+            <w:pPr>
+              <w:pStyle w:val="hdr1"/>
+              <w:spacing w:before="0"/>
+              <w:ind w:left="0"/>
+              <w:jc w:val="left"/>
+              <w:rPr>
+                <w:sz w:val="20"/>
+              </w:rPr>
+            </w:pPr>
+            <w:r>
+              <w:rPr>
+                <w:sz w:val="20"/>
+              </w:rPr>
+              <w:t>Updated 1.4 for new bingo records again</w:t>
+            </w:r>
+          </w:p>
+        </w:tc>
+        <w:tc>
+          <w:tcPr>
+            <w:tcW w:w="1822" w:type="dxa"/>
+          </w:tcPr>
+          <w:p>
+            <w:pPr>
+              <w:pStyle w:val="hdr1"/>
+              <w:spacing w:before="0"/>
+              <w:ind w:left="0"/>
+              <w:jc w:val="center"/>
+              <w:rPr>
+                <w:sz w:val="20"/>
+              </w:rPr>
+            </w:pPr>
+            <w:r>
+              <w:rPr>
+                <w:sz w:val="20"/>
+              </w:rPr>
+              <w:t>Doug Stearns</w:t>
+            </w:r>
+          </w:p>
+        </w:tc>
+      </w:tr>
+      <w:tr>
+        <w:trPr>
+          <w:jc w:val="center"/>
+        </w:trPr>
+        <w:tc>
+          <w:tcPr>
+            <w:tcW w:w="1440" w:type="dxa"/>
+          </w:tcPr>
+          <w:p>
+            <w:pPr>
+              <w:pStyle w:val="hdr1"/>
+              <w:spacing w:before="0"/>
+              <w:ind w:left="0"/>
+              <w:jc w:val="left"/>
+              <w:rPr>
+                <w:sz w:val="20"/>
+              </w:rPr>
+            </w:pPr>
+            <w:r>
+              <w:rPr>
+                <w:sz w:val="20"/>
+              </w:rPr>
+              <w:t>09/30/2017</w:t>
             </w:r>
           </w:p>
         </w:tc>
@@ -8336,8 +8438,6 @@
         </w:rPr>
         <w:br w:type="page"/>
       </w:r>
-      <w:bookmarkStart w:id="2" w:name="_GoBack"/>
-      <w:bookmarkEnd w:id="2"/>
     </w:p>
     <w:p>
       <w:pPr>
@@ -10019,17 +10119,85 @@
           <w:p>
             <w:pPr>
               <w:rPr>
+                <w:sz w:val="22"/>
+                <w:szCs w:val="22"/>
+              </w:rPr>
+            </w:pPr>
+            <w:proofErr w:type="spellStart"/>
+            <w:r>
+              <w:rPr>
+                <w:sz w:val="22"/>
+                <w:szCs w:val="22"/>
+              </w:rPr>
+              <w:t>Copetency</w:t>
+            </w:r>
+            <w:proofErr w:type="spellEnd"/>
+            <w:r>
+              <w:rPr>
+                <w:sz w:val="22"/>
+                <w:szCs w:val="22"/>
+              </w:rPr>
+              <w:t xml:space="preserve"> cat</w:t>
+            </w:r>
+            <w:r>
+              <w:rPr>
+                <w:sz w:val="22"/>
+                <w:szCs w:val="22"/>
+              </w:rPr>
+              <w:t>e</w:t>
+            </w:r>
+            <w:r>
+              <w:rPr>
+                <w:sz w:val="22"/>
+                <w:szCs w:val="22"/>
+              </w:rPr>
+              <w:t>g</w:t>
+            </w:r>
+            <w:r>
+              <w:rPr>
+                <w:sz w:val="22"/>
+                <w:szCs w:val="22"/>
+              </w:rPr>
+              <w:t>o</w:t>
+            </w:r>
+            <w:r>
+              <w:rPr>
+                <w:sz w:val="22"/>
+                <w:szCs w:val="22"/>
+              </w:rPr>
+              <w:t xml:space="preserve">ry </w:t>
+            </w:r>
+          </w:p>
+          <w:p>
+            <w:pPr>
+              <w:rPr>
                 <w:sz w:val="24"/>
                 <w:szCs w:val="24"/>
               </w:rPr>
             </w:pPr>
+            <w:r>
+              <w:rPr>
+                <w:sz w:val="22"/>
+                <w:szCs w:val="22"/>
+              </w:rPr>
+              <w:t>Note: wh</w:t>
+            </w:r>
+            <w:bookmarkStart w:id="2" w:name="_GoBack"/>
+            <w:bookmarkEnd w:id="2"/>
+            <w:r>
+              <w:rPr>
+                <w:sz w:val="22"/>
+                <w:szCs w:val="22"/>
+              </w:rPr>
+              <w:t xml:space="preserve">en the </w:t>
+            </w:r>
             <w:proofErr w:type="spellStart"/>
             <w:r>
               <w:rPr>
                 <w:sz w:val="22"/>
                 <w:szCs w:val="22"/>
               </w:rPr>
-              <w:t>Copetency</w:t>
+              <w:t>copentency</w:t>
             </w:r>
             <w:proofErr w:type="spellEnd"/>
             <w:r>
@@ -10037,32 +10205,16 @@
                 <w:sz w:val="22"/>
                 <w:szCs w:val="22"/>
               </w:rPr>
-              <w:t xml:space="preserve"> </w:t>
-            </w:r>
-            <w:proofErr w:type="spellStart"/>
-            <w:r>
-              <w:rPr>
-                <w:sz w:val="22"/>
-                <w:szCs w:val="22"/>
-              </w:rPr>
-              <w:t>catagroy</w:t>
-            </w:r>
-            <w:proofErr w:type="spellEnd"/>
-            <w:r>
-              <w:rPr>
-                <w:sz w:val="22"/>
-                <w:szCs w:val="22"/>
-              </w:rPr>
-              <w:t xml:space="preserve"> </w:t>
-            </w:r>
-          </w:p>
-          <w:p>
-            <w:pPr>
-              <w:rPr>
-                <w:sz w:val="24"/>
-                <w:szCs w:val="24"/>
-              </w:rPr>
-            </w:pPr>
+              <w:t xml:space="preserve"> category is not one of the </w:t>
+            </w:r>
+            <w:r>
+              <w:rPr>
+                <w:sz w:val="22"/>
+                <w:szCs w:val="22"/>
+              </w:rPr>
+              <w:lastRenderedPageBreak/>
+              <w:t>predefined ones, it will be considered a Wild Card</w:t>
+            </w:r>
           </w:p>
         </w:tc>
       </w:tr>
@@ -10428,7 +10580,7 @@
             </wp:anchor>
           </w:drawing>
         </mc:Choice>
-        <mc:Fallback xmlns:cx="http://schemas.microsoft.com/office/drawing/2014/chartex" xmlns:cx1="http://schemas.microsoft.com/office/drawing/2015/9/8/chartex" xmlns:w16se="http://schemas.microsoft.com/office/word/2015/wordml/symex">
+        <mc:Fallback xmlns:w16se="http://schemas.microsoft.com/office/word/2015/wordml/symex" xmlns:cx1="http://schemas.microsoft.com/office/drawing/2015/9/8/chartex" xmlns:cx="http://schemas.microsoft.com/office/drawing/2014/chartex">
           <w:pict>
             <v:line w14:anchorId="342EF1BC" id="Line 39" o:spid="_x0000_s1026" style="position:absolute;z-index:251658240;visibility:visible;mso-wrap-style:square;mso-width-percent:0;mso-height-percent:0;mso-wrap-distance-left:9pt;mso-wrap-distance-top:0;mso-wrap-distance-right:9pt;mso-wrap-distance-bottom:0;mso-position-horizontal:absolute;mso-position-horizontal-relative:text;mso-position-vertical:absolute;mso-position-vertical-relative:text;mso-width-percent:0;mso-height-percent:0;mso-width-relative:page;mso-height-relative:page" from="0,1.8pt" to="475.2pt,1.8pt" o:gfxdata="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" o:allowincell="f"/>
           </w:pict>
@@ -10659,7 +10811,7 @@
             </wp:anchor>
           </w:drawing>
         </mc:Choice>
-        <mc:Fallback xmlns:cx="http://schemas.microsoft.com/office/drawing/2014/chartex" xmlns:cx1="http://schemas.microsoft.com/office/drawing/2015/9/8/chartex" xmlns:w16se="http://schemas.microsoft.com/office/word/2015/wordml/symex">
+        <mc:Fallback xmlns:w16se="http://schemas.microsoft.com/office/word/2015/wordml/symex" xmlns:cx1="http://schemas.microsoft.com/office/drawing/2015/9/8/chartex" xmlns:cx="http://schemas.microsoft.com/office/drawing/2014/chartex">
           <w:pict>
             <v:line w14:anchorId="30682FB3" id="Line 32" o:spid="_x0000_s1026" style="position:absolute;z-index:251657216;visibility:visible;mso-wrap-style:square;mso-width-percent:0;mso-height-percent:0;mso-wrap-distance-left:9pt;mso-wrap-distance-top:0;mso-wrap-distance-right:9pt;mso-wrap-distance-bottom:0;mso-position-horizontal:absolute;mso-position-horizontal-relative:page;mso-position-vertical:absolute;mso-position-vertical-relative:page;mso-width-percent:0;mso-height-percent:0;mso-width-relative:page;mso-height-relative:page" from="1in,750.3pt" to="540pt,750.3pt" o:gfxdata="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" o:allowincell="f">
               <w10:wrap anchorx="page" anchory="page"/>
@@ -10815,7 +10967,7 @@
             </wp:anchor>
           </w:drawing>
         </mc:Choice>
-        <mc:Fallback xmlns:cx="http://schemas.microsoft.com/office/drawing/2014/chartex" xmlns:cx1="http://schemas.microsoft.com/office/drawing/2015/9/8/chartex" xmlns:w16se="http://schemas.microsoft.com/office/word/2015/wordml/symex">
+        <mc:Fallback xmlns:w16se="http://schemas.microsoft.com/office/word/2015/wordml/symex" xmlns:cx1="http://schemas.microsoft.com/office/drawing/2015/9/8/chartex" xmlns:cx="http://schemas.microsoft.com/office/drawing/2014/chartex">
           <w:pict>
             <v:line w14:anchorId="2389F78C" id="Line 38" o:spid="_x0000_s1026" style="position:absolute;z-index:251659264;visibility:visible;mso-wrap-style:square;mso-width-percent:0;mso-height-percent:0;mso-wrap-distance-left:9pt;mso-wrap-distance-top:0;mso-wrap-distance-right:9pt;mso-wrap-distance-bottom:0;mso-position-horizontal:absolute;mso-position-horizontal-relative:page;mso-position-vertical:absolute;mso-position-vertical-relative:page;mso-width-percent:0;mso-height-percent:0;mso-width-relative:page;mso-height-relative:page" from="1in,50.4pt" to="561.6pt,50.4pt" o:gfxdata="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" o:allowincell="f">
               <w10:wrap anchorx="page" anchory="page"/>
@@ -10928,7 +11080,7 @@
             </wp:anchor>
           </w:drawing>
         </mc:Choice>
-        <mc:Fallback xmlns:cx="http://schemas.microsoft.com/office/drawing/2014/chartex" xmlns:cx1="http://schemas.microsoft.com/office/drawing/2015/9/8/chartex" xmlns:w16se="http://schemas.microsoft.com/office/word/2015/wordml/symex">
+        <mc:Fallback xmlns:w16se="http://schemas.microsoft.com/office/word/2015/wordml/symex" xmlns:cx1="http://schemas.microsoft.com/office/drawing/2015/9/8/chartex" xmlns:cx="http://schemas.microsoft.com/office/drawing/2014/chartex">
           <w:pict>
             <v:line w14:anchorId="15ABC5CD" id="Line 30" o:spid="_x0000_s1026" style="position:absolute;z-index:251656192;visibility:visible;mso-wrap-style:square;mso-width-percent:0;mso-height-percent:0;mso-wrap-distance-left:9pt;mso-wrap-distance-top:0;mso-wrap-distance-right:9pt;mso-wrap-distance-bottom:0;mso-position-horizontal:absolute;mso-position-horizontal-relative:page;mso-position-vertical:absolute;mso-position-vertical-relative:page;mso-width-percent:0;mso-height-percent:0;mso-width-relative:page;mso-height-relative:page" from="1in,50.4pt" to="540pt,50.4pt" o:gfxdata="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" o:allowincell="f">
               <w10:wrap anchorx="page" anchory="page"/>
@@ -14581,6 +14733,21 @@
 </file>
 
 <file path=customXml/item1.xml><?xml version="1.0" encoding="utf-8"?>
+<?mso-contentType ?>
+<FormTemplates xmlns="http://schemas.microsoft.com/sharepoint/v3/contenttype/forms">
+  <Display>DocumentLibraryForm</Display>
+  <Edit>DocumentLibraryForm</Edit>
+  <New>DocumentLibraryForm</New>
+</FormTemplates>
+</file>
+
+<file path=customXml/item2.xml><?xml version="1.0" encoding="utf-8"?>
+<p:properties xmlns:p="http://schemas.microsoft.com/office/2006/metadata/properties" xmlns:xsi="http://www.w3.org/2001/XMLSchema-instance" xmlns:pc="http://schemas.microsoft.com/office/infopath/2007/PartnerControls">
+  <documentManagement/>
+</p:properties>
+</file>
+
+<file path=customXml/item3.xml><?xml version="1.0" encoding="utf-8"?>
 <ct:contentTypeSchema xmlns:ct="http://schemas.microsoft.com/office/2006/metadata/contentType" xmlns:ma="http://schemas.microsoft.com/office/2006/metadata/properties/metaAttributes" ct:_="" ma:_="" ma:contentTypeName="Document" ma:contentTypeID="0x010100DFEC865D7254EB4A8B6C8590FD20E39F" ma:contentTypeVersion="0" ma:contentTypeDescription="Create a new document." ma:contentTypeScope="" ma:versionID="dc620579c55658ff994e4edfb59cdcf1">
   <xsd:schema xmlns:xsd="http://www.w3.org/2001/XMLSchema" xmlns:xs="http://www.w3.org/2001/XMLSchema" xmlns:p="http://schemas.microsoft.com/office/2006/metadata/properties" targetNamespace="http://schemas.microsoft.com/office/2006/metadata/properties" ma:root="true" ma:fieldsID="c64490b4aec6201516c3a874156f37b2">
     <xsd:element name="properties">
@@ -14694,26 +14861,28 @@
 </ct:contentTypeSchema>
 </file>
 
-<file path=customXml/item2.xml><?xml version="1.0" encoding="utf-8"?>
-<p:properties xmlns:p="http://schemas.microsoft.com/office/2006/metadata/properties" xmlns:xsi="http://www.w3.org/2001/XMLSchema-instance" xmlns:pc="http://schemas.microsoft.com/office/infopath/2007/PartnerControls">
-  <documentManagement/>
-</p:properties>
-</file>
-
-<file path=customXml/item3.xml><?xml version="1.0" encoding="utf-8"?>
-<?mso-contentType ?>
-<FormTemplates xmlns="http://schemas.microsoft.com/sharepoint/v3/contenttype/forms">
-  <Display>DocumentLibraryForm</Display>
-  <Edit>DocumentLibraryForm</Edit>
-  <New>DocumentLibraryForm</New>
-</FormTemplates>
-</file>
-
 <file path=customXml/item4.xml><?xml version="1.0" encoding="utf-8"?>
 <b:Sources xmlns:b="http://schemas.openxmlformats.org/officeDocument/2006/bibliography" xmlns="http://schemas.openxmlformats.org/officeDocument/2006/bibliography" SelectedStyle="\APA.XSL" StyleName="APA"/>
 </file>
 
 <file path=customXml/itemProps1.xml><?xml version="1.0" encoding="utf-8"?>
+<ds:datastoreItem xmlns:ds="http://schemas.openxmlformats.org/officeDocument/2006/customXml" ds:itemID="{A885B2DB-42DA-4318-9EB7-6D24C272F932}">
+  <ds:schemaRefs>
+    <ds:schemaRef ds:uri="http://schemas.microsoft.com/sharepoint/v3/contenttype/forms"/>
+  </ds:schemaRefs>
+</ds:datastoreItem>
+</file>
+
+<file path=customXml/itemProps2.xml><?xml version="1.0" encoding="utf-8"?>
+<ds:datastoreItem xmlns:ds="http://schemas.openxmlformats.org/officeDocument/2006/customXml" ds:itemID="{FAB5EBB6-5E22-4A93-8A88-BE0203FA85CB}">
+  <ds:schemaRefs>
+    <ds:schemaRef ds:uri="http://schemas.microsoft.com/office/2006/metadata/properties"/>
+    <ds:schemaRef ds:uri="http://schemas.microsoft.com/office/infopath/2007/PartnerControls"/>
+  </ds:schemaRefs>
+</ds:datastoreItem>
+</file>
+
+<file path=customXml/itemProps3.xml><?xml version="1.0" encoding="utf-8"?>
 <ds:datastoreItem xmlns:ds="http://schemas.openxmlformats.org/officeDocument/2006/customXml" ds:itemID="{3EC30AF7-F6FD-4FB6-B723-1340D7FE908C}">
   <ds:schemaRefs>
     <ds:schemaRef ds:uri="http://schemas.microsoft.com/office/2006/metadata/contentType"/>
@@ -14729,25 +14898,8 @@
 </ds:datastoreItem>
 </file>
 
-<file path=customXml/itemProps2.xml><?xml version="1.0" encoding="utf-8"?>
-<ds:datastoreItem xmlns:ds="http://schemas.openxmlformats.org/officeDocument/2006/customXml" ds:itemID="{FAB5EBB6-5E22-4A93-8A88-BE0203FA85CB}">
-  <ds:schemaRefs>
-    <ds:schemaRef ds:uri="http://schemas.microsoft.com/office/2006/metadata/properties"/>
-    <ds:schemaRef ds:uri="http://schemas.microsoft.com/office/infopath/2007/PartnerControls"/>
-  </ds:schemaRefs>
-</ds:datastoreItem>
-</file>
-
-<file path=customXml/itemProps3.xml><?xml version="1.0" encoding="utf-8"?>
-<ds:datastoreItem xmlns:ds="http://schemas.openxmlformats.org/officeDocument/2006/customXml" ds:itemID="{A885B2DB-42DA-4318-9EB7-6D24C272F932}">
-  <ds:schemaRefs>
-    <ds:schemaRef ds:uri="http://schemas.microsoft.com/sharepoint/v3/contenttype/forms"/>
-  </ds:schemaRefs>
-</ds:datastoreItem>
-</file>
-
 <file path=customXml/itemProps4.xml><?xml version="1.0" encoding="utf-8"?>
-<ds:datastoreItem xmlns:ds="http://schemas.openxmlformats.org/officeDocument/2006/customXml" ds:itemID="{7F8DA559-ABE8-405C-A2EA-1835C7E47DBE}">
+<ds:datastoreItem xmlns:ds="http://schemas.openxmlformats.org/officeDocument/2006/customXml" ds:itemID="{AE7A13EB-EDA3-48A6-BFAF-E7D904311389}">
   <ds:schemaRefs>
     <ds:schemaRef ds:uri="http://schemas.openxmlformats.org/officeDocument/2006/bibliography"/>
   </ds:schemaRefs>

</xml_diff>

<commit_message>
tfs19526 - ecl bingo extract
git-tfs-id: [https://tfs.omnicloud.local/tfs/cco%20program/]$/eCoaching_V2;C47878
</commit_message>
<xml_diff>
--- a/Requirements/CCO_eCoaching_Log_Quality_Reports_Layout.docx
+++ b/Requirements/CCO_eCoaching_Log_Quality_Reports_Layout.docx
@@ -3012,6 +3012,106 @@
           </w:p>
         </w:tc>
       </w:tr>
+      <w:tr>
+        <w:trPr>
+          <w:jc w:val="center"/>
+        </w:trPr>
+        <w:tc>
+          <w:tcPr>
+            <w:tcW w:w="1440" w:type="dxa"/>
+          </w:tcPr>
+          <w:p>
+            <w:pPr>
+              <w:pStyle w:val="hdr1"/>
+              <w:spacing w:before="0"/>
+              <w:ind w:left="0"/>
+              <w:jc w:val="left"/>
+              <w:rPr>
+                <w:sz w:val="20"/>
+              </w:rPr>
+            </w:pPr>
+            <w:r>
+              <w:rPr>
+                <w:sz w:val="20"/>
+              </w:rPr>
+              <w:t>12/01/2020</w:t>
+            </w:r>
+          </w:p>
+        </w:tc>
+        <w:tc>
+          <w:tcPr>
+            <w:tcW w:w="6152" w:type="dxa"/>
+          </w:tcPr>
+          <w:p>
+            <w:pPr>
+              <w:pStyle w:val="hdr1"/>
+              <w:spacing w:before="0"/>
+              <w:ind w:left="0"/>
+              <w:rPr>
+                <w:sz w:val="20"/>
+              </w:rPr>
+            </w:pPr>
+            <w:r>
+              <w:rPr>
+                <w:sz w:val="20"/>
+              </w:rPr>
+              <w:t xml:space="preserve">TFS19526 – </w:t>
+            </w:r>
+            <w:proofErr w:type="spellStart"/>
+            <w:r>
+              <w:rPr>
+                <w:sz w:val="20"/>
+              </w:rPr>
+              <w:t>eCL</w:t>
+            </w:r>
+            <w:proofErr w:type="spellEnd"/>
+            <w:r>
+              <w:rPr>
+                <w:sz w:val="20"/>
+              </w:rPr>
+              <w:t xml:space="preserve"> Bingo Log Extract</w:t>
+            </w:r>
+          </w:p>
+          <w:p>
+            <w:pPr>
+              <w:pStyle w:val="hdr1"/>
+              <w:spacing w:before="0"/>
+              <w:ind w:left="0"/>
+              <w:rPr>
+                <w:sz w:val="20"/>
+              </w:rPr>
+            </w:pPr>
+            <w:r>
+              <w:rPr>
+                <w:sz w:val="20"/>
+              </w:rPr>
+              <w:t>Added section 2 and 2.1</w:t>
+            </w:r>
+          </w:p>
+        </w:tc>
+        <w:tc>
+          <w:tcPr>
+            <w:tcW w:w="1822" w:type="dxa"/>
+          </w:tcPr>
+          <w:p>
+            <w:pPr>
+              <w:pStyle w:val="hdr1"/>
+              <w:spacing w:before="0"/>
+              <w:ind w:left="0"/>
+              <w:jc w:val="center"/>
+              <w:rPr>
+                <w:sz w:val="20"/>
+              </w:rPr>
+            </w:pPr>
+            <w:r>
+              <w:rPr>
+                <w:sz w:val="20"/>
+              </w:rPr>
+              <w:t>Doug Stearns</w:t>
+            </w:r>
+          </w:p>
+        </w:tc>
+      </w:tr>
     </w:tbl>
     <w:p>
       <w:pPr>
@@ -10597,6 +10697,1115 @@
         </w:tc>
       </w:tr>
     </w:tbl>
+    <w:p>
+      <w:pPr>
+        <w:rPr>
+          <w:sz w:val="24"/>
+          <w:szCs w:val="24"/>
+        </w:rPr>
+      </w:pPr>
+    </w:p>
+    <w:p>
+      <w:pPr>
+        <w:rPr>
+          <w:sz w:val="24"/>
+          <w:szCs w:val="24"/>
+        </w:rPr>
+      </w:pPr>
+    </w:p>
+    <w:p>
+      <w:pPr>
+        <w:rPr>
+          <w:sz w:val="24"/>
+          <w:szCs w:val="24"/>
+        </w:rPr>
+      </w:pPr>
+      <w:r>
+        <w:rPr>
+          <w:sz w:val="24"/>
+          <w:szCs w:val="24"/>
+        </w:rPr>
+        <w:br w:type="page"/>
+      </w:r>
+    </w:p>
+    <w:p>
+      <w:pPr>
+        <w:pStyle w:val="Heading1"/>
+        <w:spacing w:before="0" w:after="0"/>
+        <w:rPr>
+          <w:b w:val="0"/>
+          <w:sz w:val="24"/>
+          <w:szCs w:val="24"/>
+        </w:rPr>
+      </w:pPr>
+      <w:proofErr w:type="spellStart"/>
+      <w:r>
+        <w:lastRenderedPageBreak/>
+        <w:t>eCoaching</w:t>
+      </w:r>
+      <w:proofErr w:type="spellEnd"/>
+      <w:r>
+        <w:t xml:space="preserve"> Log Quality </w:t>
+      </w:r>
+      <w:r>
+        <w:t xml:space="preserve">Log Extract </w:t>
+      </w:r>
+      <w:r>
+        <w:t xml:space="preserve">Data File </w:t>
+      </w:r>
+      <w:r>
+        <w:br/>
+      </w:r>
+    </w:p>
+    <w:p>
+      <w:pPr>
+        <w:pStyle w:val="Heading2"/>
+        <w:spacing w:before="0" w:after="0"/>
+        <w:rPr>
+          <w:b w:val="0"/>
+          <w:szCs w:val="24"/>
+        </w:rPr>
+      </w:pPr>
+      <w:r>
+        <w:rPr>
+          <w:b w:val="0"/>
+          <w:szCs w:val="24"/>
+        </w:rPr>
+        <w:t xml:space="preserve">The following chart defines the </w:t>
+      </w:r>
+      <w:r>
+        <w:rPr>
+          <w:b w:val="0"/>
+          <w:szCs w:val="24"/>
+        </w:rPr>
+        <w:t xml:space="preserve">Quality </w:t>
+      </w:r>
+      <w:r>
+        <w:rPr>
+          <w:b w:val="0"/>
+          <w:szCs w:val="24"/>
+        </w:rPr>
+        <w:t xml:space="preserve">Report Data Elements and layout format </w:t>
+      </w:r>
+      <w:r>
+        <w:rPr>
+          <w:b w:val="0"/>
+          <w:szCs w:val="24"/>
+        </w:rPr>
+        <w:t>to be extracted</w:t>
+      </w:r>
+      <w:r>
+        <w:rPr>
+          <w:b w:val="0"/>
+          <w:szCs w:val="24"/>
+        </w:rPr>
+        <w:t xml:space="preserve">. </w:t>
+      </w:r>
+    </w:p>
+    <w:p>
+      <w:pPr>
+        <w:rPr>
+          <w:sz w:val="24"/>
+          <w:szCs w:val="24"/>
+        </w:rPr>
+      </w:pPr>
+    </w:p>
+    <w:tbl>
+      <w:tblPr>
+        <w:tblW w:w="9090" w:type="dxa"/>
+        <w:tblInd w:w="565" w:type="dxa"/>
+        <w:tblBorders>
+          <w:top w:val="single" w:sz="4" w:space="0" w:color="auto"/>
+          <w:left w:val="single" w:sz="4" w:space="0" w:color="auto"/>
+          <w:bottom w:val="single" w:sz="4" w:space="0" w:color="auto"/>
+          <w:right w:val="single" w:sz="4" w:space="0" w:color="auto"/>
+          <w:insideH w:val="single" w:sz="4" w:space="0" w:color="auto"/>
+          <w:insideV w:val="single" w:sz="4" w:space="0" w:color="auto"/>
+        </w:tblBorders>
+        <w:tblLayout w:type="fixed"/>
+        <w:tblCellMar>
+          <w:top w:w="29" w:type="dxa"/>
+          <w:left w:w="115" w:type="dxa"/>
+          <w:bottom w:w="29" w:type="dxa"/>
+          <w:right w:w="115" w:type="dxa"/>
+        </w:tblCellMar>
+        <w:tblLook w:val="01E0" w:firstRow="1" w:lastRow="1" w:firstColumn="1" w:lastColumn="1" w:noHBand="0" w:noVBand="0"/>
+      </w:tblPr>
+      <w:tblGrid>
+        <w:gridCol w:w="1253"/>
+        <w:gridCol w:w="2250"/>
+        <w:gridCol w:w="1957"/>
+        <w:gridCol w:w="3630"/>
+      </w:tblGrid>
+      <w:tr>
+        <w:trPr>
+          <w:tblHeader/>
+        </w:trPr>
+        <w:tc>
+          <w:tcPr>
+            <w:tcW w:w="1253" w:type="dxa"/>
+            <w:tcBorders>
+              <w:top w:val="single" w:sz="4" w:space="0" w:color="auto"/>
+              <w:left w:val="single" w:sz="4" w:space="0" w:color="auto"/>
+              <w:bottom w:val="single" w:sz="4" w:space="0" w:color="auto"/>
+              <w:right w:val="single" w:sz="4" w:space="0" w:color="auto"/>
+            </w:tcBorders>
+          </w:tcPr>
+          <w:p>
+            <w:pPr>
+              <w:rPr>
+                <w:b/>
+                <w:sz w:val="22"/>
+                <w:szCs w:val="22"/>
+              </w:rPr>
+            </w:pPr>
+            <w:r>
+              <w:rPr>
+                <w:b/>
+                <w:sz w:val="22"/>
+                <w:szCs w:val="22"/>
+              </w:rPr>
+              <w:t>Element #</w:t>
+            </w:r>
+          </w:p>
+        </w:tc>
+        <w:tc>
+          <w:tcPr>
+            <w:tcW w:w="2250" w:type="dxa"/>
+            <w:tcBorders>
+              <w:top w:val="single" w:sz="4" w:space="0" w:color="auto"/>
+              <w:left w:val="single" w:sz="4" w:space="0" w:color="auto"/>
+              <w:bottom w:val="single" w:sz="4" w:space="0" w:color="auto"/>
+              <w:right w:val="single" w:sz="4" w:space="0" w:color="auto"/>
+            </w:tcBorders>
+          </w:tcPr>
+          <w:p>
+            <w:pPr>
+              <w:rPr>
+                <w:b/>
+                <w:sz w:val="22"/>
+                <w:szCs w:val="22"/>
+              </w:rPr>
+            </w:pPr>
+            <w:r>
+              <w:rPr>
+                <w:b/>
+                <w:sz w:val="22"/>
+                <w:szCs w:val="22"/>
+              </w:rPr>
+              <w:t>Field Name</w:t>
+            </w:r>
+          </w:p>
+        </w:tc>
+        <w:tc>
+          <w:tcPr>
+            <w:tcW w:w="1957" w:type="dxa"/>
+            <w:tcBorders>
+              <w:top w:val="single" w:sz="4" w:space="0" w:color="auto"/>
+              <w:left w:val="single" w:sz="4" w:space="0" w:color="auto"/>
+              <w:bottom w:val="single" w:sz="4" w:space="0" w:color="auto"/>
+              <w:right w:val="single" w:sz="4" w:space="0" w:color="auto"/>
+            </w:tcBorders>
+          </w:tcPr>
+          <w:p>
+            <w:pPr>
+              <w:rPr>
+                <w:b/>
+                <w:sz w:val="22"/>
+                <w:szCs w:val="22"/>
+              </w:rPr>
+            </w:pPr>
+            <w:r>
+              <w:rPr>
+                <w:b/>
+                <w:sz w:val="22"/>
+                <w:szCs w:val="22"/>
+              </w:rPr>
+              <w:t>Max Length / Field Format</w:t>
+            </w:r>
+          </w:p>
+        </w:tc>
+        <w:tc>
+          <w:tcPr>
+            <w:tcW w:w="3630" w:type="dxa"/>
+            <w:tcBorders>
+              <w:top w:val="single" w:sz="4" w:space="0" w:color="auto"/>
+              <w:left w:val="single" w:sz="4" w:space="0" w:color="auto"/>
+              <w:bottom w:val="single" w:sz="4" w:space="0" w:color="auto"/>
+              <w:right w:val="single" w:sz="4" w:space="0" w:color="auto"/>
+            </w:tcBorders>
+          </w:tcPr>
+          <w:p>
+            <w:pPr>
+              <w:rPr>
+                <w:b/>
+                <w:sz w:val="22"/>
+                <w:szCs w:val="22"/>
+              </w:rPr>
+            </w:pPr>
+            <w:r>
+              <w:rPr>
+                <w:b/>
+                <w:sz w:val="22"/>
+                <w:szCs w:val="22"/>
+              </w:rPr>
+              <w:t>Description</w:t>
+            </w:r>
+          </w:p>
+        </w:tc>
+      </w:tr>
+      <w:tr>
+        <w:trPr>
+          <w:tblHeader/>
+        </w:trPr>
+        <w:tc>
+          <w:tcPr>
+            <w:tcW w:w="1253" w:type="dxa"/>
+            <w:tcBorders>
+              <w:top w:val="single" w:sz="4" w:space="0" w:color="auto"/>
+              <w:left w:val="single" w:sz="4" w:space="0" w:color="auto"/>
+              <w:bottom w:val="single" w:sz="4" w:space="0" w:color="auto"/>
+              <w:right w:val="single" w:sz="4" w:space="0" w:color="auto"/>
+            </w:tcBorders>
+          </w:tcPr>
+          <w:p>
+            <w:pPr>
+              <w:pStyle w:val="TableText"/>
+              <w:numPr>
+                <w:ilvl w:val="0"/>
+                <w:numId w:val="22"/>
+              </w:numPr>
+              <w:rPr>
+                <w:b w:val="0"/>
+                <w:szCs w:val="22"/>
+              </w:rPr>
+            </w:pPr>
+          </w:p>
+        </w:tc>
+        <w:tc>
+          <w:tcPr>
+            <w:tcW w:w="2250" w:type="dxa"/>
+            <w:tcBorders>
+              <w:top w:val="single" w:sz="4" w:space="0" w:color="auto"/>
+              <w:left w:val="single" w:sz="4" w:space="0" w:color="auto"/>
+              <w:bottom w:val="single" w:sz="4" w:space="0" w:color="auto"/>
+              <w:right w:val="single" w:sz="4" w:space="0" w:color="auto"/>
+            </w:tcBorders>
+          </w:tcPr>
+          <w:p>
+            <w:pPr>
+              <w:rPr>
+                <w:sz w:val="22"/>
+                <w:szCs w:val="22"/>
+              </w:rPr>
+            </w:pPr>
+            <w:r>
+              <w:rPr>
+                <w:sz w:val="22"/>
+                <w:szCs w:val="22"/>
+              </w:rPr>
+              <w:t>Title</w:t>
+            </w:r>
+          </w:p>
+        </w:tc>
+        <w:tc>
+          <w:tcPr>
+            <w:tcW w:w="1957" w:type="dxa"/>
+            <w:tcBorders>
+              <w:top w:val="single" w:sz="4" w:space="0" w:color="auto"/>
+              <w:left w:val="single" w:sz="4" w:space="0" w:color="auto"/>
+              <w:bottom w:val="single" w:sz="4" w:space="0" w:color="auto"/>
+              <w:right w:val="single" w:sz="4" w:space="0" w:color="auto"/>
+            </w:tcBorders>
+          </w:tcPr>
+          <w:p>
+            <w:pPr>
+              <w:rPr>
+                <w:sz w:val="22"/>
+                <w:szCs w:val="22"/>
+              </w:rPr>
+            </w:pPr>
+            <w:r>
+              <w:rPr>
+                <w:sz w:val="22"/>
+                <w:szCs w:val="22"/>
+              </w:rPr>
+              <w:t>30 bytes, Alpha/Numeric</w:t>
+            </w:r>
+          </w:p>
+        </w:tc>
+        <w:tc>
+          <w:tcPr>
+            <w:tcW w:w="3630" w:type="dxa"/>
+            <w:tcBorders>
+              <w:top w:val="single" w:sz="4" w:space="0" w:color="auto"/>
+              <w:left w:val="single" w:sz="4" w:space="0" w:color="auto"/>
+              <w:bottom w:val="single" w:sz="4" w:space="0" w:color="auto"/>
+              <w:right w:val="single" w:sz="4" w:space="0" w:color="auto"/>
+            </w:tcBorders>
+          </w:tcPr>
+          <w:p>
+            <w:pPr>
+              <w:rPr>
+                <w:sz w:val="22"/>
+                <w:szCs w:val="22"/>
+              </w:rPr>
+            </w:pPr>
+            <w:r>
+              <w:rPr>
+                <w:sz w:val="22"/>
+                <w:szCs w:val="22"/>
+              </w:rPr>
+              <w:t>Module log submitted in</w:t>
+            </w:r>
+          </w:p>
+          <w:p>
+            <w:pPr>
+              <w:rPr>
+                <w:sz w:val="22"/>
+                <w:szCs w:val="22"/>
+              </w:rPr>
+            </w:pPr>
+            <w:r>
+              <w:rPr>
+                <w:sz w:val="22"/>
+                <w:szCs w:val="22"/>
+              </w:rPr>
+              <w:t>CSR</w:t>
+            </w:r>
+          </w:p>
+          <w:p>
+            <w:pPr>
+              <w:rPr>
+                <w:sz w:val="22"/>
+                <w:szCs w:val="22"/>
+              </w:rPr>
+            </w:pPr>
+            <w:r>
+              <w:rPr>
+                <w:sz w:val="22"/>
+                <w:szCs w:val="22"/>
+              </w:rPr>
+              <w:t xml:space="preserve">Supervisor </w:t>
+            </w:r>
+          </w:p>
+        </w:tc>
+      </w:tr>
+      <w:tr>
+        <w:trPr>
+          <w:tblHeader/>
+        </w:trPr>
+        <w:tc>
+          <w:tcPr>
+            <w:tcW w:w="1253" w:type="dxa"/>
+            <w:tcBorders>
+              <w:top w:val="single" w:sz="4" w:space="0" w:color="auto"/>
+              <w:left w:val="single" w:sz="4" w:space="0" w:color="auto"/>
+              <w:bottom w:val="single" w:sz="4" w:space="0" w:color="auto"/>
+              <w:right w:val="single" w:sz="4" w:space="0" w:color="auto"/>
+            </w:tcBorders>
+          </w:tcPr>
+          <w:p>
+            <w:pPr>
+              <w:pStyle w:val="TableText"/>
+              <w:numPr>
+                <w:ilvl w:val="0"/>
+                <w:numId w:val="22"/>
+              </w:numPr>
+              <w:rPr>
+                <w:b w:val="0"/>
+                <w:szCs w:val="22"/>
+              </w:rPr>
+            </w:pPr>
+          </w:p>
+        </w:tc>
+        <w:tc>
+          <w:tcPr>
+            <w:tcW w:w="2250" w:type="dxa"/>
+            <w:tcBorders>
+              <w:top w:val="single" w:sz="4" w:space="0" w:color="auto"/>
+              <w:left w:val="single" w:sz="4" w:space="0" w:color="auto"/>
+              <w:bottom w:val="single" w:sz="4" w:space="0" w:color="auto"/>
+              <w:right w:val="single" w:sz="4" w:space="0" w:color="auto"/>
+            </w:tcBorders>
+          </w:tcPr>
+          <w:p>
+            <w:pPr>
+              <w:rPr>
+                <w:sz w:val="22"/>
+                <w:szCs w:val="22"/>
+              </w:rPr>
+            </w:pPr>
+            <w:proofErr w:type="spellStart"/>
+            <w:r>
+              <w:rPr>
+                <w:sz w:val="22"/>
+                <w:szCs w:val="22"/>
+              </w:rPr>
+              <w:t>Employee_Name</w:t>
+            </w:r>
+            <w:proofErr w:type="spellEnd"/>
+          </w:p>
+        </w:tc>
+        <w:tc>
+          <w:tcPr>
+            <w:tcW w:w="1957" w:type="dxa"/>
+            <w:tcBorders>
+              <w:top w:val="single" w:sz="4" w:space="0" w:color="auto"/>
+              <w:left w:val="single" w:sz="4" w:space="0" w:color="auto"/>
+              <w:bottom w:val="single" w:sz="4" w:space="0" w:color="auto"/>
+              <w:right w:val="single" w:sz="4" w:space="0" w:color="auto"/>
+            </w:tcBorders>
+          </w:tcPr>
+          <w:p>
+            <w:pPr>
+              <w:rPr>
+                <w:sz w:val="22"/>
+                <w:szCs w:val="22"/>
+              </w:rPr>
+            </w:pPr>
+            <w:r>
+              <w:rPr>
+                <w:sz w:val="22"/>
+                <w:szCs w:val="22"/>
+              </w:rPr>
+              <w:t>30 bytes, Alpha/Numeric</w:t>
+            </w:r>
+          </w:p>
+        </w:tc>
+        <w:tc>
+          <w:tcPr>
+            <w:tcW w:w="3630" w:type="dxa"/>
+            <w:tcBorders>
+              <w:top w:val="single" w:sz="4" w:space="0" w:color="auto"/>
+              <w:left w:val="single" w:sz="4" w:space="0" w:color="auto"/>
+              <w:bottom w:val="single" w:sz="4" w:space="0" w:color="auto"/>
+              <w:right w:val="single" w:sz="4" w:space="0" w:color="auto"/>
+            </w:tcBorders>
+          </w:tcPr>
+          <w:p>
+            <w:pPr>
+              <w:rPr>
+                <w:sz w:val="22"/>
+                <w:szCs w:val="22"/>
+              </w:rPr>
+            </w:pPr>
+            <w:r>
+              <w:rPr>
+                <w:sz w:val="22"/>
+                <w:szCs w:val="22"/>
+              </w:rPr>
+              <w:t>Name of the employee</w:t>
+            </w:r>
+            <w:r>
+              <w:rPr>
+                <w:sz w:val="22"/>
+                <w:szCs w:val="22"/>
+              </w:rPr>
+              <w:t xml:space="preserve"> in the format of Las</w:t>
+            </w:r>
+            <w:r>
+              <w:rPr>
+                <w:sz w:val="22"/>
+                <w:szCs w:val="22"/>
+              </w:rPr>
+              <w:t>t name, First name MI</w:t>
+            </w:r>
+          </w:p>
+        </w:tc>
+      </w:tr>
+      <w:tr>
+        <w:trPr>
+          <w:tblHeader/>
+        </w:trPr>
+        <w:tc>
+          <w:tcPr>
+            <w:tcW w:w="1253" w:type="dxa"/>
+            <w:tcBorders>
+              <w:top w:val="single" w:sz="4" w:space="0" w:color="auto"/>
+              <w:left w:val="single" w:sz="4" w:space="0" w:color="auto"/>
+              <w:bottom w:val="single" w:sz="4" w:space="0" w:color="auto"/>
+              <w:right w:val="single" w:sz="4" w:space="0" w:color="auto"/>
+            </w:tcBorders>
+          </w:tcPr>
+          <w:p>
+            <w:pPr>
+              <w:pStyle w:val="TableText"/>
+              <w:numPr>
+                <w:ilvl w:val="0"/>
+                <w:numId w:val="22"/>
+              </w:numPr>
+              <w:rPr>
+                <w:b w:val="0"/>
+                <w:szCs w:val="22"/>
+              </w:rPr>
+            </w:pPr>
+          </w:p>
+        </w:tc>
+        <w:tc>
+          <w:tcPr>
+            <w:tcW w:w="2250" w:type="dxa"/>
+            <w:tcBorders>
+              <w:top w:val="single" w:sz="4" w:space="0" w:color="auto"/>
+              <w:left w:val="single" w:sz="4" w:space="0" w:color="auto"/>
+              <w:bottom w:val="single" w:sz="4" w:space="0" w:color="auto"/>
+              <w:right w:val="single" w:sz="4" w:space="0" w:color="auto"/>
+            </w:tcBorders>
+          </w:tcPr>
+          <w:p>
+            <w:pPr>
+              <w:rPr>
+                <w:sz w:val="22"/>
+                <w:szCs w:val="22"/>
+              </w:rPr>
+            </w:pPr>
+            <w:proofErr w:type="spellStart"/>
+            <w:r>
+              <w:rPr>
+                <w:sz w:val="22"/>
+                <w:szCs w:val="22"/>
+              </w:rPr>
+              <w:t>Employee_ID</w:t>
+            </w:r>
+            <w:proofErr w:type="spellEnd"/>
+          </w:p>
+        </w:tc>
+        <w:tc>
+          <w:tcPr>
+            <w:tcW w:w="1957" w:type="dxa"/>
+            <w:tcBorders>
+              <w:top w:val="single" w:sz="4" w:space="0" w:color="auto"/>
+              <w:left w:val="single" w:sz="4" w:space="0" w:color="auto"/>
+              <w:bottom w:val="single" w:sz="4" w:space="0" w:color="auto"/>
+              <w:right w:val="single" w:sz="4" w:space="0" w:color="auto"/>
+            </w:tcBorders>
+          </w:tcPr>
+          <w:p>
+            <w:pPr>
+              <w:rPr>
+                <w:sz w:val="22"/>
+                <w:szCs w:val="22"/>
+              </w:rPr>
+            </w:pPr>
+            <w:r>
+              <w:rPr>
+                <w:sz w:val="22"/>
+                <w:szCs w:val="22"/>
+              </w:rPr>
+              <w:t>20 bytes. Alpha/Numeric</w:t>
+            </w:r>
+          </w:p>
+        </w:tc>
+        <w:tc>
+          <w:tcPr>
+            <w:tcW w:w="3630" w:type="dxa"/>
+            <w:tcBorders>
+              <w:top w:val="single" w:sz="4" w:space="0" w:color="auto"/>
+              <w:left w:val="single" w:sz="4" w:space="0" w:color="auto"/>
+              <w:bottom w:val="single" w:sz="4" w:space="0" w:color="auto"/>
+              <w:right w:val="single" w:sz="4" w:space="0" w:color="auto"/>
+            </w:tcBorders>
+          </w:tcPr>
+          <w:p>
+            <w:pPr>
+              <w:rPr>
+                <w:sz w:val="22"/>
+                <w:szCs w:val="22"/>
+              </w:rPr>
+            </w:pPr>
+            <w:r>
+              <w:rPr>
+                <w:sz w:val="22"/>
+                <w:szCs w:val="22"/>
+              </w:rPr>
+              <w:t>Employee ID</w:t>
+            </w:r>
+          </w:p>
+        </w:tc>
+      </w:tr>
+      <w:tr>
+        <w:trPr>
+          <w:tblHeader/>
+        </w:trPr>
+        <w:tc>
+          <w:tcPr>
+            <w:tcW w:w="1253" w:type="dxa"/>
+            <w:tcBorders>
+              <w:top w:val="single" w:sz="4" w:space="0" w:color="auto"/>
+              <w:left w:val="single" w:sz="4" w:space="0" w:color="auto"/>
+              <w:bottom w:val="single" w:sz="4" w:space="0" w:color="auto"/>
+              <w:right w:val="single" w:sz="4" w:space="0" w:color="auto"/>
+            </w:tcBorders>
+          </w:tcPr>
+          <w:p>
+            <w:pPr>
+              <w:pStyle w:val="TableText"/>
+              <w:numPr>
+                <w:ilvl w:val="0"/>
+                <w:numId w:val="22"/>
+              </w:numPr>
+              <w:rPr>
+                <w:b w:val="0"/>
+                <w:szCs w:val="22"/>
+              </w:rPr>
+            </w:pPr>
+          </w:p>
+        </w:tc>
+        <w:tc>
+          <w:tcPr>
+            <w:tcW w:w="2250" w:type="dxa"/>
+            <w:tcBorders>
+              <w:top w:val="single" w:sz="4" w:space="0" w:color="auto"/>
+              <w:left w:val="single" w:sz="4" w:space="0" w:color="auto"/>
+              <w:bottom w:val="single" w:sz="4" w:space="0" w:color="auto"/>
+              <w:right w:val="single" w:sz="4" w:space="0" w:color="auto"/>
+            </w:tcBorders>
+          </w:tcPr>
+          <w:p>
+            <w:pPr>
+              <w:rPr>
+                <w:sz w:val="22"/>
+                <w:szCs w:val="22"/>
+              </w:rPr>
+            </w:pPr>
+            <w:proofErr w:type="spellStart"/>
+            <w:r>
+              <w:rPr>
+                <w:sz w:val="22"/>
+                <w:szCs w:val="22"/>
+              </w:rPr>
+              <w:t>Employee_Site</w:t>
+            </w:r>
+            <w:proofErr w:type="spellEnd"/>
+          </w:p>
+        </w:tc>
+        <w:tc>
+          <w:tcPr>
+            <w:tcW w:w="1957" w:type="dxa"/>
+            <w:tcBorders>
+              <w:top w:val="single" w:sz="4" w:space="0" w:color="auto"/>
+              <w:left w:val="single" w:sz="4" w:space="0" w:color="auto"/>
+              <w:bottom w:val="single" w:sz="4" w:space="0" w:color="auto"/>
+              <w:right w:val="single" w:sz="4" w:space="0" w:color="auto"/>
+            </w:tcBorders>
+          </w:tcPr>
+          <w:p>
+            <w:pPr>
+              <w:rPr>
+                <w:sz w:val="22"/>
+                <w:szCs w:val="22"/>
+              </w:rPr>
+            </w:pPr>
+            <w:r>
+              <w:rPr>
+                <w:sz w:val="22"/>
+                <w:szCs w:val="22"/>
+              </w:rPr>
+              <w:t>60 bytes. Alpha</w:t>
+            </w:r>
+          </w:p>
+        </w:tc>
+        <w:tc>
+          <w:tcPr>
+            <w:tcW w:w="3630" w:type="dxa"/>
+            <w:tcBorders>
+              <w:top w:val="single" w:sz="4" w:space="0" w:color="auto"/>
+              <w:left w:val="single" w:sz="4" w:space="0" w:color="auto"/>
+              <w:bottom w:val="single" w:sz="4" w:space="0" w:color="auto"/>
+              <w:right w:val="single" w:sz="4" w:space="0" w:color="auto"/>
+            </w:tcBorders>
+          </w:tcPr>
+          <w:p>
+            <w:pPr>
+              <w:rPr>
+                <w:sz w:val="22"/>
+                <w:szCs w:val="22"/>
+              </w:rPr>
+            </w:pPr>
+            <w:r>
+              <w:rPr>
+                <w:sz w:val="22"/>
+                <w:szCs w:val="22"/>
+              </w:rPr>
+              <w:t>Site</w:t>
+            </w:r>
+          </w:p>
+        </w:tc>
+      </w:tr>
+      <w:tr>
+        <w:trPr>
+          <w:tblHeader/>
+        </w:trPr>
+        <w:tc>
+          <w:tcPr>
+            <w:tcW w:w="1253" w:type="dxa"/>
+            <w:tcBorders>
+              <w:top w:val="single" w:sz="4" w:space="0" w:color="auto"/>
+              <w:left w:val="single" w:sz="4" w:space="0" w:color="auto"/>
+              <w:bottom w:val="single" w:sz="4" w:space="0" w:color="auto"/>
+              <w:right w:val="single" w:sz="4" w:space="0" w:color="auto"/>
+            </w:tcBorders>
+          </w:tcPr>
+          <w:p>
+            <w:pPr>
+              <w:pStyle w:val="TableText"/>
+              <w:numPr>
+                <w:ilvl w:val="0"/>
+                <w:numId w:val="22"/>
+              </w:numPr>
+              <w:rPr>
+                <w:b w:val="0"/>
+                <w:szCs w:val="22"/>
+              </w:rPr>
+            </w:pPr>
+          </w:p>
+        </w:tc>
+        <w:tc>
+          <w:tcPr>
+            <w:tcW w:w="2250" w:type="dxa"/>
+            <w:tcBorders>
+              <w:top w:val="single" w:sz="4" w:space="0" w:color="auto"/>
+              <w:left w:val="single" w:sz="4" w:space="0" w:color="auto"/>
+              <w:bottom w:val="single" w:sz="4" w:space="0" w:color="auto"/>
+              <w:right w:val="single" w:sz="4" w:space="0" w:color="auto"/>
+            </w:tcBorders>
+          </w:tcPr>
+          <w:p>
+            <w:pPr>
+              <w:rPr>
+                <w:sz w:val="22"/>
+                <w:szCs w:val="22"/>
+              </w:rPr>
+            </w:pPr>
+            <w:r>
+              <w:rPr>
+                <w:sz w:val="22"/>
+                <w:szCs w:val="22"/>
+              </w:rPr>
+              <w:t>Competencies</w:t>
+            </w:r>
+          </w:p>
+        </w:tc>
+        <w:tc>
+          <w:tcPr>
+            <w:tcW w:w="1957" w:type="dxa"/>
+            <w:tcBorders>
+              <w:top w:val="single" w:sz="4" w:space="0" w:color="auto"/>
+              <w:left w:val="single" w:sz="4" w:space="0" w:color="auto"/>
+              <w:bottom w:val="single" w:sz="4" w:space="0" w:color="auto"/>
+              <w:right w:val="single" w:sz="4" w:space="0" w:color="auto"/>
+            </w:tcBorders>
+          </w:tcPr>
+          <w:p>
+            <w:pPr>
+              <w:rPr>
+                <w:sz w:val="22"/>
+                <w:szCs w:val="22"/>
+              </w:rPr>
+            </w:pPr>
+            <w:r>
+              <w:rPr>
+                <w:sz w:val="22"/>
+                <w:szCs w:val="22"/>
+              </w:rPr>
+              <w:t>300</w:t>
+            </w:r>
+            <w:r>
+              <w:rPr>
+                <w:sz w:val="22"/>
+                <w:szCs w:val="22"/>
+              </w:rPr>
+              <w:t>0 bytes, Alpha</w:t>
+            </w:r>
+          </w:p>
+        </w:tc>
+        <w:tc>
+          <w:tcPr>
+            <w:tcW w:w="3630" w:type="dxa"/>
+            <w:tcBorders>
+              <w:top w:val="single" w:sz="4" w:space="0" w:color="auto"/>
+              <w:left w:val="single" w:sz="4" w:space="0" w:color="auto"/>
+              <w:bottom w:val="single" w:sz="4" w:space="0" w:color="auto"/>
+              <w:right w:val="single" w:sz="4" w:space="0" w:color="auto"/>
+            </w:tcBorders>
+          </w:tcPr>
+          <w:p>
+            <w:pPr>
+              <w:rPr>
+                <w:sz w:val="22"/>
+                <w:szCs w:val="22"/>
+              </w:rPr>
+            </w:pPr>
+            <w:r>
+              <w:rPr>
+                <w:sz w:val="22"/>
+                <w:szCs w:val="22"/>
+              </w:rPr>
+              <w:t>A concatenation of log competencies delimited by |</w:t>
+            </w:r>
+          </w:p>
+        </w:tc>
+      </w:tr>
+      <w:tr>
+        <w:trPr>
+          <w:tblHeader/>
+        </w:trPr>
+        <w:tc>
+          <w:tcPr>
+            <w:tcW w:w="1253" w:type="dxa"/>
+            <w:tcBorders>
+              <w:top w:val="single" w:sz="4" w:space="0" w:color="auto"/>
+              <w:left w:val="single" w:sz="4" w:space="0" w:color="auto"/>
+              <w:bottom w:val="single" w:sz="4" w:space="0" w:color="auto"/>
+              <w:right w:val="single" w:sz="4" w:space="0" w:color="auto"/>
+            </w:tcBorders>
+          </w:tcPr>
+          <w:p>
+            <w:pPr>
+              <w:pStyle w:val="TableText"/>
+              <w:numPr>
+                <w:ilvl w:val="0"/>
+                <w:numId w:val="22"/>
+              </w:numPr>
+              <w:rPr>
+                <w:b w:val="0"/>
+                <w:szCs w:val="22"/>
+              </w:rPr>
+            </w:pPr>
+          </w:p>
+        </w:tc>
+        <w:tc>
+          <w:tcPr>
+            <w:tcW w:w="2250" w:type="dxa"/>
+            <w:tcBorders>
+              <w:top w:val="single" w:sz="4" w:space="0" w:color="auto"/>
+              <w:left w:val="single" w:sz="4" w:space="0" w:color="auto"/>
+              <w:bottom w:val="single" w:sz="4" w:space="0" w:color="auto"/>
+              <w:right w:val="single" w:sz="4" w:space="0" w:color="auto"/>
+            </w:tcBorders>
+          </w:tcPr>
+          <w:p>
+            <w:pPr>
+              <w:rPr>
+                <w:sz w:val="22"/>
+                <w:szCs w:val="22"/>
+              </w:rPr>
+            </w:pPr>
+            <w:proofErr w:type="spellStart"/>
+            <w:r>
+              <w:rPr>
+                <w:sz w:val="22"/>
+                <w:szCs w:val="22"/>
+              </w:rPr>
+              <w:t>Month_Year</w:t>
+            </w:r>
+            <w:proofErr w:type="spellEnd"/>
+          </w:p>
+        </w:tc>
+        <w:tc>
+          <w:tcPr>
+            <w:tcW w:w="1957" w:type="dxa"/>
+            <w:tcBorders>
+              <w:top w:val="single" w:sz="4" w:space="0" w:color="auto"/>
+              <w:left w:val="single" w:sz="4" w:space="0" w:color="auto"/>
+              <w:bottom w:val="single" w:sz="4" w:space="0" w:color="auto"/>
+              <w:right w:val="single" w:sz="4" w:space="0" w:color="auto"/>
+            </w:tcBorders>
+          </w:tcPr>
+          <w:p>
+            <w:pPr>
+              <w:rPr>
+                <w:sz w:val="22"/>
+                <w:szCs w:val="22"/>
+              </w:rPr>
+            </w:pPr>
+            <w:r>
+              <w:rPr>
+                <w:sz w:val="22"/>
+                <w:szCs w:val="22"/>
+              </w:rPr>
+              <w:t>10 bytes, Alpha/Numeric</w:t>
+            </w:r>
+          </w:p>
+        </w:tc>
+        <w:tc>
+          <w:tcPr>
+            <w:tcW w:w="3630" w:type="dxa"/>
+            <w:tcBorders>
+              <w:top w:val="single" w:sz="4" w:space="0" w:color="auto"/>
+              <w:left w:val="single" w:sz="4" w:space="0" w:color="auto"/>
+              <w:bottom w:val="single" w:sz="4" w:space="0" w:color="auto"/>
+              <w:right w:val="single" w:sz="4" w:space="0" w:color="auto"/>
+            </w:tcBorders>
+          </w:tcPr>
+          <w:p>
+            <w:pPr>
+              <w:rPr>
+                <w:sz w:val="22"/>
+                <w:szCs w:val="22"/>
+              </w:rPr>
+            </w:pPr>
+            <w:r>
+              <w:rPr>
+                <w:sz w:val="22"/>
+                <w:szCs w:val="22"/>
+              </w:rPr>
+              <w:t xml:space="preserve">Month and Year </w:t>
+            </w:r>
+            <w:proofErr w:type="spellStart"/>
+            <w:r>
+              <w:rPr>
+                <w:sz w:val="22"/>
+                <w:szCs w:val="22"/>
+              </w:rPr>
+              <w:t>reprenting</w:t>
+            </w:r>
+            <w:proofErr w:type="spellEnd"/>
+            <w:r>
+              <w:rPr>
+                <w:sz w:val="22"/>
+                <w:szCs w:val="22"/>
+              </w:rPr>
+              <w:t xml:space="preserve"> the summary of the logs in the format of MM/CCYY</w:t>
+            </w:r>
+          </w:p>
+        </w:tc>
+      </w:tr>
+      <w:tr>
+        <w:trPr>
+          <w:tblHeader/>
+        </w:trPr>
+        <w:tc>
+          <w:tcPr>
+            <w:tcW w:w="1253" w:type="dxa"/>
+            <w:tcBorders>
+              <w:top w:val="single" w:sz="4" w:space="0" w:color="auto"/>
+              <w:left w:val="single" w:sz="4" w:space="0" w:color="auto"/>
+              <w:bottom w:val="single" w:sz="4" w:space="0" w:color="auto"/>
+              <w:right w:val="single" w:sz="4" w:space="0" w:color="auto"/>
+            </w:tcBorders>
+          </w:tcPr>
+          <w:p>
+            <w:pPr>
+              <w:pStyle w:val="TableText"/>
+              <w:numPr>
+                <w:ilvl w:val="0"/>
+                <w:numId w:val="22"/>
+              </w:numPr>
+              <w:rPr>
+                <w:b w:val="0"/>
+                <w:szCs w:val="22"/>
+              </w:rPr>
+            </w:pPr>
+          </w:p>
+        </w:tc>
+        <w:tc>
+          <w:tcPr>
+            <w:tcW w:w="2250" w:type="dxa"/>
+            <w:tcBorders>
+              <w:top w:val="single" w:sz="4" w:space="0" w:color="auto"/>
+              <w:left w:val="single" w:sz="4" w:space="0" w:color="auto"/>
+              <w:bottom w:val="single" w:sz="4" w:space="0" w:color="auto"/>
+              <w:right w:val="single" w:sz="4" w:space="0" w:color="auto"/>
+            </w:tcBorders>
+          </w:tcPr>
+          <w:p>
+            <w:pPr>
+              <w:rPr>
+                <w:sz w:val="22"/>
+                <w:szCs w:val="22"/>
+              </w:rPr>
+            </w:pPr>
+            <w:proofErr w:type="spellStart"/>
+            <w:r>
+              <w:rPr>
+                <w:sz w:val="22"/>
+                <w:szCs w:val="22"/>
+              </w:rPr>
+              <w:t>Employee_Email</w:t>
+            </w:r>
+            <w:proofErr w:type="spellEnd"/>
+          </w:p>
+        </w:tc>
+        <w:tc>
+          <w:tcPr>
+            <w:tcW w:w="1957" w:type="dxa"/>
+            <w:tcBorders>
+              <w:top w:val="single" w:sz="4" w:space="0" w:color="auto"/>
+              <w:left w:val="single" w:sz="4" w:space="0" w:color="auto"/>
+              <w:bottom w:val="single" w:sz="4" w:space="0" w:color="auto"/>
+              <w:right w:val="single" w:sz="4" w:space="0" w:color="auto"/>
+            </w:tcBorders>
+          </w:tcPr>
+          <w:p>
+            <w:pPr>
+              <w:rPr>
+                <w:sz w:val="22"/>
+                <w:szCs w:val="22"/>
+              </w:rPr>
+            </w:pPr>
+            <w:r>
+              <w:rPr>
+                <w:sz w:val="22"/>
+                <w:szCs w:val="22"/>
+              </w:rPr>
+              <w:t xml:space="preserve">50 </w:t>
+            </w:r>
+            <w:proofErr w:type="gramStart"/>
+            <w:r>
+              <w:rPr>
+                <w:sz w:val="22"/>
+                <w:szCs w:val="22"/>
+              </w:rPr>
+              <w:t>bytes,  Alpha</w:t>
+            </w:r>
+            <w:proofErr w:type="gramEnd"/>
+            <w:r>
+              <w:rPr>
+                <w:sz w:val="22"/>
+                <w:szCs w:val="22"/>
+              </w:rPr>
+              <w:t>/Numeric</w:t>
+            </w:r>
+          </w:p>
+        </w:tc>
+        <w:tc>
+          <w:tcPr>
+            <w:tcW w:w="3630" w:type="dxa"/>
+            <w:tcBorders>
+              <w:top w:val="single" w:sz="4" w:space="0" w:color="auto"/>
+              <w:left w:val="single" w:sz="4" w:space="0" w:color="auto"/>
+              <w:bottom w:val="single" w:sz="4" w:space="0" w:color="auto"/>
+              <w:right w:val="single" w:sz="4" w:space="0" w:color="auto"/>
+            </w:tcBorders>
+          </w:tcPr>
+          <w:p>
+            <w:pPr>
+              <w:rPr>
+                <w:sz w:val="22"/>
+                <w:szCs w:val="22"/>
+              </w:rPr>
+            </w:pPr>
+            <w:r>
+              <w:rPr>
+                <w:sz w:val="22"/>
+                <w:szCs w:val="22"/>
+              </w:rPr>
+              <w:t>Email address of employee</w:t>
+            </w:r>
+          </w:p>
+        </w:tc>
+      </w:tr>
+    </w:tbl>
+    <w:p>
+      <w:pPr>
+        <w:rPr>
+          <w:b/>
+          <w:sz w:val="24"/>
+          <w:szCs w:val="24"/>
+        </w:rPr>
+      </w:pPr>
+    </w:p>
     <w:p>
       <w:pPr>
         <w:rPr>
@@ -11587,6 +12796,95 @@
     </w:lvl>
   </w:abstractNum>
   <w:abstractNum w:abstractNumId="3" w15:restartNumberingAfterBreak="0">
+    <w:nsid w:val="307410D5"/>
+    <w:multiLevelType w:val="hybridMultilevel"/>
+    <w:tmpl w:val="977E3F6A"/>
+    <w:lvl w:ilvl="0" w:tplc="3EA258FE">
+      <w:start w:val="1"/>
+      <w:numFmt w:val="decimal"/>
+      <w:lvlText w:val="%1"/>
+      <w:lvlJc w:val="left"/>
+      <w:pPr>
+        <w:ind w:left="720" w:hanging="360"/>
+      </w:pPr>
+      <w:rPr>
+        <w:rFonts w:hint="default"/>
+      </w:rPr>
+    </w:lvl>
+    <w:lvl w:ilvl="1" w:tplc="04090019" w:tentative="1">
+      <w:start w:val="1"/>
+      <w:numFmt w:val="lowerLetter"/>
+      <w:lvlText w:val="%2."/>
+      <w:lvlJc w:val="left"/>
+      <w:pPr>
+        <w:ind w:left="1440" w:hanging="360"/>
+      </w:pPr>
+    </w:lvl>
+    <w:lvl w:ilvl="2" w:tplc="0409001B" w:tentative="1">
+      <w:start w:val="1"/>
+      <w:numFmt w:val="lowerRoman"/>
+      <w:lvlText w:val="%3."/>
+      <w:lvlJc w:val="right"/>
+      <w:pPr>
+        <w:ind w:left="2160" w:hanging="180"/>
+      </w:pPr>
+    </w:lvl>
+    <w:lvl w:ilvl="3" w:tplc="0409000F" w:tentative="1">
+      <w:start w:val="1"/>
+      <w:numFmt w:val="decimal"/>
+      <w:lvlText w:val="%4."/>
+      <w:lvlJc w:val="left"/>
+      <w:pPr>
+        <w:ind w:left="2880" w:hanging="360"/>
+      </w:pPr>
+    </w:lvl>
+    <w:lvl w:ilvl="4" w:tplc="04090019" w:tentative="1">
+      <w:start w:val="1"/>
+      <w:numFmt w:val="lowerLetter"/>
+      <w:lvlText w:val="%5."/>
+      <w:lvlJc w:val="left"/>
+      <w:pPr>
+        <w:ind w:left="3600" w:hanging="360"/>
+      </w:pPr>
+    </w:lvl>
+    <w:lvl w:ilvl="5" w:tplc="0409001B" w:tentative="1">
+      <w:start w:val="1"/>
+      <w:numFmt w:val="lowerRoman"/>
+      <w:lvlText w:val="%6."/>
+      <w:lvlJc w:val="right"/>
+      <w:pPr>
+        <w:ind w:left="4320" w:hanging="180"/>
+      </w:pPr>
+    </w:lvl>
+    <w:lvl w:ilvl="6" w:tplc="0409000F" w:tentative="1">
+      <w:start w:val="1"/>
+      <w:numFmt w:val="decimal"/>
+      <w:lvlText w:val="%7."/>
+      <w:lvlJc w:val="left"/>
+      <w:pPr>
+        <w:ind w:left="5040" w:hanging="360"/>
+      </w:pPr>
+    </w:lvl>
+    <w:lvl w:ilvl="7" w:tplc="04090019" w:tentative="1">
+      <w:start w:val="1"/>
+      <w:numFmt w:val="lowerLetter"/>
+      <w:lvlText w:val="%8."/>
+      <w:lvlJc w:val="left"/>
+      <w:pPr>
+        <w:ind w:left="5760" w:hanging="360"/>
+      </w:pPr>
+    </w:lvl>
+    <w:lvl w:ilvl="8" w:tplc="0409001B" w:tentative="1">
+      <w:start w:val="1"/>
+      <w:numFmt w:val="lowerRoman"/>
+      <w:lvlText w:val="%9."/>
+      <w:lvlJc w:val="right"/>
+      <w:pPr>
+        <w:ind w:left="6480" w:hanging="180"/>
+      </w:pPr>
+    </w:lvl>
+  </w:abstractNum>
+  <w:abstractNum w:abstractNumId="4" w15:restartNumberingAfterBreak="0">
     <w:nsid w:val="32C85EE1"/>
     <w:multiLevelType w:val="hybridMultilevel"/>
     <w:tmpl w:val="75280BFE"/>
@@ -11699,7 +12997,7 @@
       </w:rPr>
     </w:lvl>
   </w:abstractNum>
-  <w:abstractNum w:abstractNumId="4" w15:restartNumberingAfterBreak="0">
+  <w:abstractNum w:abstractNumId="5" w15:restartNumberingAfterBreak="0">
     <w:nsid w:val="347A642A"/>
     <w:multiLevelType w:val="hybridMultilevel"/>
     <w:tmpl w:val="977E3F6A"/>
@@ -11788,7 +13086,7 @@
       </w:pPr>
     </w:lvl>
   </w:abstractNum>
-  <w:abstractNum w:abstractNumId="5" w15:restartNumberingAfterBreak="0">
+  <w:abstractNum w:abstractNumId="6" w15:restartNumberingAfterBreak="0">
     <w:nsid w:val="3B37710B"/>
     <w:multiLevelType w:val="multilevel"/>
     <w:tmpl w:val="336894BA"/>
@@ -11938,7 +13236,7 @@
       </w:rPr>
     </w:lvl>
   </w:abstractNum>
-  <w:abstractNum w:abstractNumId="6" w15:restartNumberingAfterBreak="0">
+  <w:abstractNum w:abstractNumId="7" w15:restartNumberingAfterBreak="0">
     <w:nsid w:val="3F184AF6"/>
     <w:multiLevelType w:val="hybridMultilevel"/>
     <w:tmpl w:val="977E3F6A"/>
@@ -12027,7 +13325,7 @@
       </w:pPr>
     </w:lvl>
   </w:abstractNum>
-  <w:abstractNum w:abstractNumId="7" w15:restartNumberingAfterBreak="0">
+  <w:abstractNum w:abstractNumId="8" w15:restartNumberingAfterBreak="0">
     <w:nsid w:val="40177525"/>
     <w:multiLevelType w:val="hybridMultilevel"/>
     <w:tmpl w:val="977E3F6A"/>
@@ -12116,7 +13414,7 @@
       </w:pPr>
     </w:lvl>
   </w:abstractNum>
-  <w:abstractNum w:abstractNumId="8" w15:restartNumberingAfterBreak="0">
+  <w:abstractNum w:abstractNumId="9" w15:restartNumberingAfterBreak="0">
     <w:nsid w:val="418011EC"/>
     <w:multiLevelType w:val="singleLevel"/>
     <w:tmpl w:val="399EAB7E"/>
@@ -12137,7 +13435,7 @@
       </w:rPr>
     </w:lvl>
   </w:abstractNum>
-  <w:abstractNum w:abstractNumId="9" w15:restartNumberingAfterBreak="0">
+  <w:abstractNum w:abstractNumId="10" w15:restartNumberingAfterBreak="0">
     <w:nsid w:val="45DB13C5"/>
     <w:multiLevelType w:val="hybridMultilevel"/>
     <w:tmpl w:val="23A4AD5A"/>
@@ -12250,7 +13548,7 @@
       </w:rPr>
     </w:lvl>
   </w:abstractNum>
-  <w:abstractNum w:abstractNumId="10" w15:restartNumberingAfterBreak="0">
+  <w:abstractNum w:abstractNumId="11" w15:restartNumberingAfterBreak="0">
     <w:nsid w:val="492D177D"/>
     <w:multiLevelType w:val="hybridMultilevel"/>
     <w:tmpl w:val="7BDAFA30"/>
@@ -12363,7 +13661,7 @@
       </w:rPr>
     </w:lvl>
   </w:abstractNum>
-  <w:abstractNum w:abstractNumId="11" w15:restartNumberingAfterBreak="0">
+  <w:abstractNum w:abstractNumId="12" w15:restartNumberingAfterBreak="0">
     <w:nsid w:val="4A892E5C"/>
     <w:multiLevelType w:val="hybridMultilevel"/>
     <w:tmpl w:val="977E3F6A"/>
@@ -12452,7 +13750,7 @@
       </w:pPr>
     </w:lvl>
   </w:abstractNum>
-  <w:abstractNum w:abstractNumId="12" w15:restartNumberingAfterBreak="0">
+  <w:abstractNum w:abstractNumId="13" w15:restartNumberingAfterBreak="0">
     <w:nsid w:val="4F9E1471"/>
     <w:multiLevelType w:val="hybridMultilevel"/>
     <w:tmpl w:val="B4EEC242"/>
@@ -12541,7 +13839,7 @@
       </w:pPr>
     </w:lvl>
   </w:abstractNum>
-  <w:abstractNum w:abstractNumId="13" w15:restartNumberingAfterBreak="0">
+  <w:abstractNum w:abstractNumId="14" w15:restartNumberingAfterBreak="0">
     <w:nsid w:val="60572D94"/>
     <w:multiLevelType w:val="hybridMultilevel"/>
     <w:tmpl w:val="977E3F6A"/>
@@ -12630,7 +13928,7 @@
       </w:pPr>
     </w:lvl>
   </w:abstractNum>
-  <w:abstractNum w:abstractNumId="14" w15:restartNumberingAfterBreak="0">
+  <w:abstractNum w:abstractNumId="15" w15:restartNumberingAfterBreak="0">
     <w:nsid w:val="60F32453"/>
     <w:multiLevelType w:val="hybridMultilevel"/>
     <w:tmpl w:val="98C8D63E"/>
@@ -12743,7 +14041,7 @@
       </w:rPr>
     </w:lvl>
   </w:abstractNum>
-  <w:abstractNum w:abstractNumId="15" w15:restartNumberingAfterBreak="0">
+  <w:abstractNum w:abstractNumId="16" w15:restartNumberingAfterBreak="0">
     <w:nsid w:val="664E1BBF"/>
     <w:multiLevelType w:val="hybridMultilevel"/>
     <w:tmpl w:val="D6B42FCE"/>
@@ -12835,7 +14133,7 @@
       </w:pPr>
     </w:lvl>
   </w:abstractNum>
-  <w:abstractNum w:abstractNumId="16" w15:restartNumberingAfterBreak="0">
+  <w:abstractNum w:abstractNumId="17" w15:restartNumberingAfterBreak="0">
     <w:nsid w:val="66CE4507"/>
     <w:multiLevelType w:val="hybridMultilevel"/>
     <w:tmpl w:val="C3260AE2"/>
@@ -12948,7 +14246,7 @@
       </w:rPr>
     </w:lvl>
   </w:abstractNum>
-  <w:abstractNum w:abstractNumId="17" w15:restartNumberingAfterBreak="0">
+  <w:abstractNum w:abstractNumId="18" w15:restartNumberingAfterBreak="0">
     <w:nsid w:val="6A451C39"/>
     <w:multiLevelType w:val="hybridMultilevel"/>
     <w:tmpl w:val="C520D114"/>
@@ -13061,7 +14359,7 @@
       </w:rPr>
     </w:lvl>
   </w:abstractNum>
-  <w:abstractNum w:abstractNumId="18" w15:restartNumberingAfterBreak="0">
+  <w:abstractNum w:abstractNumId="19" w15:restartNumberingAfterBreak="0">
     <w:nsid w:val="71B32815"/>
     <w:multiLevelType w:val="hybridMultilevel"/>
     <w:tmpl w:val="977E3F6A"/>
@@ -13150,7 +14448,7 @@
       </w:pPr>
     </w:lvl>
   </w:abstractNum>
-  <w:abstractNum w:abstractNumId="19" w15:restartNumberingAfterBreak="0">
+  <w:abstractNum w:abstractNumId="20" w15:restartNumberingAfterBreak="0">
     <w:nsid w:val="76503CDA"/>
     <w:multiLevelType w:val="hybridMultilevel"/>
     <w:tmpl w:val="977E3F6A"/>
@@ -13240,67 +14538,70 @@
     </w:lvl>
   </w:abstractNum>
   <w:num w:numId="1">
-    <w:abstractNumId w:val="8"/>
+    <w:abstractNumId w:val="9"/>
   </w:num>
   <w:num w:numId="2">
-    <w:abstractNumId w:val="5"/>
+    <w:abstractNumId w:val="6"/>
   </w:num>
   <w:num w:numId="3">
-    <w:abstractNumId w:val="3"/>
+    <w:abstractNumId w:val="4"/>
   </w:num>
   <w:num w:numId="4">
-    <w:abstractNumId w:val="13"/>
+    <w:abstractNumId w:val="14"/>
   </w:num>
   <w:num w:numId="5">
-    <w:abstractNumId w:val="14"/>
+    <w:abstractNumId w:val="15"/>
   </w:num>
   <w:num w:numId="6">
     <w:abstractNumId w:val="0"/>
   </w:num>
   <w:num w:numId="7">
-    <w:abstractNumId w:val="17"/>
+    <w:abstractNumId w:val="18"/>
   </w:num>
   <w:num w:numId="8">
-    <w:abstractNumId w:val="16"/>
+    <w:abstractNumId w:val="17"/>
   </w:num>
   <w:num w:numId="9">
     <w:abstractNumId w:val="1"/>
   </w:num>
   <w:num w:numId="10">
-    <w:abstractNumId w:val="15"/>
+    <w:abstractNumId w:val="16"/>
   </w:num>
   <w:num w:numId="11">
-    <w:abstractNumId w:val="9"/>
+    <w:abstractNumId w:val="10"/>
   </w:num>
   <w:num w:numId="12">
-    <w:abstractNumId w:val="10"/>
+    <w:abstractNumId w:val="11"/>
   </w:num>
   <w:num w:numId="13">
+    <w:abstractNumId w:val="8"/>
+  </w:num>
+  <w:num w:numId="14">
+    <w:abstractNumId w:val="5"/>
+  </w:num>
+  <w:num w:numId="15">
     <w:abstractNumId w:val="7"/>
   </w:num>
-  <w:num w:numId="14">
-    <w:abstractNumId w:val="4"/>
-  </w:num>
-  <w:num w:numId="15">
-    <w:abstractNumId w:val="6"/>
-  </w:num>
   <w:num w:numId="16">
-    <w:abstractNumId w:val="18"/>
+    <w:abstractNumId w:val="19"/>
   </w:num>
   <w:num w:numId="17">
-    <w:abstractNumId w:val="11"/>
+    <w:abstractNumId w:val="12"/>
   </w:num>
   <w:num w:numId="18">
     <w:abstractNumId w:val="2"/>
   </w:num>
   <w:num w:numId="19">
-    <w:abstractNumId w:val="5"/>
+    <w:abstractNumId w:val="6"/>
   </w:num>
   <w:num w:numId="20">
-    <w:abstractNumId w:val="19"/>
+    <w:abstractNumId w:val="20"/>
   </w:num>
   <w:num w:numId="21">
-    <w:abstractNumId w:val="12"/>
+    <w:abstractNumId w:val="13"/>
+  </w:num>
+  <w:num w:numId="22">
+    <w:abstractNumId w:val="3"/>
   </w:num>
   <w:numIdMacAtCleanup w:val="3"/>
 </w:numbering>
@@ -14907,12 +16208,6 @@
 </file>
 
 <file path=customXml/item1.xml><?xml version="1.0" encoding="utf-8"?>
-<p:properties xmlns:p="http://schemas.microsoft.com/office/2006/metadata/properties" xmlns:xsi="http://www.w3.org/2001/XMLSchema-instance" xmlns:pc="http://schemas.microsoft.com/office/infopath/2007/PartnerControls">
-  <documentManagement/>
-</p:properties>
-</file>
-
-<file path=customXml/item2.xml><?xml version="1.0" encoding="utf-8"?>
 <?mso-contentType ?>
 <FormTemplates xmlns="http://schemas.microsoft.com/sharepoint/v3/contenttype/forms">
   <Display>DocumentLibraryForm</Display>
@@ -14921,11 +16216,13 @@
 </FormTemplates>
 </file>
 
-<file path=customXml/item3.xml><?xml version="1.0" encoding="utf-8"?>
-<b:Sources xmlns:b="http://schemas.openxmlformats.org/officeDocument/2006/bibliography" xmlns="http://schemas.openxmlformats.org/officeDocument/2006/bibliography" SelectedStyle="\APA.XSL" StyleName="APA"/>
+<file path=customXml/item2.xml><?xml version="1.0" encoding="utf-8"?>
+<p:properties xmlns:p="http://schemas.microsoft.com/office/2006/metadata/properties" xmlns:xsi="http://www.w3.org/2001/XMLSchema-instance" xmlns:pc="http://schemas.microsoft.com/office/infopath/2007/PartnerControls">
+  <documentManagement/>
+</p:properties>
 </file>
 
-<file path=customXml/item4.xml><?xml version="1.0" encoding="utf-8"?>
+<file path=customXml/item3.xml><?xml version="1.0" encoding="utf-8"?>
 <ct:contentTypeSchema xmlns:ct="http://schemas.microsoft.com/office/2006/metadata/contentType" xmlns:ma="http://schemas.microsoft.com/office/2006/metadata/properties/metaAttributes" ct:_="" ma:_="" ma:contentTypeName="Document" ma:contentTypeID="0x010100DFEC865D7254EB4A8B6C8590FD20E39F" ma:contentTypeVersion="0" ma:contentTypeDescription="Create a new document." ma:contentTypeScope="" ma:versionID="dc620579c55658ff994e4edfb59cdcf1">
   <xsd:schema xmlns:xsd="http://www.w3.org/2001/XMLSchema" xmlns:xs="http://www.w3.org/2001/XMLSchema" xmlns:p="http://schemas.microsoft.com/office/2006/metadata/properties" targetNamespace="http://schemas.microsoft.com/office/2006/metadata/properties" ma:root="true" ma:fieldsID="c64490b4aec6201516c3a874156f37b2">
     <xsd:element name="properties">
@@ -15039,7 +16336,19 @@
 </ct:contentTypeSchema>
 </file>
 
+<file path=customXml/item4.xml><?xml version="1.0" encoding="utf-8"?>
+<b:Sources xmlns:b="http://schemas.openxmlformats.org/officeDocument/2006/bibliography" xmlns="http://schemas.openxmlformats.org/officeDocument/2006/bibliography" SelectedStyle="\APA.XSL" StyleName="APA"/>
+</file>
+
 <file path=customXml/itemProps1.xml><?xml version="1.0" encoding="utf-8"?>
+<ds:datastoreItem xmlns:ds="http://schemas.openxmlformats.org/officeDocument/2006/customXml" ds:itemID="{A885B2DB-42DA-4318-9EB7-6D24C272F932}">
+  <ds:schemaRefs>
+    <ds:schemaRef ds:uri="http://schemas.microsoft.com/sharepoint/v3/contenttype/forms"/>
+  </ds:schemaRefs>
+</ds:datastoreItem>
+</file>
+
+<file path=customXml/itemProps2.xml><?xml version="1.0" encoding="utf-8"?>
 <ds:datastoreItem xmlns:ds="http://schemas.openxmlformats.org/officeDocument/2006/customXml" ds:itemID="{FAB5EBB6-5E22-4A93-8A88-BE0203FA85CB}">
   <ds:schemaRefs>
     <ds:schemaRef ds:uri="http://schemas.microsoft.com/office/2006/metadata/properties"/>
@@ -15048,23 +16357,7 @@
 </ds:datastoreItem>
 </file>
 
-<file path=customXml/itemProps2.xml><?xml version="1.0" encoding="utf-8"?>
-<ds:datastoreItem xmlns:ds="http://schemas.openxmlformats.org/officeDocument/2006/customXml" ds:itemID="{A885B2DB-42DA-4318-9EB7-6D24C272F932}">
-  <ds:schemaRefs>
-    <ds:schemaRef ds:uri="http://schemas.microsoft.com/sharepoint/v3/contenttype/forms"/>
-  </ds:schemaRefs>
-</ds:datastoreItem>
-</file>
-
 <file path=customXml/itemProps3.xml><?xml version="1.0" encoding="utf-8"?>
-<ds:datastoreItem xmlns:ds="http://schemas.openxmlformats.org/officeDocument/2006/customXml" ds:itemID="{AE7A13EB-EDA3-48A6-BFAF-E7D904311389}">
-  <ds:schemaRefs>
-    <ds:schemaRef ds:uri="http://schemas.openxmlformats.org/officeDocument/2006/bibliography"/>
-  </ds:schemaRefs>
-</ds:datastoreItem>
-</file>
-
-<file path=customXml/itemProps4.xml><?xml version="1.0" encoding="utf-8"?>
 <ds:datastoreItem xmlns:ds="http://schemas.openxmlformats.org/officeDocument/2006/customXml" ds:itemID="{3EC30AF7-F6FD-4FB6-B723-1340D7FE908C}">
   <ds:schemaRefs>
     <ds:schemaRef ds:uri="http://schemas.microsoft.com/office/2006/metadata/contentType"/>
@@ -15078,4 +16371,12 @@
     <ds:schemaRef ds:uri="http://schemas.microsoft.com/office/infopath/2007/PartnerControls"/>
   </ds:schemaRefs>
 </ds:datastoreItem>
+</file>
+
+<file path=customXml/itemProps4.xml><?xml version="1.0" encoding="utf-8"?>
+<ds:datastoreItem xmlns:ds="http://schemas.openxmlformats.org/officeDocument/2006/customXml" ds:itemID="{AE7A13EB-EDA3-48A6-BFAF-E7D904311389}">
+  <ds:schemaRefs>
+    <ds:schemaRef ds:uri="http://schemas.openxmlformats.org/officeDocument/2006/bibliography"/>
+  </ds:schemaRefs>
+</ds:datastoreItem>
 </file>
</xml_diff>

<commit_message>
CR27851-Create a Quality Now Olympic Rewards
git-tfs-id: [https://tfs.omnicloud.local/tfs/cco%20program/]$/eCoaching_V2;C53775
</commit_message>
<xml_diff>
--- a/Requirements/CCO_eCoaching_Log_Quality_Reports_Layout.docx
+++ b/Requirements/CCO_eCoaching_Log_Quality_Reports_Layout.docx
@@ -1,6 +1,6 @@
 
 <file path=word/document.xml><?xml version="1.0" encoding="utf-8"?>
-<w:document xmlns:wpc="http://schemas.microsoft.com/office/word/2010/wordprocessingCanvas" xmlns:cx="http://schemas.microsoft.com/office/drawing/2014/chartex" xmlns:cx1="http://schemas.microsoft.com/office/drawing/2015/9/8/chartex" xmlns:cx2="http://schemas.microsoft.com/office/drawing/2015/10/21/chartex" xmlns:cx3="http://schemas.microsoft.com/office/drawing/2016/5/9/chartex" xmlns:cx4="http://schemas.microsoft.com/office/drawing/2016/5/10/chartex" xmlns:cx5="http://schemas.microsoft.com/office/drawing/2016/5/11/chartex" xmlns:cx6="http://schemas.microsoft.com/office/drawing/2016/5/12/chartex" xmlns:cx7="http://schemas.microsoft.com/office/drawing/2016/5/13/chartex" xmlns:cx8="http://schemas.microsoft.com/office/drawing/2016/5/14/chartex" xmlns:mc="http://schemas.openxmlformats.org/markup-compatibility/2006" xmlns:aink="http://schemas.microsoft.com/office/drawing/2016/ink" xmlns:am3d="http://schemas.microsoft.com/office/drawing/2017/model3d" xmlns:o="urn:schemas-microsoft-com:office:office" xmlns:r="http://schemas.openxmlformats.org/officeDocument/2006/relationships" xmlns:m="http://schemas.openxmlformats.org/officeDocument/2006/math" xmlns:v="urn:schemas-microsoft-com:vml" xmlns:wp14="http://schemas.microsoft.com/office/word/2010/wordprocessingDrawing" xmlns:wp="http://schemas.openxmlformats.org/drawingml/2006/wordprocessingDrawing" xmlns:w10="urn:schemas-microsoft-com:office:word" xmlns:w="http://schemas.openxmlformats.org/wordprocessingml/2006/main" xmlns:w14="http://schemas.microsoft.com/office/word/2010/wordml" xmlns:w15="http://schemas.microsoft.com/office/word/2012/wordml" xmlns:w16cex="http://schemas.microsoft.com/office/word/2018/wordml/cex" xmlns:w16cid="http://schemas.microsoft.com/office/word/2016/wordml/cid" xmlns:w16="http://schemas.microsoft.com/office/word/2018/wordml" xmlns:w16sdtdh="http://schemas.microsoft.com/office/word/2020/wordml/sdtdatahash" xmlns:w16se="http://schemas.microsoft.com/office/word/2015/wordml/symex" xmlns:wpg="http://schemas.microsoft.com/office/word/2010/wordprocessingGroup" xmlns:wpi="http://schemas.microsoft.com/office/word/2010/wordprocessingInk" xmlns:wne="http://schemas.microsoft.com/office/word/2006/wordml" xmlns:wps="http://schemas.microsoft.com/office/word/2010/wordprocessingShape" mc:Ignorable="w14 w15 w16se w16cid w16 w16cex w16sdtdh wp14">
+<w:document xmlns:wpc="http://schemas.microsoft.com/office/word/2010/wordprocessingCanvas" xmlns:cx="http://schemas.microsoft.com/office/drawing/2014/chartex" xmlns:cx1="http://schemas.microsoft.com/office/drawing/2015/9/8/chartex" xmlns:cx2="http://schemas.microsoft.com/office/drawing/2015/10/21/chartex" xmlns:cx3="http://schemas.microsoft.com/office/drawing/2016/5/9/chartex" xmlns:cx4="http://schemas.microsoft.com/office/drawing/2016/5/10/chartex" xmlns:cx5="http://schemas.microsoft.com/office/drawing/2016/5/11/chartex" xmlns:cx6="http://schemas.microsoft.com/office/drawing/2016/5/12/chartex" xmlns:cx7="http://schemas.microsoft.com/office/drawing/2016/5/13/chartex" xmlns:cx8="http://schemas.microsoft.com/office/drawing/2016/5/14/chartex" xmlns:mc="http://schemas.openxmlformats.org/markup-compatibility/2006" xmlns:aink="http://schemas.microsoft.com/office/drawing/2016/ink" xmlns:am3d="http://schemas.microsoft.com/office/drawing/2017/model3d" xmlns:o="urn:schemas-microsoft-com:office:office" xmlns:oel="http://schemas.microsoft.com/office/2019/extlst" xmlns:r="http://schemas.openxmlformats.org/officeDocument/2006/relationships" xmlns:m="http://schemas.openxmlformats.org/officeDocument/2006/math" xmlns:v="urn:schemas-microsoft-com:vml" xmlns:wp14="http://schemas.microsoft.com/office/word/2010/wordprocessingDrawing" xmlns:wp="http://schemas.openxmlformats.org/drawingml/2006/wordprocessingDrawing" xmlns:w10="urn:schemas-microsoft-com:office:word" xmlns:w="http://schemas.openxmlformats.org/wordprocessingml/2006/main" xmlns:w14="http://schemas.microsoft.com/office/word/2010/wordml" xmlns:w15="http://schemas.microsoft.com/office/word/2012/wordml" xmlns:w16cex="http://schemas.microsoft.com/office/word/2018/wordml/cex" xmlns:w16cid="http://schemas.microsoft.com/office/word/2016/wordml/cid" xmlns:w16="http://schemas.microsoft.com/office/word/2018/wordml" xmlns:w16sdtdh="http://schemas.microsoft.com/office/word/2020/wordml/sdtdatahash" xmlns:w16se="http://schemas.microsoft.com/office/word/2015/wordml/symex" xmlns:wpg="http://schemas.microsoft.com/office/word/2010/wordprocessingGroup" xmlns:wpi="http://schemas.microsoft.com/office/word/2010/wordprocessingInk" xmlns:wne="http://schemas.microsoft.com/office/word/2006/wordml" xmlns:wps="http://schemas.microsoft.com/office/word/2010/wordprocessingShape" mc:Ignorable="w14 w15 w16se w16cid w16 w16cex w16sdtdh wp14">
   <w:body>
     <w:p>
       <w:pPr>
@@ -3218,6 +3218,109 @@
           </w:p>
         </w:tc>
       </w:tr>
+      <w:tr>
+        <w:trPr>
+          <w:jc w:val="center"/>
+        </w:trPr>
+        <w:tc>
+          <w:tcPr>
+            <w:tcW w:w="1440" w:type="dxa"/>
+          </w:tcPr>
+          <w:p>
+            <w:pPr>
+              <w:pStyle w:val="hdr1"/>
+              <w:spacing w:before="0"/>
+              <w:ind w:left="0"/>
+              <w:jc w:val="left"/>
+              <w:rPr>
+                <w:sz w:val="20"/>
+              </w:rPr>
+            </w:pPr>
+            <w:r>
+              <w:rPr>
+                <w:sz w:val="20"/>
+              </w:rPr>
+              <w:t>4/9/2024</w:t>
+            </w:r>
+          </w:p>
+        </w:tc>
+        <w:tc>
+          <w:tcPr>
+            <w:tcW w:w="6152" w:type="dxa"/>
+          </w:tcPr>
+          <w:p>
+            <w:pPr>
+              <w:pStyle w:val="hdr1"/>
+              <w:spacing w:before="0"/>
+              <w:ind w:left="0"/>
+              <w:rPr>
+                <w:sz w:val="20"/>
+              </w:rPr>
+            </w:pPr>
+            <w:r>
+              <w:rPr>
+                <w:sz w:val="20"/>
+              </w:rPr>
+              <w:t>TFS27851-Create a Quality Now Olympic Rewards</w:t>
+            </w:r>
+          </w:p>
+          <w:p>
+            <w:pPr>
+              <w:pStyle w:val="hdr1"/>
+              <w:spacing w:before="0"/>
+              <w:ind w:left="0"/>
+              <w:rPr>
+                <w:sz w:val="20"/>
+              </w:rPr>
+            </w:pPr>
+            <w:r>
+              <w:rPr>
+                <w:sz w:val="20"/>
+              </w:rPr>
+              <w:t>Added section</w:t>
+            </w:r>
+            <w:r>
+              <w:rPr>
+                <w:sz w:val="20"/>
+              </w:rPr>
+              <w:t xml:space="preserve"> 1.5 </w:t>
+            </w:r>
+          </w:p>
+        </w:tc>
+        <w:tc>
+          <w:tcPr>
+            <w:tcW w:w="1822" w:type="dxa"/>
+          </w:tcPr>
+          <w:p>
+            <w:pPr>
+              <w:pStyle w:val="hdr1"/>
+              <w:spacing w:before="0"/>
+              <w:ind w:left="0"/>
+              <w:jc w:val="center"/>
+              <w:rPr>
+                <w:sz w:val="20"/>
+              </w:rPr>
+            </w:pPr>
+            <w:r>
+              <w:rPr>
+                <w:sz w:val="20"/>
+              </w:rPr>
+              <w:t>Jackie Miller</w:t>
+            </w:r>
+          </w:p>
+          <w:p>
+            <w:pPr>
+              <w:pStyle w:val="hdr1"/>
+              <w:spacing w:before="0"/>
+              <w:ind w:left="0"/>
+              <w:jc w:val="center"/>
+              <w:rPr>
+                <w:sz w:val="20"/>
+              </w:rPr>
+            </w:pPr>
+          </w:p>
+        </w:tc>
+      </w:tr>
     </w:tbl>
     <w:p>
       <w:pPr>
@@ -10836,6 +10939,1994 @@
     </w:p>
     <w:p>
       <w:pPr>
+        <w:pStyle w:val="Heading2"/>
+        <w:spacing w:before="0" w:after="0"/>
+        <w:rPr>
+          <w:szCs w:val="24"/>
+        </w:rPr>
+      </w:pPr>
+      <w:r>
+        <w:rPr>
+          <w:b w:val="0"/>
+          <w:szCs w:val="24"/>
+        </w:rPr>
+        <w:lastRenderedPageBreak/>
+        <w:t xml:space="preserve">The following chart defines the Quality </w:t>
+      </w:r>
+      <w:r>
+        <w:rPr>
+          <w:b w:val="0"/>
+          <w:szCs w:val="24"/>
+        </w:rPr>
+        <w:t xml:space="preserve">Now Rewards </w:t>
+      </w:r>
+      <w:r>
+        <w:rPr>
+          <w:b w:val="0"/>
+          <w:szCs w:val="24"/>
+        </w:rPr>
+        <w:t xml:space="preserve">Data File Elements and layout format for the </w:t>
+      </w:r>
+      <w:proofErr w:type="spellStart"/>
+      <w:r>
+        <w:rPr>
+          <w:b w:val="0"/>
+          <w:szCs w:val="24"/>
+        </w:rPr>
+        <w:t>eCoaching</w:t>
+      </w:r>
+      <w:proofErr w:type="spellEnd"/>
+      <w:r>
+        <w:rPr>
+          <w:b w:val="0"/>
+          <w:szCs w:val="24"/>
+        </w:rPr>
+        <w:t xml:space="preserve"> Log data file</w:t>
+      </w:r>
+      <w:r>
+        <w:rPr>
+          <w:b w:val="0"/>
+          <w:szCs w:val="24"/>
+        </w:rPr>
+        <w:t>s</w:t>
+      </w:r>
+      <w:r>
+        <w:rPr>
+          <w:b w:val="0"/>
+          <w:szCs w:val="24"/>
+        </w:rPr>
+        <w:t>.  Each element will be comma delimited and may contain embedded carriage returns/line feeds.  File</w:t>
+      </w:r>
+      <w:r>
+        <w:rPr>
+          <w:b w:val="0"/>
+          <w:szCs w:val="24"/>
+        </w:rPr>
+        <w:t>s</w:t>
+      </w:r>
+      <w:r>
+        <w:rPr>
+          <w:b w:val="0"/>
+          <w:szCs w:val="24"/>
+        </w:rPr>
+        <w:t xml:space="preserve"> will contain column headings.</w:t>
+      </w:r>
+    </w:p>
+    <w:p>
+      <w:pPr>
+        <w:rPr>
+          <w:sz w:val="24"/>
+          <w:szCs w:val="24"/>
+        </w:rPr>
+      </w:pPr>
+    </w:p>
+    <w:tbl>
+      <w:tblPr>
+        <w:tblStyle w:val="TableGrid"/>
+        <w:tblW w:w="0" w:type="auto"/>
+        <w:tblLook w:val="04A0" w:firstRow="1" w:lastRow="0" w:firstColumn="1" w:lastColumn="0" w:noHBand="0" w:noVBand="1"/>
+      </w:tblPr>
+      <w:tblGrid>
+        <w:gridCol w:w="1822"/>
+        <w:gridCol w:w="2831"/>
+        <w:gridCol w:w="2102"/>
+        <w:gridCol w:w="2955"/>
+      </w:tblGrid>
+      <w:tr>
+        <w:tc>
+          <w:tcPr>
+            <w:tcW w:w="1822" w:type="dxa"/>
+          </w:tcPr>
+          <w:p>
+            <w:pPr>
+              <w:jc w:val="center"/>
+              <w:rPr>
+                <w:b/>
+                <w:sz w:val="22"/>
+                <w:szCs w:val="22"/>
+              </w:rPr>
+            </w:pPr>
+            <w:r>
+              <w:rPr>
+                <w:b/>
+                <w:sz w:val="22"/>
+                <w:szCs w:val="22"/>
+              </w:rPr>
+              <w:t>Element #</w:t>
+            </w:r>
+          </w:p>
+        </w:tc>
+        <w:tc>
+          <w:tcPr>
+            <w:tcW w:w="2831" w:type="dxa"/>
+          </w:tcPr>
+          <w:p>
+            <w:pPr>
+              <w:jc w:val="center"/>
+              <w:rPr>
+                <w:b/>
+                <w:sz w:val="22"/>
+                <w:szCs w:val="22"/>
+              </w:rPr>
+            </w:pPr>
+            <w:r>
+              <w:rPr>
+                <w:b/>
+                <w:sz w:val="22"/>
+                <w:szCs w:val="22"/>
+              </w:rPr>
+              <w:t>Field Name</w:t>
+            </w:r>
+          </w:p>
+        </w:tc>
+        <w:tc>
+          <w:tcPr>
+            <w:tcW w:w="2102" w:type="dxa"/>
+          </w:tcPr>
+          <w:p>
+            <w:pPr>
+              <w:jc w:val="center"/>
+              <w:rPr>
+                <w:b/>
+                <w:sz w:val="22"/>
+                <w:szCs w:val="22"/>
+              </w:rPr>
+            </w:pPr>
+            <w:r>
+              <w:rPr>
+                <w:b/>
+                <w:sz w:val="22"/>
+                <w:szCs w:val="22"/>
+              </w:rPr>
+              <w:t>Max Length / Field Format</w:t>
+            </w:r>
+          </w:p>
+        </w:tc>
+        <w:tc>
+          <w:tcPr>
+            <w:tcW w:w="2955" w:type="dxa"/>
+          </w:tcPr>
+          <w:p>
+            <w:pPr>
+              <w:jc w:val="center"/>
+              <w:rPr>
+                <w:b/>
+                <w:sz w:val="22"/>
+                <w:szCs w:val="22"/>
+              </w:rPr>
+            </w:pPr>
+            <w:r>
+              <w:rPr>
+                <w:b/>
+                <w:sz w:val="22"/>
+                <w:szCs w:val="22"/>
+              </w:rPr>
+              <w:t>Description</w:t>
+            </w:r>
+          </w:p>
+        </w:tc>
+      </w:tr>
+      <w:tr>
+        <w:tc>
+          <w:tcPr>
+            <w:tcW w:w="1822" w:type="dxa"/>
+          </w:tcPr>
+          <w:p>
+            <w:pPr>
+              <w:pStyle w:val="ListParagraph"/>
+              <w:numPr>
+                <w:ilvl w:val="0"/>
+                <w:numId w:val="23"/>
+              </w:numPr>
+              <w:rPr>
+                <w:sz w:val="24"/>
+                <w:szCs w:val="24"/>
+              </w:rPr>
+            </w:pPr>
+          </w:p>
+        </w:tc>
+        <w:tc>
+          <w:tcPr>
+            <w:tcW w:w="2831" w:type="dxa"/>
+          </w:tcPr>
+          <w:p>
+            <w:pPr>
+              <w:rPr>
+                <w:sz w:val="24"/>
+                <w:szCs w:val="24"/>
+              </w:rPr>
+            </w:pPr>
+            <w:proofErr w:type="spellStart"/>
+            <w:r>
+              <w:rPr>
+                <w:sz w:val="22"/>
+                <w:szCs w:val="22"/>
+              </w:rPr>
+              <w:t>numReportID</w:t>
+            </w:r>
+            <w:proofErr w:type="spellEnd"/>
+          </w:p>
+        </w:tc>
+        <w:tc>
+          <w:tcPr>
+            <w:tcW w:w="2102" w:type="dxa"/>
+          </w:tcPr>
+          <w:p>
+            <w:pPr>
+              <w:rPr>
+                <w:sz w:val="24"/>
+                <w:szCs w:val="24"/>
+              </w:rPr>
+            </w:pPr>
+            <w:r>
+              <w:rPr>
+                <w:sz w:val="22"/>
+                <w:szCs w:val="22"/>
+              </w:rPr>
+              <w:t>Numeric</w:t>
+            </w:r>
+          </w:p>
+        </w:tc>
+        <w:tc>
+          <w:tcPr>
+            <w:tcW w:w="2955" w:type="dxa"/>
+          </w:tcPr>
+          <w:p>
+            <w:pPr>
+              <w:rPr>
+                <w:sz w:val="24"/>
+                <w:szCs w:val="24"/>
+              </w:rPr>
+            </w:pPr>
+            <w:r>
+              <w:rPr>
+                <w:sz w:val="22"/>
+                <w:szCs w:val="22"/>
+              </w:rPr>
+              <w:t>Report ID is the unique indicator for the record</w:t>
+            </w:r>
+          </w:p>
+        </w:tc>
+      </w:tr>
+      <w:tr>
+        <w:tc>
+          <w:tcPr>
+            <w:tcW w:w="1822" w:type="dxa"/>
+          </w:tcPr>
+          <w:p>
+            <w:pPr>
+              <w:pStyle w:val="ListParagraph"/>
+              <w:numPr>
+                <w:ilvl w:val="0"/>
+                <w:numId w:val="23"/>
+              </w:numPr>
+              <w:rPr>
+                <w:sz w:val="24"/>
+                <w:szCs w:val="24"/>
+              </w:rPr>
+            </w:pPr>
+          </w:p>
+        </w:tc>
+        <w:tc>
+          <w:tcPr>
+            <w:tcW w:w="2831" w:type="dxa"/>
+          </w:tcPr>
+          <w:p>
+            <w:pPr>
+              <w:rPr>
+                <w:sz w:val="24"/>
+                <w:szCs w:val="24"/>
+              </w:rPr>
+            </w:pPr>
+            <w:proofErr w:type="spellStart"/>
+            <w:r>
+              <w:rPr>
+                <w:sz w:val="22"/>
+                <w:szCs w:val="22"/>
+              </w:rPr>
+              <w:t>strReportCode</w:t>
+            </w:r>
+            <w:proofErr w:type="spellEnd"/>
+          </w:p>
+        </w:tc>
+        <w:tc>
+          <w:tcPr>
+            <w:tcW w:w="2102" w:type="dxa"/>
+          </w:tcPr>
+          <w:p>
+            <w:pPr>
+              <w:rPr>
+                <w:sz w:val="24"/>
+                <w:szCs w:val="24"/>
+              </w:rPr>
+            </w:pPr>
+            <w:r>
+              <w:rPr>
+                <w:sz w:val="22"/>
+                <w:szCs w:val="22"/>
+              </w:rPr>
+              <w:t>20 bytes, 3</w:t>
+            </w:r>
+            <w:r>
+              <w:rPr>
+                <w:sz w:val="22"/>
+                <w:szCs w:val="22"/>
+              </w:rPr>
+              <w:t xml:space="preserve"> or </w:t>
+            </w:r>
+            <w:proofErr w:type="gramStart"/>
+            <w:r>
+              <w:rPr>
+                <w:sz w:val="22"/>
+                <w:szCs w:val="22"/>
+              </w:rPr>
+              <w:t xml:space="preserve">4 </w:t>
+            </w:r>
+            <w:r>
+              <w:rPr>
+                <w:sz w:val="22"/>
+                <w:szCs w:val="22"/>
+              </w:rPr>
+              <w:t xml:space="preserve"> character</w:t>
+            </w:r>
+            <w:proofErr w:type="gramEnd"/>
+            <w:r>
+              <w:rPr>
+                <w:sz w:val="22"/>
+                <w:szCs w:val="22"/>
+              </w:rPr>
+              <w:t xml:space="preserve"> report code + CCYYMMDD</w:t>
+            </w:r>
+          </w:p>
+        </w:tc>
+        <w:tc>
+          <w:tcPr>
+            <w:tcW w:w="2955" w:type="dxa"/>
+          </w:tcPr>
+          <w:p>
+            <w:pPr>
+              <w:rPr>
+                <w:sz w:val="22"/>
+                <w:szCs w:val="22"/>
+              </w:rPr>
+            </w:pPr>
+            <w:r>
+              <w:rPr>
+                <w:sz w:val="22"/>
+                <w:szCs w:val="22"/>
+              </w:rPr>
+              <w:t>R</w:t>
+            </w:r>
+            <w:r>
+              <w:rPr>
+                <w:sz w:val="22"/>
+                <w:szCs w:val="22"/>
+              </w:rPr>
+              <w:t xml:space="preserve">eport code that corresponds to the specific report and date.  </w:t>
+            </w:r>
+          </w:p>
+          <w:p>
+            <w:pPr>
+              <w:rPr>
+                <w:sz w:val="22"/>
+                <w:szCs w:val="22"/>
+              </w:rPr>
+            </w:pPr>
+            <w:r>
+              <w:rPr>
+                <w:sz w:val="22"/>
+                <w:szCs w:val="22"/>
+              </w:rPr>
+              <w:t>QRM</w:t>
+            </w:r>
+            <w:r>
+              <w:rPr>
+                <w:sz w:val="22"/>
+                <w:szCs w:val="22"/>
+              </w:rPr>
+              <w:t xml:space="preserve"> - Quality Now </w:t>
+            </w:r>
+            <w:r>
+              <w:rPr>
+                <w:sz w:val="22"/>
+                <w:szCs w:val="22"/>
+              </w:rPr>
+              <w:t>Rewards for Medals</w:t>
+            </w:r>
+          </w:p>
+          <w:p>
+            <w:pPr>
+              <w:rPr>
+                <w:sz w:val="24"/>
+                <w:szCs w:val="24"/>
+              </w:rPr>
+            </w:pPr>
+            <w:r>
+              <w:rPr>
+                <w:sz w:val="22"/>
+                <w:szCs w:val="22"/>
+              </w:rPr>
+              <w:t>QRB</w:t>
+            </w:r>
+            <w:r>
+              <w:rPr>
+                <w:sz w:val="22"/>
+                <w:szCs w:val="22"/>
+              </w:rPr>
+              <w:t xml:space="preserve"> - Quality </w:t>
+            </w:r>
+            <w:r>
+              <w:rPr>
+                <w:sz w:val="22"/>
+                <w:szCs w:val="22"/>
+              </w:rPr>
+              <w:t>Now Rewards for Badges</w:t>
+            </w:r>
+          </w:p>
+        </w:tc>
+      </w:tr>
+      <w:tr>
+        <w:tc>
+          <w:tcPr>
+            <w:tcW w:w="1822" w:type="dxa"/>
+          </w:tcPr>
+          <w:p>
+            <w:pPr>
+              <w:pStyle w:val="ListParagraph"/>
+              <w:numPr>
+                <w:ilvl w:val="0"/>
+                <w:numId w:val="23"/>
+              </w:numPr>
+              <w:rPr>
+                <w:sz w:val="24"/>
+                <w:szCs w:val="24"/>
+              </w:rPr>
+            </w:pPr>
+          </w:p>
+        </w:tc>
+        <w:tc>
+          <w:tcPr>
+            <w:tcW w:w="2831" w:type="dxa"/>
+          </w:tcPr>
+          <w:p>
+            <w:pPr>
+              <w:rPr>
+                <w:sz w:val="24"/>
+                <w:szCs w:val="24"/>
+              </w:rPr>
+            </w:pPr>
+            <w:proofErr w:type="spellStart"/>
+            <w:r>
+              <w:rPr>
+                <w:sz w:val="22"/>
+                <w:szCs w:val="22"/>
+              </w:rPr>
+              <w:t>strFormType</w:t>
+            </w:r>
+            <w:proofErr w:type="spellEnd"/>
+          </w:p>
+        </w:tc>
+        <w:tc>
+          <w:tcPr>
+            <w:tcW w:w="2102" w:type="dxa"/>
+          </w:tcPr>
+          <w:p>
+            <w:pPr>
+              <w:rPr>
+                <w:sz w:val="24"/>
+                <w:szCs w:val="24"/>
+              </w:rPr>
+            </w:pPr>
+            <w:r>
+              <w:rPr>
+                <w:sz w:val="22"/>
+                <w:szCs w:val="22"/>
+              </w:rPr>
+              <w:t>20 bytes, Alpha</w:t>
+            </w:r>
+          </w:p>
+        </w:tc>
+        <w:tc>
+          <w:tcPr>
+            <w:tcW w:w="2955" w:type="dxa"/>
+          </w:tcPr>
+          <w:p>
+            <w:pPr>
+              <w:rPr>
+                <w:sz w:val="24"/>
+                <w:szCs w:val="24"/>
+              </w:rPr>
+            </w:pPr>
+            <w:r>
+              <w:rPr>
+                <w:sz w:val="22"/>
+                <w:szCs w:val="22"/>
+              </w:rPr>
+              <w:t>Type of form (Indirect)</w:t>
+            </w:r>
+          </w:p>
+        </w:tc>
+      </w:tr>
+      <w:tr>
+        <w:tc>
+          <w:tcPr>
+            <w:tcW w:w="1822" w:type="dxa"/>
+          </w:tcPr>
+          <w:p>
+            <w:pPr>
+              <w:pStyle w:val="ListParagraph"/>
+              <w:numPr>
+                <w:ilvl w:val="0"/>
+                <w:numId w:val="23"/>
+              </w:numPr>
+              <w:rPr>
+                <w:sz w:val="24"/>
+                <w:szCs w:val="24"/>
+              </w:rPr>
+            </w:pPr>
+          </w:p>
+        </w:tc>
+        <w:tc>
+          <w:tcPr>
+            <w:tcW w:w="2831" w:type="dxa"/>
+          </w:tcPr>
+          <w:p>
+            <w:pPr>
+              <w:rPr>
+                <w:sz w:val="24"/>
+                <w:szCs w:val="24"/>
+              </w:rPr>
+            </w:pPr>
+            <w:proofErr w:type="spellStart"/>
+            <w:r>
+              <w:rPr>
+                <w:sz w:val="22"/>
+                <w:szCs w:val="22"/>
+              </w:rPr>
+              <w:t>strSource</w:t>
+            </w:r>
+            <w:proofErr w:type="spellEnd"/>
+          </w:p>
+        </w:tc>
+        <w:tc>
+          <w:tcPr>
+            <w:tcW w:w="2102" w:type="dxa"/>
+          </w:tcPr>
+          <w:p>
+            <w:pPr>
+              <w:rPr>
+                <w:sz w:val="24"/>
+                <w:szCs w:val="24"/>
+              </w:rPr>
+            </w:pPr>
+            <w:r>
+              <w:rPr>
+                <w:sz w:val="22"/>
+                <w:szCs w:val="22"/>
+              </w:rPr>
+              <w:t>60 bytes, Alpha/Numeric</w:t>
+            </w:r>
+          </w:p>
+        </w:tc>
+        <w:tc>
+          <w:tcPr>
+            <w:tcW w:w="2955" w:type="dxa"/>
+          </w:tcPr>
+          <w:p>
+            <w:pPr>
+              <w:rPr>
+                <w:sz w:val="24"/>
+                <w:szCs w:val="24"/>
+              </w:rPr>
+            </w:pPr>
+            <w:r>
+              <w:rPr>
+                <w:sz w:val="22"/>
+                <w:szCs w:val="22"/>
+              </w:rPr>
+              <w:t xml:space="preserve">Source of data </w:t>
+            </w:r>
+            <w:r>
+              <w:rPr>
+                <w:sz w:val="22"/>
+                <w:szCs w:val="22"/>
+              </w:rPr>
+              <w:t xml:space="preserve">– </w:t>
+            </w:r>
+            <w:r>
+              <w:rPr>
+                <w:sz w:val="22"/>
+                <w:szCs w:val="22"/>
+              </w:rPr>
+              <w:t>Internal CCO Reporting</w:t>
+            </w:r>
+          </w:p>
+        </w:tc>
+      </w:tr>
+      <w:tr>
+        <w:tc>
+          <w:tcPr>
+            <w:tcW w:w="1822" w:type="dxa"/>
+          </w:tcPr>
+          <w:p>
+            <w:pPr>
+              <w:pStyle w:val="ListParagraph"/>
+              <w:numPr>
+                <w:ilvl w:val="0"/>
+                <w:numId w:val="23"/>
+              </w:numPr>
+              <w:rPr>
+                <w:sz w:val="24"/>
+                <w:szCs w:val="24"/>
+              </w:rPr>
+            </w:pPr>
+          </w:p>
+        </w:tc>
+        <w:tc>
+          <w:tcPr>
+            <w:tcW w:w="2831" w:type="dxa"/>
+          </w:tcPr>
+          <w:p>
+            <w:pPr>
+              <w:rPr>
+                <w:sz w:val="24"/>
+                <w:szCs w:val="24"/>
+              </w:rPr>
+            </w:pPr>
+            <w:proofErr w:type="spellStart"/>
+            <w:r>
+              <w:rPr>
+                <w:sz w:val="22"/>
+                <w:szCs w:val="22"/>
+              </w:rPr>
+              <w:t>strFormStatus</w:t>
+            </w:r>
+            <w:proofErr w:type="spellEnd"/>
+          </w:p>
+        </w:tc>
+        <w:tc>
+          <w:tcPr>
+            <w:tcW w:w="2102" w:type="dxa"/>
+          </w:tcPr>
+          <w:p>
+            <w:pPr>
+              <w:rPr>
+                <w:sz w:val="24"/>
+                <w:szCs w:val="24"/>
+              </w:rPr>
+            </w:pPr>
+            <w:r>
+              <w:rPr>
+                <w:sz w:val="22"/>
+                <w:szCs w:val="22"/>
+              </w:rPr>
+              <w:t>30 bytes, Alpha</w:t>
+            </w:r>
+          </w:p>
+        </w:tc>
+        <w:tc>
+          <w:tcPr>
+            <w:tcW w:w="2955" w:type="dxa"/>
+          </w:tcPr>
+          <w:p>
+            <w:pPr>
+              <w:rPr>
+                <w:sz w:val="24"/>
+                <w:szCs w:val="24"/>
+              </w:rPr>
+            </w:pPr>
+            <w:r>
+              <w:rPr>
+                <w:sz w:val="22"/>
+                <w:szCs w:val="22"/>
+              </w:rPr>
+              <w:t xml:space="preserve">Status of the evaluation – </w:t>
+            </w:r>
+            <w:r>
+              <w:rPr>
+                <w:sz w:val="22"/>
+                <w:szCs w:val="22"/>
+              </w:rPr>
+              <w:t>Pending Acknowledgement</w:t>
+            </w:r>
+            <w:r>
+              <w:rPr>
+                <w:sz w:val="22"/>
+                <w:szCs w:val="22"/>
+              </w:rPr>
+              <w:t>,</w:t>
+            </w:r>
+          </w:p>
+        </w:tc>
+      </w:tr>
+      <w:tr>
+        <w:tc>
+          <w:tcPr>
+            <w:tcW w:w="1822" w:type="dxa"/>
+          </w:tcPr>
+          <w:p>
+            <w:pPr>
+              <w:pStyle w:val="ListParagraph"/>
+              <w:numPr>
+                <w:ilvl w:val="0"/>
+                <w:numId w:val="23"/>
+              </w:numPr>
+              <w:rPr>
+                <w:sz w:val="24"/>
+                <w:szCs w:val="24"/>
+              </w:rPr>
+            </w:pPr>
+          </w:p>
+        </w:tc>
+        <w:tc>
+          <w:tcPr>
+            <w:tcW w:w="2831" w:type="dxa"/>
+          </w:tcPr>
+          <w:p>
+            <w:pPr>
+              <w:rPr>
+                <w:sz w:val="24"/>
+                <w:szCs w:val="24"/>
+              </w:rPr>
+            </w:pPr>
+            <w:proofErr w:type="spellStart"/>
+            <w:r>
+              <w:rPr>
+                <w:sz w:val="22"/>
+                <w:szCs w:val="22"/>
+              </w:rPr>
+              <w:t>EventDate</w:t>
+            </w:r>
+            <w:proofErr w:type="spellEnd"/>
+          </w:p>
+        </w:tc>
+        <w:tc>
+          <w:tcPr>
+            <w:tcW w:w="2102" w:type="dxa"/>
+          </w:tcPr>
+          <w:p>
+            <w:pPr>
+              <w:rPr>
+                <w:sz w:val="24"/>
+                <w:szCs w:val="24"/>
+              </w:rPr>
+            </w:pPr>
+            <w:r>
+              <w:rPr>
+                <w:sz w:val="22"/>
+                <w:szCs w:val="22"/>
+              </w:rPr>
+              <w:t>10 bytes, MM/DD/CCYY</w:t>
+            </w:r>
+          </w:p>
+        </w:tc>
+        <w:tc>
+          <w:tcPr>
+            <w:tcW w:w="2955" w:type="dxa"/>
+          </w:tcPr>
+          <w:p>
+            <w:pPr>
+              <w:rPr>
+                <w:sz w:val="24"/>
+                <w:szCs w:val="24"/>
+              </w:rPr>
+            </w:pPr>
+            <w:r>
+              <w:rPr>
+                <w:sz w:val="22"/>
+                <w:szCs w:val="22"/>
+              </w:rPr>
+              <w:t>The date when the incident occurred</w:t>
+            </w:r>
+          </w:p>
+        </w:tc>
+      </w:tr>
+      <w:tr>
+        <w:tc>
+          <w:tcPr>
+            <w:tcW w:w="1822" w:type="dxa"/>
+          </w:tcPr>
+          <w:p>
+            <w:pPr>
+              <w:pStyle w:val="ListParagraph"/>
+              <w:numPr>
+                <w:ilvl w:val="0"/>
+                <w:numId w:val="23"/>
+              </w:numPr>
+              <w:rPr>
+                <w:sz w:val="24"/>
+                <w:szCs w:val="24"/>
+              </w:rPr>
+            </w:pPr>
+          </w:p>
+        </w:tc>
+        <w:tc>
+          <w:tcPr>
+            <w:tcW w:w="2831" w:type="dxa"/>
+          </w:tcPr>
+          <w:p>
+            <w:pPr>
+              <w:rPr>
+                <w:sz w:val="24"/>
+                <w:szCs w:val="24"/>
+              </w:rPr>
+            </w:pPr>
+            <w:proofErr w:type="spellStart"/>
+            <w:r>
+              <w:rPr>
+                <w:sz w:val="22"/>
+                <w:szCs w:val="22"/>
+              </w:rPr>
+              <w:t>SubmittedDate</w:t>
+            </w:r>
+            <w:proofErr w:type="spellEnd"/>
+          </w:p>
+        </w:tc>
+        <w:tc>
+          <w:tcPr>
+            <w:tcW w:w="2102" w:type="dxa"/>
+          </w:tcPr>
+          <w:p>
+            <w:pPr>
+              <w:rPr>
+                <w:sz w:val="24"/>
+                <w:szCs w:val="24"/>
+              </w:rPr>
+            </w:pPr>
+            <w:r>
+              <w:rPr>
+                <w:sz w:val="22"/>
+                <w:szCs w:val="22"/>
+              </w:rPr>
+              <w:t>10 bytes, MM/DD/CCYY</w:t>
+            </w:r>
+          </w:p>
+        </w:tc>
+        <w:tc>
+          <w:tcPr>
+            <w:tcW w:w="2955" w:type="dxa"/>
+          </w:tcPr>
+          <w:p>
+            <w:pPr>
+              <w:rPr>
+                <w:sz w:val="24"/>
+                <w:szCs w:val="24"/>
+              </w:rPr>
+            </w:pPr>
+            <w:r>
+              <w:rPr>
+                <w:sz w:val="22"/>
+                <w:szCs w:val="22"/>
+              </w:rPr>
+              <w:t>The date when the evaluation is created</w:t>
+            </w:r>
+          </w:p>
+        </w:tc>
+      </w:tr>
+      <w:tr>
+        <w:tc>
+          <w:tcPr>
+            <w:tcW w:w="1822" w:type="dxa"/>
+          </w:tcPr>
+          <w:p>
+            <w:pPr>
+              <w:pStyle w:val="ListParagraph"/>
+              <w:numPr>
+                <w:ilvl w:val="0"/>
+                <w:numId w:val="23"/>
+              </w:numPr>
+              <w:rPr>
+                <w:sz w:val="24"/>
+                <w:szCs w:val="24"/>
+              </w:rPr>
+            </w:pPr>
+          </w:p>
+        </w:tc>
+        <w:tc>
+          <w:tcPr>
+            <w:tcW w:w="2831" w:type="dxa"/>
+          </w:tcPr>
+          <w:p>
+            <w:pPr>
+              <w:rPr>
+                <w:sz w:val="24"/>
+                <w:szCs w:val="24"/>
+              </w:rPr>
+            </w:pPr>
+            <w:r>
+              <w:rPr>
+                <w:sz w:val="22"/>
+                <w:szCs w:val="22"/>
+              </w:rPr>
+              <w:t>StartDate</w:t>
+            </w:r>
+          </w:p>
+        </w:tc>
+        <w:tc>
+          <w:tcPr>
+            <w:tcW w:w="2102" w:type="dxa"/>
+          </w:tcPr>
+          <w:p>
+            <w:pPr>
+              <w:rPr>
+                <w:sz w:val="24"/>
+                <w:szCs w:val="24"/>
+              </w:rPr>
+            </w:pPr>
+            <w:r>
+              <w:rPr>
+                <w:sz w:val="22"/>
+                <w:szCs w:val="22"/>
+              </w:rPr>
+              <w:t>10 bytes, MM/DD/CCYY</w:t>
+            </w:r>
+          </w:p>
+        </w:tc>
+        <w:tc>
+          <w:tcPr>
+            <w:tcW w:w="2955" w:type="dxa"/>
+          </w:tcPr>
+          <w:p>
+            <w:pPr>
+              <w:rPr>
+                <w:sz w:val="24"/>
+                <w:szCs w:val="24"/>
+              </w:rPr>
+            </w:pPr>
+            <w:r>
+              <w:rPr>
+                <w:sz w:val="22"/>
+                <w:szCs w:val="22"/>
+              </w:rPr>
+              <w:t>The date when work begins on the evaluation.</w:t>
+            </w:r>
+          </w:p>
+        </w:tc>
+      </w:tr>
+      <w:tr>
+        <w:tc>
+          <w:tcPr>
+            <w:tcW w:w="1822" w:type="dxa"/>
+          </w:tcPr>
+          <w:p>
+            <w:pPr>
+              <w:pStyle w:val="ListParagraph"/>
+              <w:numPr>
+                <w:ilvl w:val="0"/>
+                <w:numId w:val="23"/>
+              </w:numPr>
+              <w:rPr>
+                <w:sz w:val="24"/>
+                <w:szCs w:val="24"/>
+              </w:rPr>
+            </w:pPr>
+          </w:p>
+        </w:tc>
+        <w:tc>
+          <w:tcPr>
+            <w:tcW w:w="2831" w:type="dxa"/>
+          </w:tcPr>
+          <w:p>
+            <w:pPr>
+              <w:rPr>
+                <w:sz w:val="24"/>
+                <w:szCs w:val="24"/>
+              </w:rPr>
+            </w:pPr>
+            <w:proofErr w:type="spellStart"/>
+            <w:r>
+              <w:rPr>
+                <w:sz w:val="22"/>
+                <w:szCs w:val="22"/>
+              </w:rPr>
+              <w:t>strSubmitterName</w:t>
+            </w:r>
+            <w:proofErr w:type="spellEnd"/>
+          </w:p>
+        </w:tc>
+        <w:tc>
+          <w:tcPr>
+            <w:tcW w:w="2102" w:type="dxa"/>
+          </w:tcPr>
+          <w:p>
+            <w:pPr>
+              <w:rPr>
+                <w:sz w:val="24"/>
+                <w:szCs w:val="24"/>
+              </w:rPr>
+            </w:pPr>
+            <w:r>
+              <w:rPr>
+                <w:sz w:val="22"/>
+                <w:szCs w:val="22"/>
+              </w:rPr>
+              <w:t>30 bytes, Alpha/Numeric</w:t>
+            </w:r>
+          </w:p>
+        </w:tc>
+        <w:tc>
+          <w:tcPr>
+            <w:tcW w:w="2955" w:type="dxa"/>
+          </w:tcPr>
+          <w:p>
+            <w:pPr>
+              <w:rPr>
+                <w:sz w:val="24"/>
+                <w:szCs w:val="24"/>
+              </w:rPr>
+            </w:pPr>
+            <w:r>
+              <w:rPr>
+                <w:sz w:val="22"/>
+                <w:szCs w:val="22"/>
+              </w:rPr>
+              <w:t>Name of the submitter</w:t>
+            </w:r>
+            <w:r>
+              <w:rPr>
+                <w:sz w:val="22"/>
+                <w:szCs w:val="22"/>
+              </w:rPr>
+              <w:t xml:space="preserve"> – CCO Analytics</w:t>
+            </w:r>
+          </w:p>
+        </w:tc>
+      </w:tr>
+      <w:tr>
+        <w:tc>
+          <w:tcPr>
+            <w:tcW w:w="1822" w:type="dxa"/>
+          </w:tcPr>
+          <w:p>
+            <w:pPr>
+              <w:pStyle w:val="ListParagraph"/>
+              <w:numPr>
+                <w:ilvl w:val="0"/>
+                <w:numId w:val="23"/>
+              </w:numPr>
+              <w:rPr>
+                <w:sz w:val="24"/>
+                <w:szCs w:val="24"/>
+              </w:rPr>
+            </w:pPr>
+          </w:p>
+        </w:tc>
+        <w:tc>
+          <w:tcPr>
+            <w:tcW w:w="2831" w:type="dxa"/>
+          </w:tcPr>
+          <w:p>
+            <w:pPr>
+              <w:rPr>
+                <w:sz w:val="24"/>
+                <w:szCs w:val="24"/>
+              </w:rPr>
+            </w:pPr>
+            <w:proofErr w:type="spellStart"/>
+            <w:r>
+              <w:rPr>
+                <w:sz w:val="22"/>
+                <w:szCs w:val="22"/>
+              </w:rPr>
+              <w:t>strSubmitterEmail</w:t>
+            </w:r>
+            <w:proofErr w:type="spellEnd"/>
+          </w:p>
+        </w:tc>
+        <w:tc>
+          <w:tcPr>
+            <w:tcW w:w="2102" w:type="dxa"/>
+          </w:tcPr>
+          <w:p>
+            <w:pPr>
+              <w:rPr>
+                <w:sz w:val="24"/>
+                <w:szCs w:val="24"/>
+              </w:rPr>
+            </w:pPr>
+            <w:r>
+              <w:rPr>
+                <w:sz w:val="22"/>
+                <w:szCs w:val="22"/>
+              </w:rPr>
+              <w:t xml:space="preserve">50 </w:t>
+            </w:r>
+            <w:proofErr w:type="gramStart"/>
+            <w:r>
+              <w:rPr>
+                <w:sz w:val="22"/>
+                <w:szCs w:val="22"/>
+              </w:rPr>
+              <w:t>bytes,  Alpha</w:t>
+            </w:r>
+            <w:proofErr w:type="gramEnd"/>
+            <w:r>
+              <w:rPr>
+                <w:sz w:val="22"/>
+                <w:szCs w:val="22"/>
+              </w:rPr>
+              <w:t>/Numeric</w:t>
+            </w:r>
+          </w:p>
+        </w:tc>
+        <w:tc>
+          <w:tcPr>
+            <w:tcW w:w="2955" w:type="dxa"/>
+          </w:tcPr>
+          <w:p>
+            <w:pPr>
+              <w:rPr>
+                <w:sz w:val="24"/>
+                <w:szCs w:val="24"/>
+              </w:rPr>
+            </w:pPr>
+            <w:proofErr w:type="spellStart"/>
+            <w:r>
+              <w:rPr>
+                <w:sz w:val="22"/>
+                <w:szCs w:val="22"/>
+              </w:rPr>
+              <w:t>eMail</w:t>
+            </w:r>
+            <w:proofErr w:type="spellEnd"/>
+            <w:r>
+              <w:rPr>
+                <w:sz w:val="22"/>
+                <w:szCs w:val="22"/>
+              </w:rPr>
+              <w:t xml:space="preserve"> address of the submitter</w:t>
+            </w:r>
+            <w:r>
+              <w:rPr>
+                <w:sz w:val="22"/>
+                <w:szCs w:val="22"/>
+              </w:rPr>
+              <w:t xml:space="preserve"> </w:t>
+            </w:r>
+            <w:r>
+              <w:rPr>
+                <w:sz w:val="22"/>
+                <w:szCs w:val="22"/>
+              </w:rPr>
+              <w:t>CCOAnalytics@maximus.com</w:t>
+            </w:r>
+          </w:p>
+        </w:tc>
+      </w:tr>
+      <w:tr>
+        <w:tc>
+          <w:tcPr>
+            <w:tcW w:w="1822" w:type="dxa"/>
+          </w:tcPr>
+          <w:p>
+            <w:pPr>
+              <w:pStyle w:val="ListParagraph"/>
+              <w:numPr>
+                <w:ilvl w:val="0"/>
+                <w:numId w:val="23"/>
+              </w:numPr>
+              <w:rPr>
+                <w:sz w:val="24"/>
+                <w:szCs w:val="24"/>
+              </w:rPr>
+            </w:pPr>
+          </w:p>
+        </w:tc>
+        <w:tc>
+          <w:tcPr>
+            <w:tcW w:w="2831" w:type="dxa"/>
+          </w:tcPr>
+          <w:p>
+            <w:pPr>
+              <w:rPr>
+                <w:sz w:val="24"/>
+                <w:szCs w:val="24"/>
+              </w:rPr>
+            </w:pPr>
+            <w:proofErr w:type="spellStart"/>
+            <w:r>
+              <w:rPr>
+                <w:sz w:val="22"/>
+                <w:szCs w:val="22"/>
+              </w:rPr>
+              <w:t>EmpID</w:t>
+            </w:r>
+            <w:proofErr w:type="spellEnd"/>
+          </w:p>
+        </w:tc>
+        <w:tc>
+          <w:tcPr>
+            <w:tcW w:w="2102" w:type="dxa"/>
+          </w:tcPr>
+          <w:p>
+            <w:pPr>
+              <w:rPr>
+                <w:sz w:val="24"/>
+                <w:szCs w:val="24"/>
+              </w:rPr>
+            </w:pPr>
+            <w:r>
+              <w:rPr>
+                <w:sz w:val="22"/>
+                <w:szCs w:val="22"/>
+              </w:rPr>
+              <w:t>2</w:t>
+            </w:r>
+            <w:r>
+              <w:rPr>
+                <w:sz w:val="22"/>
+                <w:szCs w:val="22"/>
+              </w:rPr>
+              <w:t>0 bytes. Alpha/Numeric</w:t>
+            </w:r>
+          </w:p>
+        </w:tc>
+        <w:tc>
+          <w:tcPr>
+            <w:tcW w:w="2955" w:type="dxa"/>
+          </w:tcPr>
+          <w:p>
+            <w:pPr>
+              <w:rPr>
+                <w:sz w:val="24"/>
+                <w:szCs w:val="24"/>
+              </w:rPr>
+            </w:pPr>
+            <w:r>
+              <w:rPr>
+                <w:sz w:val="22"/>
+                <w:szCs w:val="22"/>
+              </w:rPr>
+              <w:t xml:space="preserve">Employee ID of the </w:t>
+            </w:r>
+            <w:r>
+              <w:rPr>
+                <w:sz w:val="22"/>
+                <w:szCs w:val="22"/>
+              </w:rPr>
+              <w:t>recipient</w:t>
+            </w:r>
+          </w:p>
+        </w:tc>
+      </w:tr>
+      <w:tr>
+        <w:tc>
+          <w:tcPr>
+            <w:tcW w:w="1822" w:type="dxa"/>
+          </w:tcPr>
+          <w:p>
+            <w:pPr>
+              <w:pStyle w:val="ListParagraph"/>
+              <w:numPr>
+                <w:ilvl w:val="0"/>
+                <w:numId w:val="23"/>
+              </w:numPr>
+              <w:rPr>
+                <w:sz w:val="24"/>
+                <w:szCs w:val="24"/>
+              </w:rPr>
+            </w:pPr>
+          </w:p>
+        </w:tc>
+        <w:tc>
+          <w:tcPr>
+            <w:tcW w:w="2831" w:type="dxa"/>
+          </w:tcPr>
+          <w:p>
+            <w:pPr>
+              <w:rPr>
+                <w:sz w:val="24"/>
+                <w:szCs w:val="24"/>
+              </w:rPr>
+            </w:pPr>
+            <w:proofErr w:type="spellStart"/>
+            <w:r>
+              <w:rPr>
+                <w:sz w:val="22"/>
+                <w:szCs w:val="22"/>
+              </w:rPr>
+              <w:t>strCSRSite</w:t>
+            </w:r>
+            <w:proofErr w:type="spellEnd"/>
+          </w:p>
+        </w:tc>
+        <w:tc>
+          <w:tcPr>
+            <w:tcW w:w="2102" w:type="dxa"/>
+          </w:tcPr>
+          <w:p>
+            <w:pPr>
+              <w:rPr>
+                <w:sz w:val="24"/>
+                <w:szCs w:val="24"/>
+              </w:rPr>
+            </w:pPr>
+            <w:r>
+              <w:rPr>
+                <w:sz w:val="22"/>
+                <w:szCs w:val="22"/>
+              </w:rPr>
+              <w:t>6</w:t>
+            </w:r>
+            <w:r>
+              <w:rPr>
+                <w:sz w:val="22"/>
+                <w:szCs w:val="22"/>
+              </w:rPr>
+              <w:t>0 bytes. Alpha</w:t>
+            </w:r>
+          </w:p>
+        </w:tc>
+        <w:tc>
+          <w:tcPr>
+            <w:tcW w:w="2955" w:type="dxa"/>
+          </w:tcPr>
+          <w:p>
+            <w:pPr>
+              <w:rPr>
+                <w:sz w:val="24"/>
+                <w:szCs w:val="24"/>
+              </w:rPr>
+            </w:pPr>
+            <w:r>
+              <w:rPr>
+                <w:sz w:val="22"/>
+                <w:szCs w:val="22"/>
+              </w:rPr>
+              <w:t xml:space="preserve">Name of the </w:t>
+            </w:r>
+            <w:r>
+              <w:rPr>
+                <w:sz w:val="22"/>
+                <w:szCs w:val="22"/>
+              </w:rPr>
+              <w:t xml:space="preserve">recipient’s </w:t>
+            </w:r>
+            <w:r>
+              <w:rPr>
+                <w:sz w:val="22"/>
+                <w:szCs w:val="22"/>
+              </w:rPr>
+              <w:t>site</w:t>
+            </w:r>
+          </w:p>
+        </w:tc>
+      </w:tr>
+      <w:tr>
+        <w:tc>
+          <w:tcPr>
+            <w:tcW w:w="1822" w:type="dxa"/>
+          </w:tcPr>
+          <w:p>
+            <w:pPr>
+              <w:pStyle w:val="ListParagraph"/>
+              <w:numPr>
+                <w:ilvl w:val="0"/>
+                <w:numId w:val="23"/>
+              </w:numPr>
+              <w:rPr>
+                <w:sz w:val="24"/>
+                <w:szCs w:val="24"/>
+              </w:rPr>
+            </w:pPr>
+          </w:p>
+        </w:tc>
+        <w:tc>
+          <w:tcPr>
+            <w:tcW w:w="2831" w:type="dxa"/>
+          </w:tcPr>
+          <w:p>
+            <w:pPr>
+              <w:rPr>
+                <w:sz w:val="24"/>
+                <w:szCs w:val="24"/>
+              </w:rPr>
+            </w:pPr>
+            <w:proofErr w:type="spellStart"/>
+            <w:r>
+              <w:rPr>
+                <w:sz w:val="22"/>
+                <w:szCs w:val="22"/>
+              </w:rPr>
+              <w:t>strCoachReason</w:t>
+            </w:r>
+            <w:proofErr w:type="spellEnd"/>
+            <w:r>
+              <w:rPr>
+                <w:sz w:val="22"/>
+                <w:szCs w:val="22"/>
+              </w:rPr>
+              <w:t xml:space="preserve">_ </w:t>
+            </w:r>
+            <w:proofErr w:type="spellStart"/>
+            <w:r>
+              <w:rPr>
+                <w:sz w:val="22"/>
+                <w:szCs w:val="22"/>
+              </w:rPr>
+              <w:t>Current_Coaching_Initiatives</w:t>
+            </w:r>
+            <w:proofErr w:type="spellEnd"/>
+          </w:p>
+        </w:tc>
+        <w:tc>
+          <w:tcPr>
+            <w:tcW w:w="2102" w:type="dxa"/>
+          </w:tcPr>
+          <w:p>
+            <w:pPr>
+              <w:rPr>
+                <w:sz w:val="24"/>
+                <w:szCs w:val="24"/>
+              </w:rPr>
+            </w:pPr>
+            <w:r>
+              <w:rPr>
+                <w:sz w:val="22"/>
+                <w:szCs w:val="22"/>
+              </w:rPr>
+              <w:t>20 bytes, Alpha</w:t>
+            </w:r>
+          </w:p>
+        </w:tc>
+        <w:tc>
+          <w:tcPr>
+            <w:tcW w:w="2955" w:type="dxa"/>
+          </w:tcPr>
+          <w:p>
+            <w:pPr>
+              <w:rPr>
+                <w:sz w:val="24"/>
+                <w:szCs w:val="24"/>
+              </w:rPr>
+            </w:pPr>
+            <w:r>
+              <w:rPr>
+                <w:sz w:val="22"/>
+                <w:szCs w:val="22"/>
+              </w:rPr>
+              <w:t xml:space="preserve">Value associated with log – </w:t>
+            </w:r>
+            <w:r>
+              <w:rPr>
+                <w:sz w:val="22"/>
+                <w:szCs w:val="22"/>
+              </w:rPr>
+              <w:t>Reinforcement</w:t>
+            </w:r>
+          </w:p>
+        </w:tc>
+      </w:tr>
+      <w:tr>
+        <w:tc>
+          <w:tcPr>
+            <w:tcW w:w="1822" w:type="dxa"/>
+          </w:tcPr>
+          <w:p>
+            <w:pPr>
+              <w:pStyle w:val="ListParagraph"/>
+              <w:numPr>
+                <w:ilvl w:val="0"/>
+                <w:numId w:val="23"/>
+              </w:numPr>
+              <w:rPr>
+                <w:sz w:val="24"/>
+                <w:szCs w:val="24"/>
+              </w:rPr>
+            </w:pPr>
+          </w:p>
+        </w:tc>
+        <w:tc>
+          <w:tcPr>
+            <w:tcW w:w="2831" w:type="dxa"/>
+          </w:tcPr>
+          <w:p>
+            <w:pPr>
+              <w:rPr>
+                <w:sz w:val="24"/>
+                <w:szCs w:val="24"/>
+              </w:rPr>
+            </w:pPr>
+            <w:proofErr w:type="spellStart"/>
+            <w:r>
+              <w:rPr>
+                <w:sz w:val="22"/>
+                <w:szCs w:val="22"/>
+              </w:rPr>
+              <w:t>txtDescription</w:t>
+            </w:r>
+            <w:proofErr w:type="spellEnd"/>
+          </w:p>
+        </w:tc>
+        <w:tc>
+          <w:tcPr>
+            <w:tcW w:w="2102" w:type="dxa"/>
+          </w:tcPr>
+          <w:p>
+            <w:pPr>
+              <w:rPr>
+                <w:sz w:val="24"/>
+                <w:szCs w:val="24"/>
+              </w:rPr>
+            </w:pPr>
+            <w:r>
+              <w:rPr>
+                <w:sz w:val="22"/>
+                <w:szCs w:val="22"/>
+              </w:rPr>
+              <w:t>3000 bytes, Alpha/Numeric</w:t>
+            </w:r>
+          </w:p>
+        </w:tc>
+        <w:tc>
+          <w:tcPr>
+            <w:tcW w:w="2955" w:type="dxa"/>
+          </w:tcPr>
+          <w:p>
+            <w:pPr>
+              <w:rPr>
+                <w:sz w:val="24"/>
+                <w:szCs w:val="24"/>
+              </w:rPr>
+            </w:pPr>
+            <w:r>
+              <w:rPr>
+                <w:sz w:val="22"/>
+                <w:szCs w:val="22"/>
+              </w:rPr>
+              <w:t xml:space="preserve">Based on the </w:t>
+            </w:r>
+            <w:proofErr w:type="spellStart"/>
+            <w:r>
+              <w:rPr>
+                <w:sz w:val="22"/>
+                <w:szCs w:val="22"/>
+              </w:rPr>
+              <w:t>Competnency</w:t>
+            </w:r>
+            <w:proofErr w:type="spellEnd"/>
+            <w:r>
+              <w:rPr>
+                <w:sz w:val="22"/>
+                <w:szCs w:val="22"/>
+              </w:rPr>
+              <w:t xml:space="preserve"> and </w:t>
+            </w:r>
+            <w:proofErr w:type="spellStart"/>
+            <w:r>
+              <w:rPr>
+                <w:sz w:val="22"/>
+                <w:szCs w:val="22"/>
+              </w:rPr>
+              <w:t>Competnency</w:t>
+            </w:r>
+            <w:proofErr w:type="spellEnd"/>
+            <w:r>
+              <w:rPr>
+                <w:sz w:val="22"/>
+                <w:szCs w:val="22"/>
+              </w:rPr>
+              <w:t xml:space="preserve"> Level, the proper text is written into this row.  </w:t>
+            </w:r>
+          </w:p>
+        </w:tc>
+      </w:tr>
+      <w:tr>
+        <w:tc>
+          <w:tcPr>
+            <w:tcW w:w="1822" w:type="dxa"/>
+            <w:tcBorders>
+              <w:bottom w:val="single" w:sz="4" w:space="0" w:color="auto"/>
+            </w:tcBorders>
+          </w:tcPr>
+          <w:p>
+            <w:pPr>
+              <w:pStyle w:val="ListParagraph"/>
+              <w:numPr>
+                <w:ilvl w:val="0"/>
+                <w:numId w:val="23"/>
+              </w:numPr>
+              <w:rPr>
+                <w:sz w:val="24"/>
+                <w:szCs w:val="24"/>
+              </w:rPr>
+            </w:pPr>
+          </w:p>
+        </w:tc>
+        <w:tc>
+          <w:tcPr>
+            <w:tcW w:w="2831" w:type="dxa"/>
+            <w:tcBorders>
+              <w:bottom w:val="single" w:sz="4" w:space="0" w:color="auto"/>
+            </w:tcBorders>
+          </w:tcPr>
+          <w:p>
+            <w:pPr>
+              <w:rPr>
+                <w:sz w:val="24"/>
+                <w:szCs w:val="24"/>
+              </w:rPr>
+            </w:pPr>
+            <w:proofErr w:type="spellStart"/>
+            <w:r>
+              <w:rPr>
+                <w:sz w:val="22"/>
+                <w:szCs w:val="22"/>
+              </w:rPr>
+              <w:t>strProgram</w:t>
+            </w:r>
+            <w:proofErr w:type="spellEnd"/>
+          </w:p>
+        </w:tc>
+        <w:tc>
+          <w:tcPr>
+            <w:tcW w:w="2102" w:type="dxa"/>
+            <w:tcBorders>
+              <w:bottom w:val="single" w:sz="4" w:space="0" w:color="auto"/>
+            </w:tcBorders>
+          </w:tcPr>
+          <w:p>
+            <w:pPr>
+              <w:rPr>
+                <w:sz w:val="24"/>
+                <w:szCs w:val="24"/>
+              </w:rPr>
+            </w:pPr>
+            <w:r>
+              <w:rPr>
+                <w:sz w:val="22"/>
+                <w:szCs w:val="22"/>
+              </w:rPr>
+              <w:t>20 bytes, Alpha/Numeric</w:t>
+            </w:r>
+          </w:p>
+        </w:tc>
+        <w:tc>
+          <w:tcPr>
+            <w:tcW w:w="2955" w:type="dxa"/>
+            <w:tcBorders>
+              <w:bottom w:val="single" w:sz="4" w:space="0" w:color="auto"/>
+            </w:tcBorders>
+          </w:tcPr>
+          <w:p>
+            <w:pPr>
+              <w:rPr>
+                <w:sz w:val="24"/>
+                <w:szCs w:val="24"/>
+              </w:rPr>
+            </w:pPr>
+            <w:r>
+              <w:rPr>
+                <w:sz w:val="22"/>
+                <w:szCs w:val="22"/>
+              </w:rPr>
+              <w:t>Identifies whether the coa</w:t>
+            </w:r>
+            <w:r>
+              <w:rPr>
+                <w:sz w:val="22"/>
+                <w:szCs w:val="22"/>
+              </w:rPr>
+              <w:t xml:space="preserve">ching record is for Medicare, </w:t>
+            </w:r>
+            <w:r>
+              <w:rPr>
+                <w:sz w:val="22"/>
+                <w:szCs w:val="22"/>
+              </w:rPr>
+              <w:t>Marketplace</w:t>
+            </w:r>
+            <w:r>
+              <w:rPr>
+                <w:sz w:val="22"/>
+                <w:szCs w:val="22"/>
+              </w:rPr>
+              <w:t>, or NA</w:t>
+            </w:r>
+          </w:p>
+        </w:tc>
+      </w:tr>
+      <w:tr>
+        <w:tc>
+          <w:tcPr>
+            <w:tcW w:w="1822" w:type="dxa"/>
+            <w:tcBorders>
+              <w:bottom w:val="nil"/>
+            </w:tcBorders>
+          </w:tcPr>
+          <w:p>
+            <w:pPr>
+              <w:pStyle w:val="ListParagraph"/>
+              <w:numPr>
+                <w:ilvl w:val="0"/>
+                <w:numId w:val="23"/>
+              </w:numPr>
+              <w:rPr>
+                <w:sz w:val="24"/>
+                <w:szCs w:val="24"/>
+              </w:rPr>
+            </w:pPr>
+          </w:p>
+        </w:tc>
+        <w:tc>
+          <w:tcPr>
+            <w:tcW w:w="2831" w:type="dxa"/>
+            <w:tcBorders>
+              <w:bottom w:val="nil"/>
+            </w:tcBorders>
+          </w:tcPr>
+          <w:p>
+            <w:pPr>
+              <w:rPr>
+                <w:sz w:val="24"/>
+                <w:szCs w:val="24"/>
+              </w:rPr>
+            </w:pPr>
+            <w:proofErr w:type="spellStart"/>
+            <w:r>
+              <w:t>txtCompetency</w:t>
+            </w:r>
+            <w:proofErr w:type="spellEnd"/>
+          </w:p>
+        </w:tc>
+        <w:tc>
+          <w:tcPr>
+            <w:tcW w:w="2102" w:type="dxa"/>
+            <w:tcBorders>
+              <w:bottom w:val="nil"/>
+            </w:tcBorders>
+          </w:tcPr>
+          <w:p>
+            <w:pPr>
+              <w:rPr>
+                <w:sz w:val="24"/>
+                <w:szCs w:val="24"/>
+              </w:rPr>
+            </w:pPr>
+            <w:r>
+              <w:rPr>
+                <w:sz w:val="22"/>
+                <w:szCs w:val="22"/>
+              </w:rPr>
+              <w:t>20 bytes, Alpha</w:t>
+            </w:r>
+          </w:p>
+        </w:tc>
+        <w:tc>
+          <w:tcPr>
+            <w:tcW w:w="2955" w:type="dxa"/>
+            <w:tcBorders>
+              <w:bottom w:val="nil"/>
+            </w:tcBorders>
+          </w:tcPr>
+          <w:p>
+            <w:pPr>
+              <w:rPr>
+                <w:sz w:val="22"/>
+                <w:szCs w:val="22"/>
+              </w:rPr>
+            </w:pPr>
+            <w:r>
+              <w:rPr>
+                <w:sz w:val="22"/>
+                <w:szCs w:val="22"/>
+              </w:rPr>
+              <w:t>Competency Medal Type:</w:t>
+            </w:r>
+          </w:p>
+          <w:p>
+            <w:pPr>
+              <w:rPr>
+                <w:sz w:val="22"/>
+                <w:szCs w:val="22"/>
+              </w:rPr>
+            </w:pPr>
+            <w:r>
+              <w:rPr>
+                <w:sz w:val="22"/>
+                <w:szCs w:val="22"/>
+              </w:rPr>
+              <w:t xml:space="preserve">Gold, Silver, </w:t>
+            </w:r>
+            <w:proofErr w:type="gramStart"/>
+            <w:r>
+              <w:rPr>
+                <w:sz w:val="22"/>
+                <w:szCs w:val="22"/>
+              </w:rPr>
+              <w:t>Bronze</w:t>
+            </w:r>
+            <w:proofErr w:type="gramEnd"/>
+            <w:r>
+              <w:rPr>
+                <w:sz w:val="22"/>
+                <w:szCs w:val="22"/>
+              </w:rPr>
+              <w:t xml:space="preserve"> or Honorable Mention</w:t>
+            </w:r>
+          </w:p>
+          <w:p>
+            <w:pPr>
+              <w:rPr>
+                <w:sz w:val="22"/>
+                <w:szCs w:val="22"/>
+              </w:rPr>
+            </w:pPr>
+          </w:p>
+          <w:p>
+            <w:pPr>
+              <w:rPr>
+                <w:sz w:val="22"/>
+                <w:szCs w:val="22"/>
+              </w:rPr>
+            </w:pPr>
+            <w:proofErr w:type="spellStart"/>
+            <w:r>
+              <w:rPr>
+                <w:sz w:val="22"/>
+                <w:szCs w:val="22"/>
+              </w:rPr>
+              <w:t>Compentcy</w:t>
+            </w:r>
+            <w:proofErr w:type="spellEnd"/>
+            <w:r>
+              <w:rPr>
+                <w:sz w:val="22"/>
+                <w:szCs w:val="22"/>
+              </w:rPr>
+              <w:t xml:space="preserve"> </w:t>
+            </w:r>
+            <w:proofErr w:type="spellStart"/>
+            <w:r>
+              <w:rPr>
+                <w:sz w:val="22"/>
+                <w:szCs w:val="22"/>
+              </w:rPr>
+              <w:t>BadgeType</w:t>
+            </w:r>
+            <w:proofErr w:type="spellEnd"/>
+            <w:r>
+              <w:rPr>
+                <w:sz w:val="22"/>
+                <w:szCs w:val="22"/>
+              </w:rPr>
+              <w:t>:</w:t>
+            </w:r>
+          </w:p>
+          <w:p>
+            <w:pPr>
+              <w:rPr>
+                <w:sz w:val="24"/>
+                <w:szCs w:val="24"/>
+              </w:rPr>
+            </w:pPr>
+            <w:r>
+              <w:rPr>
+                <w:sz w:val="22"/>
+                <w:szCs w:val="22"/>
+              </w:rPr>
+              <w:t>Smooth Sailer, Accurate Archer, Defense Defender, Hur</w:t>
+            </w:r>
+            <w:r>
+              <w:rPr>
+                <w:sz w:val="22"/>
+                <w:szCs w:val="22"/>
+              </w:rPr>
+              <w:t>d</w:t>
+            </w:r>
+            <w:r>
+              <w:rPr>
+                <w:sz w:val="22"/>
+                <w:szCs w:val="22"/>
+              </w:rPr>
+              <w:t xml:space="preserve">le Leaper, Nimble </w:t>
+            </w:r>
+            <w:r>
+              <w:rPr>
+                <w:sz w:val="22"/>
+                <w:szCs w:val="22"/>
+              </w:rPr>
+              <w:lastRenderedPageBreak/>
+              <w:t xml:space="preserve">Gymnast, Lightning </w:t>
+            </w:r>
+            <w:proofErr w:type="spellStart"/>
+            <w:r>
+              <w:rPr>
+                <w:sz w:val="22"/>
+                <w:szCs w:val="22"/>
+              </w:rPr>
+              <w:t>Relayer</w:t>
+            </w:r>
+            <w:proofErr w:type="spellEnd"/>
+            <w:r>
+              <w:rPr>
+                <w:sz w:val="22"/>
+                <w:szCs w:val="22"/>
+              </w:rPr>
+              <w:t>, Mindful Titlist and Correspondent Champion</w:t>
+            </w:r>
+          </w:p>
+        </w:tc>
+      </w:tr>
+    </w:tbl>
+    <w:p>
+      <w:pPr>
+        <w:rPr>
+          <w:sz w:val="24"/>
+          <w:szCs w:val="24"/>
+        </w:rPr>
+      </w:pPr>
+    </w:p>
+    <w:p>
+      <w:pPr>
+        <w:rPr>
+          <w:sz w:val="24"/>
+          <w:szCs w:val="24"/>
+        </w:rPr>
+      </w:pPr>
+    </w:p>
+    <w:p>
+      <w:pPr>
+        <w:rPr>
+          <w:sz w:val="24"/>
+          <w:szCs w:val="24"/>
+        </w:rPr>
+      </w:pPr>
+    </w:p>
+    <w:p>
+      <w:pPr>
+        <w:rPr>
+          <w:sz w:val="24"/>
+          <w:szCs w:val="24"/>
+        </w:rPr>
+      </w:pPr>
+    </w:p>
+    <w:p>
+      <w:pPr>
+        <w:rPr>
+          <w:sz w:val="24"/>
+          <w:szCs w:val="24"/>
+        </w:rPr>
+      </w:pPr>
+    </w:p>
+    <w:p>
+      <w:pPr>
+        <w:rPr>
+          <w:sz w:val="24"/>
+          <w:szCs w:val="24"/>
+        </w:rPr>
+      </w:pPr>
+    </w:p>
+    <w:p>
+      <w:pPr>
+        <w:rPr>
+          <w:sz w:val="24"/>
+          <w:szCs w:val="24"/>
+        </w:rPr>
+      </w:pPr>
+    </w:p>
+    <w:p>
+      <w:pPr>
         <w:pStyle w:val="Heading1"/>
         <w:spacing w:before="0" w:after="0"/>
         <w:rPr>
@@ -10846,7 +12937,6 @@
       </w:pPr>
       <w:proofErr w:type="spellStart"/>
       <w:r>
-        <w:lastRenderedPageBreak/>
         <w:t>eCoaching</w:t>
       </w:r>
       <w:proofErr w:type="spellEnd"/>
@@ -11932,7 +14022,7 @@
 </file>
 
 <file path=word/endnotes.xml><?xml version="1.0" encoding="utf-8"?>
-<w:endnotes xmlns:wpc="http://schemas.microsoft.com/office/word/2010/wordprocessingCanvas" xmlns:cx="http://schemas.microsoft.com/office/drawing/2014/chartex" xmlns:cx1="http://schemas.microsoft.com/office/drawing/2015/9/8/chartex" xmlns:cx2="http://schemas.microsoft.com/office/drawing/2015/10/21/chartex" xmlns:cx3="http://schemas.microsoft.com/office/drawing/2016/5/9/chartex" xmlns:cx4="http://schemas.microsoft.com/office/drawing/2016/5/10/chartex" xmlns:cx5="http://schemas.microsoft.com/office/drawing/2016/5/11/chartex" xmlns:cx6="http://schemas.microsoft.com/office/drawing/2016/5/12/chartex" xmlns:cx7="http://schemas.microsoft.com/office/drawing/2016/5/13/chartex" xmlns:cx8="http://schemas.microsoft.com/office/drawing/2016/5/14/chartex" xmlns:mc="http://schemas.openxmlformats.org/markup-compatibility/2006" xmlns:aink="http://schemas.microsoft.com/office/drawing/2016/ink" xmlns:am3d="http://schemas.microsoft.com/office/drawing/2017/model3d" xmlns:o="urn:schemas-microsoft-com:office:office" xmlns:r="http://schemas.openxmlformats.org/officeDocument/2006/relationships" xmlns:m="http://schemas.openxmlformats.org/officeDocument/2006/math" xmlns:v="urn:schemas-microsoft-com:vml" xmlns:wp14="http://schemas.microsoft.com/office/word/2010/wordprocessingDrawing" xmlns:wp="http://schemas.openxmlformats.org/drawingml/2006/wordprocessingDrawing" xmlns:w10="urn:schemas-microsoft-com:office:word" xmlns:w="http://schemas.openxmlformats.org/wordprocessingml/2006/main" xmlns:w14="http://schemas.microsoft.com/office/word/2010/wordml" xmlns:w15="http://schemas.microsoft.com/office/word/2012/wordml" xmlns:w16cex="http://schemas.microsoft.com/office/word/2018/wordml/cex" xmlns:w16cid="http://schemas.microsoft.com/office/word/2016/wordml/cid" xmlns:w16="http://schemas.microsoft.com/office/word/2018/wordml" xmlns:w16sdtdh="http://schemas.microsoft.com/office/word/2020/wordml/sdtdatahash" xmlns:w16se="http://schemas.microsoft.com/office/word/2015/wordml/symex" xmlns:wpg="http://schemas.microsoft.com/office/word/2010/wordprocessingGroup" xmlns:wpi="http://schemas.microsoft.com/office/word/2010/wordprocessingInk" xmlns:wne="http://schemas.microsoft.com/office/word/2006/wordml" xmlns:wps="http://schemas.microsoft.com/office/word/2010/wordprocessingShape" mc:Ignorable="w14 w15 w16se w16cid w16 w16cex w16sdtdh wp14">
+<w:endnotes xmlns:wpc="http://schemas.microsoft.com/office/word/2010/wordprocessingCanvas" xmlns:cx="http://schemas.microsoft.com/office/drawing/2014/chartex" xmlns:cx1="http://schemas.microsoft.com/office/drawing/2015/9/8/chartex" xmlns:cx2="http://schemas.microsoft.com/office/drawing/2015/10/21/chartex" xmlns:cx3="http://schemas.microsoft.com/office/drawing/2016/5/9/chartex" xmlns:cx4="http://schemas.microsoft.com/office/drawing/2016/5/10/chartex" xmlns:cx5="http://schemas.microsoft.com/office/drawing/2016/5/11/chartex" xmlns:cx6="http://schemas.microsoft.com/office/drawing/2016/5/12/chartex" xmlns:cx7="http://schemas.microsoft.com/office/drawing/2016/5/13/chartex" xmlns:cx8="http://schemas.microsoft.com/office/drawing/2016/5/14/chartex" xmlns:mc="http://schemas.openxmlformats.org/markup-compatibility/2006" xmlns:aink="http://schemas.microsoft.com/office/drawing/2016/ink" xmlns:am3d="http://schemas.microsoft.com/office/drawing/2017/model3d" xmlns:o="urn:schemas-microsoft-com:office:office" xmlns:oel="http://schemas.microsoft.com/office/2019/extlst" xmlns:r="http://schemas.openxmlformats.org/officeDocument/2006/relationships" xmlns:m="http://schemas.openxmlformats.org/officeDocument/2006/math" xmlns:v="urn:schemas-microsoft-com:vml" xmlns:wp14="http://schemas.microsoft.com/office/word/2010/wordprocessingDrawing" xmlns:wp="http://schemas.openxmlformats.org/drawingml/2006/wordprocessingDrawing" xmlns:w10="urn:schemas-microsoft-com:office:word" xmlns:w="http://schemas.openxmlformats.org/wordprocessingml/2006/main" xmlns:w14="http://schemas.microsoft.com/office/word/2010/wordml" xmlns:w15="http://schemas.microsoft.com/office/word/2012/wordml" xmlns:w16cex="http://schemas.microsoft.com/office/word/2018/wordml/cex" xmlns:w16cid="http://schemas.microsoft.com/office/word/2016/wordml/cid" xmlns:w16="http://schemas.microsoft.com/office/word/2018/wordml" xmlns:w16sdtdh="http://schemas.microsoft.com/office/word/2020/wordml/sdtdatahash" xmlns:w16se="http://schemas.microsoft.com/office/word/2015/wordml/symex" xmlns:wpg="http://schemas.microsoft.com/office/word/2010/wordprocessingGroup" xmlns:wpi="http://schemas.microsoft.com/office/word/2010/wordprocessingInk" xmlns:wne="http://schemas.microsoft.com/office/word/2006/wordml" xmlns:wps="http://schemas.microsoft.com/office/word/2010/wordprocessingShape" mc:Ignorable="w14 w15 w16se w16cid w16 w16cex w16sdtdh wp14">
   <w:endnote w:type="separator" w:id="-1">
     <w:p>
       <w:r>
@@ -11951,7 +14041,7 @@
 </file>
 
 <file path=word/footer1.xml><?xml version="1.0" encoding="utf-8"?>
-<w:ftr xmlns:wpc="http://schemas.microsoft.com/office/word/2010/wordprocessingCanvas" xmlns:cx="http://schemas.microsoft.com/office/drawing/2014/chartex" xmlns:cx1="http://schemas.microsoft.com/office/drawing/2015/9/8/chartex" xmlns:cx2="http://schemas.microsoft.com/office/drawing/2015/10/21/chartex" xmlns:cx3="http://schemas.microsoft.com/office/drawing/2016/5/9/chartex" xmlns:cx4="http://schemas.microsoft.com/office/drawing/2016/5/10/chartex" xmlns:cx5="http://schemas.microsoft.com/office/drawing/2016/5/11/chartex" xmlns:cx6="http://schemas.microsoft.com/office/drawing/2016/5/12/chartex" xmlns:cx7="http://schemas.microsoft.com/office/drawing/2016/5/13/chartex" xmlns:cx8="http://schemas.microsoft.com/office/drawing/2016/5/14/chartex" xmlns:mc="http://schemas.openxmlformats.org/markup-compatibility/2006" xmlns:aink="http://schemas.microsoft.com/office/drawing/2016/ink" xmlns:am3d="http://schemas.microsoft.com/office/drawing/2017/model3d" xmlns:o="urn:schemas-microsoft-com:office:office" xmlns:r="http://schemas.openxmlformats.org/officeDocument/2006/relationships" xmlns:m="http://schemas.openxmlformats.org/officeDocument/2006/math" xmlns:v="urn:schemas-microsoft-com:vml" xmlns:wp14="http://schemas.microsoft.com/office/word/2010/wordprocessingDrawing" xmlns:wp="http://schemas.openxmlformats.org/drawingml/2006/wordprocessingDrawing" xmlns:w10="urn:schemas-microsoft-com:office:word" xmlns:w="http://schemas.openxmlformats.org/wordprocessingml/2006/main" xmlns:w14="http://schemas.microsoft.com/office/word/2010/wordml" xmlns:w15="http://schemas.microsoft.com/office/word/2012/wordml" xmlns:w16cex="http://schemas.microsoft.com/office/word/2018/wordml/cex" xmlns:w16cid="http://schemas.microsoft.com/office/word/2016/wordml/cid" xmlns:w16="http://schemas.microsoft.com/office/word/2018/wordml" xmlns:w16sdtdh="http://schemas.microsoft.com/office/word/2020/wordml/sdtdatahash" xmlns:w16se="http://schemas.microsoft.com/office/word/2015/wordml/symex" xmlns:wpg="http://schemas.microsoft.com/office/word/2010/wordprocessingGroup" xmlns:wpi="http://schemas.microsoft.com/office/word/2010/wordprocessingInk" xmlns:wne="http://schemas.microsoft.com/office/word/2006/wordml" xmlns:wps="http://schemas.microsoft.com/office/word/2010/wordprocessingShape" mc:Ignorable="w14 w15 w16se w16cid w16 w16cex w16sdtdh wp14">
+<w:ftr xmlns:wpc="http://schemas.microsoft.com/office/word/2010/wordprocessingCanvas" xmlns:cx="http://schemas.microsoft.com/office/drawing/2014/chartex" xmlns:cx1="http://schemas.microsoft.com/office/drawing/2015/9/8/chartex" xmlns:cx2="http://schemas.microsoft.com/office/drawing/2015/10/21/chartex" xmlns:cx3="http://schemas.microsoft.com/office/drawing/2016/5/9/chartex" xmlns:cx4="http://schemas.microsoft.com/office/drawing/2016/5/10/chartex" xmlns:cx5="http://schemas.microsoft.com/office/drawing/2016/5/11/chartex" xmlns:cx6="http://schemas.microsoft.com/office/drawing/2016/5/12/chartex" xmlns:cx7="http://schemas.microsoft.com/office/drawing/2016/5/13/chartex" xmlns:cx8="http://schemas.microsoft.com/office/drawing/2016/5/14/chartex" xmlns:mc="http://schemas.openxmlformats.org/markup-compatibility/2006" xmlns:aink="http://schemas.microsoft.com/office/drawing/2016/ink" xmlns:am3d="http://schemas.microsoft.com/office/drawing/2017/model3d" xmlns:o="urn:schemas-microsoft-com:office:office" xmlns:oel="http://schemas.microsoft.com/office/2019/extlst" xmlns:r="http://schemas.openxmlformats.org/officeDocument/2006/relationships" xmlns:m="http://schemas.openxmlformats.org/officeDocument/2006/math" xmlns:v="urn:schemas-microsoft-com:vml" xmlns:wp14="http://schemas.microsoft.com/office/word/2010/wordprocessingDrawing" xmlns:wp="http://schemas.openxmlformats.org/drawingml/2006/wordprocessingDrawing" xmlns:w10="urn:schemas-microsoft-com:office:word" xmlns:w="http://schemas.openxmlformats.org/wordprocessingml/2006/main" xmlns:w14="http://schemas.microsoft.com/office/word/2010/wordml" xmlns:w15="http://schemas.microsoft.com/office/word/2012/wordml" xmlns:w16cex="http://schemas.microsoft.com/office/word/2018/wordml/cex" xmlns:w16cid="http://schemas.microsoft.com/office/word/2016/wordml/cid" xmlns:w16="http://schemas.microsoft.com/office/word/2018/wordml" xmlns:w16sdtdh="http://schemas.microsoft.com/office/word/2020/wordml/sdtdatahash" xmlns:w16se="http://schemas.microsoft.com/office/word/2015/wordml/symex" xmlns:wpg="http://schemas.microsoft.com/office/word/2010/wordprocessingGroup" xmlns:wpi="http://schemas.microsoft.com/office/word/2010/wordprocessingInk" xmlns:wne="http://schemas.microsoft.com/office/word/2006/wordml" xmlns:wps="http://schemas.microsoft.com/office/word/2010/wordprocessingShape" mc:Ignorable="w14 w15 w16se w16cid w16 w16cex w16sdtdh wp14">
   <w:p>
     <w:pPr>
       <w:pStyle w:val="Footer"/>
@@ -11989,7 +14079,7 @@
 </file>
 
 <file path=word/footer2.xml><?xml version="1.0" encoding="utf-8"?>
-<w:ftr xmlns:wpc="http://schemas.microsoft.com/office/word/2010/wordprocessingCanvas" xmlns:cx="http://schemas.microsoft.com/office/drawing/2014/chartex" xmlns:cx1="http://schemas.microsoft.com/office/drawing/2015/9/8/chartex" xmlns:cx2="http://schemas.microsoft.com/office/drawing/2015/10/21/chartex" xmlns:cx3="http://schemas.microsoft.com/office/drawing/2016/5/9/chartex" xmlns:cx4="http://schemas.microsoft.com/office/drawing/2016/5/10/chartex" xmlns:cx5="http://schemas.microsoft.com/office/drawing/2016/5/11/chartex" xmlns:cx6="http://schemas.microsoft.com/office/drawing/2016/5/12/chartex" xmlns:cx7="http://schemas.microsoft.com/office/drawing/2016/5/13/chartex" xmlns:cx8="http://schemas.microsoft.com/office/drawing/2016/5/14/chartex" xmlns:mc="http://schemas.openxmlformats.org/markup-compatibility/2006" xmlns:aink="http://schemas.microsoft.com/office/drawing/2016/ink" xmlns:am3d="http://schemas.microsoft.com/office/drawing/2017/model3d" xmlns:o="urn:schemas-microsoft-com:office:office" xmlns:r="http://schemas.openxmlformats.org/officeDocument/2006/relationships" xmlns:m="http://schemas.openxmlformats.org/officeDocument/2006/math" xmlns:v="urn:schemas-microsoft-com:vml" xmlns:wp14="http://schemas.microsoft.com/office/word/2010/wordprocessingDrawing" xmlns:wp="http://schemas.openxmlformats.org/drawingml/2006/wordprocessingDrawing" xmlns:w10="urn:schemas-microsoft-com:office:word" xmlns:w="http://schemas.openxmlformats.org/wordprocessingml/2006/main" xmlns:w14="http://schemas.microsoft.com/office/word/2010/wordml" xmlns:w15="http://schemas.microsoft.com/office/word/2012/wordml" xmlns:w16cex="http://schemas.microsoft.com/office/word/2018/wordml/cex" xmlns:w16cid="http://schemas.microsoft.com/office/word/2016/wordml/cid" xmlns:w16="http://schemas.microsoft.com/office/word/2018/wordml" xmlns:w16sdtdh="http://schemas.microsoft.com/office/word/2020/wordml/sdtdatahash" xmlns:w16se="http://schemas.microsoft.com/office/word/2015/wordml/symex" xmlns:wpg="http://schemas.microsoft.com/office/word/2010/wordprocessingGroup" xmlns:wpi="http://schemas.microsoft.com/office/word/2010/wordprocessingInk" xmlns:wne="http://schemas.microsoft.com/office/word/2006/wordml" xmlns:wps="http://schemas.microsoft.com/office/word/2010/wordprocessingShape" mc:Ignorable="w14 w15 w16se w16cid w16 w16cex w16sdtdh wp14">
+<w:ftr xmlns:wpc="http://schemas.microsoft.com/office/word/2010/wordprocessingCanvas" xmlns:cx="http://schemas.microsoft.com/office/drawing/2014/chartex" xmlns:cx1="http://schemas.microsoft.com/office/drawing/2015/9/8/chartex" xmlns:cx2="http://schemas.microsoft.com/office/drawing/2015/10/21/chartex" xmlns:cx3="http://schemas.microsoft.com/office/drawing/2016/5/9/chartex" xmlns:cx4="http://schemas.microsoft.com/office/drawing/2016/5/10/chartex" xmlns:cx5="http://schemas.microsoft.com/office/drawing/2016/5/11/chartex" xmlns:cx6="http://schemas.microsoft.com/office/drawing/2016/5/12/chartex" xmlns:cx7="http://schemas.microsoft.com/office/drawing/2016/5/13/chartex" xmlns:cx8="http://schemas.microsoft.com/office/drawing/2016/5/14/chartex" xmlns:mc="http://schemas.openxmlformats.org/markup-compatibility/2006" xmlns:aink="http://schemas.microsoft.com/office/drawing/2016/ink" xmlns:am3d="http://schemas.microsoft.com/office/drawing/2017/model3d" xmlns:o="urn:schemas-microsoft-com:office:office" xmlns:oel="http://schemas.microsoft.com/office/2019/extlst" xmlns:r="http://schemas.openxmlformats.org/officeDocument/2006/relationships" xmlns:m="http://schemas.openxmlformats.org/officeDocument/2006/math" xmlns:v="urn:schemas-microsoft-com:vml" xmlns:wp14="http://schemas.microsoft.com/office/word/2010/wordprocessingDrawing" xmlns:wp="http://schemas.openxmlformats.org/drawingml/2006/wordprocessingDrawing" xmlns:w10="urn:schemas-microsoft-com:office:word" xmlns:w="http://schemas.openxmlformats.org/wordprocessingml/2006/main" xmlns:w14="http://schemas.microsoft.com/office/word/2010/wordml" xmlns:w15="http://schemas.microsoft.com/office/word/2012/wordml" xmlns:w16cex="http://schemas.microsoft.com/office/word/2018/wordml/cex" xmlns:w16cid="http://schemas.microsoft.com/office/word/2016/wordml/cid" xmlns:w16="http://schemas.microsoft.com/office/word/2018/wordml" xmlns:w16sdtdh="http://schemas.microsoft.com/office/word/2020/wordml/sdtdatahash" xmlns:w16se="http://schemas.microsoft.com/office/word/2015/wordml/symex" xmlns:wpg="http://schemas.microsoft.com/office/word/2010/wordprocessingGroup" xmlns:wpi="http://schemas.microsoft.com/office/word/2010/wordprocessingInk" xmlns:wne="http://schemas.microsoft.com/office/word/2006/wordml" xmlns:wps="http://schemas.microsoft.com/office/word/2010/wordprocessingShape" mc:Ignorable="w14 w15 w16se w16cid w16 w16cex w16sdtdh wp14">
   <w:p>
     <w:pPr>
       <w:rPr>
@@ -12209,7 +14299,7 @@
 </file>
 
 <file path=word/footer3.xml><?xml version="1.0" encoding="utf-8"?>
-<w:ftr xmlns:wpc="http://schemas.microsoft.com/office/word/2010/wordprocessingCanvas" xmlns:cx="http://schemas.microsoft.com/office/drawing/2014/chartex" xmlns:cx1="http://schemas.microsoft.com/office/drawing/2015/9/8/chartex" xmlns:cx2="http://schemas.microsoft.com/office/drawing/2015/10/21/chartex" xmlns:cx3="http://schemas.microsoft.com/office/drawing/2016/5/9/chartex" xmlns:cx4="http://schemas.microsoft.com/office/drawing/2016/5/10/chartex" xmlns:cx5="http://schemas.microsoft.com/office/drawing/2016/5/11/chartex" xmlns:cx6="http://schemas.microsoft.com/office/drawing/2016/5/12/chartex" xmlns:cx7="http://schemas.microsoft.com/office/drawing/2016/5/13/chartex" xmlns:cx8="http://schemas.microsoft.com/office/drawing/2016/5/14/chartex" xmlns:mc="http://schemas.openxmlformats.org/markup-compatibility/2006" xmlns:aink="http://schemas.microsoft.com/office/drawing/2016/ink" xmlns:am3d="http://schemas.microsoft.com/office/drawing/2017/model3d" xmlns:o="urn:schemas-microsoft-com:office:office" xmlns:r="http://schemas.openxmlformats.org/officeDocument/2006/relationships" xmlns:m="http://schemas.openxmlformats.org/officeDocument/2006/math" xmlns:v="urn:schemas-microsoft-com:vml" xmlns:wp14="http://schemas.microsoft.com/office/word/2010/wordprocessingDrawing" xmlns:wp="http://schemas.openxmlformats.org/drawingml/2006/wordprocessingDrawing" xmlns:w10="urn:schemas-microsoft-com:office:word" xmlns:w="http://schemas.openxmlformats.org/wordprocessingml/2006/main" xmlns:w14="http://schemas.microsoft.com/office/word/2010/wordml" xmlns:w15="http://schemas.microsoft.com/office/word/2012/wordml" xmlns:w16cex="http://schemas.microsoft.com/office/word/2018/wordml/cex" xmlns:w16cid="http://schemas.microsoft.com/office/word/2016/wordml/cid" xmlns:w16="http://schemas.microsoft.com/office/word/2018/wordml" xmlns:w16sdtdh="http://schemas.microsoft.com/office/word/2020/wordml/sdtdatahash" xmlns:w16se="http://schemas.microsoft.com/office/word/2015/wordml/symex" xmlns:wpg="http://schemas.microsoft.com/office/word/2010/wordprocessingGroup" xmlns:wpi="http://schemas.microsoft.com/office/word/2010/wordprocessingInk" xmlns:wne="http://schemas.microsoft.com/office/word/2006/wordml" xmlns:wps="http://schemas.microsoft.com/office/word/2010/wordprocessingShape" mc:Ignorable="w14 w15 w16se w16cid w16 w16cex w16sdtdh wp14">
+<w:ftr xmlns:wpc="http://schemas.microsoft.com/office/word/2010/wordprocessingCanvas" xmlns:cx="http://schemas.microsoft.com/office/drawing/2014/chartex" xmlns:cx1="http://schemas.microsoft.com/office/drawing/2015/9/8/chartex" xmlns:cx2="http://schemas.microsoft.com/office/drawing/2015/10/21/chartex" xmlns:cx3="http://schemas.microsoft.com/office/drawing/2016/5/9/chartex" xmlns:cx4="http://schemas.microsoft.com/office/drawing/2016/5/10/chartex" xmlns:cx5="http://schemas.microsoft.com/office/drawing/2016/5/11/chartex" xmlns:cx6="http://schemas.microsoft.com/office/drawing/2016/5/12/chartex" xmlns:cx7="http://schemas.microsoft.com/office/drawing/2016/5/13/chartex" xmlns:cx8="http://schemas.microsoft.com/office/drawing/2016/5/14/chartex" xmlns:mc="http://schemas.openxmlformats.org/markup-compatibility/2006" xmlns:aink="http://schemas.microsoft.com/office/drawing/2016/ink" xmlns:am3d="http://schemas.microsoft.com/office/drawing/2017/model3d" xmlns:o="urn:schemas-microsoft-com:office:office" xmlns:oel="http://schemas.microsoft.com/office/2019/extlst" xmlns:r="http://schemas.openxmlformats.org/officeDocument/2006/relationships" xmlns:m="http://schemas.openxmlformats.org/officeDocument/2006/math" xmlns:v="urn:schemas-microsoft-com:vml" xmlns:wp14="http://schemas.microsoft.com/office/word/2010/wordprocessingDrawing" xmlns:wp="http://schemas.openxmlformats.org/drawingml/2006/wordprocessingDrawing" xmlns:w10="urn:schemas-microsoft-com:office:word" xmlns:w="http://schemas.openxmlformats.org/wordprocessingml/2006/main" xmlns:w14="http://schemas.microsoft.com/office/word/2010/wordml" xmlns:w15="http://schemas.microsoft.com/office/word/2012/wordml" xmlns:w16cex="http://schemas.microsoft.com/office/word/2018/wordml/cex" xmlns:w16cid="http://schemas.microsoft.com/office/word/2016/wordml/cid" xmlns:w16="http://schemas.microsoft.com/office/word/2018/wordml" xmlns:w16sdtdh="http://schemas.microsoft.com/office/word/2020/wordml/sdtdatahash" xmlns:w16se="http://schemas.microsoft.com/office/word/2015/wordml/symex" xmlns:wpg="http://schemas.microsoft.com/office/word/2010/wordprocessingGroup" xmlns:wpi="http://schemas.microsoft.com/office/word/2010/wordprocessingInk" xmlns:wne="http://schemas.microsoft.com/office/word/2006/wordml" xmlns:wps="http://schemas.microsoft.com/office/word/2010/wordprocessingShape" mc:Ignorable="w14 w15 w16se w16cid w16 w16cex w16sdtdh wp14">
   <w:p>
     <w:pPr>
       <w:pStyle w:val="Footer"/>
@@ -12346,7 +14436,7 @@
 </file>
 
 <file path=word/footnotes.xml><?xml version="1.0" encoding="utf-8"?>
-<w:footnotes xmlns:wpc="http://schemas.microsoft.com/office/word/2010/wordprocessingCanvas" xmlns:cx="http://schemas.microsoft.com/office/drawing/2014/chartex" xmlns:cx1="http://schemas.microsoft.com/office/drawing/2015/9/8/chartex" xmlns:cx2="http://schemas.microsoft.com/office/drawing/2015/10/21/chartex" xmlns:cx3="http://schemas.microsoft.com/office/drawing/2016/5/9/chartex" xmlns:cx4="http://schemas.microsoft.com/office/drawing/2016/5/10/chartex" xmlns:cx5="http://schemas.microsoft.com/office/drawing/2016/5/11/chartex" xmlns:cx6="http://schemas.microsoft.com/office/drawing/2016/5/12/chartex" xmlns:cx7="http://schemas.microsoft.com/office/drawing/2016/5/13/chartex" xmlns:cx8="http://schemas.microsoft.com/office/drawing/2016/5/14/chartex" xmlns:mc="http://schemas.openxmlformats.org/markup-compatibility/2006" xmlns:aink="http://schemas.microsoft.com/office/drawing/2016/ink" xmlns:am3d="http://schemas.microsoft.com/office/drawing/2017/model3d" xmlns:o="urn:schemas-microsoft-com:office:office" xmlns:r="http://schemas.openxmlformats.org/officeDocument/2006/relationships" xmlns:m="http://schemas.openxmlformats.org/officeDocument/2006/math" xmlns:v="urn:schemas-microsoft-com:vml" xmlns:wp14="http://schemas.microsoft.com/office/word/2010/wordprocessingDrawing" xmlns:wp="http://schemas.openxmlformats.org/drawingml/2006/wordprocessingDrawing" xmlns:w10="urn:schemas-microsoft-com:office:word" xmlns:w="http://schemas.openxmlformats.org/wordprocessingml/2006/main" xmlns:w14="http://schemas.microsoft.com/office/word/2010/wordml" xmlns:w15="http://schemas.microsoft.com/office/word/2012/wordml" xmlns:w16cex="http://schemas.microsoft.com/office/word/2018/wordml/cex" xmlns:w16cid="http://schemas.microsoft.com/office/word/2016/wordml/cid" xmlns:w16="http://schemas.microsoft.com/office/word/2018/wordml" xmlns:w16sdtdh="http://schemas.microsoft.com/office/word/2020/wordml/sdtdatahash" xmlns:w16se="http://schemas.microsoft.com/office/word/2015/wordml/symex" xmlns:wpg="http://schemas.microsoft.com/office/word/2010/wordprocessingGroup" xmlns:wpi="http://schemas.microsoft.com/office/word/2010/wordprocessingInk" xmlns:wne="http://schemas.microsoft.com/office/word/2006/wordml" xmlns:wps="http://schemas.microsoft.com/office/word/2010/wordprocessingShape" mc:Ignorable="w14 w15 w16se w16cid w16 w16cex w16sdtdh wp14">
+<w:footnotes xmlns:wpc="http://schemas.microsoft.com/office/word/2010/wordprocessingCanvas" xmlns:cx="http://schemas.microsoft.com/office/drawing/2014/chartex" xmlns:cx1="http://schemas.microsoft.com/office/drawing/2015/9/8/chartex" xmlns:cx2="http://schemas.microsoft.com/office/drawing/2015/10/21/chartex" xmlns:cx3="http://schemas.microsoft.com/office/drawing/2016/5/9/chartex" xmlns:cx4="http://schemas.microsoft.com/office/drawing/2016/5/10/chartex" xmlns:cx5="http://schemas.microsoft.com/office/drawing/2016/5/11/chartex" xmlns:cx6="http://schemas.microsoft.com/office/drawing/2016/5/12/chartex" xmlns:cx7="http://schemas.microsoft.com/office/drawing/2016/5/13/chartex" xmlns:cx8="http://schemas.microsoft.com/office/drawing/2016/5/14/chartex" xmlns:mc="http://schemas.openxmlformats.org/markup-compatibility/2006" xmlns:aink="http://schemas.microsoft.com/office/drawing/2016/ink" xmlns:am3d="http://schemas.microsoft.com/office/drawing/2017/model3d" xmlns:o="urn:schemas-microsoft-com:office:office" xmlns:oel="http://schemas.microsoft.com/office/2019/extlst" xmlns:r="http://schemas.openxmlformats.org/officeDocument/2006/relationships" xmlns:m="http://schemas.openxmlformats.org/officeDocument/2006/math" xmlns:v="urn:schemas-microsoft-com:vml" xmlns:wp14="http://schemas.microsoft.com/office/word/2010/wordprocessingDrawing" xmlns:wp="http://schemas.openxmlformats.org/drawingml/2006/wordprocessingDrawing" xmlns:w10="urn:schemas-microsoft-com:office:word" xmlns:w="http://schemas.openxmlformats.org/wordprocessingml/2006/main" xmlns:w14="http://schemas.microsoft.com/office/word/2010/wordml" xmlns:w15="http://schemas.microsoft.com/office/word/2012/wordml" xmlns:w16cex="http://schemas.microsoft.com/office/word/2018/wordml/cex" xmlns:w16cid="http://schemas.microsoft.com/office/word/2016/wordml/cid" xmlns:w16="http://schemas.microsoft.com/office/word/2018/wordml" xmlns:w16sdtdh="http://schemas.microsoft.com/office/word/2020/wordml/sdtdatahash" xmlns:w16se="http://schemas.microsoft.com/office/word/2015/wordml/symex" xmlns:wpg="http://schemas.microsoft.com/office/word/2010/wordprocessingGroup" xmlns:wpi="http://schemas.microsoft.com/office/word/2010/wordprocessingInk" xmlns:wne="http://schemas.microsoft.com/office/word/2006/wordml" xmlns:wps="http://schemas.microsoft.com/office/word/2010/wordprocessingShape" mc:Ignorable="w14 w15 w16se w16cid w16 w16cex w16sdtdh wp14">
   <w:footnote w:type="separator" w:id="-1">
     <w:p>
       <w:r>
@@ -12365,7 +14455,7 @@
 </file>
 
 <file path=word/header1.xml><?xml version="1.0" encoding="utf-8"?>
-<w:hdr xmlns:wpc="http://schemas.microsoft.com/office/word/2010/wordprocessingCanvas" xmlns:cx="http://schemas.microsoft.com/office/drawing/2014/chartex" xmlns:cx1="http://schemas.microsoft.com/office/drawing/2015/9/8/chartex" xmlns:cx2="http://schemas.microsoft.com/office/drawing/2015/10/21/chartex" xmlns:cx3="http://schemas.microsoft.com/office/drawing/2016/5/9/chartex" xmlns:cx4="http://schemas.microsoft.com/office/drawing/2016/5/10/chartex" xmlns:cx5="http://schemas.microsoft.com/office/drawing/2016/5/11/chartex" xmlns:cx6="http://schemas.microsoft.com/office/drawing/2016/5/12/chartex" xmlns:cx7="http://schemas.microsoft.com/office/drawing/2016/5/13/chartex" xmlns:cx8="http://schemas.microsoft.com/office/drawing/2016/5/14/chartex" xmlns:mc="http://schemas.openxmlformats.org/markup-compatibility/2006" xmlns:aink="http://schemas.microsoft.com/office/drawing/2016/ink" xmlns:am3d="http://schemas.microsoft.com/office/drawing/2017/model3d" xmlns:o="urn:schemas-microsoft-com:office:office" xmlns:r="http://schemas.openxmlformats.org/officeDocument/2006/relationships" xmlns:m="http://schemas.openxmlformats.org/officeDocument/2006/math" xmlns:v="urn:schemas-microsoft-com:vml" xmlns:wp14="http://schemas.microsoft.com/office/word/2010/wordprocessingDrawing" xmlns:wp="http://schemas.openxmlformats.org/drawingml/2006/wordprocessingDrawing" xmlns:w10="urn:schemas-microsoft-com:office:word" xmlns:w="http://schemas.openxmlformats.org/wordprocessingml/2006/main" xmlns:w14="http://schemas.microsoft.com/office/word/2010/wordml" xmlns:w15="http://schemas.microsoft.com/office/word/2012/wordml" xmlns:w16cex="http://schemas.microsoft.com/office/word/2018/wordml/cex" xmlns:w16cid="http://schemas.microsoft.com/office/word/2016/wordml/cid" xmlns:w16="http://schemas.microsoft.com/office/word/2018/wordml" xmlns:w16sdtdh="http://schemas.microsoft.com/office/word/2020/wordml/sdtdatahash" xmlns:w16se="http://schemas.microsoft.com/office/word/2015/wordml/symex" xmlns:wpg="http://schemas.microsoft.com/office/word/2010/wordprocessingGroup" xmlns:wpi="http://schemas.microsoft.com/office/word/2010/wordprocessingInk" xmlns:wne="http://schemas.microsoft.com/office/word/2006/wordml" xmlns:wps="http://schemas.microsoft.com/office/word/2010/wordprocessingShape" mc:Ignorable="w14 w15 w16se w16cid w16 w16cex w16sdtdh wp14">
+<w:hdr xmlns:wpc="http://schemas.microsoft.com/office/word/2010/wordprocessingCanvas" xmlns:cx="http://schemas.microsoft.com/office/drawing/2014/chartex" xmlns:cx1="http://schemas.microsoft.com/office/drawing/2015/9/8/chartex" xmlns:cx2="http://schemas.microsoft.com/office/drawing/2015/10/21/chartex" xmlns:cx3="http://schemas.microsoft.com/office/drawing/2016/5/9/chartex" xmlns:cx4="http://schemas.microsoft.com/office/drawing/2016/5/10/chartex" xmlns:cx5="http://schemas.microsoft.com/office/drawing/2016/5/11/chartex" xmlns:cx6="http://schemas.microsoft.com/office/drawing/2016/5/12/chartex" xmlns:cx7="http://schemas.microsoft.com/office/drawing/2016/5/13/chartex" xmlns:cx8="http://schemas.microsoft.com/office/drawing/2016/5/14/chartex" xmlns:mc="http://schemas.openxmlformats.org/markup-compatibility/2006" xmlns:aink="http://schemas.microsoft.com/office/drawing/2016/ink" xmlns:am3d="http://schemas.microsoft.com/office/drawing/2017/model3d" xmlns:o="urn:schemas-microsoft-com:office:office" xmlns:oel="http://schemas.microsoft.com/office/2019/extlst" xmlns:r="http://schemas.openxmlformats.org/officeDocument/2006/relationships" xmlns:m="http://schemas.openxmlformats.org/officeDocument/2006/math" xmlns:v="urn:schemas-microsoft-com:vml" xmlns:wp14="http://schemas.microsoft.com/office/word/2010/wordprocessingDrawing" xmlns:wp="http://schemas.openxmlformats.org/drawingml/2006/wordprocessingDrawing" xmlns:w10="urn:schemas-microsoft-com:office:word" xmlns:w="http://schemas.openxmlformats.org/wordprocessingml/2006/main" xmlns:w14="http://schemas.microsoft.com/office/word/2010/wordml" xmlns:w15="http://schemas.microsoft.com/office/word/2012/wordml" xmlns:w16cex="http://schemas.microsoft.com/office/word/2018/wordml/cex" xmlns:w16cid="http://schemas.microsoft.com/office/word/2016/wordml/cid" xmlns:w16="http://schemas.microsoft.com/office/word/2018/wordml" xmlns:w16sdtdh="http://schemas.microsoft.com/office/word/2020/wordml/sdtdatahash" xmlns:w16se="http://schemas.microsoft.com/office/word/2015/wordml/symex" xmlns:wpg="http://schemas.microsoft.com/office/word/2010/wordprocessingGroup" xmlns:wpi="http://schemas.microsoft.com/office/word/2010/wordprocessingInk" xmlns:wne="http://schemas.microsoft.com/office/word/2006/wordml" xmlns:wps="http://schemas.microsoft.com/office/word/2010/wordprocessingShape" mc:Ignorable="w14 w15 w16se w16cid w16 w16cex w16sdtdh wp14">
   <w:p>
     <w:pPr>
       <w:pStyle w:val="Header"/>
@@ -12484,7 +14574,7 @@
 </file>
 
 <file path=word/header2.xml><?xml version="1.0" encoding="utf-8"?>
-<w:hdr xmlns:wpc="http://schemas.microsoft.com/office/word/2010/wordprocessingCanvas" xmlns:cx="http://schemas.microsoft.com/office/drawing/2014/chartex" xmlns:cx1="http://schemas.microsoft.com/office/drawing/2015/9/8/chartex" xmlns:cx2="http://schemas.microsoft.com/office/drawing/2015/10/21/chartex" xmlns:cx3="http://schemas.microsoft.com/office/drawing/2016/5/9/chartex" xmlns:cx4="http://schemas.microsoft.com/office/drawing/2016/5/10/chartex" xmlns:cx5="http://schemas.microsoft.com/office/drawing/2016/5/11/chartex" xmlns:cx6="http://schemas.microsoft.com/office/drawing/2016/5/12/chartex" xmlns:cx7="http://schemas.microsoft.com/office/drawing/2016/5/13/chartex" xmlns:cx8="http://schemas.microsoft.com/office/drawing/2016/5/14/chartex" xmlns:mc="http://schemas.openxmlformats.org/markup-compatibility/2006" xmlns:aink="http://schemas.microsoft.com/office/drawing/2016/ink" xmlns:am3d="http://schemas.microsoft.com/office/drawing/2017/model3d" xmlns:o="urn:schemas-microsoft-com:office:office" xmlns:r="http://schemas.openxmlformats.org/officeDocument/2006/relationships" xmlns:m="http://schemas.openxmlformats.org/officeDocument/2006/math" xmlns:v="urn:schemas-microsoft-com:vml" xmlns:wp14="http://schemas.microsoft.com/office/word/2010/wordprocessingDrawing" xmlns:wp="http://schemas.openxmlformats.org/drawingml/2006/wordprocessingDrawing" xmlns:w10="urn:schemas-microsoft-com:office:word" xmlns:w="http://schemas.openxmlformats.org/wordprocessingml/2006/main" xmlns:w14="http://schemas.microsoft.com/office/word/2010/wordml" xmlns:w15="http://schemas.microsoft.com/office/word/2012/wordml" xmlns:w16cex="http://schemas.microsoft.com/office/word/2018/wordml/cex" xmlns:w16cid="http://schemas.microsoft.com/office/word/2016/wordml/cid" xmlns:w16="http://schemas.microsoft.com/office/word/2018/wordml" xmlns:w16sdtdh="http://schemas.microsoft.com/office/word/2020/wordml/sdtdatahash" xmlns:w16se="http://schemas.microsoft.com/office/word/2015/wordml/symex" xmlns:wpg="http://schemas.microsoft.com/office/word/2010/wordprocessingGroup" xmlns:wpi="http://schemas.microsoft.com/office/word/2010/wordprocessingInk" xmlns:wne="http://schemas.microsoft.com/office/word/2006/wordml" xmlns:wps="http://schemas.microsoft.com/office/word/2010/wordprocessingShape" mc:Ignorable="w14 w15 w16se w16cid w16 w16cex w16sdtdh wp14">
+<w:hdr xmlns:wpc="http://schemas.microsoft.com/office/word/2010/wordprocessingCanvas" xmlns:cx="http://schemas.microsoft.com/office/drawing/2014/chartex" xmlns:cx1="http://schemas.microsoft.com/office/drawing/2015/9/8/chartex" xmlns:cx2="http://schemas.microsoft.com/office/drawing/2015/10/21/chartex" xmlns:cx3="http://schemas.microsoft.com/office/drawing/2016/5/9/chartex" xmlns:cx4="http://schemas.microsoft.com/office/drawing/2016/5/10/chartex" xmlns:cx5="http://schemas.microsoft.com/office/drawing/2016/5/11/chartex" xmlns:cx6="http://schemas.microsoft.com/office/drawing/2016/5/12/chartex" xmlns:cx7="http://schemas.microsoft.com/office/drawing/2016/5/13/chartex" xmlns:cx8="http://schemas.microsoft.com/office/drawing/2016/5/14/chartex" xmlns:mc="http://schemas.openxmlformats.org/markup-compatibility/2006" xmlns:aink="http://schemas.microsoft.com/office/drawing/2016/ink" xmlns:am3d="http://schemas.microsoft.com/office/drawing/2017/model3d" xmlns:o="urn:schemas-microsoft-com:office:office" xmlns:oel="http://schemas.microsoft.com/office/2019/extlst" xmlns:r="http://schemas.openxmlformats.org/officeDocument/2006/relationships" xmlns:m="http://schemas.openxmlformats.org/officeDocument/2006/math" xmlns:v="urn:schemas-microsoft-com:vml" xmlns:wp14="http://schemas.microsoft.com/office/word/2010/wordprocessingDrawing" xmlns:wp="http://schemas.openxmlformats.org/drawingml/2006/wordprocessingDrawing" xmlns:w10="urn:schemas-microsoft-com:office:word" xmlns:w="http://schemas.openxmlformats.org/wordprocessingml/2006/main" xmlns:w14="http://schemas.microsoft.com/office/word/2010/wordml" xmlns:w15="http://schemas.microsoft.com/office/word/2012/wordml" xmlns:w16cex="http://schemas.microsoft.com/office/word/2018/wordml/cex" xmlns:w16cid="http://schemas.microsoft.com/office/word/2016/wordml/cid" xmlns:w16="http://schemas.microsoft.com/office/word/2018/wordml" xmlns:w16sdtdh="http://schemas.microsoft.com/office/word/2020/wordml/sdtdatahash" xmlns:w16se="http://schemas.microsoft.com/office/word/2015/wordml/symex" xmlns:wpg="http://schemas.microsoft.com/office/word/2010/wordprocessingGroup" xmlns:wpi="http://schemas.microsoft.com/office/word/2010/wordprocessingInk" xmlns:wne="http://schemas.microsoft.com/office/word/2006/wordml" xmlns:wps="http://schemas.microsoft.com/office/word/2010/wordprocessingShape" mc:Ignorable="w14 w15 w16se w16cid w16 w16cex w16sdtdh wp14">
   <w:p>
     <w:pPr>
       <w:pStyle w:val="Header"/>
@@ -12579,7 +14669,7 @@
 </file>
 
 <file path=word/numbering.xml><?xml version="1.0" encoding="utf-8"?>
-<w:numbering xmlns:wpc="http://schemas.microsoft.com/office/word/2010/wordprocessingCanvas" xmlns:cx="http://schemas.microsoft.com/office/drawing/2014/chartex" xmlns:cx1="http://schemas.microsoft.com/office/drawing/2015/9/8/chartex" xmlns:cx2="http://schemas.microsoft.com/office/drawing/2015/10/21/chartex" xmlns:cx3="http://schemas.microsoft.com/office/drawing/2016/5/9/chartex" xmlns:cx4="http://schemas.microsoft.com/office/drawing/2016/5/10/chartex" xmlns:cx5="http://schemas.microsoft.com/office/drawing/2016/5/11/chartex" xmlns:cx6="http://schemas.microsoft.com/office/drawing/2016/5/12/chartex" xmlns:cx7="http://schemas.microsoft.com/office/drawing/2016/5/13/chartex" xmlns:cx8="http://schemas.microsoft.com/office/drawing/2016/5/14/chartex" xmlns:mc="http://schemas.openxmlformats.org/markup-compatibility/2006" xmlns:aink="http://schemas.microsoft.com/office/drawing/2016/ink" xmlns:am3d="http://schemas.microsoft.com/office/drawing/2017/model3d" xmlns:o="urn:schemas-microsoft-com:office:office" xmlns:r="http://schemas.openxmlformats.org/officeDocument/2006/relationships" xmlns:m="http://schemas.openxmlformats.org/officeDocument/2006/math" xmlns:v="urn:schemas-microsoft-com:vml" xmlns:wp14="http://schemas.microsoft.com/office/word/2010/wordprocessingDrawing" xmlns:wp="http://schemas.openxmlformats.org/drawingml/2006/wordprocessingDrawing" xmlns:w10="urn:schemas-microsoft-com:office:word" xmlns:w="http://schemas.openxmlformats.org/wordprocessingml/2006/main" xmlns:w14="http://schemas.microsoft.com/office/word/2010/wordml" xmlns:w15="http://schemas.microsoft.com/office/word/2012/wordml" xmlns:w16cex="http://schemas.microsoft.com/office/word/2018/wordml/cex" xmlns:w16cid="http://schemas.microsoft.com/office/word/2016/wordml/cid" xmlns:w16="http://schemas.microsoft.com/office/word/2018/wordml" xmlns:w16sdtdh="http://schemas.microsoft.com/office/word/2020/wordml/sdtdatahash" xmlns:w16se="http://schemas.microsoft.com/office/word/2015/wordml/symex" xmlns:wpg="http://schemas.microsoft.com/office/word/2010/wordprocessingGroup" xmlns:wpi="http://schemas.microsoft.com/office/word/2010/wordprocessingInk" xmlns:wne="http://schemas.microsoft.com/office/word/2006/wordml" xmlns:wps="http://schemas.microsoft.com/office/word/2010/wordprocessingShape" mc:Ignorable="w14 w15 w16se w16cid w16 w16cex w16sdtdh wp14">
+<w:numbering xmlns:wpc="http://schemas.microsoft.com/office/word/2010/wordprocessingCanvas" xmlns:cx="http://schemas.microsoft.com/office/drawing/2014/chartex" xmlns:cx1="http://schemas.microsoft.com/office/drawing/2015/9/8/chartex" xmlns:cx2="http://schemas.microsoft.com/office/drawing/2015/10/21/chartex" xmlns:cx3="http://schemas.microsoft.com/office/drawing/2016/5/9/chartex" xmlns:cx4="http://schemas.microsoft.com/office/drawing/2016/5/10/chartex" xmlns:cx5="http://schemas.microsoft.com/office/drawing/2016/5/11/chartex" xmlns:cx6="http://schemas.microsoft.com/office/drawing/2016/5/12/chartex" xmlns:cx7="http://schemas.microsoft.com/office/drawing/2016/5/13/chartex" xmlns:cx8="http://schemas.microsoft.com/office/drawing/2016/5/14/chartex" xmlns:mc="http://schemas.openxmlformats.org/markup-compatibility/2006" xmlns:aink="http://schemas.microsoft.com/office/drawing/2016/ink" xmlns:am3d="http://schemas.microsoft.com/office/drawing/2017/model3d" xmlns:o="urn:schemas-microsoft-com:office:office" xmlns:oel="http://schemas.microsoft.com/office/2019/extlst" xmlns:r="http://schemas.openxmlformats.org/officeDocument/2006/relationships" xmlns:m="http://schemas.openxmlformats.org/officeDocument/2006/math" xmlns:v="urn:schemas-microsoft-com:vml" xmlns:wp14="http://schemas.microsoft.com/office/word/2010/wordprocessingDrawing" xmlns:wp="http://schemas.openxmlformats.org/drawingml/2006/wordprocessingDrawing" xmlns:w10="urn:schemas-microsoft-com:office:word" xmlns:w="http://schemas.openxmlformats.org/wordprocessingml/2006/main" xmlns:w14="http://schemas.microsoft.com/office/word/2010/wordml" xmlns:w15="http://schemas.microsoft.com/office/word/2012/wordml" xmlns:w16cex="http://schemas.microsoft.com/office/word/2018/wordml/cex" xmlns:w16cid="http://schemas.microsoft.com/office/word/2016/wordml/cid" xmlns:w16="http://schemas.microsoft.com/office/word/2018/wordml" xmlns:w16sdtdh="http://schemas.microsoft.com/office/word/2020/wordml/sdtdatahash" xmlns:w16se="http://schemas.microsoft.com/office/word/2015/wordml/symex" xmlns:wpg="http://schemas.microsoft.com/office/word/2010/wordprocessingGroup" xmlns:wpi="http://schemas.microsoft.com/office/word/2010/wordprocessingInk" xmlns:wne="http://schemas.microsoft.com/office/word/2006/wordml" xmlns:wps="http://schemas.microsoft.com/office/word/2010/wordprocessingShape" mc:Ignorable="w14 w15 w16se w16cid w16 w16cex w16sdtdh wp14">
   <w:abstractNum w:abstractNumId="0" w15:restartNumberingAfterBreak="0">
     <w:nsid w:val="000155C1"/>
     <w:multiLevelType w:val="hybridMultilevel"/>
@@ -12694,6 +14784,95 @@
     </w:lvl>
   </w:abstractNum>
   <w:abstractNum w:abstractNumId="1" w15:restartNumberingAfterBreak="0">
+    <w:nsid w:val="18E843D8"/>
+    <w:multiLevelType w:val="hybridMultilevel"/>
+    <w:tmpl w:val="B4EEC242"/>
+    <w:lvl w:ilvl="0" w:tplc="FFFFFFFF">
+      <w:start w:val="1"/>
+      <w:numFmt w:val="decimal"/>
+      <w:lvlText w:val="%1"/>
+      <w:lvlJc w:val="left"/>
+      <w:pPr>
+        <w:ind w:left="720" w:hanging="360"/>
+      </w:pPr>
+      <w:rPr>
+        <w:rFonts w:hint="default"/>
+      </w:rPr>
+    </w:lvl>
+    <w:lvl w:ilvl="1" w:tplc="FFFFFFFF" w:tentative="1">
+      <w:start w:val="1"/>
+      <w:numFmt w:val="lowerLetter"/>
+      <w:lvlText w:val="%2."/>
+      <w:lvlJc w:val="left"/>
+      <w:pPr>
+        <w:ind w:left="1440" w:hanging="360"/>
+      </w:pPr>
+    </w:lvl>
+    <w:lvl w:ilvl="2" w:tplc="FFFFFFFF" w:tentative="1">
+      <w:start w:val="1"/>
+      <w:numFmt w:val="lowerRoman"/>
+      <w:lvlText w:val="%3."/>
+      <w:lvlJc w:val="right"/>
+      <w:pPr>
+        <w:ind w:left="2160" w:hanging="180"/>
+      </w:pPr>
+    </w:lvl>
+    <w:lvl w:ilvl="3" w:tplc="FFFFFFFF" w:tentative="1">
+      <w:start w:val="1"/>
+      <w:numFmt w:val="decimal"/>
+      <w:lvlText w:val="%4."/>
+      <w:lvlJc w:val="left"/>
+      <w:pPr>
+        <w:ind w:left="2880" w:hanging="360"/>
+      </w:pPr>
+    </w:lvl>
+    <w:lvl w:ilvl="4" w:tplc="FFFFFFFF" w:tentative="1">
+      <w:start w:val="1"/>
+      <w:numFmt w:val="lowerLetter"/>
+      <w:lvlText w:val="%5."/>
+      <w:lvlJc w:val="left"/>
+      <w:pPr>
+        <w:ind w:left="3600" w:hanging="360"/>
+      </w:pPr>
+    </w:lvl>
+    <w:lvl w:ilvl="5" w:tplc="FFFFFFFF" w:tentative="1">
+      <w:start w:val="1"/>
+      <w:numFmt w:val="lowerRoman"/>
+      <w:lvlText w:val="%6."/>
+      <w:lvlJc w:val="right"/>
+      <w:pPr>
+        <w:ind w:left="4320" w:hanging="180"/>
+      </w:pPr>
+    </w:lvl>
+    <w:lvl w:ilvl="6" w:tplc="FFFFFFFF" w:tentative="1">
+      <w:start w:val="1"/>
+      <w:numFmt w:val="decimal"/>
+      <w:lvlText w:val="%7."/>
+      <w:lvlJc w:val="left"/>
+      <w:pPr>
+        <w:ind w:left="5040" w:hanging="360"/>
+      </w:pPr>
+    </w:lvl>
+    <w:lvl w:ilvl="7" w:tplc="FFFFFFFF" w:tentative="1">
+      <w:start w:val="1"/>
+      <w:numFmt w:val="lowerLetter"/>
+      <w:lvlText w:val="%8."/>
+      <w:lvlJc w:val="left"/>
+      <w:pPr>
+        <w:ind w:left="5760" w:hanging="360"/>
+      </w:pPr>
+    </w:lvl>
+    <w:lvl w:ilvl="8" w:tplc="FFFFFFFF" w:tentative="1">
+      <w:start w:val="1"/>
+      <w:numFmt w:val="lowerRoman"/>
+      <w:lvlText w:val="%9."/>
+      <w:lvlJc w:val="right"/>
+      <w:pPr>
+        <w:ind w:left="6480" w:hanging="180"/>
+      </w:pPr>
+    </w:lvl>
+  </w:abstractNum>
+  <w:abstractNum w:abstractNumId="2" w15:restartNumberingAfterBreak="0">
     <w:nsid w:val="199409F8"/>
     <w:multiLevelType w:val="hybridMultilevel"/>
     <w:tmpl w:val="3E3CD638"/>
@@ -12806,7 +14985,7 @@
       </w:rPr>
     </w:lvl>
   </w:abstractNum>
-  <w:abstractNum w:abstractNumId="2" w15:restartNumberingAfterBreak="0">
+  <w:abstractNum w:abstractNumId="3" w15:restartNumberingAfterBreak="0">
     <w:nsid w:val="22DE60C7"/>
     <w:multiLevelType w:val="hybridMultilevel"/>
     <w:tmpl w:val="977E3F6A"/>
@@ -12895,7 +15074,7 @@
       </w:pPr>
     </w:lvl>
   </w:abstractNum>
-  <w:abstractNum w:abstractNumId="3" w15:restartNumberingAfterBreak="0">
+  <w:abstractNum w:abstractNumId="4" w15:restartNumberingAfterBreak="0">
     <w:nsid w:val="307410D5"/>
     <w:multiLevelType w:val="hybridMultilevel"/>
     <w:tmpl w:val="977E3F6A"/>
@@ -12984,7 +15163,7 @@
       </w:pPr>
     </w:lvl>
   </w:abstractNum>
-  <w:abstractNum w:abstractNumId="4" w15:restartNumberingAfterBreak="0">
+  <w:abstractNum w:abstractNumId="5" w15:restartNumberingAfterBreak="0">
     <w:nsid w:val="32C85EE1"/>
     <w:multiLevelType w:val="hybridMultilevel"/>
     <w:tmpl w:val="75280BFE"/>
@@ -13097,7 +15276,7 @@
       </w:rPr>
     </w:lvl>
   </w:abstractNum>
-  <w:abstractNum w:abstractNumId="5" w15:restartNumberingAfterBreak="0">
+  <w:abstractNum w:abstractNumId="6" w15:restartNumberingAfterBreak="0">
     <w:nsid w:val="347A642A"/>
     <w:multiLevelType w:val="hybridMultilevel"/>
     <w:tmpl w:val="977E3F6A"/>
@@ -13186,7 +15365,7 @@
       </w:pPr>
     </w:lvl>
   </w:abstractNum>
-  <w:abstractNum w:abstractNumId="6" w15:restartNumberingAfterBreak="0">
+  <w:abstractNum w:abstractNumId="7" w15:restartNumberingAfterBreak="0">
     <w:nsid w:val="3B37710B"/>
     <w:multiLevelType w:val="multilevel"/>
     <w:tmpl w:val="336894BA"/>
@@ -13336,7 +15515,7 @@
       </w:rPr>
     </w:lvl>
   </w:abstractNum>
-  <w:abstractNum w:abstractNumId="7" w15:restartNumberingAfterBreak="0">
+  <w:abstractNum w:abstractNumId="8" w15:restartNumberingAfterBreak="0">
     <w:nsid w:val="3F184AF6"/>
     <w:multiLevelType w:val="hybridMultilevel"/>
     <w:tmpl w:val="977E3F6A"/>
@@ -13425,7 +15604,7 @@
       </w:pPr>
     </w:lvl>
   </w:abstractNum>
-  <w:abstractNum w:abstractNumId="8" w15:restartNumberingAfterBreak="0">
+  <w:abstractNum w:abstractNumId="9" w15:restartNumberingAfterBreak="0">
     <w:nsid w:val="40177525"/>
     <w:multiLevelType w:val="hybridMultilevel"/>
     <w:tmpl w:val="977E3F6A"/>
@@ -13514,7 +15693,7 @@
       </w:pPr>
     </w:lvl>
   </w:abstractNum>
-  <w:abstractNum w:abstractNumId="9" w15:restartNumberingAfterBreak="0">
+  <w:abstractNum w:abstractNumId="10" w15:restartNumberingAfterBreak="0">
     <w:nsid w:val="418011EC"/>
     <w:multiLevelType w:val="singleLevel"/>
     <w:tmpl w:val="399EAB7E"/>
@@ -13535,7 +15714,7 @@
       </w:rPr>
     </w:lvl>
   </w:abstractNum>
-  <w:abstractNum w:abstractNumId="10" w15:restartNumberingAfterBreak="0">
+  <w:abstractNum w:abstractNumId="11" w15:restartNumberingAfterBreak="0">
     <w:nsid w:val="45DB13C5"/>
     <w:multiLevelType w:val="hybridMultilevel"/>
     <w:tmpl w:val="23A4AD5A"/>
@@ -13648,7 +15827,7 @@
       </w:rPr>
     </w:lvl>
   </w:abstractNum>
-  <w:abstractNum w:abstractNumId="11" w15:restartNumberingAfterBreak="0">
+  <w:abstractNum w:abstractNumId="12" w15:restartNumberingAfterBreak="0">
     <w:nsid w:val="492D177D"/>
     <w:multiLevelType w:val="hybridMultilevel"/>
     <w:tmpl w:val="7BDAFA30"/>
@@ -13761,7 +15940,7 @@
       </w:rPr>
     </w:lvl>
   </w:abstractNum>
-  <w:abstractNum w:abstractNumId="12" w15:restartNumberingAfterBreak="0">
+  <w:abstractNum w:abstractNumId="13" w15:restartNumberingAfterBreak="0">
     <w:nsid w:val="4A892E5C"/>
     <w:multiLevelType w:val="hybridMultilevel"/>
     <w:tmpl w:val="977E3F6A"/>
@@ -13850,7 +16029,7 @@
       </w:pPr>
     </w:lvl>
   </w:abstractNum>
-  <w:abstractNum w:abstractNumId="13" w15:restartNumberingAfterBreak="0">
+  <w:abstractNum w:abstractNumId="14" w15:restartNumberingAfterBreak="0">
     <w:nsid w:val="4F9E1471"/>
     <w:multiLevelType w:val="hybridMultilevel"/>
     <w:tmpl w:val="B4EEC242"/>
@@ -13939,7 +16118,7 @@
       </w:pPr>
     </w:lvl>
   </w:abstractNum>
-  <w:abstractNum w:abstractNumId="14" w15:restartNumberingAfterBreak="0">
+  <w:abstractNum w:abstractNumId="15" w15:restartNumberingAfterBreak="0">
     <w:nsid w:val="60572D94"/>
     <w:multiLevelType w:val="hybridMultilevel"/>
     <w:tmpl w:val="977E3F6A"/>
@@ -14028,7 +16207,7 @@
       </w:pPr>
     </w:lvl>
   </w:abstractNum>
-  <w:abstractNum w:abstractNumId="15" w15:restartNumberingAfterBreak="0">
+  <w:abstractNum w:abstractNumId="16" w15:restartNumberingAfterBreak="0">
     <w:nsid w:val="60F32453"/>
     <w:multiLevelType w:val="hybridMultilevel"/>
     <w:tmpl w:val="98C8D63E"/>
@@ -14141,7 +16320,7 @@
       </w:rPr>
     </w:lvl>
   </w:abstractNum>
-  <w:abstractNum w:abstractNumId="16" w15:restartNumberingAfterBreak="0">
+  <w:abstractNum w:abstractNumId="17" w15:restartNumberingAfterBreak="0">
     <w:nsid w:val="664E1BBF"/>
     <w:multiLevelType w:val="hybridMultilevel"/>
     <w:tmpl w:val="D6B42FCE"/>
@@ -14233,7 +16412,7 @@
       </w:pPr>
     </w:lvl>
   </w:abstractNum>
-  <w:abstractNum w:abstractNumId="17" w15:restartNumberingAfterBreak="0">
+  <w:abstractNum w:abstractNumId="18" w15:restartNumberingAfterBreak="0">
     <w:nsid w:val="66CE4507"/>
     <w:multiLevelType w:val="hybridMultilevel"/>
     <w:tmpl w:val="C3260AE2"/>
@@ -14346,7 +16525,7 @@
       </w:rPr>
     </w:lvl>
   </w:abstractNum>
-  <w:abstractNum w:abstractNumId="18" w15:restartNumberingAfterBreak="0">
+  <w:abstractNum w:abstractNumId="19" w15:restartNumberingAfterBreak="0">
     <w:nsid w:val="6A451C39"/>
     <w:multiLevelType w:val="hybridMultilevel"/>
     <w:tmpl w:val="C520D114"/>
@@ -14459,7 +16638,7 @@
       </w:rPr>
     </w:lvl>
   </w:abstractNum>
-  <w:abstractNum w:abstractNumId="19" w15:restartNumberingAfterBreak="0">
+  <w:abstractNum w:abstractNumId="20" w15:restartNumberingAfterBreak="0">
     <w:nsid w:val="71B32815"/>
     <w:multiLevelType w:val="hybridMultilevel"/>
     <w:tmpl w:val="977E3F6A"/>
@@ -14548,7 +16727,7 @@
       </w:pPr>
     </w:lvl>
   </w:abstractNum>
-  <w:abstractNum w:abstractNumId="20" w15:restartNumberingAfterBreak="0">
+  <w:abstractNum w:abstractNumId="21" w15:restartNumberingAfterBreak="0">
     <w:nsid w:val="76503CDA"/>
     <w:multiLevelType w:val="hybridMultilevel"/>
     <w:tmpl w:val="977E3F6A"/>
@@ -14637,71 +16816,74 @@
       </w:pPr>
     </w:lvl>
   </w:abstractNum>
-  <w:num w:numId="1">
+  <w:num w:numId="1" w16cid:durableId="1194340945">
+    <w:abstractNumId w:val="10"/>
+  </w:num>
+  <w:num w:numId="2" w16cid:durableId="2063669193">
+    <w:abstractNumId w:val="7"/>
+  </w:num>
+  <w:num w:numId="3" w16cid:durableId="966131822">
+    <w:abstractNumId w:val="5"/>
+  </w:num>
+  <w:num w:numId="4" w16cid:durableId="219682464">
+    <w:abstractNumId w:val="15"/>
+  </w:num>
+  <w:num w:numId="5" w16cid:durableId="2105689678">
+    <w:abstractNumId w:val="16"/>
+  </w:num>
+  <w:num w:numId="6" w16cid:durableId="201480972">
+    <w:abstractNumId w:val="0"/>
+  </w:num>
+  <w:num w:numId="7" w16cid:durableId="232543995">
+    <w:abstractNumId w:val="19"/>
+  </w:num>
+  <w:num w:numId="8" w16cid:durableId="1206565">
+    <w:abstractNumId w:val="18"/>
+  </w:num>
+  <w:num w:numId="9" w16cid:durableId="930548395">
+    <w:abstractNumId w:val="2"/>
+  </w:num>
+  <w:num w:numId="10" w16cid:durableId="850219650">
+    <w:abstractNumId w:val="17"/>
+  </w:num>
+  <w:num w:numId="11" w16cid:durableId="2034920245">
+    <w:abstractNumId w:val="11"/>
+  </w:num>
+  <w:num w:numId="12" w16cid:durableId="780104063">
+    <w:abstractNumId w:val="12"/>
+  </w:num>
+  <w:num w:numId="13" w16cid:durableId="720517683">
     <w:abstractNumId w:val="9"/>
   </w:num>
-  <w:num w:numId="2">
+  <w:num w:numId="14" w16cid:durableId="780883854">
     <w:abstractNumId w:val="6"/>
   </w:num>
-  <w:num w:numId="3">
+  <w:num w:numId="15" w16cid:durableId="1454904950">
+    <w:abstractNumId w:val="8"/>
+  </w:num>
+  <w:num w:numId="16" w16cid:durableId="2114587706">
+    <w:abstractNumId w:val="20"/>
+  </w:num>
+  <w:num w:numId="17" w16cid:durableId="1826507122">
+    <w:abstractNumId w:val="13"/>
+  </w:num>
+  <w:num w:numId="18" w16cid:durableId="207574392">
+    <w:abstractNumId w:val="3"/>
+  </w:num>
+  <w:num w:numId="19" w16cid:durableId="1911652284">
+    <w:abstractNumId w:val="7"/>
+  </w:num>
+  <w:num w:numId="20" w16cid:durableId="1075054084">
+    <w:abstractNumId w:val="21"/>
+  </w:num>
+  <w:num w:numId="21" w16cid:durableId="1363172589">
+    <w:abstractNumId w:val="14"/>
+  </w:num>
+  <w:num w:numId="22" w16cid:durableId="760612645">
     <w:abstractNumId w:val="4"/>
   </w:num>
-  <w:num w:numId="4">
-    <w:abstractNumId w:val="14"/>
-  </w:num>
-  <w:num w:numId="5">
-    <w:abstractNumId w:val="15"/>
-  </w:num>
-  <w:num w:numId="6">
-    <w:abstractNumId w:val="0"/>
-  </w:num>
-  <w:num w:numId="7">
-    <w:abstractNumId w:val="18"/>
-  </w:num>
-  <w:num w:numId="8">
-    <w:abstractNumId w:val="17"/>
-  </w:num>
-  <w:num w:numId="9">
+  <w:num w:numId="23" w16cid:durableId="1920599720">
     <w:abstractNumId w:val="1"/>
-  </w:num>
-  <w:num w:numId="10">
-    <w:abstractNumId w:val="16"/>
-  </w:num>
-  <w:num w:numId="11">
-    <w:abstractNumId w:val="10"/>
-  </w:num>
-  <w:num w:numId="12">
-    <w:abstractNumId w:val="11"/>
-  </w:num>
-  <w:num w:numId="13">
-    <w:abstractNumId w:val="8"/>
-  </w:num>
-  <w:num w:numId="14">
-    <w:abstractNumId w:val="5"/>
-  </w:num>
-  <w:num w:numId="15">
-    <w:abstractNumId w:val="7"/>
-  </w:num>
-  <w:num w:numId="16">
-    <w:abstractNumId w:val="19"/>
-  </w:num>
-  <w:num w:numId="17">
-    <w:abstractNumId w:val="12"/>
-  </w:num>
-  <w:num w:numId="18">
-    <w:abstractNumId w:val="2"/>
-  </w:num>
-  <w:num w:numId="19">
-    <w:abstractNumId w:val="6"/>
-  </w:num>
-  <w:num w:numId="20">
-    <w:abstractNumId w:val="20"/>
-  </w:num>
-  <w:num w:numId="21">
-    <w:abstractNumId w:val="13"/>
-  </w:num>
-  <w:num w:numId="22">
-    <w:abstractNumId w:val="3"/>
   </w:num>
   <w:numIdMacAtCleanup w:val="3"/>
 </w:numbering>
@@ -16308,10 +18490,19 @@
 </file>
 
 <file path=customXml/item1.xml><?xml version="1.0" encoding="utf-8"?>
+<?mso-contentType ?>
+<FormTemplates xmlns="http://schemas.microsoft.com/sharepoint/v3/contenttype/forms">
+  <Display>DocumentLibraryForm</Display>
+  <Edit>DocumentLibraryForm</Edit>
+  <New>DocumentLibraryForm</New>
+</FormTemplates>
+</file>
+
+<file path=customXml/item2.xml><?xml version="1.0" encoding="utf-8"?>
 <b:Sources xmlns:b="http://schemas.openxmlformats.org/officeDocument/2006/bibliography" xmlns="http://schemas.openxmlformats.org/officeDocument/2006/bibliography" SelectedStyle="\APA.XSL" StyleName="APA"/>
 </file>
 
-<file path=customXml/item2.xml><?xml version="1.0" encoding="utf-8"?>
+<file path=customXml/item3.xml><?xml version="1.0" encoding="utf-8"?>
 <ct:contentTypeSchema xmlns:ct="http://schemas.microsoft.com/office/2006/metadata/contentType" xmlns:ma="http://schemas.microsoft.com/office/2006/metadata/properties/metaAttributes" ct:_="" ma:_="" ma:contentTypeName="Document" ma:contentTypeID="0x010100DFEC865D7254EB4A8B6C8590FD20E39F" ma:contentTypeVersion="0" ma:contentTypeDescription="Create a new document." ma:contentTypeScope="" ma:versionID="dc620579c55658ff994e4edfb59cdcf1">
   <xsd:schema xmlns:xsd="http://www.w3.org/2001/XMLSchema" xmlns:xs="http://www.w3.org/2001/XMLSchema" xmlns:p="http://schemas.microsoft.com/office/2006/metadata/properties" targetNamespace="http://schemas.microsoft.com/office/2006/metadata/properties" ma:root="true" ma:fieldsID="c64490b4aec6201516c3a874156f37b2">
     <xsd:element name="properties">
@@ -16425,22 +18616,21 @@
 </ct:contentTypeSchema>
 </file>
 
-<file path=customXml/item3.xml><?xml version="1.0" encoding="utf-8"?>
+<file path=customXml/item4.xml><?xml version="1.0" encoding="utf-8"?>
 <p:properties xmlns:p="http://schemas.microsoft.com/office/2006/metadata/properties" xmlns:xsi="http://www.w3.org/2001/XMLSchema-instance" xmlns:pc="http://schemas.microsoft.com/office/infopath/2007/PartnerControls">
   <documentManagement/>
 </p:properties>
 </file>
 
-<file path=customXml/item4.xml><?xml version="1.0" encoding="utf-8"?>
-<?mso-contentType ?>
-<FormTemplates xmlns="http://schemas.microsoft.com/sharepoint/v3/contenttype/forms">
-  <Display>DocumentLibraryForm</Display>
-  <Edit>DocumentLibraryForm</Edit>
-  <New>DocumentLibraryForm</New>
-</FormTemplates>
+<file path=customXml/itemProps1.xml><?xml version="1.0" encoding="utf-8"?>
+<ds:datastoreItem xmlns:ds="http://schemas.openxmlformats.org/officeDocument/2006/customXml" ds:itemID="{A885B2DB-42DA-4318-9EB7-6D24C272F932}">
+  <ds:schemaRefs>
+    <ds:schemaRef ds:uri="http://schemas.microsoft.com/sharepoint/v3/contenttype/forms"/>
+  </ds:schemaRefs>
+</ds:datastoreItem>
 </file>
 
-<file path=customXml/itemProps1.xml><?xml version="1.0" encoding="utf-8"?>
+<file path=customXml/itemProps2.xml><?xml version="1.0" encoding="utf-8"?>
 <ds:datastoreItem xmlns:ds="http://schemas.openxmlformats.org/officeDocument/2006/customXml" ds:itemID="{AE7A13EB-EDA3-48A6-BFAF-E7D904311389}">
   <ds:schemaRefs>
     <ds:schemaRef ds:uri="http://schemas.openxmlformats.org/officeDocument/2006/bibliography"/>
@@ -16448,7 +18638,7 @@
 </ds:datastoreItem>
 </file>
 
-<file path=customXml/itemProps2.xml><?xml version="1.0" encoding="utf-8"?>
+<file path=customXml/itemProps3.xml><?xml version="1.0" encoding="utf-8"?>
 <ds:datastoreItem xmlns:ds="http://schemas.openxmlformats.org/officeDocument/2006/customXml" ds:itemID="{3EC30AF7-F6FD-4FB6-B723-1340D7FE908C}">
   <ds:schemaRefs>
     <ds:schemaRef ds:uri="http://schemas.microsoft.com/office/2006/metadata/contentType"/>
@@ -16464,19 +18654,11 @@
 </ds:datastoreItem>
 </file>
 
-<file path=customXml/itemProps3.xml><?xml version="1.0" encoding="utf-8"?>
+<file path=customXml/itemProps4.xml><?xml version="1.0" encoding="utf-8"?>
 <ds:datastoreItem xmlns:ds="http://schemas.openxmlformats.org/officeDocument/2006/customXml" ds:itemID="{FAB5EBB6-5E22-4A93-8A88-BE0203FA85CB}">
   <ds:schemaRefs>
     <ds:schemaRef ds:uri="http://schemas.microsoft.com/office/2006/metadata/properties"/>
     <ds:schemaRef ds:uri="http://schemas.microsoft.com/office/infopath/2007/PartnerControls"/>
   </ds:schemaRefs>
 </ds:datastoreItem>
-</file>
-
-<file path=customXml/itemProps4.xml><?xml version="1.0" encoding="utf-8"?>
-<ds:datastoreItem xmlns:ds="http://schemas.openxmlformats.org/officeDocument/2006/customXml" ds:itemID="{A885B2DB-42DA-4318-9EB7-6D24C272F932}">
-  <ds:schemaRefs>
-    <ds:schemaRef ds:uri="http://schemas.microsoft.com/sharepoint/v3/contenttype/forms"/>
-  </ds:schemaRefs>
-</ds:datastoreItem>
 </file>
</xml_diff>